<commit_message>
Changes to Assessment ans Solution documents
</commit_message>
<xml_diff>
--- a/PnP Transformation Process/Samples/PnP Transformation - Solution Assessment Report - Contoso.docx
+++ b/PnP Transformation Process/Samples/PnP Transformation - Solution Assessment Report - Contoso.docx
@@ -2,11 +2,11 @@
 <file path=word/document.xml><?xml version="1.0" encoding="utf-8"?>
 <w:document xmlns:wpc="http://schemas.microsoft.com/office/word/2010/wordprocessingCanvas" xmlns:mc="http://schemas.openxmlformats.org/markup-compatibility/2006" xmlns:o="urn:schemas-microsoft-com:office:office" xmlns:r="http://schemas.openxmlformats.org/officeDocument/2006/relationships" xmlns:m="http://schemas.openxmlformats.org/officeDocument/2006/math" xmlns:v="urn:schemas-microsoft-com:vml" xmlns:wp14="http://schemas.microsoft.com/office/word/2010/wordprocessingDrawing" xmlns:wp="http://schemas.openxmlformats.org/drawingml/2006/wordprocessingDrawing" xmlns:w10="urn:schemas-microsoft-com:office:word" xmlns:w="http://schemas.openxmlformats.org/wordprocessingml/2006/main" xmlns:w14="http://schemas.microsoft.com/office/word/2010/wordml" xmlns:w15="http://schemas.microsoft.com/office/word/2012/wordml" xmlns:wpg="http://schemas.microsoft.com/office/word/2010/wordprocessingGroup" xmlns:wpi="http://schemas.microsoft.com/office/word/2010/wordprocessingInk" xmlns:wne="http://schemas.microsoft.com/office/word/2006/wordml" xmlns:wps="http://schemas.microsoft.com/office/word/2010/wordprocessingShape" mc:Ignorable="w14 w15 wp14">
   <w:body>
-    <w:bookmarkStart w:id="0" w:name="_Toc227064252"/>
     <w:p>
       <w:pPr>
         <w:spacing w:before="5160"/>
       </w:pPr>
+      <w:bookmarkStart w:id="0" w:name="_Toc227064252"/>
       <w:r>
         <w:rPr>
           <w:noProof/>
@@ -163,7 +163,6 @@
                                 <w:dataBinding w:prefixMappings="xmlns:ns0='http://purl.org/dc/elements/1.1/' xmlns:ns1='http://schemas.openxmlformats.org/package/2006/metadata/core-properties' " w:xpath="/ns1:coreProperties[1]/ns0:title[1]" w:storeItemID="{6C3C8BC8-F283-45AE-878A-BAB7291924A1}"/>
                                 <w:text/>
                               </w:sdtPr>
-                              <w:sdtEndPr/>
                               <w:sdtContent>
                                 <w:p>
                                   <w:pPr>
@@ -244,7 +243,6 @@
                           <w:dataBinding w:prefixMappings="xmlns:ns0='http://purl.org/dc/elements/1.1/' xmlns:ns1='http://schemas.openxmlformats.org/package/2006/metadata/core-properties' " w:xpath="/ns1:coreProperties[1]/ns0:title[1]" w:storeItemID="{6C3C8BC8-F283-45AE-878A-BAB7291924A1}"/>
                           <w:text/>
                         </w:sdtPr>
-                        <w:sdtEndPr/>
                         <w:sdtContent>
                           <w:p>
                             <w:pPr>
@@ -300,7 +298,6 @@
           <w:dataBinding w:prefixMappings="xmlns:ns0='http://purl.org/dc/elements/1.1/' xmlns:ns1='http://schemas.openxmlformats.org/package/2006/metadata/core-properties' " w:xpath="/ns1:coreProperties[1]/ns0:subject[1]" w:storeItemID="{6C3C8BC8-F283-45AE-878A-BAB7291924A1}"/>
           <w:text/>
         </w:sdtPr>
-        <w:sdtEndPr/>
         <w:sdtContent>
           <w:r>
             <w:t>Final Report</w:t>
@@ -409,7 +406,7 @@
             <w:rPr>
               <w:noProof/>
             </w:rPr>
-            <w:t>28-May-15</w:t>
+            <w:t>2-Jun-15</w:t>
           </w:r>
           <w:r>
             <w:fldChar w:fldCharType="end"/>
@@ -419,21 +416,11 @@
           <w:r>
             <w:t xml:space="preserve">Version </w:t>
           </w:r>
-          <w:r>
-            <w:fldChar w:fldCharType="begin"/>
-          </w:r>
-          <w:r>
-            <w:instrText xml:space="preserve"> DOCPROPERTY  Version  \* MERGEFORMAT </w:instrText>
-          </w:r>
-          <w:r>
-            <w:fldChar w:fldCharType="separate"/>
-          </w:r>
-          <w:r>
-            <w:t>1.0</w:t>
-          </w:r>
-          <w:r>
-            <w:fldChar w:fldCharType="end"/>
-          </w:r>
+          <w:fldSimple w:instr=" DOCPROPERTY  Version  \* MERGEFORMAT ">
+            <w:r>
+              <w:t>1.0</w:t>
+            </w:r>
+          </w:fldSimple>
           <w:r>
             <w:t xml:space="preserve">  </w:t>
           </w:r>
@@ -448,7 +435,6 @@
                 <w:listItem w:displayText="Final" w:value="Final"/>
               </w:dropDownList>
             </w:sdtPr>
-            <w:sdtEndPr/>
             <w:sdtContent>
               <w:r>
                 <w:t>Draft</w:t>
@@ -484,11 +470,6 @@
             <w:dataBinding w:prefixMappings="xmlns:ns0='http://purl.org/dc/elements/1.1/' xmlns:ns1='http://schemas.openxmlformats.org/package/2006/metadata/core-properties' " w:xpath="/ns1:coreProperties[1]/ns0:creator[1]" w:storeItemID="{6C3C8BC8-F283-45AE-878A-BAB7291924A1}"/>
             <w:text/>
           </w:sdtPr>
-          <w:sdtEndPr>
-            <w:rPr>
-              <w:rStyle w:val="Strong"/>
-            </w:rPr>
-          </w:sdtEndPr>
           <w:sdtContent>
             <w:p>
               <w:pPr>
@@ -4883,7 +4864,19 @@
               <w:rPr>
                 <w:b/>
               </w:rPr>
-              <w:t>Contoso.SharePoint.LibraryReceivers.wsp</w:t>
+              <w:t>Contoso.SharePoint.</w:t>
+            </w:r>
+            <w:r>
+              <w:rPr>
+                <w:b/>
+              </w:rPr>
+              <w:t>Event</w:t>
+            </w:r>
+            <w:r>
+              <w:rPr>
+                <w:b/>
+              </w:rPr>
+              <w:t>Receivers.wsp</w:t>
             </w:r>
             <w:proofErr w:type="spellEnd"/>
           </w:p>
@@ -4902,14 +4895,21 @@
               </w:numPr>
               <w:ind w:left="415"/>
             </w:pPr>
-            <w:proofErr w:type="spellStart"/>
             <w:r>
               <w:t>List</w:t>
             </w:r>
             <w:r>
-              <w:t>EventReceivers</w:t>
+              <w:t xml:space="preserve"> </w:t>
             </w:r>
-            <w:proofErr w:type="spellEnd"/>
+            <w:r>
+              <w:t>Event</w:t>
+            </w:r>
+            <w:r>
+              <w:t xml:space="preserve"> </w:t>
+            </w:r>
+            <w:r>
+              <w:t>Receivers</w:t>
+            </w:r>
           </w:p>
           <w:p>
             <w:pPr>
@@ -4920,11 +4920,22 @@
               </w:numPr>
               <w:ind w:left="415"/>
             </w:pPr>
-            <w:proofErr w:type="spellStart"/>
             <w:r>
-              <w:t>ListInstances</w:t>
+              <w:t>Web creation and deletion events</w:t>
             </w:r>
-            <w:proofErr w:type="spellEnd"/>
+          </w:p>
+          <w:p>
+            <w:pPr>
+              <w:pStyle w:val="ListParagraph"/>
+              <w:numPr>
+                <w:ilvl w:val="0"/>
+                <w:numId w:val="19"/>
+              </w:numPr>
+              <w:ind w:left="415"/>
+            </w:pPr>
+            <w:r>
+              <w:t>Feature Receivers</w:t>
+            </w:r>
           </w:p>
         </w:tc>
       </w:tr>
@@ -5036,10 +5047,38 @@
       <w:r>
         <w:t>Contoso has decided that it will retain the native (out-of-box) look and feel of SharePoint and O365 as a whole, to minimize the cost of ownership and maximize the value added by current and future enhancements in the platform.</w:t>
       </w:r>
-    </w:p>
-    <w:p>
+      <w:r>
+        <w:t xml:space="preserve"> Contoso will get rid of all custom web controls (</w:t>
+      </w:r>
+      <w:r>
+        <w:t xml:space="preserve">Share </w:t>
+      </w:r>
       <w:r>
         <w:lastRenderedPageBreak/>
+        <w:t>price, world clock, weather, emergency information, image rotator</w:t>
+      </w:r>
+      <w:r>
+        <w:t xml:space="preserve"> </w:t>
+      </w:r>
+      <w:proofErr w:type="spellStart"/>
+      <w:r>
+        <w:t>etc</w:t>
+      </w:r>
+      <w:proofErr w:type="spellEnd"/>
+      <w:r>
+        <w:t xml:space="preserve">). These features will be implemented </w:t>
+      </w:r>
+      <w:proofErr w:type="gramStart"/>
+      <w:r>
+        <w:t>using  SharePoint</w:t>
+      </w:r>
+      <w:proofErr w:type="gramEnd"/>
+      <w:r>
+        <w:t xml:space="preserve"> apps where necessary.</w:t>
+      </w:r>
+    </w:p>
+    <w:p>
+      <w:r>
         <w:t xml:space="preserve">However, there still exists some system requirements to store commonly used </w:t>
       </w:r>
       <w:r>
@@ -5071,13 +5110,60 @@
     </w:p>
     <w:p>
       <w:r>
-        <w:t xml:space="preserve">The decision to not replace or modify master pages has already benefited the migration to </w:t>
-      </w:r>
-      <w:r>
-        <w:t>Office 365</w:t>
-      </w:r>
+        <w:t xml:space="preserve">The decision to not replace or modify master pages </w:t>
+      </w:r>
+      <w:r>
+        <w:t>will benefit</w:t>
+      </w:r>
+      <w:r>
+        <w:t xml:space="preserve"> </w:t>
+      </w:r>
+      <w:r>
+        <w:t xml:space="preserve">in the </w:t>
+      </w:r>
+      <w:proofErr w:type="gramStart"/>
+      <w:r>
+        <w:t>long run</w:t>
+      </w:r>
+      <w:proofErr w:type="gramEnd"/>
       <w:r>
         <w:t xml:space="preserve"> by averting a cumbersome process of recreating side-by-side master pages and re-linking existing sites with new master pages.</w:t>
+      </w:r>
+    </w:p>
+    <w:p>
+      <w:r>
+        <w:t xml:space="preserve">The site branding needs </w:t>
+      </w:r>
+      <w:proofErr w:type="gramStart"/>
+      <w:r>
+        <w:t>can be met</w:t>
+      </w:r>
+      <w:proofErr w:type="gramEnd"/>
+      <w:r>
+        <w:t xml:space="preserve"> by using an Office 365 theme. </w:t>
+      </w:r>
+      <w:r>
+        <w:t xml:space="preserve">Composed looks allow the use of a custom theme. The custom theme can be built using the </w:t>
+      </w:r>
+      <w:hyperlink r:id="rId16" w:history="1">
+        <w:r>
+          <w:rPr>
+            <w:rStyle w:val="Hyperlink"/>
+          </w:rPr>
+          <w:t>SP Color tool</w:t>
+        </w:r>
+      </w:hyperlink>
+      <w:r>
+        <w:t>.</w:t>
+      </w:r>
+      <w:r>
+        <w:t xml:space="preserve"> </w:t>
+      </w:r>
+      <w:r>
+        <w:t>For additional branding needs alternate CSS file with the out of the box master page may be considered.</w:t>
+      </w:r>
+      <w:r>
+        <w:t xml:space="preserve"> </w:t>
       </w:r>
     </w:p>
     <w:p>
@@ -5115,7 +5201,13 @@
       </w:r>
       <w:proofErr w:type="gramEnd"/>
       <w:r>
-        <w:t xml:space="preserve"> this is no longer possible and another approach must be engineer to allow single instance storage of dependent files and artifacts.</w:t>
+        <w:t xml:space="preserve"> this is no longer possible and another approach must be engineer</w:t>
+      </w:r>
+      <w:r>
+        <w:t>ed</w:t>
+      </w:r>
+      <w:r>
+        <w:t xml:space="preserve"> to allow single instance storage of dependent files and artifacts.</w:t>
       </w:r>
     </w:p>
     <w:p>
@@ -5146,6 +5238,69 @@
       <w:proofErr w:type="gramEnd"/>
       <w:r>
         <w:t>.</w:t>
+      </w:r>
+    </w:p>
+    <w:p>
+      <w:r>
+        <w:t xml:space="preserve">Contoso’s social requirements </w:t>
+      </w:r>
+      <w:proofErr w:type="gramStart"/>
+      <w:r>
+        <w:t>can be met</w:t>
+      </w:r>
+      <w:proofErr w:type="gramEnd"/>
+      <w:r>
+        <w:t xml:space="preserve"> using the Yammer embedded code.</w:t>
+      </w:r>
+    </w:p>
+    <w:p>
+      <w:r>
+        <w:t xml:space="preserve">The custom navigation </w:t>
+      </w:r>
+      <w:proofErr w:type="gramStart"/>
+      <w:r>
+        <w:t>can be removed and replaced by the OOTB SharePoint global navigation</w:t>
+      </w:r>
+      <w:proofErr w:type="gramEnd"/>
+      <w:r>
+        <w:t xml:space="preserve">. The dynamic menus </w:t>
+      </w:r>
+      <w:proofErr w:type="gramStart"/>
+      <w:r>
+        <w:t>can be created</w:t>
+      </w:r>
+      <w:proofErr w:type="gramEnd"/>
+      <w:r>
+        <w:t xml:space="preserve"> by using CSS on top of global navigation.</w:t>
+      </w:r>
+    </w:p>
+    <w:p>
+      <w:r>
+        <w:t xml:space="preserve">The </w:t>
+      </w:r>
+      <w:proofErr w:type="spellStart"/>
+      <w:r>
+        <w:t>mysites</w:t>
+      </w:r>
+      <w:proofErr w:type="spellEnd"/>
+      <w:r>
+        <w:t xml:space="preserve"> will use the out of box SharePoint features. New changes </w:t>
+      </w:r>
+      <w:proofErr w:type="gramStart"/>
+      <w:r>
+        <w:t>are being introduced</w:t>
+      </w:r>
+      <w:proofErr w:type="gramEnd"/>
+      <w:r>
+        <w:t xml:space="preserve"> in Office 365 rapidly. This allows the users to make use of the new capabilities </w:t>
+      </w:r>
+      <w:proofErr w:type="gramStart"/>
+      <w:r>
+        <w:t>being introduced</w:t>
+      </w:r>
+      <w:proofErr w:type="gramEnd"/>
+      <w:r>
+        <w:t xml:space="preserve"> like Delve.</w:t>
       </w:r>
     </w:p>
     <w:p>
@@ -5193,7 +5348,13 @@
       </w:r>
       <w:proofErr w:type="gramEnd"/>
       <w:r>
-        <w:t xml:space="preserve"> ahead in the </w:t>
+        <w:t xml:space="preserve"> </w:t>
+      </w:r>
+      <w:r>
+        <w:t>above</w:t>
+      </w:r>
+      <w:r>
+        <w:t xml:space="preserve"> in the </w:t>
       </w:r>
       <w:r>
         <w:rPr>
@@ -5211,6 +5372,7 @@
       </w:pPr>
       <w:bookmarkStart w:id="18" w:name="_Toc416859131"/>
       <w:r>
+        <w:lastRenderedPageBreak/>
         <w:t>Customer requirements</w:t>
       </w:r>
       <w:bookmarkEnd w:id="18"/>
@@ -5283,18 +5445,13 @@
         </w:numPr>
       </w:pPr>
       <w:r>
-        <w:t xml:space="preserve">Site user experience </w:t>
-      </w:r>
-      <w:proofErr w:type="gramStart"/>
-      <w:r>
-        <w:t>is left</w:t>
-      </w:r>
-      <w:proofErr w:type="gramEnd"/>
-      <w:r>
-        <w:t xml:space="preserve"> out-of-box by design, to minimize long-term customization maintenance and maximize platform value.</w:t>
-      </w:r>
-      <w:r>
-        <w:t xml:space="preserve"> This includes structural aspects such as content types.</w:t>
+        <w:t xml:space="preserve">Training validated automatically against a manual import of completed training from </w:t>
+      </w:r>
+      <w:r>
+        <w:t>Contoso</w:t>
+      </w:r>
+      <w:r>
+        <w:t xml:space="preserve">’s Learning Management System </w:t>
       </w:r>
     </w:p>
     <w:p>
@@ -5306,7 +5463,10 @@
         </w:numPr>
       </w:pPr>
       <w:r>
-        <w:t>Assignment of 2 owners, who have been properly trained</w:t>
+        <w:t xml:space="preserve">Users may not access </w:t>
+      </w:r>
+      <w:r>
+        <w:t>the sites provisioned by other users.</w:t>
       </w:r>
     </w:p>
     <w:p>
@@ -5318,13 +5478,22 @@
         </w:numPr>
       </w:pPr>
       <w:r>
-        <w:t xml:space="preserve">Training validated automatically against a manual import of completed training from </w:t>
-      </w:r>
-      <w:r>
-        <w:t>Contoso</w:t>
-      </w:r>
-      <w:r>
-        <w:t xml:space="preserve">’s Learning Management System </w:t>
+        <w:t>Non-</w:t>
+      </w:r>
+      <w:r>
+        <w:t xml:space="preserve">personal </w:t>
+      </w:r>
+      <w:r>
+        <w:t>s</w:t>
+      </w:r>
+      <w:r>
+        <w:t>ites</w:t>
+      </w:r>
+      <w:r>
+        <w:t xml:space="preserve"> (My Sites)</w:t>
+      </w:r>
+      <w:r>
+        <w:t xml:space="preserve"> are aged and expire after one year, user may request an extension, otherwise the site is deleted manually by the administrator.</w:t>
       </w:r>
     </w:p>
     <w:p>
@@ -5332,171 +5501,23 @@
         <w:pStyle w:val="ListParagraph"/>
         <w:numPr>
           <w:ilvl w:val="0"/>
-          <w:numId w:val="19"/>
+          <w:numId w:val="0"/>
         </w:numPr>
-      </w:pPr>
-      <w:r>
-        <w:t>Appropriate business purpose</w:t>
-      </w:r>
+        <w:ind w:left="720"/>
+      </w:pPr>
     </w:p>
     <w:p>
       <w:pPr>
         <w:pStyle w:val="ListParagraph"/>
         <w:numPr>
           <w:ilvl w:val="0"/>
-          <w:numId w:val="19"/>
+          <w:numId w:val="0"/>
         </w:numPr>
-      </w:pPr>
-      <w:r>
-        <w:lastRenderedPageBreak/>
-        <w:t>Compatible technology choice</w:t>
-      </w:r>
-    </w:p>
-    <w:p>
-      <w:pPr>
-        <w:pStyle w:val="ListParagraph"/>
-        <w:numPr>
-          <w:ilvl w:val="0"/>
-          <w:numId w:val="19"/>
-        </w:numPr>
-      </w:pPr>
-      <w:r>
-        <w:t>Legal s</w:t>
-      </w:r>
-      <w:r>
-        <w:t>creening by business area</w:t>
-      </w:r>
-    </w:p>
-    <w:p>
-      <w:pPr>
-        <w:pStyle w:val="ListParagraph"/>
-        <w:numPr>
-          <w:ilvl w:val="0"/>
-          <w:numId w:val="19"/>
-        </w:numPr>
-      </w:pPr>
-      <w:r>
-        <w:t xml:space="preserve">Valid URL selection and metadata – sites </w:t>
-      </w:r>
-      <w:proofErr w:type="gramStart"/>
-      <w:r>
-        <w:t>are created</w:t>
-      </w:r>
-      <w:proofErr w:type="gramEnd"/>
-      <w:r>
-        <w:t xml:space="preserve"> as sub-sites within existing sites or site collections whenever possible. If no suitable parent site exists another </w:t>
-      </w:r>
-      <w:proofErr w:type="gramStart"/>
-      <w:r>
-        <w:t>site</w:t>
-      </w:r>
-      <w:proofErr w:type="gramEnd"/>
-      <w:r>
-        <w:t xml:space="preserve"> collection is allocated.</w:t>
-      </w:r>
-    </w:p>
-    <w:p>
-      <w:pPr>
-        <w:pStyle w:val="ListParagraph"/>
-        <w:numPr>
-          <w:ilvl w:val="0"/>
-          <w:numId w:val="19"/>
-        </w:numPr>
-      </w:pPr>
-      <w:r>
-        <w:t>SharePoint administrator final approval and scheduled for creation</w:t>
-      </w:r>
-    </w:p>
-    <w:p>
-      <w:pPr>
-        <w:pStyle w:val="ListParagraph"/>
-        <w:numPr>
-          <w:ilvl w:val="0"/>
-          <w:numId w:val="19"/>
-        </w:numPr>
-      </w:pPr>
-      <w:r>
-        <w:t>Users may not access other user’s requests</w:t>
-      </w:r>
-    </w:p>
-    <w:p>
-      <w:pPr>
-        <w:pStyle w:val="ListParagraph"/>
-        <w:numPr>
-          <w:ilvl w:val="0"/>
-          <w:numId w:val="19"/>
-        </w:numPr>
-      </w:pPr>
-      <w:r>
-        <w:t>Requests number two per day on average, currently approximately 2,500 are recorded</w:t>
-      </w:r>
-    </w:p>
-    <w:p>
-      <w:pPr>
-        <w:pStyle w:val="ListParagraph"/>
-        <w:numPr>
-          <w:ilvl w:val="0"/>
-          <w:numId w:val="19"/>
-        </w:numPr>
-      </w:pPr>
-      <w:r>
-        <w:t xml:space="preserve">Site usage statistics </w:t>
-      </w:r>
-      <w:proofErr w:type="gramStart"/>
-      <w:r>
-        <w:t>shall be collected</w:t>
-      </w:r>
-      <w:proofErr w:type="gramEnd"/>
-      <w:r>
-        <w:t xml:space="preserve"> for use in capacity management and strategic planning.</w:t>
-      </w:r>
-    </w:p>
-    <w:p>
-      <w:pPr>
-        <w:pStyle w:val="ListParagraph"/>
-        <w:numPr>
-          <w:ilvl w:val="0"/>
-          <w:numId w:val="19"/>
-        </w:numPr>
-      </w:pPr>
-      <w:r>
-        <w:t>Non-</w:t>
-      </w:r>
-      <w:r>
-        <w:t xml:space="preserve">personal </w:t>
-      </w:r>
-      <w:r>
-        <w:t>s</w:t>
-      </w:r>
-      <w:r>
-        <w:t>ites</w:t>
-      </w:r>
-      <w:r>
-        <w:t xml:space="preserve"> (My Sites)</w:t>
-      </w:r>
-      <w:r>
-        <w:t xml:space="preserve"> are aged and expire after one year, user may request an extension, otherwise the site is deleted manually by the administrator.</w:t>
-      </w:r>
-    </w:p>
-    <w:p>
-      <w:pPr>
-        <w:pStyle w:val="ListParagraph"/>
-        <w:numPr>
-          <w:ilvl w:val="0"/>
-          <w:numId w:val="19"/>
-        </w:numPr>
-      </w:pPr>
-      <w:r>
-        <w:t xml:space="preserve">Longer term </w:t>
-      </w:r>
-      <w:r>
-        <w:t>Contoso</w:t>
-      </w:r>
-      <w:r>
-        <w:t xml:space="preserve"> is expecting to consolidate more workloads of the brand over to SharePoint, including Publishing and Community portals for broader and more formalized information management.</w:t>
-      </w:r>
-    </w:p>
-    <w:p>
+        <w:ind w:left="720"/>
+      </w:pPr>
+      <w:r>
+        <w:t xml:space="preserve"> </w:t>
+      </w:r>
       <w:r>
         <w:t>Once created site owners are empowered and restricted in the following ways:</w:t>
       </w:r>
@@ -5627,36 +5648,18 @@
         <w:fldChar w:fldCharType="begin"/>
       </w:r>
       <w:r>
-        <w:instrText xml:space="preserve"> REF _Ref401946709 \w \h </w:instrText>
+        <w:instrText xml:space="preserve"> REF _Ref401946742 \w \p \h </w:instrText>
       </w:r>
       <w:r>
         <w:fldChar w:fldCharType="separate"/>
       </w:r>
       <w:r>
-        <w:t>3.4</w:t>
+        <w:t>3.5 below</w:t>
       </w:r>
       <w:r>
         <w:fldChar w:fldCharType="end"/>
       </w:r>
       <w:r>
-        <w:t xml:space="preserve"> and </w:t>
-      </w:r>
-      <w:r>
-        <w:fldChar w:fldCharType="begin"/>
-      </w:r>
-      <w:r>
-        <w:instrText xml:space="preserve"> REF _Ref401946742 \w \p \h </w:instrText>
-      </w:r>
-      <w:r>
-        <w:fldChar w:fldCharType="separate"/>
-      </w:r>
-      <w:r>
-        <w:t>3.5 below</w:t>
-      </w:r>
-      <w:r>
-        <w:fldChar w:fldCharType="end"/>
-      </w:r>
-      <w:r>
         <w:t>).</w:t>
       </w:r>
     </w:p>
@@ -5694,7 +5697,6 @@
     </w:p>
     <w:p>
       <w:r>
-        <w:lastRenderedPageBreak/>
         <w:t xml:space="preserve">SharePoint maintains a permanent link between the database object and the XML </w:t>
       </w:r>
       <w:r>
@@ -5743,6 +5745,7 @@
     </w:p>
     <w:p>
       <w:r>
+        <w:lastRenderedPageBreak/>
         <w:t xml:space="preserve">In some cases that relationship can be severed by un-ghosting, which has the effect of duplicating the file-based structure into the database where </w:t>
       </w:r>
       <w:proofErr w:type="gramStart"/>
@@ -5905,6 +5908,172 @@
     </w:p>
     <w:p>
       <w:r>
+        <w:t xml:space="preserve">Supplemental provisioning steps are also implemented through </w:t>
+      </w:r>
+      <w:r>
+        <w:rPr>
+          <w:b/>
+        </w:rPr>
+        <w:t>Feature Stapling</w:t>
+      </w:r>
+      <w:r>
+        <w:t xml:space="preserve">, where </w:t>
+      </w:r>
+      <w:proofErr w:type="gramStart"/>
+      <w:r>
+        <w:t>a named feature is automatically activated by SharePoint</w:t>
+      </w:r>
+      <w:proofErr w:type="gramEnd"/>
+      <w:r>
+        <w:t xml:space="preserve"> upon successful creation of a specified site type. </w:t>
+      </w:r>
+      <w:r>
+        <w:t xml:space="preserve">Custom </w:t>
+      </w:r>
+      <w:r>
+        <w:t xml:space="preserve">Stapling is not available in </w:t>
+      </w:r>
+      <w:r>
+        <w:t>Office 365</w:t>
+      </w:r>
+      <w:r>
+        <w:t xml:space="preserve"> therefore additional provisioning logic </w:t>
+      </w:r>
+      <w:proofErr w:type="gramStart"/>
+      <w:r>
+        <w:t>must be moved</w:t>
+      </w:r>
+      <w:proofErr w:type="gramEnd"/>
+      <w:r>
+        <w:t xml:space="preserve"> to one of two areas. For Collaboration sites, provisioning can be added to the </w:t>
+      </w:r>
+      <w:r>
+        <w:rPr>
+          <w:b/>
+        </w:rPr>
+        <w:t xml:space="preserve">scheduled </w:t>
+      </w:r>
+      <w:proofErr w:type="gramStart"/>
+      <w:r>
+        <w:rPr>
+          <w:b/>
+        </w:rPr>
+        <w:t>process</w:t>
+      </w:r>
+      <w:r>
+        <w:t xml:space="preserve"> which</w:t>
+      </w:r>
+      <w:proofErr w:type="gramEnd"/>
+      <w:r>
+        <w:t xml:space="preserve"> creates the site. Personal sites </w:t>
+      </w:r>
+      <w:proofErr w:type="gramStart"/>
+      <w:r>
+        <w:t>can be provisioned</w:t>
+      </w:r>
+      <w:proofErr w:type="gramEnd"/>
+      <w:r>
+        <w:t xml:space="preserve"> through a centralized </w:t>
+      </w:r>
+      <w:r>
+        <w:rPr>
+          <w:b/>
+        </w:rPr>
+        <w:t>batch process</w:t>
+      </w:r>
+      <w:r>
+        <w:t xml:space="preserve">; or by means of JavaScript injected in a common landing page. This landing page can utilize a </w:t>
+      </w:r>
+      <w:r>
+        <w:rPr>
+          <w:b/>
+        </w:rPr>
+        <w:t>hidden Provider Hosted App</w:t>
+      </w:r>
+      <w:r>
+        <w:t xml:space="preserve"> to asynchronously access the personal site and perform the necessary provisioning steps.</w:t>
+      </w:r>
+    </w:p>
+    <w:p>
+      <w:r>
+        <w:rPr>
+          <w:b/>
+        </w:rPr>
+        <w:t>Web Parts</w:t>
+      </w:r>
+      <w:r>
+        <w:t xml:space="preserve"> also exist for page redirectio</w:t>
+      </w:r>
+      <w:r>
+        <w:t>n and Administrative Edit forms</w:t>
+      </w:r>
+      <w:r>
+        <w:t xml:space="preserve"> for additional information on modern implementation options for Web Parts.</w:t>
+      </w:r>
+      <w:r>
+        <w:t xml:space="preserve"> Redirection in particular </w:t>
+      </w:r>
+      <w:proofErr w:type="gramStart"/>
+      <w:r>
+        <w:t>may be implemented</w:t>
+      </w:r>
+      <w:proofErr w:type="gramEnd"/>
+      <w:r>
+        <w:t xml:space="preserve"> through a </w:t>
+      </w:r>
+      <w:r>
+        <w:rPr>
+          <w:b/>
+        </w:rPr>
+        <w:t>Custom Action</w:t>
+      </w:r>
+      <w:r>
+        <w:t xml:space="preserve"> using a </w:t>
+      </w:r>
+      <w:proofErr w:type="spellStart"/>
+      <w:r>
+        <w:rPr>
+          <w:b/>
+        </w:rPr>
+        <w:t>ScriptBlock</w:t>
+      </w:r>
+      <w:proofErr w:type="spellEnd"/>
+      <w:r>
+        <w:t xml:space="preserve"> or </w:t>
+      </w:r>
+      <w:proofErr w:type="spellStart"/>
+      <w:r>
+        <w:rPr>
+          <w:b/>
+        </w:rPr>
+        <w:t>ScriptLink</w:t>
+      </w:r>
+      <w:proofErr w:type="spellEnd"/>
+      <w:r>
+        <w:t>.</w:t>
+      </w:r>
+    </w:p>
+    <w:p>
+      <w:pPr>
+        <w:pStyle w:val="Heading2Numbered"/>
+        <w:ind w:left="0" w:firstLine="0"/>
+      </w:pPr>
+      <w:bookmarkStart w:id="20" w:name="_Ref401946742"/>
+      <w:bookmarkStart w:id="21" w:name="_Toc416859139"/>
+      <w:r>
+        <w:t>Event Handling</w:t>
+      </w:r>
+    </w:p>
+    <w:p>
+      <w:pPr>
+        <w:pStyle w:val="Heading3Numbered"/>
+      </w:pPr>
+      <w:r>
+        <w:t>Customer requirements</w:t>
+      </w:r>
+    </w:p>
+    <w:p>
+      <w:r>
         <w:rPr>
           <w:b/>
         </w:rPr>
@@ -5919,295 +6088,314 @@
       </w:r>
       <w:proofErr w:type="gramEnd"/>
       <w:r>
-        <w:t xml:space="preserve"> to provide additional custom processing when a </w:t>
-      </w:r>
-      <w:r>
-        <w:t xml:space="preserve">Site, Web, List or Item </w:t>
-      </w:r>
-      <w:r>
-        <w:t xml:space="preserve">is </w:t>
-      </w:r>
-      <w:r>
-        <w:t>affected</w:t>
-      </w:r>
-      <w:r>
-        <w:t xml:space="preserve">. </w:t>
-      </w:r>
-      <w:r>
-        <w:t>T</w:t>
-      </w:r>
-      <w:r>
-        <w:t xml:space="preserve">his </w:t>
-      </w:r>
-      <w:r>
-        <w:t xml:space="preserve">procedural code is currently loaded from a .NET assembly found in the Global Assembly Cache (GAC) on the SharePoint server. To be CAM compatible this code has to be relocated to a remote hosting location and refactored into a </w:t>
-      </w:r>
-      <w:r>
+        <w:t xml:space="preserve"> to provide additional custom processing when a Site, Web, List or Item is affected. Event handling </w:t>
+      </w:r>
+      <w:proofErr w:type="gramStart"/>
+      <w:r>
+        <w:t>has been implemented</w:t>
+      </w:r>
+      <w:proofErr w:type="gramEnd"/>
+      <w:r>
+        <w:t xml:space="preserve"> to handle security after a site is provisioned or deleted. It </w:t>
+      </w:r>
+      <w:proofErr w:type="gramStart"/>
+      <w:r>
+        <w:t>has also been used</w:t>
+      </w:r>
+      <w:proofErr w:type="gramEnd"/>
+      <w:r>
+        <w:t xml:space="preserve"> to update the metadata of a document after it is </w:t>
+      </w:r>
+      <w:r>
+        <w:lastRenderedPageBreak/>
+        <w:t xml:space="preserve">uploaded. Creation of site columns and content types </w:t>
+      </w:r>
+      <w:proofErr w:type="gramStart"/>
+      <w:r>
+        <w:t>has also been performed</w:t>
+      </w:r>
+      <w:proofErr w:type="gramEnd"/>
+      <w:r>
+        <w:t xml:space="preserve"> using feature receivers.</w:t>
+      </w:r>
+    </w:p>
+    <w:p>
+      <w:pPr>
+        <w:pStyle w:val="Heading3Numbered"/>
+      </w:pPr>
+      <w:r>
+        <w:t>Considerations and workarounds</w:t>
+      </w:r>
+    </w:p>
+    <w:p>
+      <w:r>
+        <w:t xml:space="preserve">A remote event receiver is like a traditional event receiver in SharePoint.  </w:t>
+      </w:r>
+      <w:r>
+        <w:t>The</w:t>
+      </w:r>
+      <w:r>
+        <w:t xml:space="preserve"> code registers itself with SharePoint to </w:t>
+      </w:r>
+      <w:proofErr w:type="gramStart"/>
+      <w:r>
+        <w:t>be called</w:t>
+      </w:r>
+      <w:proofErr w:type="gramEnd"/>
+      <w:r>
+        <w:t xml:space="preserve"> whenever an event occurs, such as a list is being deleted or a list item is being added.  </w:t>
+      </w:r>
+      <w:r>
+        <w:t>Y</w:t>
+      </w:r>
+      <w:r>
+        <w:t>ou register a remote endpoint</w:t>
+      </w:r>
+      <w:r>
+        <w:t xml:space="preserve"> by</w:t>
+      </w:r>
+      <w:r>
+        <w:t> </w:t>
+      </w:r>
+      <w:r>
+        <w:t>providing</w:t>
+      </w:r>
+      <w:r>
+        <w:t xml:space="preserve"> a URL to a service</w:t>
+      </w:r>
+      <w:r>
+        <w:t>.</w:t>
+      </w:r>
+    </w:p>
+    <w:p>
+      <w:pPr>
+        <w:spacing w:before="0" w:after="200"/>
+      </w:pPr>
+      <w:r>
+        <w:t xml:space="preserve">Remote event receivers are done by means of Web </w:t>
+      </w:r>
+      <w:proofErr w:type="gramStart"/>
+      <w:r>
+        <w:t>services, that</w:t>
+      </w:r>
+      <w:proofErr w:type="gramEnd"/>
+      <w:r>
+        <w:t xml:space="preserve"> listen for events to occur. Instead of running code on the SP server, the app fires an event that </w:t>
+      </w:r>
+      <w:proofErr w:type="gramStart"/>
+      <w:r>
+        <w:t>is handled</w:t>
+      </w:r>
+      <w:proofErr w:type="gramEnd"/>
+      <w:r>
+        <w:t xml:space="preserve"> by this web service. By registering a remote </w:t>
+      </w:r>
+      <w:proofErr w:type="gramStart"/>
+      <w:r>
+        <w:t>end-point</w:t>
+      </w:r>
+      <w:proofErr w:type="gramEnd"/>
+      <w:r>
+        <w:t xml:space="preserve"> </w:t>
+      </w:r>
+      <w:r>
+        <w:t>one</w:t>
+      </w:r>
+      <w:r>
+        <w:t xml:space="preserve"> can invoke either a one-way or two-way event receiver. </w:t>
+      </w:r>
+    </w:p>
+    <w:tbl>
+      <w:tblPr>
+        <w:tblStyle w:val="TableGrid"/>
+        <w:tblW w:w="0" w:type="auto"/>
+        <w:tblInd w:w="435" w:type="dxa"/>
+        <w:tblLook w:val="0480" w:firstRow="0" w:lastRow="0" w:firstColumn="1" w:lastColumn="0" w:noHBand="0" w:noVBand="1"/>
+      </w:tblPr>
+      <w:tblGrid>
+        <w:gridCol w:w="556"/>
+        <w:gridCol w:w="7940"/>
+      </w:tblGrid>
+      <w:tr>
+        <w:trPr>
+          <w:trHeight w:val="397"/>
+        </w:trPr>
+        <w:tc>
+          <w:tcPr>
+            <w:tcW w:w="556" w:type="dxa"/>
+            <w:tcBorders>
+              <w:top w:val="single" w:sz="4" w:space="0" w:color="000000"/>
+              <w:left w:val="single" w:sz="4" w:space="0" w:color="000000"/>
+              <w:bottom w:val="single" w:sz="4" w:space="0" w:color="000000"/>
+              <w:right w:val="nil"/>
+            </w:tcBorders>
+            <w:vAlign w:val="center"/>
+            <w:hideMark/>
+          </w:tcPr>
+          <w:p>
+            <w:pPr>
+              <w:pStyle w:val="AA-Normal"/>
+              <w:jc w:val="left"/>
+              <w:rPr>
+                <w:b/>
+                <w:i/>
+                <w:szCs w:val="20"/>
+              </w:rPr>
+            </w:pPr>
+            <w:r>
+              <w:rPr>
+                <w:noProof/>
+                <w:lang w:val="en-NZ" w:eastAsia="en-NZ"/>
+              </w:rPr>
+              <w:drawing>
+                <wp:inline distT="0" distB="0" distL="0" distR="0" wp14:anchorId="4ED6D2B3" wp14:editId="225DFF7C">
+                  <wp:extent cx="216016" cy="214677"/>
+                  <wp:effectExtent l="0" t="0" r="0" b="0"/>
+                  <wp:docPr id="3" name="Picture 4"/>
+                  <wp:cNvGraphicFramePr>
+                    <a:graphicFrameLocks xmlns:a="http://schemas.openxmlformats.org/drawingml/2006/main" noChangeAspect="1"/>
+                  </wp:cNvGraphicFramePr>
+                  <a:graphic xmlns:a="http://schemas.openxmlformats.org/drawingml/2006/main">
+                    <a:graphicData uri="http://schemas.openxmlformats.org/drawingml/2006/picture">
+                      <pic:pic xmlns:pic="http://schemas.openxmlformats.org/drawingml/2006/picture">
+                        <pic:nvPicPr>
+                          <pic:cNvPr id="5" name="Picture 4"/>
+                          <pic:cNvPicPr>
+                            <a:picLocks noChangeAspect="1"/>
+                          </pic:cNvPicPr>
+                        </pic:nvPicPr>
+                        <pic:blipFill>
+                          <a:blip r:embed="rId17"/>
+                          <a:stretch>
+                            <a:fillRect/>
+                          </a:stretch>
+                        </pic:blipFill>
+                        <pic:spPr>
+                          <a:xfrm>
+                            <a:off x="0" y="0"/>
+                            <a:ext cx="216016" cy="214677"/>
+                          </a:xfrm>
+                          <a:prstGeom prst="rect">
+                            <a:avLst/>
+                          </a:prstGeom>
+                          <a:noFill/>
+                          <a:ln>
+                            <a:noFill/>
+                          </a:ln>
+                        </pic:spPr>
+                      </pic:pic>
+                    </a:graphicData>
+                  </a:graphic>
+                </wp:inline>
+              </w:drawing>
+            </w:r>
+            <w:r>
+              <w:rPr>
+                <w:noProof/>
+              </w:rPr>
+              <w:t xml:space="preserve">  </w:t>
+            </w:r>
+          </w:p>
+        </w:tc>
+        <w:tc>
+          <w:tcPr>
+            <w:tcW w:w="7940" w:type="dxa"/>
+            <w:tcBorders>
+              <w:top w:val="single" w:sz="4" w:space="0" w:color="000000"/>
+              <w:left w:val="nil"/>
+              <w:bottom w:val="single" w:sz="4" w:space="0" w:color="000000"/>
+              <w:right w:val="single" w:sz="4" w:space="0" w:color="000000"/>
+            </w:tcBorders>
+            <w:vAlign w:val="center"/>
+          </w:tcPr>
+          <w:p>
+            <w:pPr>
+              <w:pStyle w:val="AA-Normal"/>
+              <w:jc w:val="left"/>
+              <w:rPr>
+                <w:b/>
+                <w:i/>
+              </w:rPr>
+            </w:pPr>
+            <w:r>
+              <w:rPr>
+                <w:b/>
+                <w:noProof/>
+              </w:rPr>
+              <w:t>Additional Information</w:t>
+            </w:r>
+          </w:p>
+        </w:tc>
+      </w:tr>
+      <w:tr>
+        <w:tc>
+          <w:tcPr>
+            <w:tcW w:w="8496" w:type="dxa"/>
+            <w:gridSpan w:val="2"/>
+            <w:tcBorders>
+              <w:top w:val="single" w:sz="4" w:space="0" w:color="000000"/>
+              <w:left w:val="single" w:sz="4" w:space="0" w:color="000000"/>
+              <w:bottom w:val="single" w:sz="4" w:space="0" w:color="000000"/>
+              <w:right w:val="single" w:sz="4" w:space="0" w:color="000000"/>
+            </w:tcBorders>
+            <w:hideMark/>
+          </w:tcPr>
+          <w:p>
+            <w:pPr>
+              <w:pStyle w:val="AA-Normal"/>
+              <w:rPr>
+                <w:i/>
+              </w:rPr>
+            </w:pPr>
+            <w:r>
+              <w:rPr>
+                <w:i/>
+              </w:rPr>
+              <w:t>Following article has more information about remote event receivers</w:t>
+            </w:r>
+          </w:p>
+          <w:p>
+            <w:pPr>
+              <w:pStyle w:val="AA-Normal"/>
+              <w:numPr>
+                <w:ilvl w:val="0"/>
+                <w:numId w:val="25"/>
+              </w:numPr>
+            </w:pPr>
+            <w:hyperlink r:id="rId18" w:history="1">
+              <w:r>
+                <w:rPr>
+                  <w:rStyle w:val="Hyperlink"/>
+                </w:rPr>
+                <w:t>Remote Event Receivers in SP2013</w:t>
+              </w:r>
+              <w:r>
+                <w:rPr>
+                  <w:rStyle w:val="Hyperlink"/>
+                  <w:sz w:val="20"/>
+                </w:rPr>
+                <w:t xml:space="preserve"> </w:t>
+              </w:r>
+            </w:hyperlink>
+          </w:p>
+        </w:tc>
+      </w:tr>
+    </w:tbl>
+    <w:p>
+      <w:pPr>
+        <w:spacing w:before="0" w:after="200"/>
         <w:rPr>
-          <w:b/>
+          <w:rFonts w:eastAsiaTheme="minorHAnsi"/>
+          <w:color w:val="008AC8"/>
+          <w:sz w:val="32"/>
+          <w:szCs w:val="36"/>
         </w:rPr>
-        <w:t xml:space="preserve">Remote Event </w:t>
-      </w:r>
-      <w:proofErr w:type="gramStart"/>
-      <w:r>
-        <w:rPr>
-          <w:b/>
-        </w:rPr>
-        <w:t>Receiver</w:t>
-      </w:r>
-      <w:r>
-        <w:t xml:space="preserve"> which</w:t>
-      </w:r>
-      <w:proofErr w:type="gramEnd"/>
-      <w:r>
-        <w:t xml:space="preserve"> uses CSOM or REST interfaces to communicate back to SharePoint. Additionally, any synchronous event receivers (ex: </w:t>
-      </w:r>
-      <w:proofErr w:type="spellStart"/>
-      <w:r>
-        <w:t>WebAdding</w:t>
-      </w:r>
-      <w:proofErr w:type="spellEnd"/>
-      <w:r>
-        <w:t xml:space="preserve">, </w:t>
-      </w:r>
-      <w:proofErr w:type="spellStart"/>
-      <w:r>
-        <w:t>ItemUpdating</w:t>
-      </w:r>
-      <w:proofErr w:type="spellEnd"/>
-      <w:r>
-        <w:t xml:space="preserve">, </w:t>
-      </w:r>
-      <w:proofErr w:type="spellStart"/>
-      <w:r>
-        <w:t>SiteDeleting</w:t>
-      </w:r>
-      <w:proofErr w:type="spellEnd"/>
-      <w:r>
-        <w:t xml:space="preserve">) will need to be re-coded as asynchronous event receivers (ex: </w:t>
-      </w:r>
-      <w:proofErr w:type="spellStart"/>
-      <w:r>
-        <w:t>WebProvisioned</w:t>
-      </w:r>
-      <w:proofErr w:type="spellEnd"/>
-      <w:r>
-        <w:t xml:space="preserve">, </w:t>
-      </w:r>
-      <w:proofErr w:type="spellStart"/>
-      <w:r>
-        <w:t>ItemUpdated</w:t>
-      </w:r>
-      <w:proofErr w:type="spellEnd"/>
-      <w:r>
-        <w:t xml:space="preserve">, </w:t>
-      </w:r>
-      <w:proofErr w:type="spellStart"/>
-      <w:r>
-        <w:t>SiteDeleted</w:t>
-      </w:r>
-      <w:proofErr w:type="spellEnd"/>
-      <w:r>
-        <w:t>) as Remote Event Receivers are exclusively asynchronous. This implies the developer no longer has the ability to “cancel” an event, as they are only called after the event is complete.</w:t>
-      </w:r>
-    </w:p>
-    <w:p>
-      <w:r>
-        <w:rPr>
-          <w:b/>
-        </w:rPr>
-        <w:t>Feature Receivers</w:t>
-      </w:r>
-      <w:r>
-        <w:t xml:space="preserve"> </w:t>
-      </w:r>
-      <w:proofErr w:type="gramStart"/>
-      <w:r>
-        <w:t>are being used</w:t>
-      </w:r>
-      <w:proofErr w:type="gramEnd"/>
-      <w:r>
-        <w:t xml:space="preserve"> to perform additional </w:t>
-      </w:r>
-      <w:r>
-        <w:t>provisioning</w:t>
-      </w:r>
-      <w:r>
-        <w:t xml:space="preserve"> or setup/cleanup on the current site collection or web as a feature is activated or deactivated. For example, creating groups or adding the Content Editor Web Part to the NewForm.aspx or EditForm.aspx on the Request list. Similar site provisioning work can be done using an </w:t>
-      </w:r>
-      <w:r>
-        <w:rPr>
-          <w:b/>
-        </w:rPr>
-        <w:t>App Event Receiver</w:t>
-      </w:r>
-      <w:r>
-        <w:t xml:space="preserve"> included in a </w:t>
-      </w:r>
-      <w:r>
-        <w:rPr>
-          <w:b/>
-        </w:rPr>
-        <w:t>Provider Hosted App</w:t>
-      </w:r>
-      <w:r>
-        <w:t>; or perhaps through other externally hosted code (ex: console application, Web Job, Windows Service).</w:t>
-      </w:r>
-    </w:p>
-    <w:p>
-      <w:r>
-        <w:lastRenderedPageBreak/>
-        <w:t xml:space="preserve">Supplemental provisioning steps are also implemented through </w:t>
-      </w:r>
-      <w:r>
-        <w:rPr>
-          <w:b/>
-        </w:rPr>
-        <w:t>Feature Stapling</w:t>
-      </w:r>
-      <w:r>
-        <w:t xml:space="preserve">, where </w:t>
-      </w:r>
-      <w:proofErr w:type="gramStart"/>
-      <w:r>
-        <w:t>a named feature is automatically activated by SharePoint</w:t>
-      </w:r>
-      <w:proofErr w:type="gramEnd"/>
-      <w:r>
-        <w:t xml:space="preserve"> upon successful creation of a specified site type. </w:t>
-      </w:r>
-      <w:r>
-        <w:t xml:space="preserve">Custom </w:t>
-      </w:r>
-      <w:r>
-        <w:t xml:space="preserve">Stapling is not available in </w:t>
-      </w:r>
-      <w:r>
-        <w:t>Office 365</w:t>
-      </w:r>
-      <w:r>
-        <w:t xml:space="preserve"> therefore additional provisioning logic </w:t>
-      </w:r>
-      <w:proofErr w:type="gramStart"/>
-      <w:r>
-        <w:t>must be moved</w:t>
-      </w:r>
-      <w:proofErr w:type="gramEnd"/>
-      <w:r>
-        <w:t xml:space="preserve"> to one of two areas. For Collaboration sites, provisioning can be added to the </w:t>
-      </w:r>
-      <w:r>
-        <w:rPr>
-          <w:b/>
-        </w:rPr>
-        <w:t xml:space="preserve">scheduled </w:t>
-      </w:r>
-      <w:proofErr w:type="gramStart"/>
-      <w:r>
-        <w:rPr>
-          <w:b/>
-        </w:rPr>
-        <w:t>process</w:t>
-      </w:r>
-      <w:r>
-        <w:t xml:space="preserve"> which</w:t>
-      </w:r>
-      <w:proofErr w:type="gramEnd"/>
-      <w:r>
-        <w:t xml:space="preserve"> creates the site. Personal sites </w:t>
-      </w:r>
-      <w:proofErr w:type="gramStart"/>
-      <w:r>
-        <w:t>can be provisioned</w:t>
-      </w:r>
-      <w:proofErr w:type="gramEnd"/>
-      <w:r>
-        <w:t xml:space="preserve"> through a centralized </w:t>
-      </w:r>
-      <w:r>
-        <w:rPr>
-          <w:b/>
-        </w:rPr>
-        <w:t>batch process</w:t>
-      </w:r>
-      <w:r>
-        <w:t xml:space="preserve">; or by means of JavaScript injected in a common landing page. This landing page can utilize a </w:t>
-      </w:r>
-      <w:r>
-        <w:rPr>
-          <w:b/>
-        </w:rPr>
-        <w:t>hidden Provider Hosted App</w:t>
-      </w:r>
-      <w:r>
-        <w:t xml:space="preserve"> to asynchronously access the personal site and perform the necessary provisioning steps.</w:t>
-      </w:r>
-    </w:p>
-    <w:p>
-      <w:r>
-        <w:rPr>
-          <w:b/>
-        </w:rPr>
-        <w:t>Web Parts</w:t>
-      </w:r>
-      <w:r>
-        <w:t xml:space="preserve"> also exist for page redirectio</w:t>
-      </w:r>
-      <w:r>
-        <w:t>n and Administrative Edit forms</w:t>
-      </w:r>
-      <w:r>
-        <w:t xml:space="preserve"> for additional information on modern implementation options for Web Parts.</w:t>
-      </w:r>
-      <w:r>
-        <w:t xml:space="preserve"> Redirection in particular </w:t>
-      </w:r>
-      <w:proofErr w:type="gramStart"/>
-      <w:r>
-        <w:t>may be implemented</w:t>
-      </w:r>
-      <w:proofErr w:type="gramEnd"/>
-      <w:r>
-        <w:t xml:space="preserve"> through a </w:t>
-      </w:r>
-      <w:r>
-        <w:rPr>
-          <w:b/>
-        </w:rPr>
-        <w:t>Custom Action</w:t>
-      </w:r>
-      <w:r>
-        <w:t xml:space="preserve"> using a </w:t>
-      </w:r>
-      <w:proofErr w:type="spellStart"/>
-      <w:r>
-        <w:rPr>
-          <w:b/>
-        </w:rPr>
-        <w:t>ScriptBlock</w:t>
-      </w:r>
-      <w:proofErr w:type="spellEnd"/>
-      <w:r>
-        <w:t xml:space="preserve"> or </w:t>
-      </w:r>
-      <w:proofErr w:type="spellStart"/>
-      <w:r>
-        <w:rPr>
-          <w:b/>
-        </w:rPr>
-        <w:t>ScriptLink</w:t>
-      </w:r>
-      <w:proofErr w:type="spellEnd"/>
-      <w:r>
-        <w:t>.</w:t>
-      </w:r>
+      </w:pPr>
     </w:p>
     <w:p>
       <w:pPr>
         <w:pStyle w:val="Heading2Numbered"/>
       </w:pPr>
-      <w:bookmarkStart w:id="20" w:name="_Ref401946742"/>
-      <w:bookmarkStart w:id="21" w:name="_Toc416859139"/>
       <w:r>
         <w:t>Records Management</w:t>
       </w:r>
@@ -6308,7 +6496,19 @@
         </w:numPr>
       </w:pPr>
       <w:r>
-        <w:t>A user or administrator can view a list of expiring documents.</w:t>
+        <w:t xml:space="preserve">A user or administrator </w:t>
+      </w:r>
+      <w:r>
+        <w:t>receives a</w:t>
+      </w:r>
+      <w:r>
+        <w:t xml:space="preserve"> list of expiring documents</w:t>
+      </w:r>
+      <w:r>
+        <w:t xml:space="preserve"> through notifications</w:t>
+      </w:r>
+      <w:r>
+        <w:t>.</w:t>
       </w:r>
     </w:p>
     <w:p>
@@ -6415,6 +6615,7 @@
         </w:numPr>
       </w:pPr>
       <w:r>
+        <w:lastRenderedPageBreak/>
         <w:t xml:space="preserve">Standard SharePoint content types and site column </w:t>
       </w:r>
       <w:r>
@@ -6470,18 +6671,28 @@
       </w:pPr>
       <w:bookmarkStart w:id="23" w:name="_Toc416859141"/>
       <w:r>
-        <w:lastRenderedPageBreak/>
         <w:t>Considerations and workarounds</w:t>
       </w:r>
       <w:bookmarkEnd w:id="23"/>
     </w:p>
     <w:p>
       <w:r>
-        <w:t xml:space="preserve">Choosing standard content types for the majority of document storage pays off during migration to </w:t>
-      </w:r>
-      <w:r>
-        <w:t>Office 365</w:t>
-      </w:r>
+        <w:t xml:space="preserve">Choosing standard content types for the majority of document storage </w:t>
+      </w:r>
+      <w:r>
+        <w:t xml:space="preserve">will </w:t>
+      </w:r>
+      <w:r>
+        <w:t xml:space="preserve">pay off during migration to </w:t>
+      </w:r>
+      <w:r>
+        <w:t xml:space="preserve">Office </w:t>
+      </w:r>
+      <w:proofErr w:type="gramStart"/>
+      <w:r>
+        <w:t>365</w:t>
+      </w:r>
+      <w:proofErr w:type="gramEnd"/>
       <w:r>
         <w:t xml:space="preserve"> as those content types do not need to be systematically “un-ghosted” by an update utility prior to deactivating the corresponding features and removing the solutions from the farm.</w:t>
       </w:r>
@@ -6591,9 +6802,176 @@
       </w:pPr>
       <w:bookmarkStart w:id="24" w:name="_Toc416859142"/>
       <w:r>
+        <w:t>Safety News</w:t>
+      </w:r>
+    </w:p>
+    <w:p>
+      <w:r>
+        <w:t>Contoso is very particular about Safety at Workplace. Every site has safety news displayed on the homepage through a safety web part.</w:t>
+      </w:r>
+    </w:p>
+    <w:p>
+      <w:pPr>
+        <w:pStyle w:val="Heading3Numbered"/>
+        <w:ind w:left="432" w:hanging="432"/>
+      </w:pPr>
+      <w:r>
+        <w:t>Customer Requirements</w:t>
+      </w:r>
+    </w:p>
+    <w:p>
+      <w:r>
+        <w:t xml:space="preserve">Employees </w:t>
+      </w:r>
+      <w:r>
+        <w:t>should receive</w:t>
+      </w:r>
+      <w:r>
+        <w:t xml:space="preserve"> regular safety updates on the</w:t>
+      </w:r>
+      <w:r>
+        <w:t>ir department</w:t>
+      </w:r>
+      <w:r>
+        <w:t xml:space="preserve"> site</w:t>
+      </w:r>
+      <w:r>
+        <w:t xml:space="preserve">. </w:t>
+      </w:r>
+      <w:r>
+        <w:t xml:space="preserve">Safety incidents that occur in other departments </w:t>
+      </w:r>
+      <w:proofErr w:type="gramStart"/>
+      <w:r>
+        <w:t>should also be surfaced</w:t>
+      </w:r>
+      <w:proofErr w:type="gramEnd"/>
+      <w:r>
+        <w:t xml:space="preserve"> on the individual departmental sites. </w:t>
+      </w:r>
+      <w:r>
+        <w:t xml:space="preserve">The safety </w:t>
+      </w:r>
+      <w:r>
+        <w:t>updates</w:t>
+      </w:r>
+      <w:r>
+        <w:t xml:space="preserve"> </w:t>
+      </w:r>
+      <w:r>
+        <w:t>are</w:t>
+      </w:r>
+      <w:r>
+        <w:t xml:space="preserve"> </w:t>
+      </w:r>
+      <w:r>
+        <w:t>also been sent</w:t>
+      </w:r>
+      <w:r>
+        <w:t xml:space="preserve"> through emails</w:t>
+      </w:r>
+      <w:r>
+        <w:t xml:space="preserve"> at a periodic basis. Staff should also be able to view the safety news on mobile devices.</w:t>
+      </w:r>
+    </w:p>
+    <w:p>
+      <w:pPr>
+        <w:pStyle w:val="Heading3Numbered"/>
+        <w:ind w:left="432" w:hanging="432"/>
+      </w:pPr>
+      <w:r>
+        <w:t>Considerations and Workarounds</w:t>
+      </w:r>
+    </w:p>
+    <w:p>
+      <w:r>
+        <w:t xml:space="preserve">Safety Rollups on site landing pages </w:t>
+      </w:r>
+      <w:proofErr w:type="gramStart"/>
+      <w:r>
+        <w:t>are designed</w:t>
+      </w:r>
+      <w:proofErr w:type="gramEnd"/>
+      <w:r>
+        <w:t xml:space="preserve"> using the Site Data Queries to fetch data from multiple sites within the “Safety” site collection. This functionality </w:t>
+      </w:r>
+      <w:proofErr w:type="gramStart"/>
+      <w:r>
+        <w:t>can be simulated</w:t>
+      </w:r>
+      <w:proofErr w:type="gramEnd"/>
+      <w:r>
+        <w:t xml:space="preserve"> by creating a Safety Yammer group and adding the Yammer embedded code </w:t>
+      </w:r>
+      <w:r>
+        <w:t>on</w:t>
+      </w:r>
+      <w:r>
+        <w:t xml:space="preserve"> the </w:t>
+      </w:r>
+      <w:r>
+        <w:t>homepage of every department</w:t>
+      </w:r>
+      <w:r>
+        <w:t xml:space="preserve"> sites.</w:t>
+      </w:r>
+    </w:p>
+    <w:p>
+      <w:r>
+        <w:t xml:space="preserve">The Safety News alerts </w:t>
+      </w:r>
+      <w:proofErr w:type="gramStart"/>
+      <w:r>
+        <w:t>can be sent</w:t>
+      </w:r>
+      <w:proofErr w:type="gramEnd"/>
+      <w:r>
+        <w:t xml:space="preserve"> via Yammer announcements. Every </w:t>
+      </w:r>
+      <w:r>
+        <w:t>Yammer announcement</w:t>
+      </w:r>
+      <w:r>
+        <w:t xml:space="preserve"> send</w:t>
+      </w:r>
+      <w:r>
+        <w:t>s</w:t>
+      </w:r>
+      <w:r>
+        <w:t xml:space="preserve"> </w:t>
+      </w:r>
+      <w:proofErr w:type="gramStart"/>
+      <w:r>
+        <w:t>a notifications</w:t>
+      </w:r>
+      <w:proofErr w:type="gramEnd"/>
+      <w:r>
+        <w:t xml:space="preserve"> to the company staff via email</w:t>
+      </w:r>
+      <w:r>
+        <w:t xml:space="preserve"> out of box</w:t>
+      </w:r>
+      <w:r>
+        <w:t>.</w:t>
+      </w:r>
+    </w:p>
+    <w:p>
+      <w:r>
+        <w:lastRenderedPageBreak/>
+        <w:t>Yammer has a mobile app that can generate mobile views of the safety announcements.</w:t>
+      </w:r>
+    </w:p>
+    <w:p>
+      <w:pPr>
+        <w:pStyle w:val="Heading2Numbered"/>
+      </w:pPr>
+      <w:r>
         <w:t>UX Components</w:t>
       </w:r>
       <w:bookmarkEnd w:id="24"/>
+      <w:r>
+        <w:t xml:space="preserve"> </w:t>
+      </w:r>
     </w:p>
     <w:p>
       <w:r>
@@ -6613,44 +6991,80 @@
       <w:r>
         <w:t>.</w:t>
       </w:r>
+      <w:bookmarkStart w:id="25" w:name="_Toc416859143"/>
+    </w:p>
+    <w:p>
+      <w:r>
+        <w:t>Customer requirements</w:t>
+      </w:r>
+      <w:bookmarkEnd w:id="25"/>
+    </w:p>
+    <w:p>
+      <w:r>
+        <w:t>The experience of shared collaboration, storage and personal sites remains largely unaffected, except for the customizations necessary to support compliance and other operational/administrative mandates.</w:t>
+      </w:r>
+    </w:p>
+    <w:p>
+      <w:r>
+        <w:t xml:space="preserve">Delegate </w:t>
+      </w:r>
+      <w:r>
+        <w:t>and</w:t>
+      </w:r>
+      <w:r>
+        <w:t xml:space="preserve"> </w:t>
+      </w:r>
+      <w:bookmarkStart w:id="26" w:name="_GoBack"/>
+      <w:bookmarkEnd w:id="26"/>
+      <w:r>
+        <w:t>custom web controls (</w:t>
+      </w:r>
+      <w:r>
+        <w:t>Share price, world clock, weather, emergency information, image rotator</w:t>
+      </w:r>
+      <w:r>
+        <w:t xml:space="preserve"> </w:t>
+      </w:r>
+      <w:proofErr w:type="spellStart"/>
+      <w:r>
+        <w:t>etc</w:t>
+      </w:r>
+      <w:proofErr w:type="spellEnd"/>
+      <w:r>
+        <w:t xml:space="preserve">) </w:t>
+      </w:r>
+      <w:proofErr w:type="gramStart"/>
+      <w:r>
+        <w:t>cannot be used</w:t>
+      </w:r>
+      <w:proofErr w:type="gramEnd"/>
+      <w:r>
+        <w:t xml:space="preserve"> as is in the App model. Alternate options </w:t>
+      </w:r>
+      <w:proofErr w:type="gramStart"/>
+      <w:r>
+        <w:t>have been suggested</w:t>
+      </w:r>
+      <w:proofErr w:type="gramEnd"/>
+      <w:r>
+        <w:t xml:space="preserve"> below:</w:t>
+      </w:r>
     </w:p>
     <w:p>
       <w:pPr>
         <w:pStyle w:val="Heading3Numbered"/>
-      </w:pPr>
-      <w:bookmarkStart w:id="25" w:name="_Toc416859143"/>
-      <w:r>
-        <w:t>Customer requirements</w:t>
-      </w:r>
-      <w:bookmarkEnd w:id="25"/>
-    </w:p>
-    <w:p>
-      <w:r>
-        <w:t>The experience of shared collaboration, storage and personal sites remains largely unaffected, except for the customizations necessary to support compliance and other operational/administrative mandates.</w:t>
-      </w:r>
-    </w:p>
-    <w:p>
-      <w:r>
-        <w:t xml:space="preserve">Prior to June 2013, </w:t>
-      </w:r>
-      <w:r>
-        <w:t>most existing sites remained in SharePoint “2010” mode</w:t>
-      </w:r>
-      <w:r>
-        <w:t xml:space="preserve"> – approximately 1000 site collections. Since then they have been actively converting to “2013” mode, currently at a rate of approximately 150 per week. The central site collection will be the last to cut over due to its level of customizations. </w:t>
-      </w:r>
-    </w:p>
-    <w:p>
-      <w:pPr>
-        <w:pStyle w:val="Heading3Numbered"/>
-      </w:pPr>
-      <w:bookmarkStart w:id="26" w:name="_Ref402115851"/>
-      <w:bookmarkStart w:id="27" w:name="_Toc416859144"/>
+        <w:numPr>
+          <w:ilvl w:val="0"/>
+          <w:numId w:val="0"/>
+        </w:numPr>
+      </w:pPr>
+      <w:bookmarkStart w:id="27" w:name="_Ref402115851"/>
+      <w:bookmarkStart w:id="28" w:name="_Toc416859144"/>
       <w:r>
         <w:t>Considerations and workarounds</w:t>
       </w:r>
-      <w:bookmarkEnd w:id="26"/>
       <w:bookmarkEnd w:id="27"/>
+      <w:bookmarkEnd w:id="28"/>
     </w:p>
     <w:p>
       <w:r>
@@ -6724,7 +7138,13 @@
         <w:fldChar w:fldCharType="separate"/>
       </w:r>
       <w:r>
-        <w:t>3.4.2 above</w:t>
+        <w:t>3.</w:t>
+      </w:r>
+      <w:r>
+        <w:t>3</w:t>
+      </w:r>
+      <w:r>
+        <w:t>.2 above</w:t>
       </w:r>
       <w:r>
         <w:fldChar w:fldCharType="end"/>
@@ -6759,11 +7179,7 @@
         <w:t>User Controls</w:t>
       </w:r>
       <w:r>
-        <w:t xml:space="preserve"> are all similar in that they ultimately derive from an ASP.NET “Control” though each may be used for a slightly different purpose (in/out-zone, </w:t>
-      </w:r>
-      <w:r>
-        <w:lastRenderedPageBreak/>
-        <w:t xml:space="preserve">delegate controls, etc.). All of which constitute FTC and cannot migrate to </w:t>
+        <w:t xml:space="preserve"> are all similar in that they ultimately derive from an ASP.NET “Control” though each may be used for a slightly different purpose (in/out-zone, delegate controls, etc.). All of which constitute FTC and cannot migrate to </w:t>
       </w:r>
       <w:r>
         <w:t>Office 365</w:t>
@@ -6841,7 +7257,7 @@
       <w:pPr>
         <w:pStyle w:val="Heading2Numbered"/>
       </w:pPr>
-      <w:bookmarkStart w:id="28" w:name="_Toc416859145"/>
+      <w:bookmarkStart w:id="29" w:name="_Toc416859145"/>
       <w:r>
         <w:t>3</w:t>
       </w:r>
@@ -6852,9 +7268,17 @@
         <w:t>rd</w:t>
       </w:r>
       <w:r>
-        <w:t xml:space="preserve"> Party Software</w:t>
-      </w:r>
-      <w:bookmarkEnd w:id="28"/>
+        <w:t xml:space="preserve"> Party </w:t>
+      </w:r>
+      <w:proofErr w:type="spellStart"/>
+      <w:r>
+        <w:t>Software</w:t>
+      </w:r>
+      <w:bookmarkEnd w:id="29"/>
+      <w:r>
+        <w:t>s</w:t>
+      </w:r>
+      <w:proofErr w:type="spellEnd"/>
     </w:p>
     <w:p>
       <w:r>
@@ -6896,24 +7320,28 @@
       </w:r>
       <w:proofErr w:type="gramEnd"/>
       <w:r>
-        <w:t xml:space="preserve"> the business purpose and benefit from the software was quantified to assist </w:t>
+        <w:t xml:space="preserve"> the business purpose </w:t>
+      </w:r>
+      <w:r>
+        <w:lastRenderedPageBreak/>
+        <w:t xml:space="preserve">and benefit from the software was quantified to assist </w:t>
       </w:r>
       <w:r>
         <w:t>Contoso</w:t>
       </w:r>
       <w:r>
-        <w:t>’s in planning an alternative approach to achieve a similar benefit.</w:t>
+        <w:t xml:space="preserve"> in planning an alternative approach to achieve a similar benefit.</w:t>
       </w:r>
     </w:p>
     <w:p>
       <w:pPr>
         <w:pStyle w:val="Heading3Numbered"/>
       </w:pPr>
-      <w:bookmarkStart w:id="29" w:name="_Toc416859146"/>
+      <w:bookmarkStart w:id="30" w:name="_Toc416859146"/>
       <w:r>
         <w:t>Customer requirements</w:t>
       </w:r>
-      <w:bookmarkEnd w:id="29"/>
+      <w:bookmarkEnd w:id="30"/>
     </w:p>
     <w:p>
       <w:r>
@@ -6927,14 +7355,19 @@
       <w:r>
         <w:t xml:space="preserve"> </w:t>
       </w:r>
+      <w:proofErr w:type="spellStart"/>
       <w:r>
         <w:t>software</w:t>
       </w:r>
       <w:r>
+        <w:t>s</w:t>
+      </w:r>
+      <w:proofErr w:type="spellEnd"/>
+      <w:r>
         <w:t xml:space="preserve"> ha</w:t>
       </w:r>
       <w:r>
-        <w:t>s</w:t>
+        <w:t>ve</w:t>
       </w:r>
       <w:r>
         <w:t xml:space="preserve"> been procured and installed to provide </w:t>
@@ -6944,6 +7377,31 @@
       </w:r>
       <w:r>
         <w:t xml:space="preserve"> with enhanced system administration capabilities, including:</w:t>
+      </w:r>
+    </w:p>
+    <w:p>
+      <w:proofErr w:type="spellStart"/>
+      <w:r>
+        <w:rPr>
+          <w:rStyle w:val="Strong"/>
+        </w:rPr>
+        <w:t>TailSpin</w:t>
+      </w:r>
+      <w:proofErr w:type="spellEnd"/>
+      <w:r>
+        <w:rPr>
+          <w:rStyle w:val="Strong"/>
+        </w:rPr>
+        <w:t xml:space="preserve"> </w:t>
+      </w:r>
+      <w:r>
+        <w:rPr>
+          <w:b/>
+        </w:rPr>
+        <w:t xml:space="preserve">- </w:t>
+      </w:r>
+      <w:r>
+        <w:t>Provides skill finder capability</w:t>
       </w:r>
     </w:p>
     <w:p>
@@ -6956,86 +7414,6 @@
       </w:pPr>
       <w:r>
         <w:t>Ability to search staff members based on their skill and years of experience</w:t>
-      </w:r>
-    </w:p>
-    <w:p>
-      <w:pPr>
-        <w:pStyle w:val="ListParagraph"/>
-        <w:numPr>
-          <w:ilvl w:val="0"/>
-          <w:numId w:val="19"/>
-        </w:numPr>
-      </w:pPr>
-      <w:r>
-        <w:t xml:space="preserve">Ability to search </w:t>
-      </w:r>
-      <w:proofErr w:type="spellStart"/>
-      <w:r>
-        <w:t>Fabrikam</w:t>
-      </w:r>
-      <w:proofErr w:type="spellEnd"/>
-      <w:r>
-        <w:t xml:space="preserve"> location by entering the Zip Code.</w:t>
-      </w:r>
-    </w:p>
-    <w:p>
-      <w:pPr>
-        <w:pStyle w:val="ListParagraph"/>
-        <w:numPr>
-          <w:ilvl w:val="0"/>
-          <w:numId w:val="19"/>
-        </w:numPr>
-      </w:pPr>
-      <w:r>
-        <w:t>Content migration from site to site, or on-premises systems to O365</w:t>
-      </w:r>
-    </w:p>
-    <w:p>
-      <w:pPr>
-        <w:pStyle w:val="ListParagraph"/>
-        <w:numPr>
-          <w:ilvl w:val="0"/>
-          <w:numId w:val="19"/>
-        </w:numPr>
-      </w:pPr>
-      <w:r>
-        <w:t>Importing files from a conventional file system into SharePoint</w:t>
-      </w:r>
-    </w:p>
-    <w:p>
-      <w:pPr>
-        <w:pStyle w:val="ListParagraph"/>
-        <w:numPr>
-          <w:ilvl w:val="0"/>
-          <w:numId w:val="19"/>
-        </w:numPr>
-      </w:pPr>
-      <w:r>
-        <w:t>Operational and administrative assistance</w:t>
-      </w:r>
-    </w:p>
-    <w:p>
-      <w:pPr>
-        <w:pStyle w:val="ListParagraph"/>
-        <w:numPr>
-          <w:ilvl w:val="0"/>
-          <w:numId w:val="19"/>
-        </w:numPr>
-      </w:pPr>
-      <w:r>
-        <w:t>Gather usage statistics on collaboration and document storage sites</w:t>
-      </w:r>
-    </w:p>
-    <w:p>
-      <w:pPr>
-        <w:pStyle w:val="ListParagraph"/>
-        <w:numPr>
-          <w:ilvl w:val="0"/>
-          <w:numId w:val="19"/>
-        </w:numPr>
-      </w:pPr>
-      <w:r>
-        <w:t>Report on usage statistics gathered</w:t>
       </w:r>
     </w:p>
     <w:p>
@@ -7049,8 +7427,22 @@
       </w:pPr>
     </w:p>
     <w:p>
-      <w:r>
-        <w:t>The current software packages include:</w:t>
+      <w:proofErr w:type="spellStart"/>
+      <w:r>
+        <w:rPr>
+          <w:b/>
+        </w:rPr>
+        <w:t>Fabrikam</w:t>
+      </w:r>
+      <w:proofErr w:type="spellEnd"/>
+      <w:r>
+        <w:rPr>
+          <w:b/>
+        </w:rPr>
+        <w:t xml:space="preserve"> -</w:t>
+      </w:r>
+      <w:r>
+        <w:t xml:space="preserve"> Provides location finder capability</w:t>
       </w:r>
     </w:p>
     <w:p>
@@ -7061,34 +7453,61 @@
           <w:numId w:val="19"/>
         </w:numPr>
       </w:pPr>
+      <w:r>
+        <w:t xml:space="preserve">Ability to search </w:t>
+      </w:r>
+      <w:proofErr w:type="spellStart"/>
+      <w:r>
+        <w:t>Fabrikam</w:t>
+      </w:r>
+      <w:proofErr w:type="spellEnd"/>
+      <w:r>
+        <w:t xml:space="preserve"> location by entering the Zip Code.</w:t>
+      </w:r>
+    </w:p>
+    <w:p>
+      <w:pPr>
+        <w:pStyle w:val="ListParagraph"/>
+        <w:numPr>
+          <w:ilvl w:val="0"/>
+          <w:numId w:val="0"/>
+        </w:numPr>
+        <w:ind w:left="720"/>
+        <w:rPr>
+          <w:rStyle w:val="Strong"/>
+          <w:b w:val="0"/>
+          <w:bCs w:val="0"/>
+        </w:rPr>
+      </w:pPr>
+    </w:p>
+    <w:p>
+      <w:pPr>
+        <w:rPr>
+          <w:rStyle w:val="Strong"/>
+          <w:b w:val="0"/>
+          <w:bCs w:val="0"/>
+        </w:rPr>
+      </w:pPr>
       <w:proofErr w:type="spellStart"/>
       <w:r>
         <w:rPr>
           <w:rStyle w:val="Strong"/>
         </w:rPr>
-        <w:t>TailSpin</w:t>
+        <w:t>WingTip</w:t>
       </w:r>
       <w:proofErr w:type="spellEnd"/>
       <w:r>
         <w:rPr>
           <w:rStyle w:val="Strong"/>
         </w:rPr>
-        <w:t xml:space="preserve"> </w:t>
+        <w:t xml:space="preserve"> – </w:t>
       </w:r>
       <w:r>
         <w:rPr>
-          <w:b/>
+          <w:rStyle w:val="Strong"/>
+          <w:b w:val="0"/>
         </w:rPr>
-        <w:t>-</w:t>
-      </w:r>
-      <w:r>
-        <w:rPr>
-          <w:b/>
-        </w:rPr>
-        <w:t xml:space="preserve"> </w:t>
-      </w:r>
-      <w:r>
-        <w:t>Provides skill finder capability</w:t>
+        <w:t>Content Migration</w:t>
       </w:r>
     </w:p>
     <w:p>
@@ -7099,31 +7518,8 @@
           <w:numId w:val="19"/>
         </w:numPr>
       </w:pPr>
-      <w:proofErr w:type="spellStart"/>
-      <w:r>
-        <w:rPr>
-          <w:b/>
-        </w:rPr>
-        <w:t>Fabrikam</w:t>
-      </w:r>
-      <w:proofErr w:type="spellEnd"/>
-      <w:r>
-        <w:rPr>
-          <w:b/>
-        </w:rPr>
-        <w:t xml:space="preserve"> </w:t>
-      </w:r>
-      <w:r>
-        <w:rPr>
-          <w:b/>
-        </w:rPr>
-        <w:t>-</w:t>
-      </w:r>
-      <w:r>
-        <w:t xml:space="preserve"> </w:t>
-      </w:r>
-      <w:r>
-        <w:t>Provides location finder capability</w:t>
+      <w:r>
+        <w:t>Content migration from site to site, or on-premises systems to O365</w:t>
       </w:r>
     </w:p>
     <w:p>
@@ -7133,32 +7529,9 @@
           <w:ilvl w:val="0"/>
           <w:numId w:val="19"/>
         </w:numPr>
-        <w:rPr>
-          <w:rStyle w:val="Strong"/>
-          <w:b w:val="0"/>
-          <w:bCs w:val="0"/>
-        </w:rPr>
-      </w:pPr>
-      <w:proofErr w:type="spellStart"/>
-      <w:r>
-        <w:rPr>
-          <w:rStyle w:val="Strong"/>
-        </w:rPr>
-        <w:t>WingTip</w:t>
-      </w:r>
-      <w:proofErr w:type="spellEnd"/>
-      <w:r>
-        <w:rPr>
-          <w:rStyle w:val="Strong"/>
-        </w:rPr>
-        <w:t xml:space="preserve"> – </w:t>
-      </w:r>
-      <w:r>
-        <w:rPr>
-          <w:rStyle w:val="Strong"/>
-          <w:b w:val="0"/>
-        </w:rPr>
-        <w:t>Content Migration</w:t>
+      </w:pPr>
+      <w:r>
+        <w:t>Importing files from a conventional file system into SharePoint</w:t>
       </w:r>
     </w:p>
     <w:p>
@@ -7169,12 +7542,17 @@
           <w:numId w:val="19"/>
         </w:numPr>
       </w:pPr>
+      <w:r>
+        <w:t>Operational and administrative assistance</w:t>
+      </w:r>
+    </w:p>
+    <w:p>
       <w:proofErr w:type="spellStart"/>
       <w:r>
         <w:rPr>
           <w:rStyle w:val="Strong"/>
         </w:rPr>
-        <w:t>Reskit</w:t>
+        <w:t>AdventureWorks</w:t>
       </w:r>
       <w:proofErr w:type="spellEnd"/>
       <w:r>
@@ -7193,82 +7571,183 @@
     </w:p>
     <w:p>
       <w:pPr>
+        <w:pStyle w:val="ListParagraph"/>
+        <w:numPr>
+          <w:ilvl w:val="0"/>
+          <w:numId w:val="19"/>
+        </w:numPr>
+      </w:pPr>
+      <w:r>
+        <w:t>Gather usage statistics on collaboration and document storage sites</w:t>
+      </w:r>
+    </w:p>
+    <w:p>
+      <w:pPr>
+        <w:pStyle w:val="ListParagraph"/>
+        <w:numPr>
+          <w:ilvl w:val="0"/>
+          <w:numId w:val="19"/>
+        </w:numPr>
+      </w:pPr>
+      <w:r>
+        <w:t>Report on usage statistics gathered</w:t>
+      </w:r>
+    </w:p>
+    <w:p>
+      <w:pPr>
+        <w:pStyle w:val="ListParagraph"/>
+        <w:numPr>
+          <w:ilvl w:val="0"/>
+          <w:numId w:val="0"/>
+        </w:numPr>
+        <w:ind w:left="720"/>
+      </w:pPr>
+    </w:p>
+    <w:p>
+      <w:pPr>
+        <w:spacing w:before="0" w:after="200"/>
+        <w:rPr>
+          <w:rFonts w:eastAsiaTheme="minorHAnsi"/>
+          <w:color w:val="008AC8"/>
+          <w:sz w:val="28"/>
+          <w:szCs w:val="28"/>
+        </w:rPr>
+      </w:pPr>
+      <w:bookmarkStart w:id="31" w:name="_Toc416859147"/>
+      <w:r>
+        <w:br w:type="page"/>
+      </w:r>
+    </w:p>
+    <w:p>
+      <w:pPr>
         <w:pStyle w:val="Heading3Numbered"/>
       </w:pPr>
-      <w:bookmarkStart w:id="30" w:name="_Toc416859147"/>
       <w:r>
         <w:lastRenderedPageBreak/>
         <w:t>Considerations and workarounds</w:t>
       </w:r>
-      <w:bookmarkEnd w:id="30"/>
-    </w:p>
-    <w:p>
-      <w:r>
-        <w:t xml:space="preserve">Currently the </w:t>
-      </w:r>
-      <w:r>
-        <w:t>Wingtip</w:t>
-      </w:r>
-      <w:r>
-        <w:t>’s</w:t>
-      </w:r>
-      <w:r>
-        <w:t xml:space="preserve"> </w:t>
-      </w:r>
-      <w:r>
-        <w:t>Migration API</w:t>
-      </w:r>
-      <w:r>
-        <w:t xml:space="preserve"> </w:t>
-      </w:r>
-      <w:proofErr w:type="gramStart"/>
-      <w:r>
-        <w:t xml:space="preserve">is </w:t>
-      </w:r>
-      <w:r>
-        <w:t>installed</w:t>
-      </w:r>
-      <w:proofErr w:type="gramEnd"/>
-      <w:r>
-        <w:t xml:space="preserve"> in the </w:t>
-      </w:r>
-      <w:r>
-        <w:t>Contoso</w:t>
-      </w:r>
-      <w:r>
-        <w:t xml:space="preserve">’s </w:t>
-      </w:r>
-      <w:r>
-        <w:t>farm</w:t>
-      </w:r>
-      <w:r>
-        <w:t xml:space="preserve">; this cannot be transferred to </w:t>
-      </w:r>
-      <w:r>
-        <w:t>Office 365</w:t>
-      </w:r>
-      <w:r>
-        <w:t xml:space="preserve">. </w:t>
-      </w:r>
-      <w:r>
-        <w:t>Contoso should consider other third party offerings that offer migration capabilities using web services</w:t>
-      </w:r>
-      <w:bookmarkStart w:id="31" w:name="_GoBack"/>
       <w:bookmarkEnd w:id="31"/>
-      <w:r>
-        <w:t>.</w:t>
-      </w:r>
-    </w:p>
-    <w:p>
-      <w:r>
-        <w:br/>
-      </w:r>
+    </w:p>
+    <w:p>
       <w:proofErr w:type="spellStart"/>
       <w:r>
         <w:rPr>
           <w:b/>
         </w:rPr>
-        <w:t>Reskit</w:t>
+        <w:t>TailSpin</w:t>
+      </w:r>
+      <w:proofErr w:type="spellEnd"/>
+      <w:r>
+        <w:t xml:space="preserve"> and </w:t>
+      </w:r>
+      <w:proofErr w:type="spellStart"/>
+      <w:r>
+        <w:rPr>
+          <w:b/>
+        </w:rPr>
+        <w:t>Fabrikam</w:t>
+      </w:r>
+      <w:proofErr w:type="spellEnd"/>
+      <w:r>
+        <w:t xml:space="preserve"> features </w:t>
+      </w:r>
+      <w:proofErr w:type="gramStart"/>
+      <w:r>
+        <w:t>can be achieved</w:t>
+      </w:r>
+      <w:proofErr w:type="gramEnd"/>
+      <w:r>
+        <w:t xml:space="preserve"> through out of the box content search </w:t>
+      </w:r>
+      <w:proofErr w:type="spellStart"/>
+      <w:r>
+        <w:t>webparts</w:t>
+      </w:r>
+      <w:proofErr w:type="spellEnd"/>
+      <w:r>
+        <w:t xml:space="preserve"> with custom display templates.</w:t>
+      </w:r>
+    </w:p>
+    <w:p>
+      <w:r>
+        <w:t xml:space="preserve">Currently the </w:t>
+      </w:r>
+      <w:r>
+        <w:rPr>
+          <w:b/>
+        </w:rPr>
+        <w:t>Wingtip</w:t>
+      </w:r>
+      <w:r>
+        <w:rPr>
+          <w:b/>
+        </w:rPr>
+        <w:t>’s</w:t>
+      </w:r>
+      <w:r>
+        <w:t xml:space="preserve"> </w:t>
+      </w:r>
+      <w:r>
+        <w:t xml:space="preserve">Migration </w:t>
+      </w:r>
+      <w:r>
+        <w:t>tool</w:t>
+      </w:r>
+      <w:r>
+        <w:t xml:space="preserve"> </w:t>
+      </w:r>
+      <w:r>
+        <w:t xml:space="preserve">is </w:t>
+      </w:r>
+      <w:r>
+        <w:t>installed on</w:t>
+      </w:r>
+      <w:r>
+        <w:t xml:space="preserve"> </w:t>
+      </w:r>
+      <w:r>
+        <w:t>Contoso</w:t>
+      </w:r>
+      <w:r>
+        <w:t xml:space="preserve">’s </w:t>
+      </w:r>
+      <w:r>
+        <w:t xml:space="preserve">web </w:t>
+      </w:r>
+      <w:proofErr w:type="gramStart"/>
+      <w:r>
+        <w:t>front end</w:t>
+      </w:r>
+      <w:proofErr w:type="gramEnd"/>
+      <w:r>
+        <w:t xml:space="preserve"> server</w:t>
+      </w:r>
+      <w:r>
+        <w:t xml:space="preserve">; this cannot be transferred to </w:t>
+      </w:r>
+      <w:r>
+        <w:t>Office 365</w:t>
+      </w:r>
+      <w:r>
+        <w:t xml:space="preserve">. </w:t>
+      </w:r>
+      <w:r>
+        <w:t>Contoso should consider other third party offerings that offer migration capabilities using web services</w:t>
+      </w:r>
+      <w:r>
+        <w:t>.</w:t>
+      </w:r>
+    </w:p>
+    <w:p>
+      <w:r>
+        <w:br/>
+      </w:r>
+      <w:proofErr w:type="spellStart"/>
+      <w:r>
+        <w:rPr>
+          <w:b/>
+        </w:rPr>
+        <w:t>AdventureWorks</w:t>
       </w:r>
       <w:proofErr w:type="spellEnd"/>
       <w:r>
@@ -7358,13 +7837,12 @@
         <w:t>.</w:t>
       </w:r>
     </w:p>
-    <w:p/>
     <w:p/>
     <w:bookmarkEnd w:id="1"/>
     <w:bookmarkEnd w:id="11"/>
     <w:p/>
     <w:sectPr>
-      <w:footerReference w:type="default" r:id="rId16"/>
+      <w:footerReference w:type="default" r:id="rId19"/>
       <w:pgSz w:w="12240" w:h="15840"/>
       <w:pgMar w:top="1440" w:right="1440" w:bottom="1440" w:left="1440" w:header="706" w:footer="0" w:gutter="0"/>
       <w:cols w:space="720"/>
@@ -7592,11 +8070,10 @@
           <w:sdt>
             <w:sdtPr>
               <w:alias w:val="Title"/>
-              <w:id w:val="1406803232"/>
+              <w:id w:val="-1445072203"/>
               <w:dataBinding w:prefixMappings="xmlns:ns0='http://purl.org/dc/elements/1.1/' xmlns:ns1='http://schemas.openxmlformats.org/package/2006/metadata/core-properties' " w:xpath="/ns1:coreProperties[1]/ns0:title[1]" w:storeItemID="{6C3C8BC8-F283-45AE-878A-BAB7291924A1}"/>
               <w:text/>
             </w:sdtPr>
-            <w:sdtEndPr/>
             <w:sdtContent>
               <w:r>
                 <w:t>Solution Assessment Report</w:t>
@@ -7609,11 +8086,10 @@
           <w:sdt>
             <w:sdtPr>
               <w:alias w:val="Subject"/>
-              <w:id w:val="-1600556277"/>
+              <w:id w:val="-2037266782"/>
               <w:dataBinding w:prefixMappings="xmlns:ns0='http://purl.org/dc/elements/1.1/' xmlns:ns1='http://schemas.openxmlformats.org/package/2006/metadata/core-properties' " w:xpath="/ns1:coreProperties[1]/ns0:subject[1]" w:storeItemID="{6C3C8BC8-F283-45AE-878A-BAB7291924A1}"/>
               <w:text/>
             </w:sdtPr>
-            <w:sdtEndPr/>
             <w:sdtContent>
               <w:r>
                 <w:t>Final Report</w:t>
@@ -7623,35 +8099,24 @@
           <w:r>
             <w:t xml:space="preserve">, Version </w:t>
           </w:r>
-          <w:r>
-            <w:fldChar w:fldCharType="begin"/>
-          </w:r>
-          <w:r>
-            <w:instrText xml:space="preserve"> DOCPROPERTY  Version  \* MERGEFORMAT </w:instrText>
-          </w:r>
-          <w:r>
-            <w:fldChar w:fldCharType="separate"/>
-          </w:r>
-          <w:r>
-            <w:t>1.0</w:t>
-          </w:r>
-          <w:r>
-            <w:fldChar w:fldCharType="end"/>
-          </w:r>
+          <w:fldSimple w:instr=" DOCPROPERTY  Version  \* MERGEFORMAT ">
+            <w:r>
+              <w:t>1.0</w:t>
+            </w:r>
+          </w:fldSimple>
           <w:r>
             <w:t xml:space="preserve"> </w:t>
           </w:r>
           <w:sdt>
             <w:sdtPr>
               <w:alias w:val="Document Status"/>
-              <w:id w:val="-1238636477"/>
+              <w:id w:val="-1878931352"/>
               <w:showingPlcHdr/>
               <w:dataBinding w:prefixMappings="xmlns:ns0='http://schemas.microsoft.com/office/2006/metadata/properties' xmlns:ns1='http://www.w3.org/2001/XMLSchema-instance' xmlns:ns2='6b7050bb-d6ec-437c-8573-15dd31c1da8f' " w:xpath="/ns0:properties[1]/documentManagement[1]/ns2:Document_x0020_Status[1]" w:storeItemID="{E7666323-934C-4646-94EF-F3AC84FB2D85}"/>
               <w:dropDownList>
                 <w:listItem w:value="[Document Status]"/>
               </w:dropDownList>
             </w:sdtPr>
-            <w:sdtEndPr/>
             <w:sdtContent>
               <w:r>
                 <w:t xml:space="preserve">     </w:t>
@@ -7670,14 +8135,13 @@
           <w:sdt>
             <w:sdtPr>
               <w:alias w:val="Author"/>
-              <w:id w:val="-1289821064"/>
+              <w:id w:val="-1287036778"/>
               <w:placeholder>
                 <w:docPart w:val="23687943296344ECBACF6CCD120E1693"/>
               </w:placeholder>
               <w:dataBinding w:prefixMappings="xmlns:ns0='http://purl.org/dc/elements/1.1/' xmlns:ns1='http://schemas.openxmlformats.org/package/2006/metadata/core-properties' " w:xpath="/ns1:coreProperties[1]/ns0:creator[1]" w:storeItemID="{6C3C8BC8-F283-45AE-878A-BAB7291924A1}"/>
               <w:text/>
             </w:sdtPr>
-            <w:sdtEndPr/>
             <w:sdtContent>
               <w:r>
                 <w:rPr>
@@ -7717,7 +8181,7 @@
             <w:rPr>
               <w:noProof/>
             </w:rPr>
-            <w:t>27 May. 15</w:t>
+            <w:t>2 Jun. 15</w:t>
           </w:r>
           <w:r>
             <w:fldChar w:fldCharType="end"/>
@@ -7725,27 +8189,14 @@
           <w:r>
             <w:t xml:space="preserve">, Rev </w:t>
           </w:r>
-          <w:r>
-            <w:fldChar w:fldCharType="begin"/>
-          </w:r>
-          <w:r>
-            <w:instrText xml:space="preserve"> REVNUM   \* MERGEFORMAT </w:instrText>
-          </w:r>
-          <w:r>
-            <w:fldChar w:fldCharType="separate"/>
-          </w:r>
-          <w:r>
-            <w:rPr>
-              <w:noProof/>
-            </w:rPr>
-            <w:t>46</w:t>
-          </w:r>
-          <w:r>
-            <w:rPr>
-              <w:noProof/>
-            </w:rPr>
-            <w:fldChar w:fldCharType="end"/>
-          </w:r>
+          <w:fldSimple w:instr=" REVNUM   \* MERGEFORMAT ">
+            <w:r>
+              <w:rPr>
+                <w:noProof/>
+              </w:rPr>
+              <w:t>46</w:t>
+            </w:r>
+          </w:fldSimple>
         </w:p>
       </w:tc>
     </w:tr>
@@ -7780,7 +8231,7 @@
       <w:rPr>
         <w:noProof/>
       </w:rPr>
-      <w:t>13</w:t>
+      <w:t>15</w:t>
     </w:r>
     <w:r>
       <w:fldChar w:fldCharType="end"/>
@@ -7813,7 +8264,6 @@
               <w:dataBinding w:prefixMappings="xmlns:ns0='http://purl.org/dc/elements/1.1/' xmlns:ns1='http://schemas.openxmlformats.org/package/2006/metadata/core-properties' " w:xpath="/ns1:coreProperties[1]/ns0:title[1]" w:storeItemID="{6C3C8BC8-F283-45AE-878A-BAB7291924A1}"/>
               <w:text/>
             </w:sdtPr>
-            <w:sdtEndPr/>
             <w:sdtContent>
               <w:r>
                 <w:t>Solution Assessment Report</w:t>
@@ -7830,7 +8280,6 @@
               <w:dataBinding w:prefixMappings="xmlns:ns0='http://purl.org/dc/elements/1.1/' xmlns:ns1='http://schemas.openxmlformats.org/package/2006/metadata/core-properties' " w:xpath="/ns1:coreProperties[1]/ns0:subject[1]" w:storeItemID="{6C3C8BC8-F283-45AE-878A-BAB7291924A1}"/>
               <w:text/>
             </w:sdtPr>
-            <w:sdtEndPr/>
             <w:sdtContent>
               <w:r>
                 <w:t>Final Report</w:t>
@@ -7840,21 +8289,11 @@
           <w:r>
             <w:t xml:space="preserve">, Version </w:t>
           </w:r>
-          <w:r>
-            <w:fldChar w:fldCharType="begin"/>
-          </w:r>
-          <w:r>
-            <w:instrText xml:space="preserve"> DOCPROPERTY  Version  \* MERGEFORMAT </w:instrText>
-          </w:r>
-          <w:r>
-            <w:fldChar w:fldCharType="separate"/>
-          </w:r>
-          <w:r>
-            <w:t>1.0</w:t>
-          </w:r>
-          <w:r>
-            <w:fldChar w:fldCharType="end"/>
-          </w:r>
+          <w:fldSimple w:instr=" DOCPROPERTY  Version  \* MERGEFORMAT ">
+            <w:r>
+              <w:t>1.0</w:t>
+            </w:r>
+          </w:fldSimple>
           <w:r>
             <w:t xml:space="preserve"> Draft</w:t>
           </w:r>
@@ -7874,7 +8313,6 @@
               <w:dataBinding w:prefixMappings="xmlns:ns0='http://purl.org/dc/elements/1.1/' xmlns:ns1='http://schemas.openxmlformats.org/package/2006/metadata/core-properties' " w:xpath="/ns1:coreProperties[1]/ns0:creator[1]" w:storeItemID="{6C3C8BC8-F283-45AE-878A-BAB7291924A1}"/>
               <w:text/>
             </w:sdtPr>
-            <w:sdtEndPr/>
             <w:sdtContent>
               <w:r>
                 <w:rPr>
@@ -7914,7 +8352,7 @@
             <w:rPr>
               <w:noProof/>
             </w:rPr>
-            <w:t>27 May. 15</w:t>
+            <w:t>2 Jun. 15</w:t>
           </w:r>
           <w:r>
             <w:fldChar w:fldCharType="end"/>
@@ -7922,27 +8360,14 @@
           <w:r>
             <w:t xml:space="preserve">, Rev </w:t>
           </w:r>
-          <w:r>
-            <w:fldChar w:fldCharType="begin"/>
-          </w:r>
-          <w:r>
-            <w:instrText xml:space="preserve"> REVNUM   \* MERGEFORMAT </w:instrText>
-          </w:r>
-          <w:r>
-            <w:fldChar w:fldCharType="separate"/>
-          </w:r>
-          <w:r>
-            <w:rPr>
-              <w:noProof/>
-            </w:rPr>
-            <w:t>46</w:t>
-          </w:r>
-          <w:r>
-            <w:rPr>
-              <w:noProof/>
-            </w:rPr>
-            <w:fldChar w:fldCharType="end"/>
-          </w:r>
+          <w:fldSimple w:instr=" REVNUM   \* MERGEFORMAT ">
+            <w:r>
+              <w:rPr>
+                <w:noProof/>
+              </w:rPr>
+              <w:t>46</w:t>
+            </w:r>
+          </w:fldSimple>
         </w:p>
       </w:tc>
     </w:tr>
@@ -8388,7 +8813,7 @@
       <w:lvlText w:val="%1.%2.%3"/>
       <w:lvlJc w:val="left"/>
       <w:pPr>
-        <w:ind w:left="3456" w:hanging="936"/>
+        <w:ind w:left="936" w:hanging="936"/>
       </w:pPr>
       <w:rPr>
         <w:rFonts w:hint="default"/>
@@ -9642,6 +10067,119 @@
     </w:lvl>
   </w:abstractNum>
   <w:abstractNum w:abstractNumId="13">
+    <w:nsid w:val="449C46DB"/>
+    <w:multiLevelType w:val="hybridMultilevel"/>
+    <w:tmpl w:val="0BAAB488"/>
+    <w:lvl w:ilvl="0" w:tplc="04090001">
+      <w:start w:val="1"/>
+      <w:numFmt w:val="bullet"/>
+      <w:lvlText w:val=""/>
+      <w:lvlJc w:val="left"/>
+      <w:pPr>
+        <w:ind w:left="720" w:hanging="360"/>
+      </w:pPr>
+      <w:rPr>
+        <w:rFonts w:ascii="Symbol" w:hAnsi="Symbol" w:hint="default"/>
+      </w:rPr>
+    </w:lvl>
+    <w:lvl w:ilvl="1" w:tplc="04090003">
+      <w:start w:val="1"/>
+      <w:numFmt w:val="bullet"/>
+      <w:lvlText w:val="o"/>
+      <w:lvlJc w:val="left"/>
+      <w:pPr>
+        <w:ind w:left="1440" w:hanging="360"/>
+      </w:pPr>
+      <w:rPr>
+        <w:rFonts w:ascii="Courier New" w:hAnsi="Courier New" w:cs="Courier New" w:hint="default"/>
+      </w:rPr>
+    </w:lvl>
+    <w:lvl w:ilvl="2" w:tplc="04090005" w:tentative="1">
+      <w:start w:val="1"/>
+      <w:numFmt w:val="bullet"/>
+      <w:lvlText w:val=""/>
+      <w:lvlJc w:val="left"/>
+      <w:pPr>
+        <w:ind w:left="2160" w:hanging="360"/>
+      </w:pPr>
+      <w:rPr>
+        <w:rFonts w:ascii="Wingdings" w:hAnsi="Wingdings" w:hint="default"/>
+      </w:rPr>
+    </w:lvl>
+    <w:lvl w:ilvl="3" w:tplc="04090001" w:tentative="1">
+      <w:start w:val="1"/>
+      <w:numFmt w:val="bullet"/>
+      <w:lvlText w:val=""/>
+      <w:lvlJc w:val="left"/>
+      <w:pPr>
+        <w:ind w:left="2880" w:hanging="360"/>
+      </w:pPr>
+      <w:rPr>
+        <w:rFonts w:ascii="Symbol" w:hAnsi="Symbol" w:hint="default"/>
+      </w:rPr>
+    </w:lvl>
+    <w:lvl w:ilvl="4" w:tplc="04090003" w:tentative="1">
+      <w:start w:val="1"/>
+      <w:numFmt w:val="bullet"/>
+      <w:lvlText w:val="o"/>
+      <w:lvlJc w:val="left"/>
+      <w:pPr>
+        <w:ind w:left="3600" w:hanging="360"/>
+      </w:pPr>
+      <w:rPr>
+        <w:rFonts w:ascii="Courier New" w:hAnsi="Courier New" w:cs="Courier New" w:hint="default"/>
+      </w:rPr>
+    </w:lvl>
+    <w:lvl w:ilvl="5" w:tplc="04090005" w:tentative="1">
+      <w:start w:val="1"/>
+      <w:numFmt w:val="bullet"/>
+      <w:lvlText w:val=""/>
+      <w:lvlJc w:val="left"/>
+      <w:pPr>
+        <w:ind w:left="4320" w:hanging="360"/>
+      </w:pPr>
+      <w:rPr>
+        <w:rFonts w:ascii="Wingdings" w:hAnsi="Wingdings" w:hint="default"/>
+      </w:rPr>
+    </w:lvl>
+    <w:lvl w:ilvl="6" w:tplc="04090001" w:tentative="1">
+      <w:start w:val="1"/>
+      <w:numFmt w:val="bullet"/>
+      <w:lvlText w:val=""/>
+      <w:lvlJc w:val="left"/>
+      <w:pPr>
+        <w:ind w:left="5040" w:hanging="360"/>
+      </w:pPr>
+      <w:rPr>
+        <w:rFonts w:ascii="Symbol" w:hAnsi="Symbol" w:hint="default"/>
+      </w:rPr>
+    </w:lvl>
+    <w:lvl w:ilvl="7" w:tplc="04090003" w:tentative="1">
+      <w:start w:val="1"/>
+      <w:numFmt w:val="bullet"/>
+      <w:lvlText w:val="o"/>
+      <w:lvlJc w:val="left"/>
+      <w:pPr>
+        <w:ind w:left="5760" w:hanging="360"/>
+      </w:pPr>
+      <w:rPr>
+        <w:rFonts w:ascii="Courier New" w:hAnsi="Courier New" w:cs="Courier New" w:hint="default"/>
+      </w:rPr>
+    </w:lvl>
+    <w:lvl w:ilvl="8" w:tplc="04090005" w:tentative="1">
+      <w:start w:val="1"/>
+      <w:numFmt w:val="bullet"/>
+      <w:lvlText w:val=""/>
+      <w:lvlJc w:val="left"/>
+      <w:pPr>
+        <w:ind w:left="6480" w:hanging="360"/>
+      </w:pPr>
+      <w:rPr>
+        <w:rFonts w:ascii="Wingdings" w:hAnsi="Wingdings" w:hint="default"/>
+      </w:rPr>
+    </w:lvl>
+  </w:abstractNum>
+  <w:abstractNum w:abstractNumId="14">
     <w:nsid w:val="48095527"/>
     <w:multiLevelType w:val="multilevel"/>
     <w:tmpl w:val="4C1E9172"/>
@@ -9788,7 +10326,7 @@
       </w:rPr>
     </w:lvl>
   </w:abstractNum>
-  <w:abstractNum w:abstractNumId="14">
+  <w:abstractNum w:abstractNumId="15">
     <w:nsid w:val="4CBB64AB"/>
     <w:multiLevelType w:val="hybridMultilevel"/>
     <w:tmpl w:val="8EB43A5E"/>
@@ -9901,7 +10439,7 @@
       </w:rPr>
     </w:lvl>
   </w:abstractNum>
-  <w:abstractNum w:abstractNumId="15">
+  <w:abstractNum w:abstractNumId="16">
     <w:nsid w:val="54EF0B04"/>
     <w:multiLevelType w:val="multilevel"/>
     <w:tmpl w:val="9FAAEF5A"/>
@@ -10050,7 +10588,7 @@
       </w:rPr>
     </w:lvl>
   </w:abstractNum>
-  <w:abstractNum w:abstractNumId="16">
+  <w:abstractNum w:abstractNumId="17">
     <w:nsid w:val="68874B0F"/>
     <w:multiLevelType w:val="hybridMultilevel"/>
     <w:tmpl w:val="6D689DCA"/>
@@ -10163,7 +10701,7 @@
       </w:rPr>
     </w:lvl>
   </w:abstractNum>
-  <w:abstractNum w:abstractNumId="17">
+  <w:abstractNum w:abstractNumId="18">
     <w:nsid w:val="6DB22422"/>
     <w:multiLevelType w:val="multilevel"/>
     <w:tmpl w:val="9F2A8DBA"/>
@@ -10314,7 +10852,7 @@
       </w:rPr>
     </w:lvl>
   </w:abstractNum>
-  <w:abstractNum w:abstractNumId="18">
+  <w:abstractNum w:abstractNumId="19">
     <w:nsid w:val="6EA20C83"/>
     <w:multiLevelType w:val="hybridMultilevel"/>
     <w:tmpl w:val="4F2A4DCA"/>
@@ -10439,7 +10977,7 @@
     <w:abstractNumId w:val="6"/>
   </w:num>
   <w:num w:numId="5">
-    <w:abstractNumId w:val="13"/>
+    <w:abstractNumId w:val="14"/>
   </w:num>
   <w:num w:numId="6">
     <w:abstractNumId w:val="8"/>
@@ -10448,7 +10986,7 @@
     <w:abstractNumId w:val="10"/>
   </w:num>
   <w:num w:numId="8">
-    <w:abstractNumId w:val="17"/>
+    <w:abstractNumId w:val="18"/>
   </w:num>
   <w:num w:numId="9">
     <w:abstractNumId w:val="5"/>
@@ -10457,7 +10995,7 @@
     <w:abstractNumId w:val="2"/>
   </w:num>
   <w:num w:numId="11">
-    <w:abstractNumId w:val="17"/>
+    <w:abstractNumId w:val="18"/>
     <w:lvlOverride w:ilvl="0">
       <w:lvl w:ilvl="0">
         <w:start w:val="1"/>
@@ -10594,19 +11132,19 @@
     <w:abstractNumId w:val="9"/>
   </w:num>
   <w:num w:numId="13">
-    <w:abstractNumId w:val="18"/>
+    <w:abstractNumId w:val="19"/>
   </w:num>
   <w:num w:numId="14">
     <w:abstractNumId w:val="11"/>
   </w:num>
   <w:num w:numId="15">
-    <w:abstractNumId w:val="15"/>
+    <w:abstractNumId w:val="16"/>
   </w:num>
   <w:num w:numId="16">
     <w:abstractNumId w:val="4"/>
   </w:num>
   <w:num w:numId="17">
-    <w:abstractNumId w:val="14"/>
+    <w:abstractNumId w:val="15"/>
   </w:num>
   <w:num w:numId="18">
     <w:abstractNumId w:val="1"/>
@@ -10615,7 +11153,7 @@
     <w:abstractNumId w:val="3"/>
   </w:num>
   <w:num w:numId="20">
-    <w:abstractNumId w:val="16"/>
+    <w:abstractNumId w:val="17"/>
   </w:num>
   <w:num w:numId="21">
     <w:abstractNumId w:val="5"/>
@@ -10652,6 +11190,15 @@
   </w:num>
   <w:num w:numId="23">
     <w:abstractNumId w:val="3"/>
+  </w:num>
+  <w:num w:numId="24">
+    <w:abstractNumId w:val="2"/>
+  </w:num>
+  <w:num w:numId="25">
+    <w:abstractNumId w:val="13"/>
+  </w:num>
+  <w:num w:numId="26">
+    <w:abstractNumId w:val="2"/>
   </w:num>
   <w:numIdMacAtCleanup w:val="13"/>
 </w:numbering>
@@ -11250,7 +11797,6 @@
   <w:style w:type="character" w:default="1" w:styleId="DefaultParagraphFont">
     <w:name w:val="Default Paragraph Font"/>
     <w:uiPriority w:val="1"/>
-    <w:semiHidden/>
     <w:unhideWhenUsed/>
   </w:style>
   <w:style w:type="table" w:default="1" w:styleId="TableNormal">
@@ -11909,7 +12455,6 @@
         <w:numId w:val="10"/>
       </w:numPr>
       <w:spacing w:before="360" w:after="240" w:line="240" w:lineRule="auto"/>
-      <w:ind w:left="0" w:firstLine="0"/>
       <w:outlineLvl w:val="1"/>
     </w:pPr>
     <w:rPr>
@@ -11934,7 +12479,6 @@
         <w:numId w:val="10"/>
       </w:numPr>
       <w:spacing w:before="240" w:after="240" w:line="240" w:lineRule="auto"/>
-      <w:ind w:left="432" w:hanging="432"/>
       <w:outlineLvl w:val="2"/>
     </w:pPr>
     <w:rPr>
@@ -12570,6 +13114,7 @@
     <w:rsid w:val="004E009C"/>
     <w:rsid w:val="00566C0B"/>
     <w:rsid w:val="00594716"/>
+    <w:rsid w:val="006E7BF5"/>
     <w:rsid w:val="006E7C42"/>
     <w:rsid w:val="00702E1C"/>
     <w:rsid w:val="007656AD"/>
@@ -12583,6 +13128,7 @@
     <w:rsid w:val="0098516B"/>
     <w:rsid w:val="00A6592E"/>
     <w:rsid w:val="00AB19D5"/>
+    <w:rsid w:val="00B86BA7"/>
     <w:rsid w:val="00BA7597"/>
     <w:rsid w:val="00C86F57"/>
     <w:rsid w:val="00CF15C6"/>
@@ -13366,40 +13912,6 @@
 </file>
 
 <file path=customXml/item2.xml><?xml version="1.0" encoding="utf-8"?>
-<?mso-contentType ?>
-<FormTemplates xmlns="http://schemas.microsoft.com/sharepoint/v3/contenttype/forms">
-  <Display>DocumentLibraryForm</Display>
-  <Edit>DocumentLibraryForm</Edit>
-  <New>DocumentLibraryForm</New>
-</FormTemplates>
-</file>
-
-<file path=customXml/item3.xml><?xml version="1.0" encoding="utf-8"?>
-<p:properties xmlns:p="http://schemas.microsoft.com/office/2006/metadata/properties" xmlns:xsi="http://www.w3.org/2001/XMLSchema-instance">
-  <documentManagement>
-    <SharedWithUsers xmlns="e0e106af-3f4c-49d5-ade1-2daa685ff270">
-      <UserInfo>
-        <DisplayName>Vidya Kiran R</DisplayName>
-        <AccountId>29</AccountId>
-        <AccountType/>
-      </UserInfo>
-      <UserInfo>
-        <DisplayName>Ahmed Abd Allah</DisplayName>
-        <AccountId>95</AccountId>
-        <AccountType/>
-      </UserInfo>
-      <UserInfo>
-        <DisplayName>Joe Newell</DisplayName>
-        <AccountId>84</AccountId>
-        <AccountType/>
-      </UserInfo>
-    </SharedWithUsers>
-    <SharingHintHash xmlns="5ec9502b-addf-4716-883a-9e6742fd5109">-978779025</SharingHintHash>
-  </documentManagement>
-</p:properties>
-</file>
-
-<file path=customXml/item4.xml><?xml version="1.0" encoding="utf-8"?>
 <ct:contentTypeSchema xmlns:ct="http://schemas.microsoft.com/office/2006/metadata/contentType" xmlns:ma="http://schemas.microsoft.com/office/2006/metadata/properties/metaAttributes" ct:_="" ma:_="" ma:contentTypeName="Document" ma:contentTypeID="0x010100E871BF116079424A844FD9D3C8FB42B4" ma:contentTypeVersion="3" ma:contentTypeDescription="Create a new document." ma:contentTypeScope="" ma:versionID="9283ed62e6daf5f548e57e0581381017">
   <xsd:schema xmlns:xsd="http://www.w3.org/2001/XMLSchema" xmlns:xs="http://www.w3.org/2001/XMLSchema" xmlns:p="http://schemas.microsoft.com/office/2006/metadata/properties" xmlns:ns2="e0e106af-3f4c-49d5-ade1-2daa685ff270" xmlns:ns3="5ec9502b-addf-4716-883a-9e6742fd5109" targetNamespace="http://schemas.microsoft.com/office/2006/metadata/properties" ma:root="true" ma:fieldsID="43d3125649778894f94476c2fef6327c" ns2:_="" ns3:_="">
     <xsd:import namespace="e0e106af-3f4c-49d5-ade1-2daa685ff270"/>
@@ -13558,6 +14070,40 @@
 </ct:contentTypeSchema>
 </file>
 
+<file path=customXml/item3.xml><?xml version="1.0" encoding="utf-8"?>
+<?mso-contentType ?>
+<FormTemplates xmlns="http://schemas.microsoft.com/sharepoint/v3/contenttype/forms">
+  <Display>DocumentLibraryForm</Display>
+  <Edit>DocumentLibraryForm</Edit>
+  <New>DocumentLibraryForm</New>
+</FormTemplates>
+</file>
+
+<file path=customXml/item4.xml><?xml version="1.0" encoding="utf-8"?>
+<p:properties xmlns:p="http://schemas.microsoft.com/office/2006/metadata/properties" xmlns:xsi="http://www.w3.org/2001/XMLSchema-instance">
+  <documentManagement>
+    <SharedWithUsers xmlns="e0e106af-3f4c-49d5-ade1-2daa685ff270">
+      <UserInfo>
+        <DisplayName>Vidya Kiran R</DisplayName>
+        <AccountId>29</AccountId>
+        <AccountType/>
+      </UserInfo>
+      <UserInfo>
+        <DisplayName>Ahmed Abd Allah</DisplayName>
+        <AccountId>95</AccountId>
+        <AccountType/>
+      </UserInfo>
+      <UserInfo>
+        <DisplayName>Joe Newell</DisplayName>
+        <AccountId>84</AccountId>
+        <AccountType/>
+      </UserInfo>
+    </SharedWithUsers>
+    <SharingHintHash xmlns="5ec9502b-addf-4716-883a-9e6742fd5109">-978779025</SharingHintHash>
+  </documentManagement>
+</p:properties>
+</file>
+
 <file path=customXml/item5.xml><?xml version="1.0" encoding="utf-8"?>
 <b:Sources xmlns:b="http://schemas.openxmlformats.org/officeDocument/2006/bibliography" xmlns="http://schemas.openxmlformats.org/officeDocument/2006/bibliography" SelectedStyle="\APA.XSL" StyleName="APA"/>
 </file>
@@ -13571,24 +14117,6 @@
 </file>
 
 <file path=customXml/itemProps2.xml><?xml version="1.0" encoding="utf-8"?>
-<ds:datastoreItem xmlns:ds="http://schemas.openxmlformats.org/officeDocument/2006/customXml" ds:itemID="{C043F0AD-4A06-431D-AC2B-9CB683CA8DBC}">
-  <ds:schemaRefs>
-    <ds:schemaRef ds:uri="http://schemas.microsoft.com/sharepoint/v3/contenttype/forms"/>
-  </ds:schemaRefs>
-</ds:datastoreItem>
-</file>
-
-<file path=customXml/itemProps3.xml><?xml version="1.0" encoding="utf-8"?>
-<ds:datastoreItem xmlns:ds="http://schemas.openxmlformats.org/officeDocument/2006/customXml" ds:itemID="{77952D5B-3052-4ECD-B9E7-0A9821532CD8}">
-  <ds:schemaRefs>
-    <ds:schemaRef ds:uri="http://schemas.microsoft.com/office/2006/metadata/properties"/>
-    <ds:schemaRef ds:uri="e0e106af-3f4c-49d5-ade1-2daa685ff270"/>
-    <ds:schemaRef ds:uri="5ec9502b-addf-4716-883a-9e6742fd5109"/>
-  </ds:schemaRefs>
-</ds:datastoreItem>
-</file>
-
-<file path=customXml/itemProps4.xml><?xml version="1.0" encoding="utf-8"?>
 <ds:datastoreItem xmlns:ds="http://schemas.openxmlformats.org/officeDocument/2006/customXml" ds:itemID="{9EE5D9A7-D33C-4279-9DE6-262F61E661BC}">
   <ds:schemaRefs>
     <ds:schemaRef ds:uri="http://schemas.microsoft.com/office/2006/metadata/contentType"/>
@@ -13607,8 +14135,26 @@
 </ds:datastoreItem>
 </file>
 
+<file path=customXml/itemProps3.xml><?xml version="1.0" encoding="utf-8"?>
+<ds:datastoreItem xmlns:ds="http://schemas.openxmlformats.org/officeDocument/2006/customXml" ds:itemID="{C043F0AD-4A06-431D-AC2B-9CB683CA8DBC}">
+  <ds:schemaRefs>
+    <ds:schemaRef ds:uri="http://schemas.microsoft.com/sharepoint/v3/contenttype/forms"/>
+  </ds:schemaRefs>
+</ds:datastoreItem>
+</file>
+
+<file path=customXml/itemProps4.xml><?xml version="1.0" encoding="utf-8"?>
+<ds:datastoreItem xmlns:ds="http://schemas.openxmlformats.org/officeDocument/2006/customXml" ds:itemID="{77952D5B-3052-4ECD-B9E7-0A9821532CD8}">
+  <ds:schemaRefs>
+    <ds:schemaRef ds:uri="http://schemas.microsoft.com/office/2006/metadata/properties"/>
+    <ds:schemaRef ds:uri="e0e106af-3f4c-49d5-ade1-2daa685ff270"/>
+    <ds:schemaRef ds:uri="5ec9502b-addf-4716-883a-9e6742fd5109"/>
+  </ds:schemaRefs>
+</ds:datastoreItem>
+</file>
+
 <file path=customXml/itemProps5.xml><?xml version="1.0" encoding="utf-8"?>
-<ds:datastoreItem xmlns:ds="http://schemas.openxmlformats.org/officeDocument/2006/customXml" ds:itemID="{FE0A96A0-F30D-434C-84A5-C1BDCEA1504C}">
+<ds:datastoreItem xmlns:ds="http://schemas.openxmlformats.org/officeDocument/2006/customXml" ds:itemID="{241D9349-64FB-4D2F-90BC-49C2474E8BA5}">
   <ds:schemaRefs>
     <ds:schemaRef ds:uri="http://schemas.openxmlformats.org/officeDocument/2006/bibliography"/>
   </ds:schemaRefs>

</xml_diff>

<commit_message>
Updates to Sample documents
</commit_message>
<xml_diff>
--- a/PnP Transformation Process/Samples/PnP Transformation - Solution Assessment Report - Contoso.docx
+++ b/PnP Transformation Process/Samples/PnP Transformation - Solution Assessment Report - Contoso.docx
@@ -163,7 +163,6 @@
                                 <w:dataBinding w:prefixMappings="xmlns:ns0='http://purl.org/dc/elements/1.1/' xmlns:ns1='http://schemas.openxmlformats.org/package/2006/metadata/core-properties' " w:xpath="/ns1:coreProperties[1]/ns0:title[1]" w:storeItemID="{6C3C8BC8-F283-45AE-878A-BAB7291924A1}"/>
                                 <w:text/>
                               </w:sdtPr>
-                              <w:sdtEndPr/>
                               <w:sdtContent>
                                 <w:p>
                                   <w:pPr>
@@ -244,7 +243,6 @@
                           <w:dataBinding w:prefixMappings="xmlns:ns0='http://purl.org/dc/elements/1.1/' xmlns:ns1='http://schemas.openxmlformats.org/package/2006/metadata/core-properties' " w:xpath="/ns1:coreProperties[1]/ns0:title[1]" w:storeItemID="{6C3C8BC8-F283-45AE-878A-BAB7291924A1}"/>
                           <w:text/>
                         </w:sdtPr>
-                        <w:sdtEndPr/>
                         <w:sdtContent>
                           <w:p>
                             <w:pPr>
@@ -300,7 +298,6 @@
           <w:dataBinding w:prefixMappings="xmlns:ns0='http://purl.org/dc/elements/1.1/' xmlns:ns1='http://schemas.openxmlformats.org/package/2006/metadata/core-properties' " w:xpath="/ns1:coreProperties[1]/ns0:subject[1]" w:storeItemID="{6C3C8BC8-F283-45AE-878A-BAB7291924A1}"/>
           <w:text/>
         </w:sdtPr>
-        <w:sdtEndPr/>
         <w:sdtContent>
           <w:r>
             <w:t>Final Report</w:t>
@@ -409,7 +406,7 @@
             <w:rPr>
               <w:noProof/>
             </w:rPr>
-            <w:t>2-Jun-15</w:t>
+            <w:t>3-Jun-15</w:t>
           </w:r>
           <w:r>
             <w:fldChar w:fldCharType="end"/>
@@ -419,21 +416,11 @@
           <w:r>
             <w:t xml:space="preserve">Version </w:t>
           </w:r>
-          <w:r>
-            <w:fldChar w:fldCharType="begin"/>
-          </w:r>
-          <w:r>
-            <w:instrText xml:space="preserve"> DOCPROPERTY  Version  \* MERGEFORMAT </w:instrText>
-          </w:r>
-          <w:r>
-            <w:fldChar w:fldCharType="separate"/>
-          </w:r>
-          <w:r>
-            <w:t>1.0</w:t>
-          </w:r>
-          <w:r>
-            <w:fldChar w:fldCharType="end"/>
-          </w:r>
+          <w:fldSimple w:instr=" DOCPROPERTY  Version  \* MERGEFORMAT ">
+            <w:r>
+              <w:t>1.0</w:t>
+            </w:r>
+          </w:fldSimple>
           <w:r>
             <w:t xml:space="preserve">  </w:t>
           </w:r>
@@ -448,7 +435,6 @@
                 <w:listItem w:displayText="Final" w:value="Final"/>
               </w:dropDownList>
             </w:sdtPr>
-            <w:sdtEndPr/>
             <w:sdtContent>
               <w:r>
                 <w:t>Draft</w:t>
@@ -484,11 +470,6 @@
             <w:dataBinding w:prefixMappings="xmlns:ns0='http://purl.org/dc/elements/1.1/' xmlns:ns1='http://schemas.openxmlformats.org/package/2006/metadata/core-properties' " w:xpath="/ns1:coreProperties[1]/ns0:creator[1]" w:storeItemID="{6C3C8BC8-F283-45AE-878A-BAB7291924A1}"/>
             <w:text/>
           </w:sdtPr>
-          <w:sdtEndPr>
-            <w:rPr>
-              <w:rStyle w:val="Strong"/>
-            </w:rPr>
-          </w:sdtEndPr>
           <w:sdtContent>
             <w:p>
               <w:pPr>
@@ -4418,63 +4399,6 @@
               <w:rPr>
                 <w:b/>
               </w:rPr>
-              <w:t>Contoso.SharePoint.</w:t>
-            </w:r>
-            <w:r>
-              <w:rPr>
-                <w:b/>
-              </w:rPr>
-              <w:t>SafetyNews</w:t>
-            </w:r>
-            <w:r>
-              <w:rPr>
-                <w:b/>
-              </w:rPr>
-              <w:t>.wsp</w:t>
-            </w:r>
-            <w:proofErr w:type="spellEnd"/>
-          </w:p>
-        </w:tc>
-        <w:tc>
-          <w:tcPr>
-            <w:tcW w:w="5531" w:type="dxa"/>
-          </w:tcPr>
-          <w:p>
-            <w:pPr>
-              <w:pStyle w:val="ListParagraph"/>
-              <w:numPr>
-                <w:ilvl w:val="0"/>
-                <w:numId w:val="19"/>
-              </w:numPr>
-              <w:ind w:left="415"/>
-            </w:pPr>
-            <w:r>
-              <w:t xml:space="preserve">Displays safety news articles from all sites and </w:t>
-            </w:r>
-            <w:proofErr w:type="spellStart"/>
-            <w:r>
-              <w:t>subsites</w:t>
-            </w:r>
-            <w:proofErr w:type="spellEnd"/>
-          </w:p>
-        </w:tc>
-      </w:tr>
-      <w:tr>
-        <w:tc>
-          <w:tcPr>
-            <w:tcW w:w="0" w:type="auto"/>
-          </w:tcPr>
-          <w:p>
-            <w:pPr>
-              <w:rPr>
-                <w:b/>
-              </w:rPr>
-            </w:pPr>
-            <w:proofErr w:type="spellStart"/>
-            <w:r>
-              <w:rPr>
-                <w:b/>
-              </w:rPr>
               <w:t>Contoso.SharePoint.Branding.wsp</w:t>
             </w:r>
             <w:proofErr w:type="spellEnd"/>
@@ -4507,7 +4431,13 @@
               <w:ind w:left="415"/>
             </w:pPr>
             <w:r>
-              <w:t>Adds custom navigation to the master page</w:t>
+              <w:t xml:space="preserve">Adds custom </w:t>
+            </w:r>
+            <w:r>
+              <w:t xml:space="preserve">controls and custom </w:t>
+            </w:r>
+            <w:r>
+              <w:t>navigation to the master page</w:t>
             </w:r>
           </w:p>
           <w:p>
@@ -4600,6 +4530,22 @@
               </w:rPr>
             </w:pPr>
             <w:r>
+              <w:t>Allows creation of sites through an electronic form.</w:t>
+            </w:r>
+          </w:p>
+          <w:p>
+            <w:pPr>
+              <w:pStyle w:val="ListParagraph"/>
+              <w:numPr>
+                <w:ilvl w:val="0"/>
+                <w:numId w:val="19"/>
+              </w:numPr>
+              <w:ind w:left="415"/>
+              <w:rPr>
+                <w:b/>
+              </w:rPr>
+            </w:pPr>
+            <w:r>
               <w:t>P</w:t>
             </w:r>
             <w:r>
@@ -4627,40 +4573,6 @@
               <w:t>es</w:t>
             </w:r>
             <w:r>
-              <w:t xml:space="preserve">, </w:t>
-            </w:r>
-          </w:p>
-          <w:p>
-            <w:pPr>
-              <w:pStyle w:val="ListParagraph"/>
-              <w:numPr>
-                <w:ilvl w:val="0"/>
-                <w:numId w:val="19"/>
-              </w:numPr>
-              <w:ind w:left="415"/>
-              <w:rPr>
-                <w:b/>
-              </w:rPr>
-            </w:pPr>
-            <w:r>
-              <w:t>H</w:t>
-            </w:r>
-            <w:r>
-              <w:t>ide</w:t>
-            </w:r>
-            <w:r>
-              <w:t>s</w:t>
-            </w:r>
-            <w:r>
-              <w:t xml:space="preserve"> Sites </w:t>
-            </w:r>
-            <w:r>
-              <w:t xml:space="preserve">and </w:t>
-            </w:r>
-            <w:r>
-              <w:t>Workspaces,</w:t>
-            </w:r>
-            <w:r>
               <w:t xml:space="preserve"> </w:t>
             </w:r>
           </w:p>
@@ -4686,7 +4598,53 @@
               <w:t>s</w:t>
             </w:r>
             <w:r>
-              <w:t xml:space="preserve"> Manage Site Features,</w:t>
+              <w:t xml:space="preserve"> </w:t>
+            </w:r>
+            <w:r>
+              <w:t>“</w:t>
+            </w:r>
+            <w:r>
+              <w:t xml:space="preserve">Sites </w:t>
+            </w:r>
+            <w:r>
+              <w:t xml:space="preserve">and </w:t>
+            </w:r>
+            <w:r>
+              <w:t>Workspaces“</w:t>
+            </w:r>
+          </w:p>
+          <w:p>
+            <w:pPr>
+              <w:pStyle w:val="ListParagraph"/>
+              <w:numPr>
+                <w:ilvl w:val="0"/>
+                <w:numId w:val="19"/>
+              </w:numPr>
+              <w:ind w:left="415"/>
+              <w:rPr>
+                <w:b/>
+              </w:rPr>
+            </w:pPr>
+            <w:r>
+              <w:t>H</w:t>
+            </w:r>
+            <w:r>
+              <w:t>ide</w:t>
+            </w:r>
+            <w:r>
+              <w:t>s</w:t>
+            </w:r>
+            <w:r>
+              <w:t xml:space="preserve"> </w:t>
+            </w:r>
+            <w:r>
+              <w:t>“</w:t>
+            </w:r>
+            <w:r>
+              <w:t>Manage Site Features</w:t>
+            </w:r>
+            <w:r>
+              <w:t>”</w:t>
             </w:r>
             <w:r>
               <w:t xml:space="preserve"> </w:t>
@@ -4747,9 +4705,8 @@
               <w:pStyle w:val="ListParagraph"/>
               <w:numPr>
                 <w:ilvl w:val="0"/>
-                <w:numId w:val="19"/>
+                <w:numId w:val="29"/>
               </w:numPr>
-              <w:ind w:left="415"/>
             </w:pPr>
             <w:proofErr w:type="spellStart"/>
             <w:r>
@@ -4757,13 +4714,7 @@
             </w:r>
             <w:proofErr w:type="spellEnd"/>
             <w:r>
-              <w:t xml:space="preserve"> - Send</w:t>
-            </w:r>
-            <w:r>
-              <w:t>s</w:t>
-            </w:r>
-            <w:r>
-              <w:t xml:space="preserve"> Reminders to document owners</w:t>
+              <w:t xml:space="preserve"> - Sends Reminders to document owners</w:t>
             </w:r>
           </w:p>
           <w:p>
@@ -4771,9 +4722,8 @@
               <w:pStyle w:val="ListParagraph"/>
               <w:numPr>
                 <w:ilvl w:val="0"/>
-                <w:numId w:val="19"/>
+                <w:numId w:val="29"/>
               </w:numPr>
-              <w:ind w:left="415"/>
             </w:pPr>
             <w:proofErr w:type="spellStart"/>
             <w:r>
@@ -4781,34 +4731,7 @@
             </w:r>
             <w:proofErr w:type="spellEnd"/>
             <w:r>
-              <w:t xml:space="preserve"> - </w:t>
-            </w:r>
-            <w:r>
-              <w:t>create</w:t>
-            </w:r>
-            <w:r>
-              <w:t>s</w:t>
-            </w:r>
-            <w:r>
-              <w:t xml:space="preserve"> list instances for Document Retention List Templates</w:t>
-            </w:r>
-            <w:r>
-              <w:t xml:space="preserve"> - </w:t>
-            </w:r>
-            <w:r>
-              <w:t>Create</w:t>
-            </w:r>
-            <w:r>
-              <w:t>s</w:t>
-            </w:r>
-            <w:r>
-              <w:t xml:space="preserve"> List Definitions</w:t>
-            </w:r>
-            <w:r>
-              <w:t xml:space="preserve">, </w:t>
-            </w:r>
-            <w:r>
-              <w:t>Site Columns and Content Types for Document Retention</w:t>
+              <w:t xml:space="preserve"> - creates list instances for Document Retention List Templates </w:t>
             </w:r>
           </w:p>
           <w:p>
@@ -4816,9 +4739,20 @@
               <w:pStyle w:val="ListParagraph"/>
               <w:numPr>
                 <w:ilvl w:val="0"/>
-                <w:numId w:val="19"/>
+                <w:numId w:val="29"/>
               </w:numPr>
-              <w:ind w:left="415"/>
+            </w:pPr>
+            <w:r>
+              <w:t>Creates List Definitions, Site Columns and Content Types for Document Retention</w:t>
+            </w:r>
+          </w:p>
+          <w:p>
+            <w:pPr>
+              <w:pStyle w:val="ListParagraph"/>
+              <w:numPr>
+                <w:ilvl w:val="0"/>
+                <w:numId w:val="29"/>
+              </w:numPr>
             </w:pPr>
             <w:proofErr w:type="spellStart"/>
             <w:r>
@@ -4826,22 +4760,7 @@
             </w:r>
             <w:proofErr w:type="spellEnd"/>
             <w:r>
-              <w:t xml:space="preserve"> - </w:t>
-            </w:r>
-            <w:r>
-              <w:t>Create</w:t>
-            </w:r>
-            <w:r>
-              <w:t>s</w:t>
-            </w:r>
-            <w:r>
-              <w:t xml:space="preserve"> List Definitions,</w:t>
-            </w:r>
-            <w:r>
-              <w:t xml:space="preserve"> </w:t>
-            </w:r>
-            <w:r>
-              <w:t>Site Columns and Content Types for Document Retention</w:t>
+              <w:t xml:space="preserve"> - Creates List Definitions, Site Columns and Content Types for Document Retention</w:t>
             </w:r>
           </w:p>
           <w:p>
@@ -4849,9 +4768,8 @@
               <w:pStyle w:val="ListParagraph"/>
               <w:numPr>
                 <w:ilvl w:val="0"/>
-                <w:numId w:val="19"/>
+                <w:numId w:val="29"/>
               </w:numPr>
-              <w:ind w:left="415"/>
             </w:pPr>
             <w:proofErr w:type="spellStart"/>
             <w:r>
@@ -4859,10 +4777,7 @@
             </w:r>
             <w:proofErr w:type="spellEnd"/>
             <w:r>
-              <w:t xml:space="preserve"> - </w:t>
-            </w:r>
-            <w:r>
-              <w:t>used for activating workflow actions.</w:t>
+              <w:t xml:space="preserve"> - used for activating workflow actions.</w:t>
             </w:r>
           </w:p>
         </w:tc>
@@ -4964,6 +4879,78 @@
             <w:tcW w:w="0" w:type="auto"/>
           </w:tcPr>
           <w:p>
+            <w:pPr>
+              <w:rPr>
+                <w:b/>
+              </w:rPr>
+            </w:pPr>
+            <w:proofErr w:type="spellStart"/>
+            <w:r>
+              <w:rPr>
+                <w:b/>
+              </w:rPr>
+              <w:t>Contoso.SharePoint.SafetyNews.wsp</w:t>
+            </w:r>
+            <w:proofErr w:type="spellEnd"/>
+          </w:p>
+        </w:tc>
+        <w:tc>
+          <w:tcPr>
+            <w:tcW w:w="5531" w:type="dxa"/>
+          </w:tcPr>
+          <w:p>
+            <w:pPr>
+              <w:pStyle w:val="ListParagraph"/>
+              <w:numPr>
+                <w:ilvl w:val="0"/>
+                <w:numId w:val="19"/>
+              </w:numPr>
+              <w:ind w:left="415"/>
+              <w:rPr>
+                <w:lang w:val="en-NZ"/>
+              </w:rPr>
+            </w:pPr>
+            <w:r>
+              <w:t xml:space="preserve">Displays news related to safety incidents </w:t>
+            </w:r>
+          </w:p>
+          <w:p>
+            <w:pPr>
+              <w:pStyle w:val="ListParagraph"/>
+              <w:numPr>
+                <w:ilvl w:val="0"/>
+                <w:numId w:val="19"/>
+              </w:numPr>
+              <w:ind w:left="415"/>
+              <w:rPr>
+                <w:lang w:val="en-NZ"/>
+              </w:rPr>
+            </w:pPr>
+            <w:r>
+              <w:t>User can choose to see safety incidents even from other units/departments</w:t>
+            </w:r>
+          </w:p>
+          <w:p>
+            <w:pPr>
+              <w:pStyle w:val="ListParagraph"/>
+              <w:numPr>
+                <w:ilvl w:val="0"/>
+                <w:numId w:val="19"/>
+              </w:numPr>
+              <w:ind w:left="415"/>
+            </w:pPr>
+            <w:r>
+              <w:t>Mobile views of safety incidents</w:t>
+            </w:r>
+          </w:p>
+        </w:tc>
+      </w:tr>
+      <w:tr>
+        <w:tc>
+          <w:tcPr>
+            <w:tcW w:w="0" w:type="auto"/>
+          </w:tcPr>
+          <w:p>
             <w:proofErr w:type="spellStart"/>
             <w:r>
               <w:rPr>
@@ -4994,7 +4981,7 @@
               <w:ind w:left="415"/>
             </w:pPr>
             <w:r>
-              <w:t>Timer job to send “Weekly News” emails to Contoso Staff</w:t>
+              <w:t>Timer job to send notification emails to Contoso Staff in the event of a major incident.</w:t>
             </w:r>
           </w:p>
           <w:p>
@@ -5058,6 +5045,7 @@
       </w:pPr>
       <w:bookmarkStart w:id="15" w:name="_Toc416859134"/>
       <w:r>
+        <w:lastRenderedPageBreak/>
         <w:t>Customer requirements</w:t>
       </w:r>
       <w:bookmarkEnd w:id="15"/>
@@ -5085,13 +5073,27 @@
         <w:t xml:space="preserve"> a custom theme </w:t>
       </w:r>
       <w:r>
-        <w:t>and alternate CSS</w:t>
+        <w:t xml:space="preserve">and alternate </w:t>
+      </w:r>
+      <w:r>
+        <w:t>stylesheet</w:t>
       </w:r>
       <w:r>
         <w:t xml:space="preserve"> </w:t>
       </w:r>
       <w:r>
-        <w:t xml:space="preserve">file. </w:t>
+        <w:t>file</w:t>
+      </w:r>
+      <w:r>
+        <w:t xml:space="preserve"> without modifying the </w:t>
+      </w:r>
+      <w:proofErr w:type="spellStart"/>
+      <w:r>
+        <w:t>masterpage</w:t>
+      </w:r>
+      <w:proofErr w:type="spellEnd"/>
+      <w:r>
+        <w:t xml:space="preserve">. </w:t>
       </w:r>
       <w:r>
         <w:t>Contoso will get rid of all custom web controls (</w:t>
@@ -5112,21 +5114,14 @@
       </w:r>
       <w:proofErr w:type="gramStart"/>
       <w:r>
-        <w:t xml:space="preserve">using  </w:t>
-      </w:r>
-      <w:r>
-        <w:lastRenderedPageBreak/>
-        <w:t>SharePoint</w:t>
+        <w:t>using  SharePoint</w:t>
       </w:r>
       <w:proofErr w:type="gramEnd"/>
       <w:r>
         <w:t xml:space="preserve"> apps where necessary.</w:t>
       </w:r>
       <w:r>
-        <w:t xml:space="preserve"> This will</w:t>
-      </w:r>
-      <w:r>
-        <w:t xml:space="preserve"> minimize the cost of ownership and maximize the value added by current and future enhancements in the platform.</w:t>
+        <w:t xml:space="preserve"> This will minimize the cost of ownership and maximize the value added by current and future enhancements in the platform.</w:t>
       </w:r>
     </w:p>
     <w:p>
@@ -5344,7 +5339,13 @@
       </w:r>
       <w:proofErr w:type="gramEnd"/>
       <w:r>
-        <w:t xml:space="preserve"> by using CSS on top of global navigation.</w:t>
+        <w:t xml:space="preserve"> by using </w:t>
+      </w:r>
+      <w:r>
+        <w:t>stylesheet</w:t>
+      </w:r>
+      <w:r>
+        <w:t xml:space="preserve"> on top of global navigation.</w:t>
       </w:r>
     </w:p>
     <w:p>
@@ -5381,6 +5382,7 @@
         <w:pStyle w:val="Heading2Numbered"/>
       </w:pPr>
       <w:r>
+        <w:lastRenderedPageBreak/>
         <w:t>Provisionin</w:t>
       </w:r>
       <w:r>
@@ -5445,7 +5447,6 @@
       </w:pPr>
       <w:bookmarkStart w:id="18" w:name="_Toc416859131"/>
       <w:r>
-        <w:lastRenderedPageBreak/>
         <w:t>Customer requirements</w:t>
       </w:r>
       <w:bookmarkEnd w:id="18"/>
@@ -5509,13 +5510,10 @@
         </w:numPr>
       </w:pPr>
       <w:r>
-        <w:t xml:space="preserve">Training validated automatically against a manual import of completed training from </w:t>
-      </w:r>
-      <w:r>
-        <w:t>Contoso</w:t>
-      </w:r>
-      <w:r>
-        <w:t xml:space="preserve">’s Learning Management System </w:t>
+        <w:t xml:space="preserve">Users may not access </w:t>
+      </w:r>
+      <w:r>
+        <w:t>the sites provisioned by other users.</w:t>
       </w:r>
     </w:p>
     <w:p>
@@ -5527,10 +5525,22 @@
         </w:numPr>
       </w:pPr>
       <w:r>
-        <w:t xml:space="preserve">Users may not access </w:t>
-      </w:r>
-      <w:r>
-        <w:t>the sites provisioned by other users.</w:t>
+        <w:t>Non-</w:t>
+      </w:r>
+      <w:r>
+        <w:t xml:space="preserve">personal </w:t>
+      </w:r>
+      <w:r>
+        <w:t>s</w:t>
+      </w:r>
+      <w:r>
+        <w:t>ites</w:t>
+      </w:r>
+      <w:r>
+        <w:t xml:space="preserve"> (My Sites)</w:t>
+      </w:r>
+      <w:r>
+        <w:t xml:space="preserve"> are aged and expire after one year, user may request an extension, otherwise the site is deleted manually by the administrator.</w:t>
       </w:r>
     </w:p>
     <w:p>
@@ -5542,22 +5552,7 @@
         </w:numPr>
       </w:pPr>
       <w:r>
-        <w:t>Non-</w:t>
-      </w:r>
-      <w:r>
-        <w:t xml:space="preserve">personal </w:t>
-      </w:r>
-      <w:r>
-        <w:t>s</w:t>
-      </w:r>
-      <w:r>
-        <w:t>ites</w:t>
-      </w:r>
-      <w:r>
-        <w:t xml:space="preserve"> (My Sites)</w:t>
-      </w:r>
-      <w:r>
-        <w:t xml:space="preserve"> are aged and expire after one year, user may request an extension, otherwise the site is deleted manually by the administrator.</w:t>
+        <w:t>Create some default lists and libraries upon site creation.</w:t>
       </w:r>
     </w:p>
     <w:p>
@@ -5706,7 +5701,19 @@
         <w:t xml:space="preserve">’s </w:t>
       </w:r>
       <w:r>
-        <w:t xml:space="preserve">maintains a central administrative site, dubbed the SharePoint Framework. The site collection is the foundation for provisioning, compliance and some records management activities (see </w:t>
+        <w:t xml:space="preserve">maintains a central administrative site, </w:t>
+      </w:r>
+      <w:r>
+        <w:t>called</w:t>
+      </w:r>
+      <w:r>
+        <w:t xml:space="preserve"> the </w:t>
+      </w:r>
+      <w:r>
+        <w:t xml:space="preserve">Contoso </w:t>
+      </w:r>
+      <w:r>
+        <w:t xml:space="preserve">SharePoint Framework. The site collection is the foundation for provisioning, compliance and some records management activities (see </w:t>
       </w:r>
       <w:r>
         <w:fldChar w:fldCharType="begin"/>
@@ -5729,7 +5736,11 @@
     </w:p>
     <w:p>
       <w:r>
-        <w:t xml:space="preserve">Provisioning in particular utilizes a custom list definition encompassing custom content types, custom forms and workflows utilizing a coded workflow activity. Retracting the associated WSPs would render the provisioning system inoperable because of the </w:t>
+        <w:t xml:space="preserve">Provisioning in particular utilizes a custom list definition encompassing custom content types, custom forms and workflows utilizing a coded workflow activity. Retracting the associated WSPs </w:t>
+      </w:r>
+      <w:r>
+        <w:lastRenderedPageBreak/>
+        <w:t xml:space="preserve">would render the provisioning system inoperable because of the </w:t>
       </w:r>
       <w:r>
         <w:t xml:space="preserve">missing </w:t>
@@ -5809,7 +5820,6 @@
     </w:p>
     <w:p>
       <w:r>
-        <w:lastRenderedPageBreak/>
         <w:t xml:space="preserve">In some cases that relationship can be severed by un-ghosting, which has the effect of duplicating the file-based structure into the database where </w:t>
       </w:r>
       <w:proofErr w:type="gramStart"/>
@@ -6125,6 +6135,7 @@
       <w:bookmarkStart w:id="20" w:name="_Ref401946742"/>
       <w:bookmarkStart w:id="21" w:name="_Toc416859139"/>
       <w:r>
+        <w:lastRenderedPageBreak/>
         <w:t>Event Handling</w:t>
       </w:r>
     </w:p>
@@ -6168,11 +6179,7 @@
       </w:r>
       <w:proofErr w:type="gramEnd"/>
       <w:r>
-        <w:t xml:space="preserve"> to update the metadata of a document after it is </w:t>
-      </w:r>
-      <w:r>
-        <w:lastRenderedPageBreak/>
-        <w:t xml:space="preserve">uploaded. Creation of site columns and content types </w:t>
+        <w:t xml:space="preserve"> to update the metadata of a document after it is uploaded. Creation of site columns and content types </w:t>
       </w:r>
       <w:proofErr w:type="gramStart"/>
       <w:r>
@@ -6460,8 +6467,6 @@
       <w:pPr>
         <w:pStyle w:val="Heading2Numbered"/>
       </w:pPr>
-      <w:bookmarkStart w:id="22" w:name="_GoBack"/>
-      <w:bookmarkEnd w:id="22"/>
       <w:r>
         <w:t>Records Management</w:t>
       </w:r>
@@ -6486,11 +6491,11 @@
       <w:pPr>
         <w:pStyle w:val="Heading3Numbered"/>
       </w:pPr>
-      <w:bookmarkStart w:id="23" w:name="_Toc416859140"/>
+      <w:bookmarkStart w:id="22" w:name="_Toc416859140"/>
       <w:r>
         <w:t>Customer requirements</w:t>
       </w:r>
-      <w:bookmarkEnd w:id="23"/>
+      <w:bookmarkEnd w:id="22"/>
     </w:p>
     <w:p>
       <w:pPr>
@@ -6562,6 +6567,7 @@
         </w:numPr>
       </w:pPr>
       <w:r>
+        <w:lastRenderedPageBreak/>
         <w:t xml:space="preserve">A user or administrator </w:t>
       </w:r>
       <w:r>
@@ -6586,6 +6592,18 @@
         </w:numPr>
       </w:pPr>
       <w:r>
+        <w:t>Information Policy management workflows are kicked off when a document expires.</w:t>
+      </w:r>
+    </w:p>
+    <w:p>
+      <w:pPr>
+        <w:pStyle w:val="ListParagraph"/>
+        <w:numPr>
+          <w:ilvl w:val="0"/>
+          <w:numId w:val="19"/>
+        </w:numPr>
+      </w:pPr>
+      <w:r>
         <w:t>Expiring documents may be …</w:t>
       </w:r>
     </w:p>
@@ -6681,7 +6699,6 @@
         </w:numPr>
       </w:pPr>
       <w:r>
-        <w:lastRenderedPageBreak/>
         <w:t xml:space="preserve">Standard SharePoint content types and site column </w:t>
       </w:r>
       <w:r>
@@ -6735,11 +6752,11 @@
       <w:pPr>
         <w:pStyle w:val="Heading3Numbered"/>
       </w:pPr>
-      <w:bookmarkStart w:id="24" w:name="_Toc416859141"/>
+      <w:bookmarkStart w:id="23" w:name="_Toc416859141"/>
       <w:r>
         <w:t>Considerations and workarounds</w:t>
       </w:r>
-      <w:bookmarkEnd w:id="24"/>
+      <w:bookmarkEnd w:id="23"/>
     </w:p>
     <w:p>
       <w:r>
@@ -6866,7 +6883,7 @@
       <w:pPr>
         <w:pStyle w:val="Heading2Numbered"/>
       </w:pPr>
-      <w:bookmarkStart w:id="25" w:name="_Toc416859142"/>
+      <w:bookmarkStart w:id="24" w:name="_Toc416859142"/>
       <w:r>
         <w:t>Safety News</w:t>
       </w:r>
@@ -6894,7 +6911,10 @@
     </w:p>
     <w:p>
       <w:r>
-        <w:t xml:space="preserve">In addition to showing the safety incidents for the unit/department, the </w:t>
+        <w:t>In addition to showing the safety incidents for the unit/department, the</w:t>
+      </w:r>
+      <w:r>
+        <w:t xml:space="preserve"> </w:t>
       </w:r>
       <w:proofErr w:type="spellStart"/>
       <w:r>
@@ -6902,12 +6922,41 @@
       </w:r>
       <w:proofErr w:type="spellEnd"/>
       <w:r>
-        <w:t xml:space="preserve"> also pulls safety incidents raised in other departments. </w:t>
-      </w:r>
-    </w:p>
-    <w:p>
-      <w:r>
-        <w:t xml:space="preserve">The staff also receives </w:t>
+        <w:t xml:space="preserve"> </w:t>
+      </w:r>
+      <w:proofErr w:type="gramStart"/>
+      <w:r>
+        <w:t xml:space="preserve">can also </w:t>
+      </w:r>
+      <w:r>
+        <w:t>be configured</w:t>
+      </w:r>
+      <w:proofErr w:type="gramEnd"/>
+      <w:r>
+        <w:t xml:space="preserve"> to pull</w:t>
+      </w:r>
+      <w:r>
+        <w:t xml:space="preserve"> safety incidents </w:t>
+      </w:r>
+      <w:r>
+        <w:t>from o</w:t>
+      </w:r>
+      <w:r>
+        <w:t>ther departments</w:t>
+      </w:r>
+      <w:r>
+        <w:t xml:space="preserve"> if </w:t>
+      </w:r>
+      <w:r>
+        <w:t>required</w:t>
+      </w:r>
+      <w:r>
+        <w:t xml:space="preserve">. </w:t>
+      </w:r>
+    </w:p>
+    <w:p>
+      <w:r>
+        <w:t xml:space="preserve">The staff receives </w:t>
       </w:r>
       <w:r>
         <w:t>a notification email</w:t>
@@ -6945,6 +6994,7 @@
         </w:numPr>
       </w:pPr>
       <w:r>
+        <w:lastRenderedPageBreak/>
         <w:t>Employees should receive regular safety updates on the</w:t>
       </w:r>
       <w:r>
@@ -6963,15 +7013,10 @@
         </w:numPr>
       </w:pPr>
       <w:r>
-        <w:t xml:space="preserve">Safety incidents that occur in other departments </w:t>
-      </w:r>
-      <w:proofErr w:type="gramStart"/>
-      <w:r>
-        <w:t>should also be surfaced</w:t>
-      </w:r>
-      <w:proofErr w:type="gramEnd"/>
-      <w:r>
-        <w:t xml:space="preserve"> on the individual departmental sites. </w:t>
+        <w:t>Ability to surface s</w:t>
+      </w:r>
+      <w:r>
+        <w:t xml:space="preserve">afety incidents that occur in other departments </w:t>
       </w:r>
     </w:p>
     <w:p>
@@ -6983,28 +7028,16 @@
         </w:numPr>
       </w:pPr>
       <w:r>
-        <w:t xml:space="preserve">The safety </w:t>
-      </w:r>
-      <w:r>
-        <w:t>updates</w:t>
+        <w:t>Email Notification</w:t>
       </w:r>
       <w:r>
         <w:t xml:space="preserve"> </w:t>
       </w:r>
       <w:r>
-        <w:t>are</w:t>
-      </w:r>
-      <w:r>
-        <w:t xml:space="preserve"> </w:t>
-      </w:r>
-      <w:r>
-        <w:t>also been sent</w:t>
-      </w:r>
-      <w:r>
-        <w:t xml:space="preserve"> through emails</w:t>
-      </w:r>
-      <w:r>
-        <w:t xml:space="preserve"> at a periodic basis. </w:t>
+        <w:t>for major incidents</w:t>
+      </w:r>
+      <w:r>
+        <w:t xml:space="preserve">. </w:t>
       </w:r>
     </w:p>
     <w:p>
@@ -7031,7 +7064,13 @@
         </w:rPr>
       </w:pPr>
       <w:r>
-        <w:t>Allow users to like and share the news article.</w:t>
+        <w:t>Allow users to like and share the news article</w:t>
+      </w:r>
+      <w:r>
+        <w:t xml:space="preserve"> with colleagues</w:t>
+      </w:r>
+      <w:r>
+        <w:t>.</w:t>
       </w:r>
     </w:p>
     <w:p>
@@ -7040,7 +7079,6 @@
         <w:ind w:left="432" w:hanging="432"/>
       </w:pPr>
       <w:r>
-        <w:lastRenderedPageBreak/>
         <w:t>Considerations and Workarounds</w:t>
       </w:r>
     </w:p>
@@ -7079,157 +7117,150 @@
     </w:p>
     <w:p>
       <w:r>
-        <w:t xml:space="preserve">The Safety News alerts </w:t>
+        <w:t>Major safety incidents may be raised using</w:t>
+      </w:r>
+      <w:r>
+        <w:t xml:space="preserve"> Yammer announcements. </w:t>
+      </w:r>
+      <w:r>
+        <w:t xml:space="preserve">Yammer </w:t>
+      </w:r>
+      <w:r>
+        <w:t>send</w:t>
+      </w:r>
+      <w:r>
+        <w:t>s</w:t>
+      </w:r>
+      <w:r>
+        <w:t xml:space="preserve"> a notification to the company staff </w:t>
+      </w:r>
+      <w:r>
+        <w:t xml:space="preserve">when announcements </w:t>
       </w:r>
       <w:proofErr w:type="gramStart"/>
       <w:r>
-        <w:t>can be sent</w:t>
+        <w:t>are created</w:t>
       </w:r>
       <w:proofErr w:type="gramEnd"/>
       <w:r>
-        <w:t xml:space="preserve"> via Yammer announcements. Every </w:t>
-      </w:r>
-      <w:r>
-        <w:t>Yammer announcement</w:t>
-      </w:r>
-      <w:r>
-        <w:t xml:space="preserve"> send</w:t>
-      </w:r>
-      <w:r>
-        <w:t>s</w:t>
-      </w:r>
+        <w:t>.</w:t>
+      </w:r>
+    </w:p>
+    <w:p>
+      <w:r>
+        <w:t>Yammer has a mobile app that can generate mobile views of the safety announcements.</w:t>
+      </w:r>
+    </w:p>
+    <w:p>
+      <w:pPr>
+        <w:pStyle w:val="Heading2Numbered"/>
+      </w:pPr>
+      <w:r>
+        <w:t>UX Components</w:t>
+      </w:r>
+      <w:bookmarkEnd w:id="24"/>
       <w:r>
         <w:t xml:space="preserve"> </w:t>
       </w:r>
+    </w:p>
+    <w:p>
+      <w:r>
+        <w:t xml:space="preserve">Any remaining aspect of the </w:t>
+      </w:r>
       <w:proofErr w:type="gramStart"/>
       <w:r>
-        <w:t>a notifications</w:t>
+        <w:t>end-user’s</w:t>
       </w:r>
       <w:proofErr w:type="gramEnd"/>
       <w:r>
-        <w:t xml:space="preserve"> to the company staff via email</w:t>
-      </w:r>
-      <w:r>
-        <w:t xml:space="preserve"> out of box</w:t>
+        <w:t xml:space="preserve"> experience with SharePoint that has not been discussed in previous sections is recorded here as a </w:t>
+      </w:r>
+      <w:r>
+        <w:t>UX component</w:t>
       </w:r>
       <w:r>
         <w:t>.</w:t>
       </w:r>
-    </w:p>
-    <w:p>
-      <w:r>
-        <w:t>Yammer has a mobile app that can generate mobile views of the safety announcements.</w:t>
-      </w:r>
-    </w:p>
-    <w:p>
-      <w:pPr>
-        <w:pStyle w:val="Heading2Numbered"/>
-      </w:pPr>
-      <w:r>
-        <w:t>UX Components</w:t>
+      <w:bookmarkStart w:id="25" w:name="_Toc416859143"/>
+    </w:p>
+    <w:p>
+      <w:pPr>
+        <w:pStyle w:val="Heading3Numbered"/>
+        <w:ind w:left="432" w:hanging="432"/>
+      </w:pPr>
+      <w:r>
+        <w:t>Customer requirements</w:t>
       </w:r>
       <w:bookmarkEnd w:id="25"/>
+    </w:p>
+    <w:p>
+      <w:r>
+        <w:t>The experience of shared collaboration, storage and personal sites remains largely unaffected, except for the customizations necessary to support compliance and other operational/administrative mandates.</w:t>
+      </w:r>
+    </w:p>
+    <w:p>
+      <w:r>
+        <w:t xml:space="preserve">Delegate </w:t>
+      </w:r>
+      <w:r>
+        <w:t>and</w:t>
+      </w:r>
       <w:r>
         <w:t xml:space="preserve"> </w:t>
       </w:r>
-    </w:p>
-    <w:p>
-      <w:r>
-        <w:t xml:space="preserve">Any remaining aspect of the </w:t>
+      <w:r>
+        <w:t>custom web controls (</w:t>
+      </w:r>
+      <w:r>
+        <w:t>Share price, world clock, weather, emergency information, image rotator</w:t>
+      </w:r>
+      <w:r>
+        <w:t xml:space="preserve"> </w:t>
+      </w:r>
+      <w:proofErr w:type="spellStart"/>
+      <w:r>
+        <w:t>etc</w:t>
+      </w:r>
+      <w:proofErr w:type="spellEnd"/>
+      <w:r>
+        <w:t xml:space="preserve">) </w:t>
       </w:r>
       <w:proofErr w:type="gramStart"/>
       <w:r>
-        <w:t>end-user’s</w:t>
+        <w:t>cannot be used</w:t>
       </w:r>
       <w:proofErr w:type="gramEnd"/>
       <w:r>
-        <w:t xml:space="preserve"> experience with SharePoint that has not been discussed in previous sections is recorded here as a </w:t>
-      </w:r>
-      <w:r>
-        <w:t>UX component</w:t>
-      </w:r>
-      <w:r>
-        <w:t>.</w:t>
-      </w:r>
-      <w:bookmarkStart w:id="26" w:name="_Toc416859143"/>
-    </w:p>
-    <w:p>
-      <w:r>
-        <w:t>Customer requirements</w:t>
+        <w:t xml:space="preserve"> as is in the App model. Alternate options </w:t>
+      </w:r>
+      <w:proofErr w:type="gramStart"/>
+      <w:r>
+        <w:t>have been suggested</w:t>
+      </w:r>
+      <w:proofErr w:type="gramEnd"/>
+      <w:r>
+        <w:t xml:space="preserve"> below:</w:t>
+      </w:r>
+    </w:p>
+    <w:p>
+      <w:pPr>
+        <w:pStyle w:val="Heading3Numbered"/>
+        <w:ind w:left="432" w:hanging="432"/>
+      </w:pPr>
+      <w:bookmarkStart w:id="26" w:name="_Ref402115851"/>
+      <w:bookmarkStart w:id="27" w:name="_Toc416859144"/>
+      <w:r>
+        <w:t>Considerations and workarounds</w:t>
       </w:r>
       <w:bookmarkEnd w:id="26"/>
-    </w:p>
-    <w:p>
-      <w:r>
-        <w:t>The experience of shared collaboration, storage and personal sites remains largely unaffected, except for the customizations necessary to support compliance and other operational/administrative mandates.</w:t>
-      </w:r>
-    </w:p>
-    <w:p>
-      <w:r>
-        <w:t xml:space="preserve">Delegate </w:t>
-      </w:r>
-      <w:r>
-        <w:t>and</w:t>
-      </w:r>
-      <w:r>
-        <w:t xml:space="preserve"> </w:t>
-      </w:r>
-      <w:r>
-        <w:t>custom web controls (</w:t>
-      </w:r>
-      <w:r>
-        <w:t>Share price, world clock, weather, emergency information, image rotator</w:t>
-      </w:r>
-      <w:r>
-        <w:t xml:space="preserve"> </w:t>
-      </w:r>
-      <w:proofErr w:type="spellStart"/>
-      <w:r>
-        <w:t>etc</w:t>
-      </w:r>
-      <w:proofErr w:type="spellEnd"/>
-      <w:r>
-        <w:t xml:space="preserve">) </w:t>
-      </w:r>
-      <w:proofErr w:type="gramStart"/>
-      <w:r>
-        <w:t>cannot be used</w:t>
-      </w:r>
-      <w:proofErr w:type="gramEnd"/>
-      <w:r>
-        <w:t xml:space="preserve"> as is in the App model. Alternate options </w:t>
-      </w:r>
-      <w:proofErr w:type="gramStart"/>
-      <w:r>
-        <w:t>have been suggested</w:t>
-      </w:r>
-      <w:proofErr w:type="gramEnd"/>
-      <w:r>
-        <w:t xml:space="preserve"> below:</w:t>
-      </w:r>
-    </w:p>
-    <w:p>
-      <w:pPr>
-        <w:pStyle w:val="Heading3Numbered"/>
-        <w:numPr>
-          <w:ilvl w:val="0"/>
-          <w:numId w:val="0"/>
-        </w:numPr>
-      </w:pPr>
-      <w:bookmarkStart w:id="27" w:name="_Ref402115851"/>
-      <w:bookmarkStart w:id="28" w:name="_Toc416859144"/>
-      <w:r>
-        <w:t>Considerations and workarounds</w:t>
-      </w:r>
       <w:bookmarkEnd w:id="27"/>
-      <w:bookmarkEnd w:id="28"/>
-    </w:p>
-    <w:p>
-      <w:r>
-        <w:t>R</w:t>
-      </w:r>
-      <w:r>
-        <w:t xml:space="preserve">untime modifications to rendering pages takes place in the browser using delegate controls and client-side JavaScript and HTML injection. Because delegate controls </w:t>
+    </w:p>
+    <w:p>
+      <w:r>
+        <w:t>Dynamic page rendering</w:t>
+      </w:r>
+      <w:r>
+        <w:t xml:space="preserve"> takes place in the browser using delegate controls and client-side JavaScript and HTML injection. Because delegate controls </w:t>
       </w:r>
       <w:proofErr w:type="gramStart"/>
       <w:r>
@@ -7316,6 +7347,7 @@
         <w:rPr>
           <w:b/>
         </w:rPr>
+        <w:lastRenderedPageBreak/>
         <w:t>Web Parts</w:t>
       </w:r>
       <w:r>
@@ -7379,7 +7411,6 @@
         <w:rPr>
           <w:u w:val="single"/>
         </w:rPr>
-        <w:lastRenderedPageBreak/>
         <w:t>HTML injection</w:t>
       </w:r>
       <w:r>
@@ -7414,9 +7445,9 @@
     </w:p>
     <w:p>
       <w:pPr>
-        <w:pStyle w:val="Heading2Numbered"/>
-      </w:pPr>
-      <w:bookmarkStart w:id="29" w:name="_Toc416859145"/>
+        <w:pStyle w:val="Heading1"/>
+      </w:pPr>
+      <w:bookmarkStart w:id="28" w:name="_Toc416859145"/>
       <w:r>
         <w:t>3</w:t>
       </w:r>
@@ -7433,7 +7464,7 @@
       <w:r>
         <w:t>Software</w:t>
       </w:r>
-      <w:bookmarkEnd w:id="29"/>
+      <w:bookmarkEnd w:id="28"/>
       <w:r>
         <w:t>s</w:t>
       </w:r>
@@ -7490,74 +7521,34 @@
     </w:p>
     <w:p>
       <w:pPr>
+        <w:pStyle w:val="Heading2Numbered"/>
+      </w:pPr>
+      <w:r>
+        <w:t>Skill Finder</w:t>
+      </w:r>
+    </w:p>
+    <w:p>
+      <w:r>
+        <w:t xml:space="preserve">The custom </w:t>
+      </w:r>
+      <w:proofErr w:type="spellStart"/>
+      <w:r>
+        <w:t>webpart</w:t>
+      </w:r>
+      <w:proofErr w:type="spellEnd"/>
+      <w:r>
+        <w:t xml:space="preserve"> provided by Tailspin allow users to search for their colleagues based on their past projects, years of experience, subject of expertise.</w:t>
+      </w:r>
+    </w:p>
+    <w:p>
+      <w:pPr>
         <w:pStyle w:val="Heading3Numbered"/>
       </w:pPr>
-      <w:bookmarkStart w:id="30" w:name="_Toc416859146"/>
+      <w:bookmarkStart w:id="29" w:name="_Toc416859146"/>
       <w:r>
         <w:t>Customer requirements</w:t>
       </w:r>
-      <w:bookmarkEnd w:id="30"/>
-    </w:p>
-    <w:p>
-      <w:r>
-        <w:t xml:space="preserve">Additional </w:t>
-      </w:r>
-      <w:proofErr w:type="gramStart"/>
-      <w:r>
-        <w:t>turn-key</w:t>
-      </w:r>
-      <w:proofErr w:type="gramEnd"/>
-      <w:r>
-        <w:t xml:space="preserve"> </w:t>
-      </w:r>
-      <w:proofErr w:type="spellStart"/>
-      <w:r>
-        <w:t>software</w:t>
-      </w:r>
-      <w:r>
-        <w:t>s</w:t>
-      </w:r>
-      <w:proofErr w:type="spellEnd"/>
-      <w:r>
-        <w:t xml:space="preserve"> ha</w:t>
-      </w:r>
-      <w:r>
-        <w:t>ve</w:t>
-      </w:r>
-      <w:r>
-        <w:t xml:space="preserve"> been procured and installed to provide </w:t>
-      </w:r>
-      <w:r>
-        <w:t>Contoso</w:t>
-      </w:r>
-      <w:r>
-        <w:t xml:space="preserve"> with enhanced system administration capabilities, including:</w:t>
-      </w:r>
-    </w:p>
-    <w:p>
-      <w:proofErr w:type="spellStart"/>
-      <w:r>
-        <w:rPr>
-          <w:rStyle w:val="Strong"/>
-        </w:rPr>
-        <w:t>TailSpin</w:t>
-      </w:r>
-      <w:proofErr w:type="spellEnd"/>
-      <w:r>
-        <w:rPr>
-          <w:rStyle w:val="Strong"/>
-        </w:rPr>
-        <w:t xml:space="preserve"> </w:t>
-      </w:r>
-      <w:r>
-        <w:rPr>
-          <w:b/>
-        </w:rPr>
-        <w:t xml:space="preserve">- </w:t>
-      </w:r>
-      <w:r>
-        <w:t>Provides skill finder capability</w:t>
-      </w:r>
+      <w:bookmarkEnd w:id="29"/>
     </w:p>
     <w:p>
       <w:pPr>
@@ -7579,28 +7570,11 @@
         <w:pStyle w:val="ListParagraph"/>
         <w:numPr>
           <w:ilvl w:val="0"/>
-          <w:numId w:val="0"/>
+          <w:numId w:val="19"/>
         </w:numPr>
-        <w:ind w:left="720"/>
-      </w:pPr>
-    </w:p>
-    <w:p>
-      <w:proofErr w:type="spellStart"/>
-      <w:r>
-        <w:rPr>
-          <w:b/>
-        </w:rPr>
-        <w:t>Fabrikam</w:t>
-      </w:r>
-      <w:proofErr w:type="spellEnd"/>
-      <w:r>
-        <w:rPr>
-          <w:b/>
-        </w:rPr>
-        <w:t xml:space="preserve"> -</w:t>
-      </w:r>
-      <w:r>
-        <w:t xml:space="preserve"> Provides location finder capability</w:t>
+      </w:pPr>
+      <w:r>
+        <w:t>Also provides SharePoint social features for collaboration</w:t>
       </w:r>
     </w:p>
     <w:p>
@@ -7612,6 +7586,130 @@
         </w:numPr>
       </w:pPr>
       <w:r>
+        <w:t>The search results display the contact details and work location.</w:t>
+      </w:r>
+    </w:p>
+    <w:p>
+      <w:pPr>
+        <w:pStyle w:val="ListParagraph"/>
+        <w:numPr>
+          <w:ilvl w:val="0"/>
+          <w:numId w:val="19"/>
+        </w:numPr>
+      </w:pPr>
+      <w:r>
+        <w:t xml:space="preserve">Users can leave messages for the person they are interested </w:t>
+      </w:r>
+      <w:proofErr w:type="gramStart"/>
+      <w:r>
+        <w:t>in</w:t>
+      </w:r>
+      <w:proofErr w:type="gramEnd"/>
+      <w:r>
+        <w:t>.</w:t>
+      </w:r>
+    </w:p>
+    <w:p>
+      <w:pPr>
+        <w:pStyle w:val="Heading3Numbered"/>
+      </w:pPr>
+      <w:r>
+        <w:t>Considerations and workarounds</w:t>
+      </w:r>
+    </w:p>
+    <w:p>
+      <w:pPr>
+        <w:jc w:val="both"/>
+      </w:pPr>
+      <w:r>
+        <w:rPr>
+          <w:b/>
+        </w:rPr>
+        <w:t>Skill finder</w:t>
+      </w:r>
+      <w:r>
+        <w:t xml:space="preserve"> features </w:t>
+      </w:r>
+      <w:proofErr w:type="gramStart"/>
+      <w:r>
+        <w:t>can be achieved</w:t>
+      </w:r>
+      <w:proofErr w:type="gramEnd"/>
+      <w:r>
+        <w:t xml:space="preserve"> through out of the box content search web parts using SharePoint People search with custom display templates and custom stylesheet.</w:t>
+      </w:r>
+    </w:p>
+    <w:p>
+      <w:pPr>
+        <w:jc w:val="both"/>
+      </w:pPr>
+      <w:r>
+        <w:t>Content search web parts and display templates surface SharePoint data in a presentable manner using HTML and JavaScript. People search also provides Lync integration and hence allow users to leave instant messages for the person they are looking for.</w:t>
+      </w:r>
+    </w:p>
+    <w:p>
+      <w:pPr>
+        <w:pStyle w:val="Heading2Numbered"/>
+      </w:pPr>
+      <w:r>
+        <w:lastRenderedPageBreak/>
+        <w:t>Location Finder</w:t>
+      </w:r>
+    </w:p>
+    <w:p>
+      <w:r>
+        <w:t xml:space="preserve">Contoso works with their sales partner </w:t>
+      </w:r>
+      <w:proofErr w:type="spellStart"/>
+      <w:r>
+        <w:t>Fabrikam</w:t>
+      </w:r>
+      <w:proofErr w:type="spellEnd"/>
+      <w:r>
+        <w:t xml:space="preserve"> and have to search for </w:t>
+      </w:r>
+      <w:proofErr w:type="spellStart"/>
+      <w:r>
+        <w:t>FabriKam</w:t>
+      </w:r>
+      <w:proofErr w:type="spellEnd"/>
+      <w:r>
+        <w:t xml:space="preserve"> locations to get information on sales volume and demand. The location information is stored in a SharePoint </w:t>
+      </w:r>
+      <w:proofErr w:type="gramStart"/>
+      <w:r>
+        <w:t>list which</w:t>
+      </w:r>
+      <w:proofErr w:type="gramEnd"/>
+      <w:r>
+        <w:t xml:space="preserve"> is then queried using a custom search </w:t>
+      </w:r>
+      <w:proofErr w:type="spellStart"/>
+      <w:r>
+        <w:t>webpart</w:t>
+      </w:r>
+      <w:proofErr w:type="spellEnd"/>
+      <w:r>
+        <w:t>.</w:t>
+      </w:r>
+    </w:p>
+    <w:p>
+      <w:pPr>
+        <w:pStyle w:val="Heading3Numbered"/>
+      </w:pPr>
+      <w:r>
+        <w:t>Customer requirements</w:t>
+      </w:r>
+    </w:p>
+    <w:p>
+      <w:pPr>
+        <w:pStyle w:val="ListParagraph"/>
+        <w:numPr>
+          <w:ilvl w:val="0"/>
+          <w:numId w:val="19"/>
+        </w:numPr>
+      </w:pPr>
+      <w:r>
         <w:t xml:space="preserve">Ability to search </w:t>
       </w:r>
       <w:proofErr w:type="spellStart"/>
@@ -7621,6 +7719,82 @@
       <w:proofErr w:type="spellEnd"/>
       <w:r>
         <w:t xml:space="preserve"> location by entering the Zip Code.</w:t>
+      </w:r>
+    </w:p>
+    <w:p>
+      <w:pPr>
+        <w:pStyle w:val="ListParagraph"/>
+        <w:numPr>
+          <w:ilvl w:val="0"/>
+          <w:numId w:val="19"/>
+        </w:numPr>
+      </w:pPr>
+      <w:r>
+        <w:t>Ability to view sales figures.</w:t>
+      </w:r>
+    </w:p>
+    <w:p>
+      <w:pPr>
+        <w:pStyle w:val="Heading3Numbered"/>
+      </w:pPr>
+      <w:r>
+        <w:t>Considerations</w:t>
+      </w:r>
+      <w:r>
+        <w:t xml:space="preserve"> and workarounds</w:t>
+      </w:r>
+    </w:p>
+    <w:p>
+      <w:pPr>
+        <w:rPr>
+          <w:rStyle w:val="Strong"/>
+          <w:b w:val="0"/>
+          <w:bCs w:val="0"/>
+        </w:rPr>
+      </w:pPr>
+      <w:r>
+        <w:rPr>
+          <w:rStyle w:val="Strong"/>
+          <w:b w:val="0"/>
+          <w:bCs w:val="0"/>
+        </w:rPr>
+        <w:t xml:space="preserve">Location Finder features </w:t>
+      </w:r>
+      <w:proofErr w:type="gramStart"/>
+      <w:r>
+        <w:rPr>
+          <w:rStyle w:val="Strong"/>
+          <w:b w:val="0"/>
+          <w:bCs w:val="0"/>
+        </w:rPr>
+        <w:t>can be achieved</w:t>
+      </w:r>
+      <w:proofErr w:type="gramEnd"/>
+      <w:r>
+        <w:rPr>
+          <w:rStyle w:val="Strong"/>
+          <w:b w:val="0"/>
+          <w:bCs w:val="0"/>
+        </w:rPr>
+        <w:t xml:space="preserve"> through out of the box content search </w:t>
+      </w:r>
+      <w:proofErr w:type="spellStart"/>
+      <w:r>
+        <w:rPr>
+          <w:rStyle w:val="Strong"/>
+          <w:b w:val="0"/>
+          <w:bCs w:val="0"/>
+        </w:rPr>
+        <w:t>webparts</w:t>
+      </w:r>
+      <w:proofErr w:type="spellEnd"/>
+      <w:r>
+        <w:rPr>
+          <w:rStyle w:val="Strong"/>
+          <w:b w:val="0"/>
+          <w:bCs w:val="0"/>
+        </w:rPr>
+        <w:t xml:space="preserve"> with custom display templates and custom stylesheet.</w:t>
       </w:r>
     </w:p>
     <w:p>
@@ -7630,42 +7804,80 @@
           <w:ilvl w:val="0"/>
           <w:numId w:val="0"/>
         </w:numPr>
-        <w:ind w:left="720"/>
         <w:rPr>
           <w:rStyle w:val="Strong"/>
           <w:b w:val="0"/>
           <w:bCs w:val="0"/>
         </w:rPr>
       </w:pPr>
-    </w:p>
-    <w:p>
-      <w:pPr>
+      <w:r>
         <w:rPr>
           <w:rStyle w:val="Strong"/>
           <w:b w:val="0"/>
           <w:bCs w:val="0"/>
         </w:rPr>
-      </w:pPr>
-      <w:proofErr w:type="spellStart"/>
-      <w:r>
-        <w:rPr>
-          <w:rStyle w:val="Strong"/>
-        </w:rPr>
-        <w:t>WingTip</w:t>
-      </w:r>
-      <w:proofErr w:type="spellEnd"/>
-      <w:r>
-        <w:rPr>
-          <w:rStyle w:val="Strong"/>
-        </w:rPr>
-        <w:t xml:space="preserve"> – </w:t>
-      </w:r>
+        <w:t xml:space="preserve">The list data </w:t>
+      </w:r>
+      <w:proofErr w:type="gramStart"/>
       <w:r>
         <w:rPr>
           <w:rStyle w:val="Strong"/>
           <w:b w:val="0"/>
+          <w:bCs w:val="0"/>
         </w:rPr>
-        <w:t>Content Migration</w:t>
+        <w:t>can be queried by the web part and surfaced in the same way as it does presently</w:t>
+      </w:r>
+      <w:proofErr w:type="gramEnd"/>
+      <w:r>
+        <w:rPr>
+          <w:rStyle w:val="Strong"/>
+          <w:b w:val="0"/>
+          <w:bCs w:val="0"/>
+        </w:rPr>
+        <w:t>.</w:t>
+      </w:r>
+    </w:p>
+    <w:p>
+      <w:pPr>
+        <w:pStyle w:val="ListParagraph"/>
+        <w:numPr>
+          <w:ilvl w:val="0"/>
+          <w:numId w:val="0"/>
+        </w:numPr>
+        <w:rPr>
+          <w:rStyle w:val="Strong"/>
+          <w:b w:val="0"/>
+          <w:bCs w:val="0"/>
+        </w:rPr>
+      </w:pPr>
+    </w:p>
+    <w:p>
+      <w:pPr>
+        <w:pStyle w:val="Heading2Numbered"/>
+      </w:pPr>
+      <w:r>
+        <w:t>Content Migrator</w:t>
+      </w:r>
+    </w:p>
+    <w:p>
+      <w:r>
+        <w:t xml:space="preserve">Contoso uses a Migration tool provided by Wingtip that allows them to migrate content from one SharePoint site or farm to another. However, the tool requires an installation on Web Front End servers in every farm. </w:t>
+      </w:r>
+      <w:proofErr w:type="gramStart"/>
+      <w:r>
+        <w:t>Hence</w:t>
+      </w:r>
+      <w:proofErr w:type="gramEnd"/>
+      <w:r>
+        <w:t xml:space="preserve"> tool will not work in Office 365. </w:t>
+      </w:r>
+    </w:p>
+    <w:p>
+      <w:pPr>
+        <w:pStyle w:val="Heading3Numbered"/>
+      </w:pPr>
+      <w:r>
+        <w:t>Customer requirements</w:t>
       </w:r>
     </w:p>
     <w:p>
@@ -7677,7 +7889,7 @@
         </w:numPr>
       </w:pPr>
       <w:r>
-        <w:t>Content migration from site to site, or on-premises systems to O365</w:t>
+        <w:t>Ability to migrate data/documents from one list to another.</w:t>
       </w:r>
     </w:p>
     <w:p>
@@ -7689,7 +7901,7 @@
         </w:numPr>
       </w:pPr>
       <w:r>
-        <w:t>Importing files from a conventional file system into SharePoint</w:t>
+        <w:t>Ability to migrate data across test and production farms</w:t>
       </w:r>
     </w:p>
     <w:p>
@@ -7701,30 +7913,7 @@
         </w:numPr>
       </w:pPr>
       <w:r>
-        <w:t>Operational and administrative assistance</w:t>
-      </w:r>
-    </w:p>
-    <w:p>
-      <w:proofErr w:type="spellStart"/>
-      <w:r>
-        <w:rPr>
-          <w:rStyle w:val="Strong"/>
-        </w:rPr>
-        <w:t>AdventureWorks</w:t>
-      </w:r>
-      <w:proofErr w:type="spellEnd"/>
-      <w:r>
-        <w:rPr>
-          <w:rStyle w:val="Strong"/>
-        </w:rPr>
-        <w:t xml:space="preserve"> – </w:t>
-      </w:r>
-      <w:r>
-        <w:rPr>
-          <w:rStyle w:val="Strong"/>
-          <w:b w:val="0"/>
-        </w:rPr>
-        <w:t>Web Analytics</w:t>
+        <w:t>Ability to migrate data from file system</w:t>
       </w:r>
     </w:p>
     <w:p>
@@ -7736,262 +7925,287 @@
         </w:numPr>
       </w:pPr>
       <w:r>
-        <w:t>Gather usage statistics on collaboration and document storage sites</w:t>
-      </w:r>
-    </w:p>
-    <w:p>
-      <w:pPr>
-        <w:pStyle w:val="ListParagraph"/>
+        <w:t>Operational and administrative assistance</w:t>
+      </w:r>
+    </w:p>
+    <w:p>
+      <w:pPr>
+        <w:pStyle w:val="Heading3Numbered"/>
+      </w:pPr>
+      <w:r>
+        <w:t>Considerations</w:t>
+      </w:r>
+      <w:r>
+        <w:t xml:space="preserve"> and workarounds</w:t>
+      </w:r>
+    </w:p>
+    <w:p>
+      <w:pPr>
+        <w:rPr>
+          <w:lang w:val="en-NZ"/>
+        </w:rPr>
+      </w:pPr>
+      <w:r>
+        <w:rPr>
+          <w:lang w:val="en-NZ"/>
+        </w:rPr>
+        <w:t>Migration helper solution cannot be transformed since it requires installation on SharePoint farm. Contoso needs to evaluate other third party offerings that can be installed on a client machine and make use of SharePoint web service to migrate data.</w:t>
+      </w:r>
+    </w:p>
+    <w:p>
+      <w:pPr>
+        <w:rPr>
+          <w:rStyle w:val="Strong"/>
+        </w:rPr>
+      </w:pPr>
+    </w:p>
+    <w:p>
+      <w:pPr>
+        <w:rPr>
+          <w:rStyle w:val="Strong"/>
+        </w:rPr>
+      </w:pPr>
+    </w:p>
+    <w:p>
+      <w:pPr>
+        <w:rPr>
+          <w:rStyle w:val="Strong"/>
+        </w:rPr>
+      </w:pPr>
+    </w:p>
+    <w:p>
+      <w:pPr>
+        <w:rPr>
+          <w:rStyle w:val="Strong"/>
+        </w:rPr>
+      </w:pPr>
+    </w:p>
+    <w:p>
+      <w:pPr>
+        <w:pStyle w:val="Heading2Numbered"/>
+      </w:pPr>
+      <w:r>
+        <w:t>Web Analytics</w:t>
+      </w:r>
+    </w:p>
+    <w:p>
+      <w:r>
+        <w:t xml:space="preserve">Contoso </w:t>
+      </w:r>
+      <w:r>
+        <w:t>uses a Web Analytics solution provided by Adventure Works</w:t>
+      </w:r>
+      <w:r>
+        <w:t xml:space="preserve">. </w:t>
+      </w:r>
+      <w:r>
+        <w:t xml:space="preserve">It lets Contoso monitor the popular content and areas or sites that are no longer used. The data </w:t>
+      </w:r>
+      <w:proofErr w:type="gramStart"/>
+      <w:r>
+        <w:t>is reviewed</w:t>
+      </w:r>
+      <w:proofErr w:type="gramEnd"/>
+      <w:r>
+        <w:t xml:space="preserve"> each month during the Governance meeting.</w:t>
+      </w:r>
+    </w:p>
+    <w:p>
+      <w:pPr>
+        <w:pStyle w:val="Heading3Numbered"/>
+      </w:pPr>
+      <w:r>
+        <w:t>Customer requirements</w:t>
+      </w:r>
+    </w:p>
+    <w:p>
+      <w:pPr>
+        <w:pStyle w:val="Heading3Numbered"/>
         <w:numPr>
           <w:ilvl w:val="0"/>
-          <w:numId w:val="19"/>
+          <w:numId w:val="37"/>
         </w:numPr>
-      </w:pPr>
-      <w:r>
-        <w:t>Report on usage statistics gathered</w:t>
-      </w:r>
-    </w:p>
-    <w:p>
-      <w:pPr>
-        <w:pStyle w:val="ListParagraph"/>
+        <w:rPr>
+          <w:rFonts w:eastAsiaTheme="minorEastAsia"/>
+          <w:color w:val="auto"/>
+          <w:sz w:val="22"/>
+          <w:szCs w:val="22"/>
+        </w:rPr>
+      </w:pPr>
+      <w:r>
+        <w:rPr>
+          <w:rFonts w:eastAsiaTheme="minorEastAsia"/>
+          <w:color w:val="auto"/>
+          <w:sz w:val="22"/>
+          <w:szCs w:val="22"/>
+        </w:rPr>
+        <w:t>Discovers keywords, phrases and the most clicked-on results.</w:t>
+      </w:r>
+    </w:p>
+    <w:p>
+      <w:pPr>
+        <w:pStyle w:val="Heading3Numbered"/>
         <w:numPr>
           <w:ilvl w:val="0"/>
-          <w:numId w:val="0"/>
+          <w:numId w:val="37"/>
         </w:numPr>
-        <w:ind w:left="720"/>
-      </w:pPr>
-    </w:p>
-    <w:p>
-      <w:pPr>
-        <w:spacing w:before="0" w:after="200"/>
         <w:rPr>
-          <w:rFonts w:eastAsiaTheme="minorHAnsi"/>
-          <w:color w:val="008AC8"/>
-          <w:sz w:val="28"/>
-          <w:szCs w:val="28"/>
+          <w:rFonts w:eastAsiaTheme="minorEastAsia"/>
+          <w:color w:val="auto"/>
+          <w:sz w:val="22"/>
+          <w:szCs w:val="22"/>
         </w:rPr>
       </w:pPr>
-      <w:bookmarkStart w:id="31" w:name="_Toc416859147"/>
-      <w:r>
-        <w:br w:type="page"/>
+      <w:r>
+        <w:rPr>
+          <w:rFonts w:eastAsiaTheme="minorEastAsia"/>
+          <w:color w:val="auto"/>
+          <w:sz w:val="22"/>
+          <w:szCs w:val="22"/>
+        </w:rPr>
+        <w:t>Provides the session history of all SharePoint users.</w:t>
       </w:r>
     </w:p>
     <w:p>
       <w:pPr>
         <w:pStyle w:val="Heading3Numbered"/>
-      </w:pPr>
-      <w:r>
-        <w:lastRenderedPageBreak/>
-        <w:t>Considerations and workarounds</w:t>
-      </w:r>
-      <w:bookmarkEnd w:id="31"/>
-    </w:p>
-    <w:p>
+        <w:numPr>
+          <w:ilvl w:val="0"/>
+          <w:numId w:val="37"/>
+        </w:numPr>
+        <w:rPr>
+          <w:rFonts w:eastAsiaTheme="minorEastAsia"/>
+          <w:color w:val="auto"/>
+          <w:sz w:val="22"/>
+          <w:szCs w:val="22"/>
+        </w:rPr>
+      </w:pPr>
+      <w:r>
+        <w:rPr>
+          <w:rFonts w:eastAsiaTheme="minorEastAsia"/>
+          <w:color w:val="auto"/>
+          <w:sz w:val="22"/>
+          <w:szCs w:val="22"/>
+        </w:rPr>
+        <w:t>Provides information on popular content</w:t>
+      </w:r>
+      <w:r>
+        <w:rPr>
+          <w:rFonts w:eastAsiaTheme="minorEastAsia"/>
+          <w:color w:val="auto"/>
+          <w:sz w:val="22"/>
+          <w:szCs w:val="22"/>
+        </w:rPr>
+        <w:t>.</w:t>
+      </w:r>
+    </w:p>
+    <w:p>
+      <w:pPr>
+        <w:pStyle w:val="Heading3Numbered"/>
+        <w:numPr>
+          <w:ilvl w:val="0"/>
+          <w:numId w:val="37"/>
+        </w:numPr>
+        <w:rPr>
+          <w:rFonts w:eastAsiaTheme="minorEastAsia"/>
+          <w:color w:val="auto"/>
+          <w:sz w:val="22"/>
+          <w:szCs w:val="22"/>
+        </w:rPr>
+      </w:pPr>
+      <w:r>
+        <w:rPr>
+          <w:rFonts w:eastAsiaTheme="minorEastAsia"/>
+          <w:color w:val="auto"/>
+          <w:sz w:val="22"/>
+          <w:szCs w:val="22"/>
+        </w:rPr>
+        <w:t>Requires a custom JavaScript on master page.</w:t>
+      </w:r>
+    </w:p>
+    <w:p>
+      <w:pPr>
+        <w:pStyle w:val="Heading3Numbered"/>
+      </w:pPr>
+      <w:r>
+        <w:t>Considerations</w:t>
+      </w:r>
+      <w:r>
+        <w:t xml:space="preserve"> and workarounds</w:t>
+      </w:r>
+    </w:p>
+    <w:p>
+      <w:pPr>
+        <w:rPr>
+          <w:rStyle w:val="Strong"/>
+        </w:rPr>
+      </w:pPr>
+      <w:r>
+        <w:rPr>
+          <w:lang w:val="en-NZ"/>
+        </w:rPr>
+        <w:t>Adventure</w:t>
+      </w:r>
+      <w:r>
+        <w:rPr>
+          <w:lang w:val="en-NZ"/>
+        </w:rPr>
+        <w:t xml:space="preserve"> </w:t>
+      </w:r>
+      <w:r>
+        <w:rPr>
+          <w:lang w:val="en-NZ"/>
+        </w:rPr>
+        <w:t xml:space="preserve">Works analytics is implemented through HTML injection of </w:t>
+      </w:r>
       <w:proofErr w:type="spellStart"/>
       <w:r>
         <w:rPr>
-          <w:b/>
+          <w:lang w:val="en-NZ"/>
         </w:rPr>
-        <w:t>TailSpin</w:t>
+        <w:t>JavaSript</w:t>
       </w:r>
       <w:proofErr w:type="spellEnd"/>
       <w:r>
-        <w:t xml:space="preserve"> and </w:t>
+        <w:rPr>
+          <w:lang w:val="en-NZ"/>
+        </w:rPr>
+        <w:t xml:space="preserve"> into the master page throug</w:t>
+      </w:r>
+      <w:bookmarkStart w:id="30" w:name="_GoBack"/>
+      <w:bookmarkEnd w:id="30"/>
+      <w:r>
+        <w:rPr>
+          <w:lang w:val="en-NZ"/>
+        </w:rPr>
+        <w:t xml:space="preserve">h a Delegate Control. Custom delegate controls are not compatible with Office 365, however a similar JS injection can be accomplished through a custom User Action, either through a </w:t>
       </w:r>
       <w:proofErr w:type="spellStart"/>
       <w:r>
         <w:rPr>
-          <w:b/>
-        </w:rPr>
-        <w:t>Fabrikam</w:t>
-      </w:r>
-      <w:proofErr w:type="spellEnd"/>
-      <w:r>
-        <w:t xml:space="preserve"> features </w:t>
-      </w:r>
-      <w:proofErr w:type="gramStart"/>
-      <w:r>
-        <w:t>can be achieved</w:t>
-      </w:r>
-      <w:proofErr w:type="gramEnd"/>
-      <w:r>
-        <w:t xml:space="preserve"> through out of the box content search </w:t>
-      </w:r>
-      <w:proofErr w:type="spellStart"/>
-      <w:r>
-        <w:t>webparts</w:t>
-      </w:r>
-      <w:proofErr w:type="spellEnd"/>
-      <w:r>
-        <w:t xml:space="preserve"> with custom display templates.</w:t>
-      </w:r>
-    </w:p>
-    <w:p>
-      <w:r>
-        <w:t xml:space="preserve">Currently the </w:t>
-      </w:r>
-      <w:r>
-        <w:rPr>
-          <w:b/>
-        </w:rPr>
-        <w:t>Wingtip</w:t>
-      </w:r>
-      <w:r>
-        <w:rPr>
-          <w:b/>
-        </w:rPr>
-        <w:t>’s</w:t>
-      </w:r>
-      <w:r>
-        <w:t xml:space="preserve"> </w:t>
-      </w:r>
-      <w:r>
-        <w:t xml:space="preserve">Migration </w:t>
-      </w:r>
-      <w:r>
-        <w:t>tool</w:t>
-      </w:r>
-      <w:r>
-        <w:t xml:space="preserve"> </w:t>
-      </w:r>
-      <w:r>
-        <w:t xml:space="preserve">is </w:t>
-      </w:r>
-      <w:r>
-        <w:t>installed on</w:t>
-      </w:r>
-      <w:r>
-        <w:t xml:space="preserve"> </w:t>
-      </w:r>
-      <w:r>
-        <w:t>Contoso</w:t>
-      </w:r>
-      <w:r>
-        <w:t xml:space="preserve">’s </w:t>
-      </w:r>
-      <w:r>
-        <w:t xml:space="preserve">web </w:t>
-      </w:r>
-      <w:proofErr w:type="gramStart"/>
-      <w:r>
-        <w:t>front end</w:t>
-      </w:r>
-      <w:proofErr w:type="gramEnd"/>
-      <w:r>
-        <w:t xml:space="preserve"> server</w:t>
-      </w:r>
-      <w:r>
-        <w:t xml:space="preserve">; this cannot be transferred to </w:t>
-      </w:r>
-      <w:r>
-        <w:t>Office 365</w:t>
-      </w:r>
-      <w:r>
-        <w:t xml:space="preserve">. </w:t>
-      </w:r>
-      <w:r>
-        <w:t>Contoso should consider other third party offerings that offer migration capabilities using web services</w:t>
-      </w:r>
-      <w:r>
-        <w:t>.</w:t>
-      </w:r>
-    </w:p>
-    <w:p>
-      <w:r>
-        <w:br/>
-      </w:r>
-      <w:proofErr w:type="spellStart"/>
-      <w:r>
-        <w:rPr>
-          <w:b/>
-        </w:rPr>
-        <w:t>AdventureWorks</w:t>
-      </w:r>
-      <w:proofErr w:type="spellEnd"/>
-      <w:r>
-        <w:t xml:space="preserve"> analytics </w:t>
-      </w:r>
-      <w:proofErr w:type="gramStart"/>
-      <w:r>
-        <w:t>is i</w:t>
-      </w:r>
-      <w:r>
-        <w:t>mplemented</w:t>
-      </w:r>
-      <w:proofErr w:type="gramEnd"/>
-      <w:r>
-        <w:t xml:space="preserve"> through HTML injection of the master page through a </w:t>
-      </w:r>
-      <w:r>
-        <w:rPr>
-          <w:b/>
-        </w:rPr>
-        <w:t>D</w:t>
-      </w:r>
-      <w:r>
-        <w:rPr>
-          <w:b/>
-        </w:rPr>
-        <w:t xml:space="preserve">elegate </w:t>
-      </w:r>
-      <w:r>
-        <w:rPr>
-          <w:b/>
-        </w:rPr>
-        <w:t>C</w:t>
-      </w:r>
-      <w:r>
-        <w:rPr>
-          <w:b/>
-        </w:rPr>
-        <w:t>ontrol</w:t>
-      </w:r>
-      <w:r>
-        <w:t xml:space="preserve">. Custom delegate controls are not compatible with </w:t>
-      </w:r>
-      <w:r>
-        <w:t xml:space="preserve">Office </w:t>
-      </w:r>
-      <w:proofErr w:type="gramStart"/>
-      <w:r>
-        <w:t>365</w:t>
-      </w:r>
-      <w:r>
-        <w:t>,</w:t>
-      </w:r>
-      <w:proofErr w:type="gramEnd"/>
-      <w:r>
-        <w:t xml:space="preserve"> however a similar HTML injection can be accomplished through a custom </w:t>
-      </w:r>
-      <w:r>
-        <w:rPr>
-          <w:b/>
-        </w:rPr>
-        <w:t>User Action</w:t>
-      </w:r>
-      <w:r>
-        <w:t xml:space="preserve">, either through a </w:t>
-      </w:r>
-      <w:proofErr w:type="spellStart"/>
-      <w:r>
-        <w:rPr>
-          <w:b/>
+          <w:lang w:val="en-NZ"/>
         </w:rPr>
         <w:t>ScriptBlock</w:t>
       </w:r>
       <w:proofErr w:type="spellEnd"/>
       <w:r>
+        <w:rPr>
+          <w:lang w:val="en-NZ"/>
+        </w:rPr>
         <w:t xml:space="preserve"> or </w:t>
       </w:r>
       <w:proofErr w:type="spellStart"/>
       <w:r>
         <w:rPr>
-          <w:b/>
+          <w:lang w:val="en-NZ"/>
         </w:rPr>
         <w:t>ScriptLink</w:t>
       </w:r>
       <w:proofErr w:type="spellEnd"/>
       <w:r>
+        <w:rPr>
+          <w:lang w:val="en-NZ"/>
+        </w:rPr>
         <w:t>.</w:t>
       </w:r>
     </w:p>
@@ -8232,7 +8446,6 @@
               <w:dataBinding w:prefixMappings="xmlns:ns0='http://purl.org/dc/elements/1.1/' xmlns:ns1='http://schemas.openxmlformats.org/package/2006/metadata/core-properties' " w:xpath="/ns1:coreProperties[1]/ns0:title[1]" w:storeItemID="{6C3C8BC8-F283-45AE-878A-BAB7291924A1}"/>
               <w:text/>
             </w:sdtPr>
-            <w:sdtEndPr/>
             <w:sdtContent>
               <w:r>
                 <w:t>Solution Assessment Report</w:t>
@@ -8249,7 +8462,6 @@
               <w:dataBinding w:prefixMappings="xmlns:ns0='http://purl.org/dc/elements/1.1/' xmlns:ns1='http://schemas.openxmlformats.org/package/2006/metadata/core-properties' " w:xpath="/ns1:coreProperties[1]/ns0:subject[1]" w:storeItemID="{6C3C8BC8-F283-45AE-878A-BAB7291924A1}"/>
               <w:text/>
             </w:sdtPr>
-            <w:sdtEndPr/>
             <w:sdtContent>
               <w:r>
                 <w:t>Final Report</w:t>
@@ -8259,21 +8471,11 @@
           <w:r>
             <w:t xml:space="preserve">, Version </w:t>
           </w:r>
-          <w:r>
-            <w:fldChar w:fldCharType="begin"/>
-          </w:r>
-          <w:r>
-            <w:instrText xml:space="preserve"> DOCPROPERTY  Version  \* MERGEFORMAT </w:instrText>
-          </w:r>
-          <w:r>
-            <w:fldChar w:fldCharType="separate"/>
-          </w:r>
-          <w:r>
-            <w:t>1.0</w:t>
-          </w:r>
-          <w:r>
-            <w:fldChar w:fldCharType="end"/>
-          </w:r>
+          <w:fldSimple w:instr=" DOCPROPERTY  Version  \* MERGEFORMAT ">
+            <w:r>
+              <w:t>1.0</w:t>
+            </w:r>
+          </w:fldSimple>
           <w:r>
             <w:t xml:space="preserve"> </w:t>
           </w:r>
@@ -8287,7 +8489,6 @@
                 <w:listItem w:value="[Document Status]"/>
               </w:dropDownList>
             </w:sdtPr>
-            <w:sdtEndPr/>
             <w:sdtContent>
               <w:r>
                 <w:t xml:space="preserve">     </w:t>
@@ -8313,7 +8514,6 @@
               <w:dataBinding w:prefixMappings="xmlns:ns0='http://purl.org/dc/elements/1.1/' xmlns:ns1='http://schemas.openxmlformats.org/package/2006/metadata/core-properties' " w:xpath="/ns1:coreProperties[1]/ns0:creator[1]" w:storeItemID="{6C3C8BC8-F283-45AE-878A-BAB7291924A1}"/>
               <w:text/>
             </w:sdtPr>
-            <w:sdtEndPr/>
             <w:sdtContent>
               <w:r>
                 <w:rPr>
@@ -8353,7 +8553,7 @@
             <w:rPr>
               <w:noProof/>
             </w:rPr>
-            <w:t>2 Jun. 15</w:t>
+            <w:t>3 Jun. 15</w:t>
           </w:r>
           <w:r>
             <w:fldChar w:fldCharType="end"/>
@@ -8361,27 +8561,14 @@
           <w:r>
             <w:t xml:space="preserve">, Rev </w:t>
           </w:r>
-          <w:r>
-            <w:fldChar w:fldCharType="begin"/>
-          </w:r>
-          <w:r>
-            <w:instrText xml:space="preserve"> REVNUM   \* MERGEFORMAT </w:instrText>
-          </w:r>
-          <w:r>
-            <w:fldChar w:fldCharType="separate"/>
-          </w:r>
-          <w:r>
-            <w:rPr>
-              <w:noProof/>
-            </w:rPr>
-            <w:t>46</w:t>
-          </w:r>
-          <w:r>
-            <w:rPr>
-              <w:noProof/>
-            </w:rPr>
-            <w:fldChar w:fldCharType="end"/>
-          </w:r>
+          <w:fldSimple w:instr=" REVNUM   \* MERGEFORMAT ">
+            <w:r>
+              <w:rPr>
+                <w:noProof/>
+              </w:rPr>
+              <w:t>46</w:t>
+            </w:r>
+          </w:fldSimple>
         </w:p>
       </w:tc>
     </w:tr>
@@ -8416,7 +8603,7 @@
       <w:rPr>
         <w:noProof/>
       </w:rPr>
-      <w:t>16</w:t>
+      <w:t>17</w:t>
     </w:r>
     <w:r>
       <w:fldChar w:fldCharType="end"/>
@@ -8449,7 +8636,6 @@
               <w:dataBinding w:prefixMappings="xmlns:ns0='http://purl.org/dc/elements/1.1/' xmlns:ns1='http://schemas.openxmlformats.org/package/2006/metadata/core-properties' " w:xpath="/ns1:coreProperties[1]/ns0:title[1]" w:storeItemID="{6C3C8BC8-F283-45AE-878A-BAB7291924A1}"/>
               <w:text/>
             </w:sdtPr>
-            <w:sdtEndPr/>
             <w:sdtContent>
               <w:r>
                 <w:t>Solution Assessment Report</w:t>
@@ -8466,7 +8652,6 @@
               <w:dataBinding w:prefixMappings="xmlns:ns0='http://purl.org/dc/elements/1.1/' xmlns:ns1='http://schemas.openxmlformats.org/package/2006/metadata/core-properties' " w:xpath="/ns1:coreProperties[1]/ns0:subject[1]" w:storeItemID="{6C3C8BC8-F283-45AE-878A-BAB7291924A1}"/>
               <w:text/>
             </w:sdtPr>
-            <w:sdtEndPr/>
             <w:sdtContent>
               <w:r>
                 <w:t>Final Report</w:t>
@@ -8476,21 +8661,11 @@
           <w:r>
             <w:t xml:space="preserve">, Version </w:t>
           </w:r>
-          <w:r>
-            <w:fldChar w:fldCharType="begin"/>
-          </w:r>
-          <w:r>
-            <w:instrText xml:space="preserve"> DOCPROPERTY  Version  \* MERGEFORMAT </w:instrText>
-          </w:r>
-          <w:r>
-            <w:fldChar w:fldCharType="separate"/>
-          </w:r>
-          <w:r>
-            <w:t>1.0</w:t>
-          </w:r>
-          <w:r>
-            <w:fldChar w:fldCharType="end"/>
-          </w:r>
+          <w:fldSimple w:instr=" DOCPROPERTY  Version  \* MERGEFORMAT ">
+            <w:r>
+              <w:t>1.0</w:t>
+            </w:r>
+          </w:fldSimple>
           <w:r>
             <w:t xml:space="preserve"> Draft</w:t>
           </w:r>
@@ -8510,7 +8685,6 @@
               <w:dataBinding w:prefixMappings="xmlns:ns0='http://purl.org/dc/elements/1.1/' xmlns:ns1='http://schemas.openxmlformats.org/package/2006/metadata/core-properties' " w:xpath="/ns1:coreProperties[1]/ns0:creator[1]" w:storeItemID="{6C3C8BC8-F283-45AE-878A-BAB7291924A1}"/>
               <w:text/>
             </w:sdtPr>
-            <w:sdtEndPr/>
             <w:sdtContent>
               <w:r>
                 <w:rPr>
@@ -8550,7 +8724,7 @@
             <w:rPr>
               <w:noProof/>
             </w:rPr>
-            <w:t>2 Jun. 15</w:t>
+            <w:t>3 Jun. 15</w:t>
           </w:r>
           <w:r>
             <w:fldChar w:fldCharType="end"/>
@@ -8558,27 +8732,14 @@
           <w:r>
             <w:t xml:space="preserve">, Rev </w:t>
           </w:r>
-          <w:r>
-            <w:fldChar w:fldCharType="begin"/>
-          </w:r>
-          <w:r>
-            <w:instrText xml:space="preserve"> REVNUM   \* MERGEFORMAT </w:instrText>
-          </w:r>
-          <w:r>
-            <w:fldChar w:fldCharType="separate"/>
-          </w:r>
-          <w:r>
-            <w:rPr>
-              <w:noProof/>
-            </w:rPr>
-            <w:t>46</w:t>
-          </w:r>
-          <w:r>
-            <w:rPr>
-              <w:noProof/>
-            </w:rPr>
-            <w:fldChar w:fldCharType="end"/>
-          </w:r>
+          <w:fldSimple w:instr=" REVNUM   \* MERGEFORMAT ">
+            <w:r>
+              <w:rPr>
+                <w:noProof/>
+              </w:rPr>
+              <w:t>46</w:t>
+            </w:r>
+          </w:fldSimple>
         </w:p>
       </w:tc>
     </w:tr>
@@ -8706,11 +8867,21 @@
       </w:rPr>
       <w:tab/>
     </w:r>
-    <w:fldSimple w:instr=" DOCPROPERTY  Customer ">
-      <w:r>
-        <w:t>Contoso Corporation</w:t>
-      </w:r>
-    </w:fldSimple>
+    <w:r>
+      <w:fldChar w:fldCharType="begin"/>
+    </w:r>
+    <w:r>
+      <w:instrText xml:space="preserve"> DOCPROPERTY  Customer </w:instrText>
+    </w:r>
+    <w:r>
+      <w:fldChar w:fldCharType="separate"/>
+    </w:r>
+    <w:r>
+      <w:t>Contoso Corporation</w:t>
+    </w:r>
+    <w:r>
+      <w:fldChar w:fldCharType="end"/>
+    </w:r>
   </w:p>
   <w:p>
     <w:pPr>
@@ -8723,6 +8894,146 @@
 <file path=word/numbering.xml><?xml version="1.0" encoding="utf-8"?>
 <w:numbering xmlns:wpc="http://schemas.microsoft.com/office/word/2010/wordprocessingCanvas" xmlns:mc="http://schemas.openxmlformats.org/markup-compatibility/2006" xmlns:o="urn:schemas-microsoft-com:office:office" xmlns:r="http://schemas.openxmlformats.org/officeDocument/2006/relationships" xmlns:m="http://schemas.openxmlformats.org/officeDocument/2006/math" xmlns:v="urn:schemas-microsoft-com:vml" xmlns:wp14="http://schemas.microsoft.com/office/word/2010/wordprocessingDrawing" xmlns:wp="http://schemas.openxmlformats.org/drawingml/2006/wordprocessingDrawing" xmlns:w10="urn:schemas-microsoft-com:office:word" xmlns:w="http://schemas.openxmlformats.org/wordprocessingml/2006/main" xmlns:w14="http://schemas.microsoft.com/office/word/2010/wordml" xmlns:w15="http://schemas.microsoft.com/office/word/2012/wordml" xmlns:wpg="http://schemas.microsoft.com/office/word/2010/wordprocessingGroup" xmlns:wpi="http://schemas.microsoft.com/office/word/2010/wordprocessingInk" xmlns:wne="http://schemas.microsoft.com/office/word/2006/wordml" xmlns:wps="http://schemas.microsoft.com/office/word/2010/wordprocessingShape" mc:Ignorable="w14 w15 wp14">
   <w:abstractNum w:abstractNumId="0">
+    <w:nsid w:val="08C810E9"/>
+    <w:multiLevelType w:val="hybridMultilevel"/>
+    <w:tmpl w:val="CFF0DA1C"/>
+    <w:lvl w:ilvl="0" w:tplc="23B2B2CE">
+      <w:start w:val="1"/>
+      <w:numFmt w:val="bullet"/>
+      <w:lvlText w:val=""/>
+      <w:lvlJc w:val="left"/>
+      <w:pPr>
+        <w:tabs>
+          <w:tab w:val="num" w:pos="720"/>
+        </w:tabs>
+        <w:ind w:left="720" w:hanging="360"/>
+      </w:pPr>
+      <w:rPr>
+        <w:rFonts w:ascii="Wingdings" w:hAnsi="Wingdings" w:hint="default"/>
+      </w:rPr>
+    </w:lvl>
+    <w:lvl w:ilvl="1" w:tplc="3ED02E56" w:tentative="1">
+      <w:start w:val="1"/>
+      <w:numFmt w:val="bullet"/>
+      <w:lvlText w:val=""/>
+      <w:lvlJc w:val="left"/>
+      <w:pPr>
+        <w:tabs>
+          <w:tab w:val="num" w:pos="1440"/>
+        </w:tabs>
+        <w:ind w:left="1440" w:hanging="360"/>
+      </w:pPr>
+      <w:rPr>
+        <w:rFonts w:ascii="Wingdings" w:hAnsi="Wingdings" w:hint="default"/>
+      </w:rPr>
+    </w:lvl>
+    <w:lvl w:ilvl="2" w:tplc="FA0C24E6">
+      <w:start w:val="1"/>
+      <w:numFmt w:val="bullet"/>
+      <w:lvlText w:val=""/>
+      <w:lvlJc w:val="left"/>
+      <w:pPr>
+        <w:tabs>
+          <w:tab w:val="num" w:pos="2160"/>
+        </w:tabs>
+        <w:ind w:left="2160" w:hanging="360"/>
+      </w:pPr>
+      <w:rPr>
+        <w:rFonts w:ascii="Wingdings" w:hAnsi="Wingdings" w:hint="default"/>
+      </w:rPr>
+    </w:lvl>
+    <w:lvl w:ilvl="3" w:tplc="05C6EB42" w:tentative="1">
+      <w:start w:val="1"/>
+      <w:numFmt w:val="bullet"/>
+      <w:lvlText w:val=""/>
+      <w:lvlJc w:val="left"/>
+      <w:pPr>
+        <w:tabs>
+          <w:tab w:val="num" w:pos="2880"/>
+        </w:tabs>
+        <w:ind w:left="2880" w:hanging="360"/>
+      </w:pPr>
+      <w:rPr>
+        <w:rFonts w:ascii="Wingdings" w:hAnsi="Wingdings" w:hint="default"/>
+      </w:rPr>
+    </w:lvl>
+    <w:lvl w:ilvl="4" w:tplc="E4124A00" w:tentative="1">
+      <w:start w:val="1"/>
+      <w:numFmt w:val="bullet"/>
+      <w:lvlText w:val=""/>
+      <w:lvlJc w:val="left"/>
+      <w:pPr>
+        <w:tabs>
+          <w:tab w:val="num" w:pos="3600"/>
+        </w:tabs>
+        <w:ind w:left="3600" w:hanging="360"/>
+      </w:pPr>
+      <w:rPr>
+        <w:rFonts w:ascii="Wingdings" w:hAnsi="Wingdings" w:hint="default"/>
+      </w:rPr>
+    </w:lvl>
+    <w:lvl w:ilvl="5" w:tplc="52EE014A" w:tentative="1">
+      <w:start w:val="1"/>
+      <w:numFmt w:val="bullet"/>
+      <w:lvlText w:val=""/>
+      <w:lvlJc w:val="left"/>
+      <w:pPr>
+        <w:tabs>
+          <w:tab w:val="num" w:pos="4320"/>
+        </w:tabs>
+        <w:ind w:left="4320" w:hanging="360"/>
+      </w:pPr>
+      <w:rPr>
+        <w:rFonts w:ascii="Wingdings" w:hAnsi="Wingdings" w:hint="default"/>
+      </w:rPr>
+    </w:lvl>
+    <w:lvl w:ilvl="6" w:tplc="C9FA37B8" w:tentative="1">
+      <w:start w:val="1"/>
+      <w:numFmt w:val="bullet"/>
+      <w:lvlText w:val=""/>
+      <w:lvlJc w:val="left"/>
+      <w:pPr>
+        <w:tabs>
+          <w:tab w:val="num" w:pos="5040"/>
+        </w:tabs>
+        <w:ind w:left="5040" w:hanging="360"/>
+      </w:pPr>
+      <w:rPr>
+        <w:rFonts w:ascii="Wingdings" w:hAnsi="Wingdings" w:hint="default"/>
+      </w:rPr>
+    </w:lvl>
+    <w:lvl w:ilvl="7" w:tplc="0928A61E" w:tentative="1">
+      <w:start w:val="1"/>
+      <w:numFmt w:val="bullet"/>
+      <w:lvlText w:val=""/>
+      <w:lvlJc w:val="left"/>
+      <w:pPr>
+        <w:tabs>
+          <w:tab w:val="num" w:pos="5760"/>
+        </w:tabs>
+        <w:ind w:left="5760" w:hanging="360"/>
+      </w:pPr>
+      <w:rPr>
+        <w:rFonts w:ascii="Wingdings" w:hAnsi="Wingdings" w:hint="default"/>
+      </w:rPr>
+    </w:lvl>
+    <w:lvl w:ilvl="8" w:tplc="47A05B40" w:tentative="1">
+      <w:start w:val="1"/>
+      <w:numFmt w:val="bullet"/>
+      <w:lvlText w:val=""/>
+      <w:lvlJc w:val="left"/>
+      <w:pPr>
+        <w:tabs>
+          <w:tab w:val="num" w:pos="6480"/>
+        </w:tabs>
+        <w:ind w:left="6480" w:hanging="360"/>
+      </w:pPr>
+      <w:rPr>
+        <w:rFonts w:ascii="Wingdings" w:hAnsi="Wingdings" w:hint="default"/>
+      </w:rPr>
+    </w:lvl>
+  </w:abstractNum>
+  <w:abstractNum w:abstractNumId="1">
     <w:nsid w:val="13460842"/>
     <w:multiLevelType w:val="hybridMultilevel"/>
     <w:tmpl w:val="1C204684"/>
@@ -8837,7 +9148,7 @@
       </w:rPr>
     </w:lvl>
   </w:abstractNum>
-  <w:abstractNum w:abstractNumId="1">
+  <w:abstractNum w:abstractNumId="2">
     <w:nsid w:val="14250AF7"/>
     <w:multiLevelType w:val="hybridMultilevel"/>
     <w:tmpl w:val="C2245EE8"/>
@@ -8977,7 +9288,7 @@
       </w:rPr>
     </w:lvl>
   </w:abstractNum>
-  <w:abstractNum w:abstractNumId="2">
+  <w:abstractNum w:abstractNumId="3">
     <w:nsid w:val="15451C6B"/>
     <w:multiLevelType w:val="multilevel"/>
     <w:tmpl w:val="34A624D6"/>
@@ -9095,10 +9406,10 @@
       </w:rPr>
     </w:lvl>
   </w:abstractNum>
-  <w:abstractNum w:abstractNumId="3">
+  <w:abstractNum w:abstractNumId="4">
     <w:nsid w:val="16D513B9"/>
     <w:multiLevelType w:val="hybridMultilevel"/>
-    <w:tmpl w:val="BFEC75C6"/>
+    <w:tmpl w:val="6EB2FDE2"/>
     <w:lvl w:ilvl="0" w:tplc="04090001">
       <w:start w:val="1"/>
       <w:numFmt w:val="bullet"/>
@@ -9123,7 +9434,7 @@
         <w:rFonts w:ascii="Courier New" w:hAnsi="Courier New" w:cs="Courier New" w:hint="default"/>
       </w:rPr>
     </w:lvl>
-    <w:lvl w:ilvl="2" w:tplc="04090005" w:tentative="1">
+    <w:lvl w:ilvl="2" w:tplc="04090005">
       <w:start w:val="1"/>
       <w:numFmt w:val="bullet"/>
       <w:lvlText w:val=""/>
@@ -9208,7 +9519,7 @@
       </w:rPr>
     </w:lvl>
   </w:abstractNum>
-  <w:abstractNum w:abstractNumId="4">
+  <w:abstractNum w:abstractNumId="5">
     <w:nsid w:val="1BFF3E8C"/>
     <w:multiLevelType w:val="hybridMultilevel"/>
     <w:tmpl w:val="00F888E4"/>
@@ -9321,7 +9632,7 @@
       </w:rPr>
     </w:lvl>
   </w:abstractNum>
-  <w:abstractNum w:abstractNumId="5">
+  <w:abstractNum w:abstractNumId="6">
     <w:nsid w:val="23176107"/>
     <w:multiLevelType w:val="hybridMultilevel"/>
     <w:tmpl w:val="3CAE2A30"/>
@@ -9413,7 +9724,7 @@
       </w:pPr>
     </w:lvl>
   </w:abstractNum>
-  <w:abstractNum w:abstractNumId="6">
+  <w:abstractNum w:abstractNumId="7">
     <w:nsid w:val="23B87FAB"/>
     <w:multiLevelType w:val="multilevel"/>
     <w:tmpl w:val="815E809A"/>
@@ -9571,7 +9882,120 @@
       </w:rPr>
     </w:lvl>
   </w:abstractNum>
-  <w:abstractNum w:abstractNumId="7">
+  <w:abstractNum w:abstractNumId="8">
+    <w:nsid w:val="277575B7"/>
+    <w:multiLevelType w:val="hybridMultilevel"/>
+    <w:tmpl w:val="92BA6056"/>
+    <w:lvl w:ilvl="0" w:tplc="04090001">
+      <w:start w:val="1"/>
+      <w:numFmt w:val="bullet"/>
+      <w:lvlText w:val=""/>
+      <w:lvlJc w:val="left"/>
+      <w:pPr>
+        <w:ind w:left="720" w:hanging="360"/>
+      </w:pPr>
+      <w:rPr>
+        <w:rFonts w:ascii="Symbol" w:hAnsi="Symbol" w:hint="default"/>
+      </w:rPr>
+    </w:lvl>
+    <w:lvl w:ilvl="1" w:tplc="14090003" w:tentative="1">
+      <w:start w:val="1"/>
+      <w:numFmt w:val="bullet"/>
+      <w:lvlText w:val="o"/>
+      <w:lvlJc w:val="left"/>
+      <w:pPr>
+        <w:ind w:left="1440" w:hanging="360"/>
+      </w:pPr>
+      <w:rPr>
+        <w:rFonts w:ascii="Courier New" w:hAnsi="Courier New" w:cs="Courier New" w:hint="default"/>
+      </w:rPr>
+    </w:lvl>
+    <w:lvl w:ilvl="2" w:tplc="14090005" w:tentative="1">
+      <w:start w:val="1"/>
+      <w:numFmt w:val="bullet"/>
+      <w:lvlText w:val=""/>
+      <w:lvlJc w:val="left"/>
+      <w:pPr>
+        <w:ind w:left="2160" w:hanging="360"/>
+      </w:pPr>
+      <w:rPr>
+        <w:rFonts w:ascii="Wingdings" w:hAnsi="Wingdings" w:hint="default"/>
+      </w:rPr>
+    </w:lvl>
+    <w:lvl w:ilvl="3" w:tplc="14090001" w:tentative="1">
+      <w:start w:val="1"/>
+      <w:numFmt w:val="bullet"/>
+      <w:lvlText w:val=""/>
+      <w:lvlJc w:val="left"/>
+      <w:pPr>
+        <w:ind w:left="2880" w:hanging="360"/>
+      </w:pPr>
+      <w:rPr>
+        <w:rFonts w:ascii="Symbol" w:hAnsi="Symbol" w:hint="default"/>
+      </w:rPr>
+    </w:lvl>
+    <w:lvl w:ilvl="4" w:tplc="14090003" w:tentative="1">
+      <w:start w:val="1"/>
+      <w:numFmt w:val="bullet"/>
+      <w:lvlText w:val="o"/>
+      <w:lvlJc w:val="left"/>
+      <w:pPr>
+        <w:ind w:left="3600" w:hanging="360"/>
+      </w:pPr>
+      <w:rPr>
+        <w:rFonts w:ascii="Courier New" w:hAnsi="Courier New" w:cs="Courier New" w:hint="default"/>
+      </w:rPr>
+    </w:lvl>
+    <w:lvl w:ilvl="5" w:tplc="14090005" w:tentative="1">
+      <w:start w:val="1"/>
+      <w:numFmt w:val="bullet"/>
+      <w:lvlText w:val=""/>
+      <w:lvlJc w:val="left"/>
+      <w:pPr>
+        <w:ind w:left="4320" w:hanging="360"/>
+      </w:pPr>
+      <w:rPr>
+        <w:rFonts w:ascii="Wingdings" w:hAnsi="Wingdings" w:hint="default"/>
+      </w:rPr>
+    </w:lvl>
+    <w:lvl w:ilvl="6" w:tplc="14090001" w:tentative="1">
+      <w:start w:val="1"/>
+      <w:numFmt w:val="bullet"/>
+      <w:lvlText w:val=""/>
+      <w:lvlJc w:val="left"/>
+      <w:pPr>
+        <w:ind w:left="5040" w:hanging="360"/>
+      </w:pPr>
+      <w:rPr>
+        <w:rFonts w:ascii="Symbol" w:hAnsi="Symbol" w:hint="default"/>
+      </w:rPr>
+    </w:lvl>
+    <w:lvl w:ilvl="7" w:tplc="14090003" w:tentative="1">
+      <w:start w:val="1"/>
+      <w:numFmt w:val="bullet"/>
+      <w:lvlText w:val="o"/>
+      <w:lvlJc w:val="left"/>
+      <w:pPr>
+        <w:ind w:left="5760" w:hanging="360"/>
+      </w:pPr>
+      <w:rPr>
+        <w:rFonts w:ascii="Courier New" w:hAnsi="Courier New" w:cs="Courier New" w:hint="default"/>
+      </w:rPr>
+    </w:lvl>
+    <w:lvl w:ilvl="8" w:tplc="14090005" w:tentative="1">
+      <w:start w:val="1"/>
+      <w:numFmt w:val="bullet"/>
+      <w:lvlText w:val=""/>
+      <w:lvlJc w:val="left"/>
+      <w:pPr>
+        <w:ind w:left="6480" w:hanging="360"/>
+      </w:pPr>
+      <w:rPr>
+        <w:rFonts w:ascii="Wingdings" w:hAnsi="Wingdings" w:hint="default"/>
+      </w:rPr>
+    </w:lvl>
+  </w:abstractNum>
+  <w:abstractNum w:abstractNumId="9">
     <w:nsid w:val="2A0F3629"/>
     <w:multiLevelType w:val="hybridMultilevel"/>
     <w:tmpl w:val="761CAEA6"/>
@@ -9686,7 +10110,7 @@
       </w:rPr>
     </w:lvl>
   </w:abstractNum>
-  <w:abstractNum w:abstractNumId="8">
+  <w:abstractNum w:abstractNumId="10">
     <w:nsid w:val="2CA62747"/>
     <w:multiLevelType w:val="hybridMultilevel"/>
     <w:tmpl w:val="877C407A"/>
@@ -9799,7 +10223,7 @@
       </w:rPr>
     </w:lvl>
   </w:abstractNum>
-  <w:abstractNum w:abstractNumId="9">
+  <w:abstractNum w:abstractNumId="11">
     <w:nsid w:val="35B06DFE"/>
     <w:multiLevelType w:val="hybridMultilevel"/>
     <w:tmpl w:val="02DE7000"/>
@@ -9912,7 +10336,7 @@
       </w:rPr>
     </w:lvl>
   </w:abstractNum>
-  <w:abstractNum w:abstractNumId="10">
+  <w:abstractNum w:abstractNumId="12">
     <w:nsid w:val="35E30BE6"/>
     <w:multiLevelType w:val="hybridMultilevel"/>
     <w:tmpl w:val="55225C64"/>
@@ -9998,7 +10422,7 @@
       </w:pPr>
     </w:lvl>
   </w:abstractNum>
-  <w:abstractNum w:abstractNumId="11">
+  <w:abstractNum w:abstractNumId="13">
     <w:nsid w:val="397A45C8"/>
     <w:multiLevelType w:val="hybridMultilevel"/>
     <w:tmpl w:val="74ECECA6"/>
@@ -10111,7 +10535,7 @@
       </w:rPr>
     </w:lvl>
   </w:abstractNum>
-  <w:abstractNum w:abstractNumId="12">
+  <w:abstractNum w:abstractNumId="14">
     <w:nsid w:val="42422B5C"/>
     <w:multiLevelType w:val="multilevel"/>
     <w:tmpl w:val="8F4E0B96"/>
@@ -10267,7 +10691,7 @@
       </w:rPr>
     </w:lvl>
   </w:abstractNum>
-  <w:abstractNum w:abstractNumId="13">
+  <w:abstractNum w:abstractNumId="15">
     <w:nsid w:val="449C46DB"/>
     <w:multiLevelType w:val="hybridMultilevel"/>
     <w:tmpl w:val="0BAAB488"/>
@@ -10380,7 +10804,7 @@
       </w:rPr>
     </w:lvl>
   </w:abstractNum>
-  <w:abstractNum w:abstractNumId="14">
+  <w:abstractNum w:abstractNumId="16">
     <w:nsid w:val="48095527"/>
     <w:multiLevelType w:val="multilevel"/>
     <w:tmpl w:val="4C1E9172"/>
@@ -10527,7 +10951,7 @@
       </w:rPr>
     </w:lvl>
   </w:abstractNum>
-  <w:abstractNum w:abstractNumId="15">
+  <w:abstractNum w:abstractNumId="17">
     <w:nsid w:val="4CBB64AB"/>
     <w:multiLevelType w:val="hybridMultilevel"/>
     <w:tmpl w:val="8EB43A5E"/>
@@ -10640,7 +11064,7 @@
       </w:rPr>
     </w:lvl>
   </w:abstractNum>
-  <w:abstractNum w:abstractNumId="16">
+  <w:abstractNum w:abstractNumId="18">
     <w:nsid w:val="54EF0B04"/>
     <w:multiLevelType w:val="multilevel"/>
     <w:tmpl w:val="9FAAEF5A"/>
@@ -10789,7 +11213,120 @@
       </w:rPr>
     </w:lvl>
   </w:abstractNum>
-  <w:abstractNum w:abstractNumId="17">
+  <w:abstractNum w:abstractNumId="19">
+    <w:nsid w:val="5F3960C0"/>
+    <w:multiLevelType w:val="hybridMultilevel"/>
+    <w:tmpl w:val="D17AD6C0"/>
+    <w:lvl w:ilvl="0" w:tplc="04090001">
+      <w:start w:val="1"/>
+      <w:numFmt w:val="bullet"/>
+      <w:lvlText w:val=""/>
+      <w:lvlJc w:val="left"/>
+      <w:pPr>
+        <w:ind w:left="360" w:hanging="360"/>
+      </w:pPr>
+      <w:rPr>
+        <w:rFonts w:ascii="Symbol" w:hAnsi="Symbol" w:hint="default"/>
+      </w:rPr>
+    </w:lvl>
+    <w:lvl w:ilvl="1" w:tplc="14090003" w:tentative="1">
+      <w:start w:val="1"/>
+      <w:numFmt w:val="bullet"/>
+      <w:lvlText w:val="o"/>
+      <w:lvlJc w:val="left"/>
+      <w:pPr>
+        <w:ind w:left="1080" w:hanging="360"/>
+      </w:pPr>
+      <w:rPr>
+        <w:rFonts w:ascii="Courier New" w:hAnsi="Courier New" w:cs="Courier New" w:hint="default"/>
+      </w:rPr>
+    </w:lvl>
+    <w:lvl w:ilvl="2" w:tplc="14090005" w:tentative="1">
+      <w:start w:val="1"/>
+      <w:numFmt w:val="bullet"/>
+      <w:lvlText w:val=""/>
+      <w:lvlJc w:val="left"/>
+      <w:pPr>
+        <w:ind w:left="1800" w:hanging="360"/>
+      </w:pPr>
+      <w:rPr>
+        <w:rFonts w:ascii="Wingdings" w:hAnsi="Wingdings" w:hint="default"/>
+      </w:rPr>
+    </w:lvl>
+    <w:lvl w:ilvl="3" w:tplc="14090001" w:tentative="1">
+      <w:start w:val="1"/>
+      <w:numFmt w:val="bullet"/>
+      <w:lvlText w:val=""/>
+      <w:lvlJc w:val="left"/>
+      <w:pPr>
+        <w:ind w:left="2520" w:hanging="360"/>
+      </w:pPr>
+      <w:rPr>
+        <w:rFonts w:ascii="Symbol" w:hAnsi="Symbol" w:hint="default"/>
+      </w:rPr>
+    </w:lvl>
+    <w:lvl w:ilvl="4" w:tplc="14090003" w:tentative="1">
+      <w:start w:val="1"/>
+      <w:numFmt w:val="bullet"/>
+      <w:lvlText w:val="o"/>
+      <w:lvlJc w:val="left"/>
+      <w:pPr>
+        <w:ind w:left="3240" w:hanging="360"/>
+      </w:pPr>
+      <w:rPr>
+        <w:rFonts w:ascii="Courier New" w:hAnsi="Courier New" w:cs="Courier New" w:hint="default"/>
+      </w:rPr>
+    </w:lvl>
+    <w:lvl w:ilvl="5" w:tplc="14090005" w:tentative="1">
+      <w:start w:val="1"/>
+      <w:numFmt w:val="bullet"/>
+      <w:lvlText w:val=""/>
+      <w:lvlJc w:val="left"/>
+      <w:pPr>
+        <w:ind w:left="3960" w:hanging="360"/>
+      </w:pPr>
+      <w:rPr>
+        <w:rFonts w:ascii="Wingdings" w:hAnsi="Wingdings" w:hint="default"/>
+      </w:rPr>
+    </w:lvl>
+    <w:lvl w:ilvl="6" w:tplc="14090001" w:tentative="1">
+      <w:start w:val="1"/>
+      <w:numFmt w:val="bullet"/>
+      <w:lvlText w:val=""/>
+      <w:lvlJc w:val="left"/>
+      <w:pPr>
+        <w:ind w:left="4680" w:hanging="360"/>
+      </w:pPr>
+      <w:rPr>
+        <w:rFonts w:ascii="Symbol" w:hAnsi="Symbol" w:hint="default"/>
+      </w:rPr>
+    </w:lvl>
+    <w:lvl w:ilvl="7" w:tplc="14090003" w:tentative="1">
+      <w:start w:val="1"/>
+      <w:numFmt w:val="bullet"/>
+      <w:lvlText w:val="o"/>
+      <w:lvlJc w:val="left"/>
+      <w:pPr>
+        <w:ind w:left="5400" w:hanging="360"/>
+      </w:pPr>
+      <w:rPr>
+        <w:rFonts w:ascii="Courier New" w:hAnsi="Courier New" w:cs="Courier New" w:hint="default"/>
+      </w:rPr>
+    </w:lvl>
+    <w:lvl w:ilvl="8" w:tplc="14090005" w:tentative="1">
+      <w:start w:val="1"/>
+      <w:numFmt w:val="bullet"/>
+      <w:lvlText w:val=""/>
+      <w:lvlJc w:val="left"/>
+      <w:pPr>
+        <w:ind w:left="6120" w:hanging="360"/>
+      </w:pPr>
+      <w:rPr>
+        <w:rFonts w:ascii="Wingdings" w:hAnsi="Wingdings" w:hint="default"/>
+      </w:rPr>
+    </w:lvl>
+  </w:abstractNum>
+  <w:abstractNum w:abstractNumId="20">
     <w:nsid w:val="68874B0F"/>
     <w:multiLevelType w:val="hybridMultilevel"/>
     <w:tmpl w:val="6D689DCA"/>
@@ -10902,7 +11439,7 @@
       </w:rPr>
     </w:lvl>
   </w:abstractNum>
-  <w:abstractNum w:abstractNumId="18">
+  <w:abstractNum w:abstractNumId="21">
     <w:nsid w:val="6D6D4D27"/>
     <w:multiLevelType w:val="hybridMultilevel"/>
     <w:tmpl w:val="0F36C6F2"/>
@@ -11042,7 +11579,7 @@
       </w:rPr>
     </w:lvl>
   </w:abstractNum>
-  <w:abstractNum w:abstractNumId="19">
+  <w:abstractNum w:abstractNumId="22">
     <w:nsid w:val="6DB22422"/>
     <w:multiLevelType w:val="multilevel"/>
     <w:tmpl w:val="9F2A8DBA"/>
@@ -11193,7 +11730,7 @@
       </w:rPr>
     </w:lvl>
   </w:abstractNum>
-  <w:abstractNum w:abstractNumId="20">
+  <w:abstractNum w:abstractNumId="23">
     <w:nsid w:val="6EA20C83"/>
     <w:multiLevelType w:val="hybridMultilevel"/>
     <w:tmpl w:val="4F2A4DCA"/>
@@ -11305,7 +11842,7 @@
       </w:rPr>
     </w:lvl>
   </w:abstractNum>
-  <w:abstractNum w:abstractNumId="21">
+  <w:abstractNum w:abstractNumId="24">
     <w:nsid w:val="7F5125D2"/>
     <w:multiLevelType w:val="hybridMultilevel"/>
     <w:tmpl w:val="05C4A126"/>
@@ -11395,37 +11932,37 @@
     </w:lvl>
   </w:abstractNum>
   <w:num w:numId="1">
-    <w:abstractNumId w:val="0"/>
+    <w:abstractNumId w:val="1"/>
   </w:num>
   <w:num w:numId="2">
+    <w:abstractNumId w:val="9"/>
+  </w:num>
+  <w:num w:numId="3">
+    <w:abstractNumId w:val="14"/>
+  </w:num>
+  <w:num w:numId="4">
     <w:abstractNumId w:val="7"/>
   </w:num>
-  <w:num w:numId="3">
+  <w:num w:numId="5">
+    <w:abstractNumId w:val="16"/>
+  </w:num>
+  <w:num w:numId="6">
+    <w:abstractNumId w:val="10"/>
+  </w:num>
+  <w:num w:numId="7">
     <w:abstractNumId w:val="12"/>
   </w:num>
-  <w:num w:numId="4">
+  <w:num w:numId="8">
+    <w:abstractNumId w:val="22"/>
+  </w:num>
+  <w:num w:numId="9">
     <w:abstractNumId w:val="6"/>
   </w:num>
-  <w:num w:numId="5">
-    <w:abstractNumId w:val="14"/>
-  </w:num>
-  <w:num w:numId="6">
-    <w:abstractNumId w:val="8"/>
-  </w:num>
-  <w:num w:numId="7">
-    <w:abstractNumId w:val="10"/>
-  </w:num>
-  <w:num w:numId="8">
-    <w:abstractNumId w:val="19"/>
-  </w:num>
-  <w:num w:numId="9">
-    <w:abstractNumId w:val="5"/>
-  </w:num>
   <w:num w:numId="10">
-    <w:abstractNumId w:val="2"/>
+    <w:abstractNumId w:val="3"/>
   </w:num>
   <w:num w:numId="11">
-    <w:abstractNumId w:val="19"/>
+    <w:abstractNumId w:val="22"/>
     <w:lvlOverride w:ilvl="0">
       <w:lvl w:ilvl="0">
         <w:start w:val="1"/>
@@ -11559,37 +12096,37 @@
     </w:lvlOverride>
   </w:num>
   <w:num w:numId="12">
-    <w:abstractNumId w:val="9"/>
+    <w:abstractNumId w:val="11"/>
   </w:num>
   <w:num w:numId="13">
+    <w:abstractNumId w:val="23"/>
+  </w:num>
+  <w:num w:numId="14">
+    <w:abstractNumId w:val="13"/>
+  </w:num>
+  <w:num w:numId="15">
+    <w:abstractNumId w:val="18"/>
+  </w:num>
+  <w:num w:numId="16">
+    <w:abstractNumId w:val="5"/>
+  </w:num>
+  <w:num w:numId="17">
+    <w:abstractNumId w:val="17"/>
+  </w:num>
+  <w:num w:numId="18">
+    <w:abstractNumId w:val="2"/>
+  </w:num>
+  <w:num w:numId="19">
+    <w:abstractNumId w:val="4"/>
+  </w:num>
+  <w:num w:numId="20">
     <w:abstractNumId w:val="20"/>
   </w:num>
-  <w:num w:numId="14">
-    <w:abstractNumId w:val="11"/>
-  </w:num>
-  <w:num w:numId="15">
-    <w:abstractNumId w:val="16"/>
-  </w:num>
-  <w:num w:numId="16">
-    <w:abstractNumId w:val="4"/>
-  </w:num>
-  <w:num w:numId="17">
-    <w:abstractNumId w:val="15"/>
-  </w:num>
-  <w:num w:numId="18">
-    <w:abstractNumId w:val="1"/>
-  </w:num>
-  <w:num w:numId="19">
-    <w:abstractNumId w:val="3"/>
-  </w:num>
-  <w:num w:numId="20">
-    <w:abstractNumId w:val="17"/>
-  </w:num>
   <w:num w:numId="21">
-    <w:abstractNumId w:val="5"/>
+    <w:abstractNumId w:val="6"/>
   </w:num>
   <w:num w:numId="22">
-    <w:abstractNumId w:val="5"/>
+    <w:abstractNumId w:val="6"/>
     <w:lvlOverride w:ilvl="0">
       <w:startOverride w:val="1"/>
     </w:lvlOverride>
@@ -11619,22 +12156,49 @@
     </w:lvlOverride>
   </w:num>
   <w:num w:numId="23">
+    <w:abstractNumId w:val="4"/>
+  </w:num>
+  <w:num w:numId="24">
     <w:abstractNumId w:val="3"/>
   </w:num>
-  <w:num w:numId="24">
-    <w:abstractNumId w:val="2"/>
-  </w:num>
   <w:num w:numId="25">
-    <w:abstractNumId w:val="13"/>
+    <w:abstractNumId w:val="15"/>
   </w:num>
   <w:num w:numId="26">
-    <w:abstractNumId w:val="2"/>
+    <w:abstractNumId w:val="3"/>
   </w:num>
   <w:num w:numId="27">
+    <w:abstractNumId w:val="24"/>
+  </w:num>
+  <w:num w:numId="28">
     <w:abstractNumId w:val="21"/>
   </w:num>
-  <w:num w:numId="28">
-    <w:abstractNumId w:val="18"/>
+  <w:num w:numId="29">
+    <w:abstractNumId w:val="19"/>
+  </w:num>
+  <w:num w:numId="30">
+    <w:abstractNumId w:val="0"/>
+  </w:num>
+  <w:num w:numId="31">
+    <w:abstractNumId w:val="3"/>
+  </w:num>
+  <w:num w:numId="32">
+    <w:abstractNumId w:val="3"/>
+  </w:num>
+  <w:num w:numId="33">
+    <w:abstractNumId w:val="3"/>
+  </w:num>
+  <w:num w:numId="34">
+    <w:abstractNumId w:val="3"/>
+  </w:num>
+  <w:num w:numId="35">
+    <w:abstractNumId w:val="3"/>
+  </w:num>
+  <w:num w:numId="36">
+    <w:abstractNumId w:val="3"/>
+  </w:num>
+  <w:num w:numId="37">
+    <w:abstractNumId w:val="8"/>
   </w:num>
   <w:numIdMacAtCleanup w:val="13"/>
 </w:numbering>
@@ -13424,10 +13988,10 @@
 
 <file path=word/glossary/fontTable.xml><?xml version="1.0" encoding="utf-8"?>
 <w:fonts xmlns:mc="http://schemas.openxmlformats.org/markup-compatibility/2006" xmlns:r="http://schemas.openxmlformats.org/officeDocument/2006/relationships" xmlns:w="http://schemas.openxmlformats.org/wordprocessingml/2006/main" xmlns:w14="http://schemas.microsoft.com/office/word/2010/wordml" xmlns:w15="http://schemas.microsoft.com/office/word/2012/wordml" mc:Ignorable="w14 w15">
-  <w:font w:name="Symbol">
-    <w:panose1 w:val="05050102010706020507"/>
+  <w:font w:name="Wingdings">
+    <w:panose1 w:val="05000000000000000000"/>
     <w:charset w:val="02"/>
-    <w:family w:val="roman"/>
+    <w:family w:val="auto"/>
     <w:pitch w:val="variable"/>
     <w:sig w:usb0="00000000" w:usb1="10000000" w:usb2="00000000" w:usb3="00000000" w:csb0="80000000" w:csb1="00000000"/>
   </w:font>
@@ -13438,19 +14002,19 @@
     <w:pitch w:val="variable"/>
     <w:sig w:usb0="E0002EFF" w:usb1="C0007843" w:usb2="00000009" w:usb3="00000000" w:csb0="000001FF" w:csb1="00000000"/>
   </w:font>
+  <w:font w:name="Symbol">
+    <w:panose1 w:val="05050102010706020507"/>
+    <w:charset w:val="02"/>
+    <w:family w:val="roman"/>
+    <w:pitch w:val="variable"/>
+    <w:sig w:usb0="00000000" w:usb1="10000000" w:usb2="00000000" w:usb3="00000000" w:csb0="80000000" w:csb1="00000000"/>
+  </w:font>
   <w:font w:name="Courier New">
     <w:panose1 w:val="02070309020205020404"/>
     <w:charset w:val="00"/>
     <w:family w:val="modern"/>
     <w:pitch w:val="fixed"/>
     <w:sig w:usb0="E0002AFF" w:usb1="C0007843" w:usb2="00000009" w:usb3="00000000" w:csb0="000001FF" w:csb1="00000000"/>
-  </w:font>
-  <w:font w:name="Wingdings">
-    <w:panose1 w:val="05000000000000000000"/>
-    <w:charset w:val="02"/>
-    <w:family w:val="auto"/>
-    <w:pitch w:val="variable"/>
-    <w:sig w:usb0="00000000" w:usb1="10000000" w:usb2="00000000" w:usb3="00000000" w:csb0="80000000" w:csb1="00000000"/>
   </w:font>
   <w:font w:name="Arial">
     <w:panose1 w:val="020B0604020202020204"/>
@@ -13536,6 +14100,7 @@
     <w:rsidRoot w:val="00216A58"/>
     <w:rsid w:val="00017E27"/>
     <w:rsid w:val="00023081"/>
+    <w:rsid w:val="000330F2"/>
     <w:rsid w:val="00084B0D"/>
     <w:rsid w:val="000D480C"/>
     <w:rsid w:val="00216A58"/>
@@ -14374,15 +14939,6 @@
 </file>
 
 <file path=customXml/item3.xml><?xml version="1.0" encoding="utf-8"?>
-<?mso-contentType ?>
-<FormTemplates xmlns="http://schemas.microsoft.com/sharepoint/v3/contenttype/forms">
-  <Display>DocumentLibraryForm</Display>
-  <Edit>DocumentLibraryForm</Edit>
-  <New>DocumentLibraryForm</New>
-</FormTemplates>
-</file>
-
-<file path=customXml/item4.xml><?xml version="1.0" encoding="utf-8"?>
 <ct:contentTypeSchema xmlns:ct="http://schemas.microsoft.com/office/2006/metadata/contentType" xmlns:ma="http://schemas.microsoft.com/office/2006/metadata/properties/metaAttributes" ct:_="" ma:_="" ma:contentTypeName="Document" ma:contentTypeID="0x010100E871BF116079424A844FD9D3C8FB42B4" ma:contentTypeVersion="3" ma:contentTypeDescription="Create a new document." ma:contentTypeScope="" ma:versionID="9283ed62e6daf5f548e57e0581381017">
   <xsd:schema xmlns:xsd="http://www.w3.org/2001/XMLSchema" xmlns:xs="http://www.w3.org/2001/XMLSchema" xmlns:p="http://schemas.microsoft.com/office/2006/metadata/properties" xmlns:ns2="e0e106af-3f4c-49d5-ade1-2daa685ff270" xmlns:ns3="5ec9502b-addf-4716-883a-9e6742fd5109" targetNamespace="http://schemas.microsoft.com/office/2006/metadata/properties" ma:root="true" ma:fieldsID="43d3125649778894f94476c2fef6327c" ns2:_="" ns3:_="">
     <xsd:import namespace="e0e106af-3f4c-49d5-ade1-2daa685ff270"/>
@@ -14541,6 +15097,15 @@
 </ct:contentTypeSchema>
 </file>
 
+<file path=customXml/item4.xml><?xml version="1.0" encoding="utf-8"?>
+<?mso-contentType ?>
+<FormTemplates xmlns="http://schemas.microsoft.com/sharepoint/v3/contenttype/forms">
+  <Display>DocumentLibraryForm</Display>
+  <Edit>DocumentLibraryForm</Edit>
+  <New>DocumentLibraryForm</New>
+</FormTemplates>
+</file>
+
 <file path=customXml/item5.xml><?xml version="1.0" encoding="utf-8"?>
 <b:Sources xmlns:b="http://schemas.openxmlformats.org/officeDocument/2006/bibliography" xmlns="http://schemas.openxmlformats.org/officeDocument/2006/bibliography" SelectedStyle="\APA.XSL" StyleName="APA"/>
 </file>
@@ -14564,14 +15129,6 @@
 </file>
 
 <file path=customXml/itemProps3.xml><?xml version="1.0" encoding="utf-8"?>
-<ds:datastoreItem xmlns:ds="http://schemas.openxmlformats.org/officeDocument/2006/customXml" ds:itemID="{C043F0AD-4A06-431D-AC2B-9CB683CA8DBC}">
-  <ds:schemaRefs>
-    <ds:schemaRef ds:uri="http://schemas.microsoft.com/sharepoint/v3/contenttype/forms"/>
-  </ds:schemaRefs>
-</ds:datastoreItem>
-</file>
-
-<file path=customXml/itemProps4.xml><?xml version="1.0" encoding="utf-8"?>
 <ds:datastoreItem xmlns:ds="http://schemas.openxmlformats.org/officeDocument/2006/customXml" ds:itemID="{9EE5D9A7-D33C-4279-9DE6-262F61E661BC}">
   <ds:schemaRefs>
     <ds:schemaRef ds:uri="http://schemas.microsoft.com/office/2006/metadata/contentType"/>
@@ -14590,8 +15147,16 @@
 </ds:datastoreItem>
 </file>
 
+<file path=customXml/itemProps4.xml><?xml version="1.0" encoding="utf-8"?>
+<ds:datastoreItem xmlns:ds="http://schemas.openxmlformats.org/officeDocument/2006/customXml" ds:itemID="{C043F0AD-4A06-431D-AC2B-9CB683CA8DBC}">
+  <ds:schemaRefs>
+    <ds:schemaRef ds:uri="http://schemas.microsoft.com/sharepoint/v3/contenttype/forms"/>
+  </ds:schemaRefs>
+</ds:datastoreItem>
+</file>
+
 <file path=customXml/itemProps5.xml><?xml version="1.0" encoding="utf-8"?>
-<ds:datastoreItem xmlns:ds="http://schemas.openxmlformats.org/officeDocument/2006/customXml" ds:itemID="{E2B319DA-9D21-4151-8F80-B70AFAC7BF9E}">
+<ds:datastoreItem xmlns:ds="http://schemas.openxmlformats.org/officeDocument/2006/customXml" ds:itemID="{8B17B039-72C0-4457-91A5-4B902B760696}">
   <ds:schemaRefs>
     <ds:schemaRef ds:uri="http://schemas.openxmlformats.org/officeDocument/2006/bibliography"/>
   </ds:schemaRefs>

</xml_diff>

<commit_message>
Changes to sample documents
</commit_message>
<xml_diff>
--- a/PnP Transformation Process/Samples/PnP Transformation - Solution Assessment Report - Contoso.docx
+++ b/PnP Transformation Process/Samples/PnP Transformation - Solution Assessment Report - Contoso.docx
@@ -2,11 +2,11 @@
 <file path=word/document.xml><?xml version="1.0" encoding="utf-8"?>
 <w:document xmlns:wpc="http://schemas.microsoft.com/office/word/2010/wordprocessingCanvas" xmlns:mc="http://schemas.openxmlformats.org/markup-compatibility/2006" xmlns:o="urn:schemas-microsoft-com:office:office" xmlns:r="http://schemas.openxmlformats.org/officeDocument/2006/relationships" xmlns:m="http://schemas.openxmlformats.org/officeDocument/2006/math" xmlns:v="urn:schemas-microsoft-com:vml" xmlns:wp14="http://schemas.microsoft.com/office/word/2010/wordprocessingDrawing" xmlns:wp="http://schemas.openxmlformats.org/drawingml/2006/wordprocessingDrawing" xmlns:w10="urn:schemas-microsoft-com:office:word" xmlns:w="http://schemas.openxmlformats.org/wordprocessingml/2006/main" xmlns:w14="http://schemas.microsoft.com/office/word/2010/wordml" xmlns:w15="http://schemas.microsoft.com/office/word/2012/wordml" xmlns:wpg="http://schemas.microsoft.com/office/word/2010/wordprocessingGroup" xmlns:wpi="http://schemas.microsoft.com/office/word/2010/wordprocessingInk" xmlns:wne="http://schemas.microsoft.com/office/word/2006/wordml" xmlns:wps="http://schemas.microsoft.com/office/word/2010/wordprocessingShape" mc:Ignorable="w14 w15 wp14">
   <w:body>
+    <w:bookmarkStart w:id="0" w:name="_Toc227064252"/>
     <w:p>
       <w:pPr>
         <w:spacing w:before="5160"/>
       </w:pPr>
-      <w:bookmarkStart w:id="0" w:name="_Toc227064252"/>
       <w:r>
         <w:rPr>
           <w:noProof/>
@@ -163,6 +163,7 @@
                                 <w:dataBinding w:prefixMappings="xmlns:ns0='http://purl.org/dc/elements/1.1/' xmlns:ns1='http://schemas.openxmlformats.org/package/2006/metadata/core-properties' " w:xpath="/ns1:coreProperties[1]/ns0:title[1]" w:storeItemID="{6C3C8BC8-F283-45AE-878A-BAB7291924A1}"/>
                                 <w:text/>
                               </w:sdtPr>
+                              <w:sdtEndPr/>
                               <w:sdtContent>
                                 <w:p>
                                   <w:pPr>
@@ -298,6 +299,7 @@
           <w:dataBinding w:prefixMappings="xmlns:ns0='http://purl.org/dc/elements/1.1/' xmlns:ns1='http://schemas.openxmlformats.org/package/2006/metadata/core-properties' " w:xpath="/ns1:coreProperties[1]/ns0:subject[1]" w:storeItemID="{6C3C8BC8-F283-45AE-878A-BAB7291924A1}"/>
           <w:text/>
         </w:sdtPr>
+        <w:sdtEndPr/>
         <w:sdtContent>
           <w:r>
             <w:t>Final Report</w:t>
@@ -416,11 +418,21 @@
           <w:r>
             <w:t xml:space="preserve">Version </w:t>
           </w:r>
-          <w:fldSimple w:instr=" DOCPROPERTY  Version  \* MERGEFORMAT ">
-            <w:r>
-              <w:t>1.0</w:t>
-            </w:r>
-          </w:fldSimple>
+          <w:r>
+            <w:fldChar w:fldCharType="begin"/>
+          </w:r>
+          <w:r>
+            <w:instrText xml:space="preserve"> DOCPROPERTY  Version  \* MERGEFORMAT </w:instrText>
+          </w:r>
+          <w:r>
+            <w:fldChar w:fldCharType="separate"/>
+          </w:r>
+          <w:r>
+            <w:t>1.0</w:t>
+          </w:r>
+          <w:r>
+            <w:fldChar w:fldCharType="end"/>
+          </w:r>
           <w:r>
             <w:t xml:space="preserve">  </w:t>
           </w:r>
@@ -435,6 +447,7 @@
                 <w:listItem w:displayText="Final" w:value="Final"/>
               </w:dropDownList>
             </w:sdtPr>
+            <w:sdtEndPr/>
             <w:sdtContent>
               <w:r>
                 <w:t>Draft</w:t>
@@ -470,6 +483,11 @@
             <w:dataBinding w:prefixMappings="xmlns:ns0='http://purl.org/dc/elements/1.1/' xmlns:ns1='http://schemas.openxmlformats.org/package/2006/metadata/core-properties' " w:xpath="/ns1:coreProperties[1]/ns0:creator[1]" w:storeItemID="{6C3C8BC8-F283-45AE-878A-BAB7291924A1}"/>
             <w:text/>
           </w:sdtPr>
+          <w:sdtEndPr>
+            <w:rPr>
+              <w:rStyle w:val="Strong"/>
+            </w:rPr>
+          </w:sdtEndPr>
           <w:sdtContent>
             <w:p>
               <w:pPr>
@@ -3626,19 +3644,10 @@
         <w:t xml:space="preserve"> the recent trend has been to embrace more of the out-of-box experience in an effort to minimize investment costs and maximize the platform value returned.</w:t>
       </w:r>
       <w:r>
-        <w:t xml:space="preserve"> </w:t>
-      </w:r>
-      <w:proofErr w:type="gramStart"/>
-      <w:r>
-        <w:t>The remaining customizations were either</w:t>
-      </w:r>
-      <w:proofErr w:type="gramEnd"/>
-      <w:r>
-        <w:t xml:space="preserve"> localized to the administrative site or those deemed mandatory for security and compliance governance.</w:t>
-      </w:r>
-    </w:p>
-    <w:p>
-      <w:proofErr w:type="gramStart"/>
+        <w:t xml:space="preserve"> The remaining customizations were either localized to the administrative site or those deemed mandatory for security and compliance governance.</w:t>
+      </w:r>
+    </w:p>
+    <w:p>
       <w:r>
         <w:t xml:space="preserve">Reducing the invasiveness and extent of the customization was the right long-term decision for </w:t>
       </w:r>
@@ -3646,33 +3655,13 @@
         <w:t>Contoso</w:t>
       </w:r>
       <w:r>
-        <w:t xml:space="preserve"> and will result in immediate cost reductions and functionality benefits.</w:t>
-      </w:r>
-      <w:proofErr w:type="gramEnd"/>
-      <w:r>
-        <w:t xml:space="preserve"> </w:t>
-      </w:r>
-      <w:proofErr w:type="gramStart"/>
-      <w:r>
-        <w:t>However</w:t>
-      </w:r>
-      <w:proofErr w:type="gramEnd"/>
-      <w:r>
-        <w:t xml:space="preserve"> in moving to the</w:t>
+        <w:t xml:space="preserve"> and will result in immediate cost reductions and functionality benefits. However in moving to the</w:t>
       </w:r>
       <w:r>
         <w:t xml:space="preserve"> next version of the Office 365 </w:t>
       </w:r>
       <w:r>
-        <w:t xml:space="preserve">the effects of the previous customizations will still need to be addressed in the form of data migration. This </w:t>
-      </w:r>
-      <w:proofErr w:type="gramStart"/>
-      <w:r>
-        <w:t>will be discussed</w:t>
-      </w:r>
-      <w:proofErr w:type="gramEnd"/>
-      <w:r>
-        <w:t xml:space="preserve"> more during the Solution Design phase.</w:t>
+        <w:t>the effects of the previous customizations will still need to be addressed in the form of data migration. This will be discussed more during the Solution Design phase.</w:t>
       </w:r>
     </w:p>
     <w:p>
@@ -3691,11 +3680,9 @@
       <w:r>
         <w:t xml:space="preserve">Assessment </w:t>
       </w:r>
-      <w:proofErr w:type="gramStart"/>
       <w:r>
         <w:t>was approached</w:t>
       </w:r>
-      <w:proofErr w:type="gramEnd"/>
       <w:r>
         <w:t xml:space="preserve"> from multiple </w:t>
       </w:r>
@@ -3736,21 +3723,13 @@
         <w:t>’s</w:t>
       </w:r>
       <w:r>
-        <w:t xml:space="preserve"> SharePoint vision </w:t>
-      </w:r>
-      <w:proofErr w:type="gramStart"/>
-      <w:r>
-        <w:t xml:space="preserve">was also clarified and </w:t>
+        <w:t xml:space="preserve"> SharePoint vision was also clarified and </w:t>
       </w:r>
       <w:r>
         <w:t>recorded</w:t>
       </w:r>
       <w:r>
-        <w:t xml:space="preserve"> as guidance for roadmap planning</w:t>
-      </w:r>
-      <w:proofErr w:type="gramEnd"/>
-      <w:r>
-        <w:t xml:space="preserve">. </w:t>
+        <w:t xml:space="preserve"> as guidance for roadmap planning. </w:t>
       </w:r>
     </w:p>
     <w:p>
@@ -3836,18 +3815,10 @@
     </w:p>
     <w:p>
       <w:r>
-        <w:t xml:space="preserve">All solutions and functionalities </w:t>
-      </w:r>
-      <w:proofErr w:type="gramStart"/>
-      <w:r>
-        <w:t xml:space="preserve">should be </w:t>
-      </w:r>
-      <w:r>
-        <w:t>developed</w:t>
-      </w:r>
-      <w:proofErr w:type="gramEnd"/>
-      <w:r>
-        <w:t xml:space="preserve"> so that they can be</w:t>
+        <w:t xml:space="preserve">All solutions and functionalities should be </w:t>
+      </w:r>
+      <w:r>
+        <w:t>developed so that they can be</w:t>
       </w:r>
       <w:r>
         <w:t xml:space="preserve"> supported in both</w:t>
@@ -3898,16 +3869,11 @@
         <w:t xml:space="preserve"> </w:t>
       </w:r>
       <w:r>
-        <w:t xml:space="preserve">model as the customization pattern, changes </w:t>
-      </w:r>
-      <w:proofErr w:type="gramStart"/>
-      <w:r>
-        <w:t xml:space="preserve">can be </w:t>
+        <w:t xml:space="preserve">model as the customization pattern, changes can be </w:t>
       </w:r>
       <w:r>
         <w:t>applied</w:t>
       </w:r>
-      <w:proofErr w:type="gramEnd"/>
       <w:r>
         <w:t xml:space="preserve"> to sites without </w:t>
       </w:r>
@@ -4170,15 +4136,7 @@
         <w:t>Contoso</w:t>
       </w:r>
       <w:r>
-        <w:t xml:space="preserve"> has made available to its corporate users. Among those capabilities </w:t>
-      </w:r>
-      <w:proofErr w:type="gramStart"/>
-      <w:r>
-        <w:t>are:</w:t>
-      </w:r>
-      <w:proofErr w:type="gramEnd"/>
-      <w:r>
-        <w:t xml:space="preserve"> portals, document repositories (shared &amp; personal) and collaboration (including social features). Today SharePoint Server 2013 provides the platform for document storage and collaborati</w:t>
+        <w:t xml:space="preserve"> has made available to its corporate users. Among those capabilities are: portals, document repositories (shared &amp; personal) and collaboration (including social features). Today SharePoint Server 2013 provides the platform for document storage and collaborati</w:t>
       </w:r>
       <w:r>
         <w:t>on using Microsoft’s Office 365</w:t>
@@ -4216,15 +4174,7 @@
         <w:t>ile system artifacts, including</w:t>
       </w:r>
       <w:r>
-        <w:t xml:space="preserve"> .NET assemblies, ASP.NET pages, configuration xml, registry changes, and any other file artifacts. These customizations </w:t>
-      </w:r>
-      <w:proofErr w:type="gramStart"/>
-      <w:r>
-        <w:t>are collectively referred</w:t>
-      </w:r>
-      <w:proofErr w:type="gramEnd"/>
-      <w:r>
-        <w:t xml:space="preserve"> to as Full Trust Code (or FTC).</w:t>
+        <w:t xml:space="preserve"> .NET assemblies, ASP.NET pages, configuration xml, registry changes, and any other file artifacts. These customizations are collectively referred to as Full Trust Code (or FTC).</w:t>
       </w:r>
     </w:p>
     <w:p>
@@ -4241,15 +4191,7 @@
         <w:t>e ultimate goal will be to transform those customizations into more modern solutions based on SharePoint’s new Cloud App Model (or CAM).</w:t>
       </w:r>
       <w:r>
-        <w:t xml:space="preserve"> In CAM, customizations to SharePoint (beyond that which SharePoint allows through supported configuration) </w:t>
-      </w:r>
-      <w:proofErr w:type="gramStart"/>
-      <w:r>
-        <w:t>are still integrated</w:t>
-      </w:r>
-      <w:proofErr w:type="gramEnd"/>
-      <w:r>
-        <w:t xml:space="preserve"> with SharePoint</w:t>
+        <w:t xml:space="preserve"> In CAM, customizations to SharePoint (beyond that which SharePoint allows through supported configuration) are still integrated with SharePoint</w:t>
       </w:r>
       <w:r>
         <w:t>,</w:t>
@@ -5010,15 +4952,7 @@
     </w:p>
     <w:p>
       <w:r>
-        <w:t xml:space="preserve">Aspects of Contoso’s </w:t>
-      </w:r>
-      <w:proofErr w:type="gramStart"/>
-      <w:r>
-        <w:t>customizations which</w:t>
-      </w:r>
-      <w:proofErr w:type="gramEnd"/>
-      <w:r>
-        <w:t xml:space="preserve"> relate to a site’s look and feel are referred to as </w:t>
+        <w:t xml:space="preserve">Aspects of Contoso’s customizations which relate to a site’s look and feel are referred to as </w:t>
       </w:r>
       <w:r>
         <w:rPr>
@@ -5144,15 +5078,7 @@
         <w:t>files and artifacts</w:t>
       </w:r>
       <w:r>
-        <w:t xml:space="preserve">, such as JavaScript (.JS), XML, images (.JPG, .PNG, </w:t>
-      </w:r>
-      <w:proofErr w:type="gramStart"/>
-      <w:r>
-        <w:t>.</w:t>
-      </w:r>
-      <w:proofErr w:type="gramEnd"/>
-      <w:r>
-        <w:t xml:space="preserve">GIF). </w:t>
+        <w:t xml:space="preserve">, such as JavaScript (.JS), XML, images (.JPG, .PNG, .GIF). </w:t>
       </w:r>
     </w:p>
     <w:p>
@@ -5180,23 +5106,13 @@
       <w:r>
         <w:t>in the future</w:t>
       </w:r>
-      <w:bookmarkStart w:id="18" w:name="_GoBack"/>
-      <w:bookmarkEnd w:id="18"/>
       <w:r>
         <w:t xml:space="preserve"> by averting a cumbersome process of recreating side-by-side master pages and re-linking existing sites with new master pages.</w:t>
       </w:r>
     </w:p>
     <w:p>
       <w:r>
-        <w:t xml:space="preserve">The site branding needs </w:t>
-      </w:r>
-      <w:proofErr w:type="gramStart"/>
-      <w:r>
-        <w:t>can be met</w:t>
-      </w:r>
-      <w:proofErr w:type="gramEnd"/>
-      <w:r>
-        <w:t xml:space="preserve"> by using an Office 365 theme. </w:t>
+        <w:t xml:space="preserve">The site branding needs can be met by using an Office 365 theme. </w:t>
       </w:r>
       <w:r>
         <w:t xml:space="preserve">Composed looks allow the use of a custom theme. The custom theme can be built using the </w:t>
@@ -5224,15 +5140,7 @@
     </w:p>
     <w:p>
       <w:r>
-        <w:t xml:space="preserve">Currently in </w:t>
-      </w:r>
-      <w:proofErr w:type="gramStart"/>
-      <w:r>
-        <w:t>FTC</w:t>
-      </w:r>
-      <w:proofErr w:type="gramEnd"/>
-      <w:r>
-        <w:t xml:space="preserve"> </w:t>
+        <w:t xml:space="preserve">Currently in FTC </w:t>
       </w:r>
       <w:r>
         <w:rPr>
@@ -5241,23 +5149,7 @@
         <w:t>files and artifacts</w:t>
       </w:r>
       <w:r>
-        <w:t xml:space="preserve"> were created single-instance by including them within the FEATURES directory or as Template Files in the SharePoint solution manifest. These file </w:t>
-      </w:r>
-      <w:proofErr w:type="gramStart"/>
-      <w:r>
-        <w:t>were then ghosted</w:t>
-      </w:r>
-      <w:proofErr w:type="gramEnd"/>
-      <w:r>
-        <w:t xml:space="preserve"> into many Collaboration or Personal sites during feature activation. Without </w:t>
-      </w:r>
-      <w:proofErr w:type="gramStart"/>
-      <w:r>
-        <w:t>FTC</w:t>
-      </w:r>
-      <w:proofErr w:type="gramEnd"/>
-      <w:r>
-        <w:t xml:space="preserve"> this is no longer possible and another approach must be engineer</w:t>
+        <w:t xml:space="preserve"> were created single-instance by including them within the FEATURES directory or as Template Files in the SharePoint solution manifest. These file were then ghosted into many Collaboration or Personal sites during feature activation. Without FTC this is no longer possible and another approach must be engineer</w:t>
       </w:r>
       <w:r>
         <w:t>ed</w:t>
@@ -5271,73 +5163,83 @@
         <w:pStyle w:val="Note"/>
       </w:pPr>
       <w:r>
-        <w:t xml:space="preserve">Note: It </w:t>
-      </w:r>
-      <w:proofErr w:type="gramStart"/>
-      <w:r>
-        <w:t>is assumed</w:t>
-      </w:r>
-      <w:proofErr w:type="gramEnd"/>
-      <w:r>
-        <w:t xml:space="preserve"> here that single instance storage of dependent files is preferable due to face efficiencies and ease of updating and maintenance. However</w:t>
+        <w:t xml:space="preserve">Note: It is assumed here that single instance storage of dependent files is preferable due to </w:t>
+      </w:r>
+      <w:r>
+        <w:t>the</w:t>
+      </w:r>
+      <w:r>
+        <w:t xml:space="preserve"> ease of updating and maintenance. However</w:t>
       </w:r>
       <w:r>
         <w:t>,</w:t>
       </w:r>
       <w:r>
-        <w:t xml:space="preserve"> it is also possible to duplicate each file into the content of each site where it </w:t>
-      </w:r>
-      <w:proofErr w:type="gramStart"/>
-      <w:r>
-        <w:t>is needed</w:t>
-      </w:r>
-      <w:proofErr w:type="gramEnd"/>
+        <w:t xml:space="preserve"> it is also possible to duplicate each file into the content</w:t>
+      </w:r>
+      <w:r>
+        <w:t xml:space="preserve"> of each site where it is necessary</w:t>
+      </w:r>
       <w:r>
         <w:t>.</w:t>
       </w:r>
     </w:p>
     <w:p>
       <w:r>
-        <w:t xml:space="preserve">Contoso’s social requirements </w:t>
-      </w:r>
-      <w:proofErr w:type="gramStart"/>
-      <w:r>
-        <w:t>can be met</w:t>
-      </w:r>
-      <w:proofErr w:type="gramEnd"/>
-      <w:r>
-        <w:t xml:space="preserve"> using the Yammer embedded code.</w:t>
+        <w:t>Contoso’s social requirements can be met using the Yammer</w:t>
+      </w:r>
+      <w:r>
+        <w:t>.</w:t>
+      </w:r>
+      <w:r>
+        <w:t xml:space="preserve"> </w:t>
+      </w:r>
+    </w:p>
+    <w:p>
+      <w:r>
+        <w:t xml:space="preserve">Yammer </w:t>
+      </w:r>
+      <w:r>
+        <w:t>embedded code</w:t>
+      </w:r>
+      <w:r>
+        <w:t xml:space="preserve"> will be added on the home page layout of every department site</w:t>
+      </w:r>
+      <w:r>
+        <w:t>.</w:t>
+      </w:r>
+    </w:p>
+    <w:p>
+      <w:r>
+        <w:t>The Yammer feed will add a personal touch to the site.</w:t>
       </w:r>
     </w:p>
     <w:p>
       <w:r>
         <w:t xml:space="preserve">The custom navigation </w:t>
       </w:r>
-      <w:proofErr w:type="gramStart"/>
-      <w:r>
-        <w:t>can be removed and replaced by the OOTB SharePoint global navigation</w:t>
-      </w:r>
-      <w:proofErr w:type="gramEnd"/>
-      <w:r>
-        <w:t xml:space="preserve">. The dynamic menus </w:t>
-      </w:r>
-      <w:proofErr w:type="gramStart"/>
-      <w:r>
-        <w:t>can be created</w:t>
-      </w:r>
-      <w:proofErr w:type="gramEnd"/>
-      <w:r>
-        <w:t xml:space="preserve"> by using </w:t>
+      <w:r>
+        <w:t>needs to be</w:t>
+      </w:r>
+      <w:r>
+        <w:t xml:space="preserve"> replaced by the OOTB SharePoint global navigation. The dynamic menus can be created by using </w:t>
       </w:r>
       <w:r>
         <w:t>stylesheet</w:t>
       </w:r>
       <w:r>
-        <w:t xml:space="preserve"> on top of global navigation.</w:t>
-      </w:r>
-    </w:p>
-    <w:p>
-      <w:r>
+        <w:t xml:space="preserve"> on top of </w:t>
+      </w:r>
+      <w:r>
+        <w:t xml:space="preserve">SharePoint’s default </w:t>
+      </w:r>
+      <w:r>
+        <w:t>global navigation.</w:t>
+      </w:r>
+    </w:p>
+    <w:p>
+      <w:r>
+        <w:lastRenderedPageBreak/>
         <w:t xml:space="preserve">The </w:t>
       </w:r>
       <w:proofErr w:type="spellStart"/>
@@ -5346,23 +5248,37 @@
       </w:r>
       <w:proofErr w:type="spellEnd"/>
       <w:r>
-        <w:t xml:space="preserve"> will use the out of box SharePoint features. New changes </w:t>
-      </w:r>
-      <w:proofErr w:type="gramStart"/>
-      <w:r>
-        <w:t>are being introduced</w:t>
-      </w:r>
-      <w:proofErr w:type="gramEnd"/>
-      <w:r>
-        <w:t xml:space="preserve"> in Office 365 rapidly. This allows the users to make use of the new capabilities </w:t>
-      </w:r>
-      <w:proofErr w:type="gramStart"/>
-      <w:r>
-        <w:t>being introduced</w:t>
-      </w:r>
-      <w:proofErr w:type="gramEnd"/>
-      <w:r>
-        <w:t xml:space="preserve"> like Delve.</w:t>
+        <w:t xml:space="preserve"> will use the out of box SharePoint features</w:t>
+      </w:r>
+      <w:r>
+        <w:t xml:space="preserve"> since Microsoft is bringing n</w:t>
+      </w:r>
+      <w:r>
+        <w:t xml:space="preserve">ew </w:t>
+      </w:r>
+      <w:r>
+        <w:t xml:space="preserve">features </w:t>
+      </w:r>
+      <w:r>
+        <w:t xml:space="preserve">in Office 365 rapidly. </w:t>
+      </w:r>
+      <w:r>
+        <w:t>Out of box site</w:t>
+      </w:r>
+      <w:r>
+        <w:t xml:space="preserve"> allows the users to make use of the new capabilities being introduced </w:t>
+      </w:r>
+      <w:r>
+        <w:t>(</w:t>
+      </w:r>
+      <w:r>
+        <w:t>like Delve</w:t>
+      </w:r>
+      <w:r>
+        <w:t>)</w:t>
+      </w:r>
+      <w:r>
+        <w:t>.</w:t>
       </w:r>
     </w:p>
     <w:p>
@@ -5370,7 +5286,6 @@
         <w:pStyle w:val="Heading2Numbered"/>
       </w:pPr>
       <w:r>
-        <w:lastRenderedPageBreak/>
         <w:t>Provisionin</w:t>
       </w:r>
       <w:r>
@@ -5380,15 +5295,7 @@
     </w:p>
     <w:p>
       <w:r>
-        <w:t xml:space="preserve">The process by which a site </w:t>
-      </w:r>
-      <w:proofErr w:type="gramStart"/>
-      <w:r>
-        <w:t>is created, secured and configured with functional differences</w:t>
-      </w:r>
-      <w:proofErr w:type="gramEnd"/>
-      <w:r>
-        <w:t xml:space="preserve"> is referred to here as </w:t>
+        <w:t xml:space="preserve">The process by which a site is created, secured and configured with functional differences is referred to here as </w:t>
       </w:r>
       <w:r>
         <w:rPr>
@@ -5403,15 +5310,7 @@
         <w:t>Contoso</w:t>
       </w:r>
       <w:r>
-        <w:t xml:space="preserve"> uses a custom provisioning process to adhere to its policies and procedures. The tailoring of a site’s look and feel </w:t>
-      </w:r>
-      <w:proofErr w:type="gramStart"/>
-      <w:r>
-        <w:t>is discussed</w:t>
-      </w:r>
-      <w:proofErr w:type="gramEnd"/>
-      <w:r>
-        <w:t xml:space="preserve"> </w:t>
+        <w:t xml:space="preserve"> uses a custom provisioning process to adhere to its policies and procedures. The tailoring of a site’s look and feel is discussed </w:t>
       </w:r>
       <w:r>
         <w:t>above</w:t>
@@ -5433,11 +5332,11 @@
       <w:pPr>
         <w:pStyle w:val="Heading3Numbered"/>
       </w:pPr>
-      <w:bookmarkStart w:id="19" w:name="_Toc416859131"/>
+      <w:bookmarkStart w:id="18" w:name="_Toc416859131"/>
       <w:r>
         <w:t>Customer requirements</w:t>
       </w:r>
-      <w:bookmarkEnd w:id="19"/>
+      <w:bookmarkEnd w:id="18"/>
     </w:p>
     <w:p>
       <w:r>
@@ -5450,15 +5349,7 @@
         <w:t xml:space="preserve"> </w:t>
       </w:r>
       <w:r>
-        <w:t xml:space="preserve">can acquire additional Team Sites for shared business use. Sites </w:t>
-      </w:r>
-      <w:proofErr w:type="gramStart"/>
-      <w:r>
-        <w:t>are requested</w:t>
-      </w:r>
-      <w:proofErr w:type="gramEnd"/>
-      <w:r>
-        <w:t xml:space="preserve"> electronically and their creation is contingent on a number of logistical, legal and policy guidelines including:</w:t>
+        <w:t>can acquire additional Team Sites for shared business use. Sites are requested electronically and their creation is contingent on a number of logistical, legal and policy guidelines including:</w:t>
       </w:r>
     </w:p>
     <w:p>
@@ -5470,23 +5361,7 @@
         </w:numPr>
       </w:pPr>
       <w:r>
-        <w:t xml:space="preserve">Only certain sanctioned site types </w:t>
-      </w:r>
-      <w:proofErr w:type="gramStart"/>
-      <w:r>
-        <w:t>may be created</w:t>
-      </w:r>
-      <w:proofErr w:type="gramEnd"/>
-      <w:r>
-        <w:t xml:space="preserve">, including Team Site, Project site and Document Center. Sites or Site Collections </w:t>
-      </w:r>
-      <w:proofErr w:type="gramStart"/>
-      <w:r>
-        <w:t>may be created</w:t>
-      </w:r>
-      <w:proofErr w:type="gramEnd"/>
-      <w:r>
-        <w:t>.</w:t>
+        <w:t>Only certain sanctioned site types may be created, including Team Site, Project site and Document Center. Sites or Site Collections may be created.</w:t>
       </w:r>
     </w:p>
     <w:p>
@@ -5590,26 +5465,10 @@
         </w:numPr>
       </w:pPr>
       <w:r>
-        <w:t xml:space="preserve">Sub-sites </w:t>
-      </w:r>
-      <w:proofErr w:type="gramStart"/>
-      <w:r>
-        <w:t>may not be directly created</w:t>
-      </w:r>
-      <w:proofErr w:type="gramEnd"/>
-      <w:r>
-        <w:t>, instead they must be requested</w:t>
-      </w:r>
-      <w:r>
-        <w:t xml:space="preserve">. Sub-sites </w:t>
-      </w:r>
-      <w:proofErr w:type="gramStart"/>
-      <w:r>
-        <w:t>are never allowed</w:t>
-      </w:r>
-      <w:proofErr w:type="gramEnd"/>
-      <w:r>
-        <w:t xml:space="preserve"> for personal sites.</w:t>
+        <w:t>Sub-sites may not be directly created, instead they must be requested</w:t>
+      </w:r>
+      <w:r>
+        <w:t>. Sub-sites are never allowed for personal sites.</w:t>
       </w:r>
     </w:p>
     <w:p>
@@ -5660,26 +5519,19 @@
         <w:t>Us</w:t>
       </w:r>
       <w:r>
-        <w:t xml:space="preserve">ers are restricted from using certain settings (ex: Site Collection Features, Site Features). System administrator </w:t>
-      </w:r>
-      <w:proofErr w:type="gramStart"/>
-      <w:r>
-        <w:t>are permitted</w:t>
-      </w:r>
-      <w:proofErr w:type="gramEnd"/>
-      <w:r>
-        <w:t xml:space="preserve"> to bypass this restriction for maintenance.</w:t>
+        <w:t>ers are restricted from using certain settings (ex: Site Collection Features, Site Features). System administrator are permitted to bypass this restriction for maintenance.</w:t>
       </w:r>
     </w:p>
     <w:p>
       <w:pPr>
         <w:pStyle w:val="Heading3Numbered"/>
       </w:pPr>
-      <w:bookmarkStart w:id="20" w:name="_Toc416859132"/>
-      <w:r>
+      <w:bookmarkStart w:id="19" w:name="_Toc416859132"/>
+      <w:r>
+        <w:lastRenderedPageBreak/>
         <w:t>Considerations and workarounds</w:t>
       </w:r>
-      <w:bookmarkEnd w:id="20"/>
+      <w:bookmarkEnd w:id="19"/>
     </w:p>
     <w:p>
       <w:r>
@@ -5724,11 +5576,7 @@
     </w:p>
     <w:p>
       <w:r>
-        <w:t xml:space="preserve">Provisioning in particular utilizes a custom list definition encompassing custom content types, custom forms and workflows utilizing a coded workflow activity. Retracting the associated WSPs </w:t>
-      </w:r>
-      <w:r>
-        <w:lastRenderedPageBreak/>
-        <w:t xml:space="preserve">would render the provisioning system inoperable because of the </w:t>
+        <w:t xml:space="preserve">Provisioning in particular utilizes a custom list definition encompassing custom content types, custom forms and workflows utilizing a coded workflow activity. Retracting the associated WSPs would render the provisioning system inoperable because of the </w:t>
       </w:r>
       <w:r>
         <w:t xml:space="preserve">missing </w:t>
@@ -5769,15 +5617,7 @@
         <w:t>declaration</w:t>
       </w:r>
       <w:r>
-        <w:t xml:space="preserve"> files used to instantiate them – this </w:t>
-      </w:r>
-      <w:proofErr w:type="gramStart"/>
-      <w:r>
-        <w:t>is often referred</w:t>
-      </w:r>
-      <w:proofErr w:type="gramEnd"/>
-      <w:r>
-        <w:t xml:space="preserve"> to in SharePoint as “</w:t>
+        <w:t xml:space="preserve"> files used to instantiate them – this is often referred to in SharePoint as “</w:t>
       </w:r>
       <w:r>
         <w:rPr>
@@ -5789,15 +5629,7 @@
         <w:t>”.</w:t>
       </w:r>
       <w:r>
-        <w:t xml:space="preserve"> This </w:t>
-      </w:r>
-      <w:proofErr w:type="gramStart"/>
-      <w:r>
-        <w:t>term which is popular when referring to ASPX pages</w:t>
-      </w:r>
-      <w:proofErr w:type="gramEnd"/>
-      <w:r>
-        <w:t xml:space="preserve"> also applies to some </w:t>
+        <w:t xml:space="preserve"> This term which is popular when referring to ASPX pages also applies to some </w:t>
       </w:r>
       <w:r>
         <w:t xml:space="preserve">XML Element </w:t>
@@ -5808,23 +5640,7 @@
     </w:p>
     <w:p>
       <w:r>
-        <w:t xml:space="preserve">In some cases that relationship can be severed by un-ghosting, which has the effect of duplicating the file-based structure into the database where </w:t>
-      </w:r>
-      <w:proofErr w:type="gramStart"/>
-      <w:r>
-        <w:t>it can be retrieved by SharePoint going forward</w:t>
-      </w:r>
-      <w:proofErr w:type="gramEnd"/>
-      <w:r>
-        <w:t xml:space="preserve">. Examples of items that can be un-ghosted </w:t>
-      </w:r>
-      <w:proofErr w:type="gramStart"/>
-      <w:r>
-        <w:t>include:</w:t>
-      </w:r>
-      <w:proofErr w:type="gramEnd"/>
-      <w:r>
-        <w:t xml:space="preserve"> </w:t>
+        <w:t xml:space="preserve">In some cases that relationship can be severed by un-ghosting, which has the effect of duplicating the file-based structure into the database where it can be retrieved by SharePoint going forward. Examples of items that can be un-ghosted include: </w:t>
       </w:r>
       <w:r>
         <w:rPr>
@@ -5865,15 +5681,7 @@
         <w:t xml:space="preserve">list </w:t>
       </w:r>
       <w:r>
-        <w:t xml:space="preserve">data </w:t>
-      </w:r>
-      <w:proofErr w:type="gramStart"/>
-      <w:r>
-        <w:t>must be first copied</w:t>
-      </w:r>
-      <w:proofErr w:type="gramEnd"/>
-      <w:r>
-        <w:t xml:space="preserve"> to another compatible list (based on a standard list type), before removing the original list and ultimately retracting the </w:t>
+        <w:t xml:space="preserve">data must be first copied to another compatible list (based on a standard list type), before removing the original list and ultimately retracting the </w:t>
       </w:r>
       <w:proofErr w:type="spellStart"/>
       <w:r>
@@ -5909,15 +5717,7 @@
     </w:p>
     <w:p>
       <w:r>
-        <w:t xml:space="preserve">Site Collections are created manually by the SharePoint Administrator however sub-site creation from completed site requests are automatically created </w:t>
-      </w:r>
-      <w:proofErr w:type="gramStart"/>
-      <w:r>
-        <w:t>through the use of</w:t>
-      </w:r>
-      <w:proofErr w:type="gramEnd"/>
-      <w:r>
-        <w:t xml:space="preserve"> a SharePoint </w:t>
+        <w:t xml:space="preserve">Site Collections are created manually by the SharePoint Administrator however sub-site creation from completed site requests are automatically created through the use of a SharePoint </w:t>
       </w:r>
       <w:r>
         <w:rPr>
@@ -5938,34 +5738,10 @@
         <w:t>implementation</w:t>
       </w:r>
       <w:r>
-        <w:t xml:space="preserve"> can remain in C# procedural </w:t>
-      </w:r>
-      <w:proofErr w:type="gramStart"/>
-      <w:r>
-        <w:t>code,</w:t>
-      </w:r>
-      <w:proofErr w:type="gramEnd"/>
-      <w:r>
-        <w:t xml:space="preserve"> however the dependency on the SharePoint Server API would be replaced by the equivalent SharePoint Client Object Model (CSOM). Additionally, a trusted service account </w:t>
-      </w:r>
-      <w:proofErr w:type="gramStart"/>
-      <w:r>
-        <w:t>is needed</w:t>
-      </w:r>
-      <w:proofErr w:type="gramEnd"/>
-      <w:r>
-        <w:t xml:space="preserve"> because there would be no concept of “Elevated Privileges” in the external hosting environment.</w:t>
-      </w:r>
-      <w:r>
-        <w:t xml:space="preserve"> </w:t>
-      </w:r>
-      <w:proofErr w:type="gramStart"/>
-      <w:r>
-        <w:t>Preferably</w:t>
-      </w:r>
-      <w:proofErr w:type="gramEnd"/>
-      <w:r>
-        <w:t xml:space="preserve"> in scenarios that require “Elevated Privileges” the use Application Only Permissions is recommended.</w:t>
+        <w:t xml:space="preserve"> can remain in C# procedural code, however the dependency on the SharePoint Server API would be replaced by the equivalent SharePoint Client Object Model (CSOM). Additionally, a trusted service account is needed because there would be no concept of “Elevated Privileges” in the external hosting environment.</w:t>
+      </w:r>
+      <w:r>
+        <w:t xml:space="preserve"> Preferably in scenarios that require “Elevated Privileges” the use Application Only Permissions is recommended.</w:t>
       </w:r>
     </w:p>
     <w:p>
@@ -5979,15 +5755,7 @@
         <w:t>Feature Stapling</w:t>
       </w:r>
       <w:r>
-        <w:t xml:space="preserve">, where </w:t>
-      </w:r>
-      <w:proofErr w:type="gramStart"/>
-      <w:r>
-        <w:t>a named feature is automatically activated by SharePoint</w:t>
-      </w:r>
-      <w:proofErr w:type="gramEnd"/>
-      <w:r>
-        <w:t xml:space="preserve"> upon successful creation of a specified site type. </w:t>
+        <w:t xml:space="preserve">, where a named feature is automatically activated by SharePoint upon successful creation of a specified site type. </w:t>
       </w:r>
       <w:r>
         <w:t xml:space="preserve">Custom </w:t>
@@ -5999,43 +5767,16 @@
         <w:t>Office 365</w:t>
       </w:r>
       <w:r>
-        <w:t xml:space="preserve"> therefore additional provisioning logic </w:t>
-      </w:r>
-      <w:proofErr w:type="gramStart"/>
-      <w:r>
-        <w:t>must be moved</w:t>
-      </w:r>
-      <w:proofErr w:type="gramEnd"/>
-      <w:r>
-        <w:t xml:space="preserve"> to one of two areas. For Collaboration sites, provisioning can be added to the </w:t>
+        <w:t xml:space="preserve"> therefore additional provisioning logic must be moved to one of two areas. For Collaboration sites, provisioning can be added to the </w:t>
       </w:r>
       <w:r>
         <w:rPr>
           <w:b/>
         </w:rPr>
-        <w:t xml:space="preserve">scheduled </w:t>
-      </w:r>
-      <w:proofErr w:type="gramStart"/>
-      <w:r>
-        <w:rPr>
-          <w:b/>
-        </w:rPr>
-        <w:t>process</w:t>
-      </w:r>
-      <w:r>
-        <w:t xml:space="preserve"> which</w:t>
-      </w:r>
-      <w:proofErr w:type="gramEnd"/>
-      <w:r>
-        <w:t xml:space="preserve"> creates the site. Personal sites </w:t>
-      </w:r>
-      <w:proofErr w:type="gramStart"/>
-      <w:r>
-        <w:t>can be provisioned</w:t>
-      </w:r>
-      <w:proofErr w:type="gramEnd"/>
-      <w:r>
-        <w:t xml:space="preserve"> through a centralized </w:t>
+        <w:t>scheduled process</w:t>
+      </w:r>
+      <w:r>
+        <w:t xml:space="preserve"> which creates the site. Personal sites can be provisioned through a centralized </w:t>
       </w:r>
       <w:r>
         <w:rPr>
@@ -6044,7 +5785,19 @@
         <w:t>batch process</w:t>
       </w:r>
       <w:r>
-        <w:t xml:space="preserve">; or by means of JavaScript injected in a common landing page. This landing page can utilize a </w:t>
+        <w:rPr>
+          <w:b/>
+        </w:rPr>
+        <w:t xml:space="preserve"> or an Azure web job</w:t>
+      </w:r>
+      <w:bookmarkStart w:id="20" w:name="_GoBack"/>
+      <w:bookmarkEnd w:id="20"/>
+      <w:r>
+        <w:t xml:space="preserve">; or by means of JavaScript injected in a </w:t>
+      </w:r>
+      <w:r>
+        <w:lastRenderedPageBreak/>
+        <w:t xml:space="preserve">common landing page. This landing page can utilize a </w:t>
       </w:r>
       <w:r>
         <w:rPr>
@@ -6073,15 +5826,7 @@
         <w:t xml:space="preserve"> for additional information on modern implementation options for Web Parts.</w:t>
       </w:r>
       <w:r>
-        <w:t xml:space="preserve"> Redirection in particular </w:t>
-      </w:r>
-      <w:proofErr w:type="gramStart"/>
-      <w:r>
-        <w:t>may be implemented</w:t>
-      </w:r>
-      <w:proofErr w:type="gramEnd"/>
-      <w:r>
-        <w:t xml:space="preserve"> through a </w:t>
+        <w:t xml:space="preserve"> Redirection in particular may be implemented through a </w:t>
       </w:r>
       <w:r>
         <w:rPr>
@@ -6123,7 +5868,6 @@
       <w:bookmarkStart w:id="21" w:name="_Ref401946742"/>
       <w:bookmarkStart w:id="22" w:name="_Toc416859139"/>
       <w:r>
-        <w:lastRenderedPageBreak/>
         <w:t>Event Handling</w:t>
       </w:r>
     </w:p>
@@ -6145,37 +5889,35 @@
       <w:r>
         <w:t xml:space="preserve"> </w:t>
       </w:r>
-      <w:proofErr w:type="gramStart"/>
-      <w:r>
-        <w:t>are used</w:t>
-      </w:r>
-      <w:proofErr w:type="gramEnd"/>
-      <w:r>
-        <w:t xml:space="preserve"> to provide additional custom processing when a Site, Web, List or Item is affected. Event handling </w:t>
-      </w:r>
-      <w:proofErr w:type="gramStart"/>
-      <w:r>
-        <w:t>has been implemented</w:t>
-      </w:r>
-      <w:proofErr w:type="gramEnd"/>
-      <w:r>
-        <w:t xml:space="preserve"> to handle security after a site is provisioned or deleted. It </w:t>
-      </w:r>
-      <w:proofErr w:type="gramStart"/>
-      <w:r>
-        <w:t>has also been used</w:t>
-      </w:r>
-      <w:proofErr w:type="gramEnd"/>
-      <w:r>
-        <w:t xml:space="preserve"> to update the metadata of a document after it is uploaded. Creation of site columns and content types </w:t>
-      </w:r>
-      <w:proofErr w:type="gramStart"/>
-      <w:r>
-        <w:t>has also been performed</w:t>
-      </w:r>
-      <w:proofErr w:type="gramEnd"/>
-      <w:r>
-        <w:t xml:space="preserve"> using feature receivers.</w:t>
+      <w:r>
+        <w:t>have been</w:t>
+      </w:r>
+      <w:r>
+        <w:t xml:space="preserve"> used to provide additional custom processing when a Site, Web, List or Item is affected. Event handling has been implemented to handle security after a site </w:t>
+      </w:r>
+      <w:r>
+        <w:t>gets</w:t>
+      </w:r>
+      <w:r>
+        <w:t xml:space="preserve"> provisioned or deleted. </w:t>
+      </w:r>
+      <w:r>
+        <w:t>Event receivers have</w:t>
+      </w:r>
+      <w:r>
+        <w:t xml:space="preserve"> also been used to </w:t>
+      </w:r>
+      <w:r>
+        <w:t>auto-</w:t>
+      </w:r>
+      <w:r>
+        <w:t>update the metadata of a document after it is uploaded. Creation of site columns and content types ha</w:t>
+      </w:r>
+      <w:r>
+        <w:t>ve</w:t>
+      </w:r>
+      <w:r>
+        <w:t xml:space="preserve"> been performed using feature receivers.</w:t>
       </w:r>
     </w:p>
     <w:p>
@@ -6188,21 +5930,16 @@
     </w:p>
     <w:p>
       <w:r>
+        <w:t xml:space="preserve">An alternate approach will be adopted to replace traditional event handling. </w:t>
+      </w:r>
+      <w:r>
         <w:t xml:space="preserve">A remote event receiver is like a traditional event receiver in SharePoint.  </w:t>
       </w:r>
       <w:r>
         <w:t>The</w:t>
       </w:r>
       <w:r>
-        <w:t xml:space="preserve"> code registers itself with SharePoint to </w:t>
-      </w:r>
-      <w:proofErr w:type="gramStart"/>
-      <w:r>
-        <w:t>be called</w:t>
-      </w:r>
-      <w:proofErr w:type="gramEnd"/>
-      <w:r>
-        <w:t xml:space="preserve"> whenever an event occurs, such as a list is being deleted or a list item is being added.  </w:t>
+        <w:t xml:space="preserve"> code registers itself with SharePoint to be called whenever an event occurs, such as a list is being deleted or a list item is being added.  </w:t>
       </w:r>
       <w:r>
         <w:t>Y</w:t>
@@ -6231,31 +5968,7 @@
         <w:spacing w:before="0" w:after="200"/>
       </w:pPr>
       <w:r>
-        <w:t xml:space="preserve">Remote event receivers are done by means of Web </w:t>
-      </w:r>
-      <w:proofErr w:type="gramStart"/>
-      <w:r>
-        <w:t>services, that</w:t>
-      </w:r>
-      <w:proofErr w:type="gramEnd"/>
-      <w:r>
-        <w:t xml:space="preserve"> listen for events to occur. Instead of running code on the SP server, the app fires an event that </w:t>
-      </w:r>
-      <w:proofErr w:type="gramStart"/>
-      <w:r>
-        <w:t>is handled</w:t>
-      </w:r>
-      <w:proofErr w:type="gramEnd"/>
-      <w:r>
-        <w:t xml:space="preserve"> by this web service. By registering a remote </w:t>
-      </w:r>
-      <w:proofErr w:type="gramStart"/>
-      <w:r>
-        <w:t>end-point</w:t>
-      </w:r>
-      <w:proofErr w:type="gramEnd"/>
-      <w:r>
-        <w:t xml:space="preserve"> </w:t>
+        <w:t xml:space="preserve">Remote event receivers are done by means of Web services, that listen for events to occur. Instead of running code on the SP server, the app fires an event that is handled by this web service. By registering a remote end-point </w:t>
       </w:r>
       <w:r>
         <w:t>one</w:t>
@@ -6463,13 +6176,25 @@
     </w:p>
     <w:p>
       <w:r>
-        <w:t xml:space="preserve">Aspects of compliance which relate to special treatment of information based on importance, confidentiality or retention is discussed here as the topic of </w:t>
-      </w:r>
-      <w:r>
         <w:rPr>
           <w:u w:val="single"/>
         </w:rPr>
-        <w:t>records management</w:t>
+        <w:t>Record M</w:t>
+      </w:r>
+      <w:r>
+        <w:rPr>
+          <w:u w:val="single"/>
+        </w:rPr>
+        <w:t>anagement</w:t>
+      </w:r>
+      <w:r>
+        <w:t xml:space="preserve"> refers to the a</w:t>
+      </w:r>
+      <w:r>
+        <w:t>spects of compliance which relate to special treatment of information based on importance</w:t>
+      </w:r>
+      <w:r>
+        <w:t>, confidentiality or retention</w:t>
       </w:r>
       <w:r>
         <w:t xml:space="preserve">. </w:t>
@@ -6481,6 +6206,7 @@
       </w:pPr>
       <w:bookmarkStart w:id="23" w:name="_Toc416859140"/>
       <w:r>
+        <w:lastRenderedPageBreak/>
         <w:t>Customer requirements</w:t>
       </w:r>
       <w:bookmarkEnd w:id="23"/>
@@ -6515,15 +6241,7 @@
         <w:t>) years or older, regardless of the type, undergo an automatic disposition process.</w:t>
       </w:r>
       <w:r>
-        <w:t xml:space="preserve"> This </w:t>
-      </w:r>
-      <w:proofErr w:type="gramStart"/>
-      <w:r>
-        <w:t>is done</w:t>
-      </w:r>
-      <w:proofErr w:type="gramEnd"/>
-      <w:r>
-        <w:t xml:space="preserve"> for both legal compliance as well as farm capacity management.</w:t>
+        <w:t xml:space="preserve"> This is done for both legal compliance as well as farm capacity management.</w:t>
       </w:r>
     </w:p>
     <w:p>
@@ -6535,15 +6253,7 @@
         </w:numPr>
       </w:pPr>
       <w:r>
-        <w:t xml:space="preserve">Site assets and items in the Style Library folder </w:t>
-      </w:r>
-      <w:proofErr w:type="gramStart"/>
-      <w:r>
-        <w:t>are considered</w:t>
-      </w:r>
-      <w:proofErr w:type="gramEnd"/>
-      <w:r>
-        <w:t xml:space="preserve"> site-rendering artifacts and are excluded from expiration.</w:t>
+        <w:t>Site assets and items in the Style Library folder are considered site-rendering artifacts and are excluded from expiration.</w:t>
       </w:r>
     </w:p>
     <w:p>
@@ -6555,7 +6265,6 @@
         </w:numPr>
       </w:pPr>
       <w:r>
-        <w:lastRenderedPageBreak/>
         <w:t xml:space="preserve">A user or administrator </w:t>
       </w:r>
       <w:r>
@@ -6664,18 +6373,10 @@
         <w:t xml:space="preserve">The action taken on an expiring document </w:t>
       </w:r>
       <w:r>
-        <w:t xml:space="preserve">needs to </w:t>
-      </w:r>
-      <w:proofErr w:type="gramStart"/>
-      <w:r>
-        <w:t>be</w:t>
-      </w:r>
-      <w:r>
-        <w:t xml:space="preserve"> subsequently logged</w:t>
-      </w:r>
-      <w:proofErr w:type="gramEnd"/>
-      <w:r>
-        <w:t>.</w:t>
+        <w:t>needs to be</w:t>
+      </w:r>
+      <w:r>
+        <w:t xml:space="preserve"> subsequently logged.</w:t>
       </w:r>
     </w:p>
     <w:p>
@@ -6693,15 +6394,7 @@
         <w:t>should be</w:t>
       </w:r>
       <w:r>
-        <w:t xml:space="preserve"> chosen over custom to minimize the impact on </w:t>
-      </w:r>
-      <w:proofErr w:type="gramStart"/>
-      <w:r>
-        <w:t>end-user’s</w:t>
-      </w:r>
-      <w:proofErr w:type="gramEnd"/>
-      <w:r>
-        <w:t xml:space="preserve"> productivity and increase adoption.</w:t>
+        <w:t xml:space="preserve"> chosen over custom to minimize the impact on end-user’s productivity and increase adoption.</w:t>
       </w:r>
     </w:p>
     <w:p>
@@ -6716,15 +6409,7 @@
         <w:t>Currently consider</w:t>
       </w:r>
       <w:r>
-        <w:t xml:space="preserve">ing using </w:t>
-      </w:r>
-      <w:proofErr w:type="gramStart"/>
-      <w:r>
-        <w:t>SharePoint’s</w:t>
-      </w:r>
-      <w:proofErr w:type="gramEnd"/>
-      <w:r>
-        <w:t xml:space="preserve"> Record Center functionally</w:t>
+        <w:t>ing using SharePoint’s Record Center functionally</w:t>
       </w:r>
       <w:r>
         <w:t xml:space="preserve"> </w:t>
@@ -6748,7 +6433,19 @@
     </w:p>
     <w:p>
       <w:r>
-        <w:t xml:space="preserve">Choosing standard content types for the majority of document storage </w:t>
+        <w:t>Cho</w:t>
+      </w:r>
+      <w:r>
+        <w:t>ice of</w:t>
+      </w:r>
+      <w:r>
+        <w:t xml:space="preserve"> sta</w:t>
+      </w:r>
+      <w:r>
+        <w:t xml:space="preserve">ndard content types for </w:t>
+      </w:r>
+      <w:r>
+        <w:t xml:space="preserve">document storage </w:t>
       </w:r>
       <w:r>
         <w:t xml:space="preserve">will </w:t>
@@ -6757,13 +6454,8 @@
         <w:t xml:space="preserve">pay off during migration to </w:t>
       </w:r>
       <w:r>
-        <w:t xml:space="preserve">Office </w:t>
-      </w:r>
-      <w:proofErr w:type="gramStart"/>
-      <w:r>
-        <w:t>365</w:t>
-      </w:r>
-      <w:proofErr w:type="gramEnd"/>
+        <w:t>Office 365</w:t>
+      </w:r>
       <w:r>
         <w:t xml:space="preserve"> as those content types do not need to be systematically “un-ghosted” by an update utility prior to deactivating the corresponding features and removing the solutions from the farm.</w:t>
       </w:r>
@@ -6787,13 +6479,8 @@
       <w:r>
         <w:t xml:space="preserve"> </w:t>
       </w:r>
-      <w:proofErr w:type="gramStart"/>
-      <w:r>
-        <w:t>which</w:t>
-      </w:r>
-      <w:proofErr w:type="gramEnd"/>
-      <w:r>
-        <w:t xml:space="preserve"> processes the expiring document. These </w:t>
+      <w:r>
+        <w:t xml:space="preserve">which processes the expiring document. These </w:t>
       </w:r>
       <w:r>
         <w:t>activates</w:t>
@@ -6868,6 +6555,11 @@
       </w:r>
     </w:p>
     <w:p>
+      <w:r>
+        <w:t>This approach might involve some rework.</w:t>
+      </w:r>
+    </w:p>
+    <w:p>
       <w:pPr>
         <w:pStyle w:val="Heading2Numbered"/>
       </w:pPr>
@@ -6883,15 +6575,7 @@
     </w:p>
     <w:p>
       <w:r>
-        <w:t xml:space="preserve">All safety incidents reported at various units </w:t>
-      </w:r>
-      <w:proofErr w:type="gramStart"/>
-      <w:r>
-        <w:t>are logged</w:t>
-      </w:r>
-      <w:proofErr w:type="gramEnd"/>
-      <w:r>
-        <w:t xml:space="preserve"> into the Safety List for the specific site. </w:t>
+        <w:t xml:space="preserve">All safety incidents reported at various units are logged into the Safety List for the specific site. </w:t>
       </w:r>
       <w:r>
         <w:t>Every site has safety news displayed on the homepage through a safety web part.</w:t>
@@ -6899,6 +6583,7 @@
     </w:p>
     <w:p>
       <w:r>
+        <w:lastRenderedPageBreak/>
         <w:t>In addition to showing the safety incidents for the unit/department, the</w:t>
       </w:r>
       <w:r>
@@ -6912,16 +6597,11 @@
       <w:r>
         <w:t xml:space="preserve"> </w:t>
       </w:r>
-      <w:proofErr w:type="gramStart"/>
       <w:r>
         <w:t xml:space="preserve">can also </w:t>
       </w:r>
       <w:r>
-        <w:t>be configured</w:t>
-      </w:r>
-      <w:proofErr w:type="gramEnd"/>
-      <w:r>
-        <w:t xml:space="preserve"> to pull</w:t>
+        <w:t>be configured to pull</w:t>
       </w:r>
       <w:r>
         <w:t xml:space="preserve"> safety incidents </w:t>
@@ -6982,7 +6662,6 @@
         </w:numPr>
       </w:pPr>
       <w:r>
-        <w:lastRenderedPageBreak/>
         <w:t>Employees should receive regular safety updates on the</w:t>
       </w:r>
       <w:r>
@@ -7072,23 +6751,13 @@
     </w:p>
     <w:p>
       <w:r>
-        <w:t xml:space="preserve">Safety Rollups on site landing pages </w:t>
-      </w:r>
-      <w:proofErr w:type="gramStart"/>
-      <w:r>
-        <w:t>are designed</w:t>
-      </w:r>
-      <w:proofErr w:type="gramEnd"/>
-      <w:r>
-        <w:t xml:space="preserve"> using the Site Data Queries to fetch data from multiple sites within the “Safety” site collection. This functionality </w:t>
-      </w:r>
-      <w:proofErr w:type="gramStart"/>
-      <w:r>
-        <w:t>can be simulated</w:t>
-      </w:r>
-      <w:proofErr w:type="gramEnd"/>
-      <w:r>
-        <w:t xml:space="preserve"> by creating a Safety Yammer group and adding the Yammer embedded code </w:t>
+        <w:t>Safety Rollups on site landing pages are designed using the Site Data Queries to fetch data from multiple sites within the “</w:t>
+      </w:r>
+      <w:r>
+        <w:t>Contoso Intranet</w:t>
+      </w:r>
+      <w:r>
+        <w:t xml:space="preserve">” site collection. This functionality can be simulated by creating a Safety Yammer group and adding the Yammer embedded code </w:t>
       </w:r>
       <w:r>
         <w:t>on</w:t>
@@ -7114,6 +6783,9 @@
         <w:t xml:space="preserve">Yammer </w:t>
       </w:r>
       <w:r>
+        <w:t xml:space="preserve">natively </w:t>
+      </w:r>
+      <w:r>
         <w:t>send</w:t>
       </w:r>
       <w:r>
@@ -7123,20 +6795,21 @@
         <w:t xml:space="preserve"> a notification to the company staff </w:t>
       </w:r>
       <w:r>
-        <w:t xml:space="preserve">when announcements </w:t>
-      </w:r>
-      <w:proofErr w:type="gramStart"/>
-      <w:r>
-        <w:t>are created</w:t>
-      </w:r>
-      <w:proofErr w:type="gramEnd"/>
+        <w:t>when announcements are created</w:t>
+      </w:r>
       <w:r>
         <w:t>.</w:t>
       </w:r>
     </w:p>
     <w:p>
       <w:r>
-        <w:t>Yammer has a mobile app that can generate mobile views of the safety announcements.</w:t>
+        <w:t xml:space="preserve">Yammer has a mobile app that can generate mobile views </w:t>
+      </w:r>
+      <w:r>
+        <w:t>without any additional effort</w:t>
+      </w:r>
+      <w:r>
+        <w:t>.</w:t>
       </w:r>
     </w:p>
     <w:p>
@@ -7153,15 +6826,7 @@
     </w:p>
     <w:p>
       <w:r>
-        <w:t xml:space="preserve">Any remaining aspect of the </w:t>
-      </w:r>
-      <w:proofErr w:type="gramStart"/>
-      <w:r>
-        <w:t>end-user’s</w:t>
-      </w:r>
-      <w:proofErr w:type="gramEnd"/>
-      <w:r>
-        <w:t xml:space="preserve"> experience with SharePoint that has not been discussed in previous sections is recorded here as a </w:t>
+        <w:t xml:space="preserve">Any remaining aspect of the end-user’s experience with SharePoint that has not been discussed in previous sections is recorded here as a </w:t>
       </w:r>
       <w:r>
         <w:t>UX component</w:t>
@@ -7211,23 +6876,7 @@
       </w:r>
       <w:proofErr w:type="spellEnd"/>
       <w:r>
-        <w:t xml:space="preserve">) </w:t>
-      </w:r>
-      <w:proofErr w:type="gramStart"/>
-      <w:r>
-        <w:t>cannot be used</w:t>
-      </w:r>
-      <w:proofErr w:type="gramEnd"/>
-      <w:r>
-        <w:t xml:space="preserve"> as is in the App model. Alternate options </w:t>
-      </w:r>
-      <w:proofErr w:type="gramStart"/>
-      <w:r>
-        <w:t>have been suggested</w:t>
-      </w:r>
-      <w:proofErr w:type="gramEnd"/>
-      <w:r>
-        <w:t xml:space="preserve"> below:</w:t>
+        <w:t>) cannot be used as is in the App model. Alternate options have been suggested below:</w:t>
       </w:r>
     </w:p>
     <w:p>
@@ -7238,6 +6887,7 @@
       <w:bookmarkStart w:id="27" w:name="_Ref402115851"/>
       <w:bookmarkStart w:id="28" w:name="_Toc416859144"/>
       <w:r>
+        <w:lastRenderedPageBreak/>
         <w:t>Considerations and workarounds</w:t>
       </w:r>
       <w:bookmarkEnd w:id="27"/>
@@ -7248,15 +6898,7 @@
         <w:t>Dynamic page rendering</w:t>
       </w:r>
       <w:r>
-        <w:t xml:space="preserve"> takes place in the browser using delegate controls and client-side JavaScript and HTML injection. Because delegate controls </w:t>
-      </w:r>
-      <w:proofErr w:type="gramStart"/>
-      <w:r>
-        <w:t>are hosted</w:t>
-      </w:r>
-      <w:proofErr w:type="gramEnd"/>
-      <w:r>
-        <w:t xml:space="preserve"> in the file system these may no longer be used to intervene in ASP.NET page rendering </w:t>
+        <w:t xml:space="preserve"> takes place in the browser using delegate controls and client-side JavaScript and HTML injection. Because delegate controls are hosted in the file system these may no longer be used to intervene in ASP.NET page rendering </w:t>
       </w:r>
       <w:r>
         <w:t>pipeline. Alternatively, JavaSc</w:t>
@@ -7268,15 +6910,7 @@
         <w:t>i</w:t>
       </w:r>
       <w:r>
-        <w:t xml:space="preserve">pt and HTML </w:t>
-      </w:r>
-      <w:proofErr w:type="gramStart"/>
-      <w:r>
-        <w:t>may still be injected</w:t>
-      </w:r>
-      <w:proofErr w:type="gramEnd"/>
-      <w:r>
-        <w:t xml:space="preserve"> by utilizing host-web custom User Actions with </w:t>
+        <w:t xml:space="preserve">pt and HTML may still be injected by utilizing host-web custom User Actions with </w:t>
       </w:r>
       <w:proofErr w:type="spellStart"/>
       <w:r>
@@ -7295,15 +6929,7 @@
         <w:t>.</w:t>
       </w:r>
       <w:r>
-        <w:t xml:space="preserve"> (</w:t>
-      </w:r>
-      <w:proofErr w:type="gramStart"/>
-      <w:r>
-        <w:t>see</w:t>
-      </w:r>
-      <w:proofErr w:type="gramEnd"/>
-      <w:r>
-        <w:t xml:space="preserve"> </w:t>
+        <w:t xml:space="preserve"> (see </w:t>
       </w:r>
       <w:r>
         <w:fldChar w:fldCharType="begin"/>
@@ -7335,7 +6961,6 @@
         <w:rPr>
           <w:b/>
         </w:rPr>
-        <w:lastRenderedPageBreak/>
         <w:t>Web Parts</w:t>
       </w:r>
       <w:r>
@@ -7402,15 +7027,7 @@
         <w:t>HTML injection</w:t>
       </w:r>
       <w:r>
-        <w:t xml:space="preserve"> – may apply to smaller </w:t>
-      </w:r>
-      <w:proofErr w:type="gramStart"/>
-      <w:r>
-        <w:t>controls which</w:t>
-      </w:r>
-      <w:proofErr w:type="gramEnd"/>
-      <w:r>
-        <w:t xml:space="preserve"> present only small informational windows or clickable links (ex: server controls).</w:t>
+        <w:t xml:space="preserve"> – may apply to smaller controls which present only small informational windows or clickable links (ex: server controls).</w:t>
       </w:r>
     </w:p>
     <w:p>
@@ -7468,7 +7085,6 @@
       <w:r>
         <w:t xml:space="preserve">’s is considered </w:t>
       </w:r>
-      <w:proofErr w:type="gramStart"/>
       <w:r>
         <w:rPr>
           <w:u w:val="single"/>
@@ -7482,7 +7098,6 @@
         </w:rPr>
         <w:t>rd</w:t>
       </w:r>
-      <w:proofErr w:type="gramEnd"/>
       <w:r>
         <w:rPr>
           <w:u w:val="single"/>
@@ -7490,15 +7105,7 @@
         <w:t xml:space="preserve"> Party software</w:t>
       </w:r>
       <w:r>
-        <w:t xml:space="preserve">. Though the actual code and artifacts </w:t>
-      </w:r>
-      <w:proofErr w:type="gramStart"/>
-      <w:r>
-        <w:t>were not reviewed</w:t>
-      </w:r>
-      <w:proofErr w:type="gramEnd"/>
-      <w:r>
-        <w:t xml:space="preserve"> the business purpose and benefit from the software was quantified to assist </w:t>
+        <w:t xml:space="preserve">. Though the actual code and artifacts were not reviewed the business purpose and benefit from the software was quantified to assist </w:t>
       </w:r>
       <w:r>
         <w:t>Contoso</w:t>
@@ -7586,15 +7193,7 @@
         </w:numPr>
       </w:pPr>
       <w:r>
-        <w:t xml:space="preserve">Users can leave messages for the person they are interested </w:t>
-      </w:r>
-      <w:proofErr w:type="gramStart"/>
-      <w:r>
-        <w:t>in</w:t>
-      </w:r>
-      <w:proofErr w:type="gramEnd"/>
-      <w:r>
-        <w:t>.</w:t>
+        <w:t>Users can leave messages for the person they are interested in.</w:t>
       </w:r>
     </w:p>
     <w:p>
@@ -7602,6 +7201,7 @@
         <w:pStyle w:val="Heading3Numbered"/>
       </w:pPr>
       <w:r>
+        <w:lastRenderedPageBreak/>
         <w:t>Considerations and workarounds</w:t>
       </w:r>
     </w:p>
@@ -7616,15 +7216,7 @@
         <w:t>Skill finder</w:t>
       </w:r>
       <w:r>
-        <w:t xml:space="preserve"> features </w:t>
-      </w:r>
-      <w:proofErr w:type="gramStart"/>
-      <w:r>
-        <w:t>can be achieved</w:t>
-      </w:r>
-      <w:proofErr w:type="gramEnd"/>
-      <w:r>
-        <w:t xml:space="preserve"> through out of the box content search web parts using SharePoint People search with custom display templates and custom stylesheet.</w:t>
+        <w:t xml:space="preserve"> features can be achieved through out of the box content search web parts using SharePoint People search with custom display templates and custom stylesheet.</w:t>
       </w:r>
     </w:p>
     <w:p>
@@ -7640,7 +7232,6 @@
         <w:pStyle w:val="Heading2Numbered"/>
       </w:pPr>
       <w:r>
-        <w:lastRenderedPageBreak/>
         <w:t>Location Finder</w:t>
       </w:r>
     </w:p>
@@ -7662,15 +7253,7 @@
       </w:r>
       <w:proofErr w:type="spellEnd"/>
       <w:r>
-        <w:t xml:space="preserve"> locations to get information on sales volume and demand. The location information is stored in a SharePoint </w:t>
-      </w:r>
-      <w:proofErr w:type="gramStart"/>
-      <w:r>
-        <w:t>list which</w:t>
-      </w:r>
-      <w:proofErr w:type="gramEnd"/>
-      <w:r>
-        <w:t xml:space="preserve"> is then queried using a custom search </w:t>
+        <w:t xml:space="preserve"> locations to get information on sales volume and demand. The location information is stored in a SharePoint list which is then queried using a custom search </w:t>
       </w:r>
       <w:proofErr w:type="spellStart"/>
       <w:r>
@@ -7746,25 +7329,7 @@
           <w:b w:val="0"/>
           <w:bCs w:val="0"/>
         </w:rPr>
-        <w:t xml:space="preserve">Location Finder features </w:t>
-      </w:r>
-      <w:proofErr w:type="gramStart"/>
-      <w:r>
-        <w:rPr>
-          <w:rStyle w:val="Strong"/>
-          <w:b w:val="0"/>
-          <w:bCs w:val="0"/>
-        </w:rPr>
-        <w:t>can be achieved</w:t>
-      </w:r>
-      <w:proofErr w:type="gramEnd"/>
-      <w:r>
-        <w:rPr>
-          <w:rStyle w:val="Strong"/>
-          <w:b w:val="0"/>
-          <w:bCs w:val="0"/>
-        </w:rPr>
-        <w:t xml:space="preserve"> through out of the box content search </w:t>
+        <w:t xml:space="preserve">Location Finder features can be achieved through out of the box content search </w:t>
       </w:r>
       <w:proofErr w:type="spellStart"/>
       <w:r>
@@ -7804,25 +7369,7 @@
           <w:b w:val="0"/>
           <w:bCs w:val="0"/>
         </w:rPr>
-        <w:t xml:space="preserve">The list data </w:t>
-      </w:r>
-      <w:proofErr w:type="gramStart"/>
-      <w:r>
-        <w:rPr>
-          <w:rStyle w:val="Strong"/>
-          <w:b w:val="0"/>
-          <w:bCs w:val="0"/>
-        </w:rPr>
-        <w:t>can be queried by the web part and surfaced in the same way as it does presently</w:t>
-      </w:r>
-      <w:proofErr w:type="gramEnd"/>
-      <w:r>
-        <w:rPr>
-          <w:rStyle w:val="Strong"/>
-          <w:b w:val="0"/>
-          <w:bCs w:val="0"/>
-        </w:rPr>
-        <w:t>.</w:t>
+        <w:t>The list data can be queried by the web part and surfaced in the same way as it does presently.</w:t>
       </w:r>
     </w:p>
     <w:p>
@@ -7849,15 +7396,7 @@
     </w:p>
     <w:p>
       <w:r>
-        <w:t xml:space="preserve">Contoso uses a Migration tool provided by Wingtip that allows them to migrate content from one SharePoint site or farm to another. However, the tool requires an installation on Web Front End servers in every farm. </w:t>
-      </w:r>
-      <w:proofErr w:type="gramStart"/>
-      <w:r>
-        <w:t>Hence</w:t>
-      </w:r>
-      <w:proofErr w:type="gramEnd"/>
-      <w:r>
-        <w:t xml:space="preserve"> tool will not work in Office 365. </w:t>
+        <w:t xml:space="preserve">Contoso uses a Migration tool provided by Wingtip that allows them to migrate content from one SharePoint site or farm to another. However, the tool requires an installation on Web Front End servers in every farm. Hence tool will not work in Office 365. </w:t>
       </w:r>
     </w:p>
     <w:p>
@@ -7921,6 +7460,7 @@
         <w:pStyle w:val="Heading3Numbered"/>
       </w:pPr>
       <w:r>
+        <w:lastRenderedPageBreak/>
         <w:t>Considerations</w:t>
       </w:r>
       <w:r>
@@ -7942,34 +7482,6 @@
     </w:p>
     <w:p>
       <w:pPr>
-        <w:rPr>
-          <w:rStyle w:val="Strong"/>
-        </w:rPr>
-      </w:pPr>
-    </w:p>
-    <w:p>
-      <w:pPr>
-        <w:rPr>
-          <w:rStyle w:val="Strong"/>
-        </w:rPr>
-      </w:pPr>
-    </w:p>
-    <w:p>
-      <w:pPr>
-        <w:rPr>
-          <w:rStyle w:val="Strong"/>
-        </w:rPr>
-      </w:pPr>
-    </w:p>
-    <w:p>
-      <w:pPr>
-        <w:rPr>
-          <w:rStyle w:val="Strong"/>
-        </w:rPr>
-      </w:pPr>
-    </w:p>
-    <w:p>
-      <w:pPr>
         <w:pStyle w:val="Heading2Numbered"/>
       </w:pPr>
       <w:r>
@@ -7978,24 +7490,7 @@
     </w:p>
     <w:p>
       <w:r>
-        <w:t xml:space="preserve">Contoso </w:t>
-      </w:r>
-      <w:r>
-        <w:t>uses a Web Analytics solution provided by Adventure Works</w:t>
-      </w:r>
-      <w:r>
-        <w:t xml:space="preserve">. </w:t>
-      </w:r>
-      <w:r>
-        <w:t xml:space="preserve">It lets Contoso monitor the popular content and areas or sites that are no longer used. The data </w:t>
-      </w:r>
-      <w:proofErr w:type="gramStart"/>
-      <w:r>
-        <w:t>is reviewed</w:t>
-      </w:r>
-      <w:proofErr w:type="gramEnd"/>
-      <w:r>
-        <w:t xml:space="preserve"> each month during the Governance meeting.</w:t>
+        <w:t>Contoso uses a Web Analytics solution provided by Adventure Works. It lets Contoso monitor the popular content and areas or sites that are no longer used. The data is reviewed each month during the Governance meeting.</w:t>
       </w:r>
     </w:p>
     <w:p>
@@ -8426,6 +7921,7 @@
               <w:dataBinding w:prefixMappings="xmlns:ns0='http://purl.org/dc/elements/1.1/' xmlns:ns1='http://schemas.openxmlformats.org/package/2006/metadata/core-properties' " w:xpath="/ns1:coreProperties[1]/ns0:title[1]" w:storeItemID="{6C3C8BC8-F283-45AE-878A-BAB7291924A1}"/>
               <w:text/>
             </w:sdtPr>
+            <w:sdtEndPr/>
             <w:sdtContent>
               <w:r>
                 <w:t>Solution Assessment Report</w:t>
@@ -8442,6 +7938,7 @@
               <w:dataBinding w:prefixMappings="xmlns:ns0='http://purl.org/dc/elements/1.1/' xmlns:ns1='http://schemas.openxmlformats.org/package/2006/metadata/core-properties' " w:xpath="/ns1:coreProperties[1]/ns0:subject[1]" w:storeItemID="{6C3C8BC8-F283-45AE-878A-BAB7291924A1}"/>
               <w:text/>
             </w:sdtPr>
+            <w:sdtEndPr/>
             <w:sdtContent>
               <w:r>
                 <w:t>Final Report</w:t>
@@ -8451,11 +7948,21 @@
           <w:r>
             <w:t xml:space="preserve">, Version </w:t>
           </w:r>
-          <w:fldSimple w:instr=" DOCPROPERTY  Version  \* MERGEFORMAT ">
-            <w:r>
-              <w:t>1.0</w:t>
-            </w:r>
-          </w:fldSimple>
+          <w:r>
+            <w:fldChar w:fldCharType="begin"/>
+          </w:r>
+          <w:r>
+            <w:instrText xml:space="preserve"> DOCPROPERTY  Version  \* MERGEFORMAT </w:instrText>
+          </w:r>
+          <w:r>
+            <w:fldChar w:fldCharType="separate"/>
+          </w:r>
+          <w:r>
+            <w:t>1.0</w:t>
+          </w:r>
+          <w:r>
+            <w:fldChar w:fldCharType="end"/>
+          </w:r>
           <w:r>
             <w:t xml:space="preserve"> </w:t>
           </w:r>
@@ -8469,6 +7976,7 @@
                 <w:listItem w:value="[Document Status]"/>
               </w:dropDownList>
             </w:sdtPr>
+            <w:sdtEndPr/>
             <w:sdtContent>
               <w:r>
                 <w:t xml:space="preserve">     </w:t>
@@ -8494,6 +8002,7 @@
               <w:dataBinding w:prefixMappings="xmlns:ns0='http://purl.org/dc/elements/1.1/' xmlns:ns1='http://schemas.openxmlformats.org/package/2006/metadata/core-properties' " w:xpath="/ns1:coreProperties[1]/ns0:creator[1]" w:storeItemID="{6C3C8BC8-F283-45AE-878A-BAB7291924A1}"/>
               <w:text/>
             </w:sdtPr>
+            <w:sdtEndPr/>
             <w:sdtContent>
               <w:r>
                 <w:rPr>
@@ -8541,14 +8050,27 @@
           <w:r>
             <w:t xml:space="preserve">, Rev </w:t>
           </w:r>
-          <w:fldSimple w:instr=" REVNUM   \* MERGEFORMAT ">
-            <w:r>
-              <w:rPr>
-                <w:noProof/>
-              </w:rPr>
-              <w:t>46</w:t>
-            </w:r>
-          </w:fldSimple>
+          <w:r>
+            <w:fldChar w:fldCharType="begin"/>
+          </w:r>
+          <w:r>
+            <w:instrText xml:space="preserve"> REVNUM   \* MERGEFORMAT </w:instrText>
+          </w:r>
+          <w:r>
+            <w:fldChar w:fldCharType="separate"/>
+          </w:r>
+          <w:r>
+            <w:rPr>
+              <w:noProof/>
+            </w:rPr>
+            <w:t>46</w:t>
+          </w:r>
+          <w:r>
+            <w:rPr>
+              <w:noProof/>
+            </w:rPr>
+            <w:fldChar w:fldCharType="end"/>
+          </w:r>
         </w:p>
       </w:tc>
     </w:tr>
@@ -8583,7 +8105,7 @@
       <w:rPr>
         <w:noProof/>
       </w:rPr>
-      <w:t>17</w:t>
+      <w:t>12</w:t>
     </w:r>
     <w:r>
       <w:fldChar w:fldCharType="end"/>
@@ -8616,6 +8138,7 @@
               <w:dataBinding w:prefixMappings="xmlns:ns0='http://purl.org/dc/elements/1.1/' xmlns:ns1='http://schemas.openxmlformats.org/package/2006/metadata/core-properties' " w:xpath="/ns1:coreProperties[1]/ns0:title[1]" w:storeItemID="{6C3C8BC8-F283-45AE-878A-BAB7291924A1}"/>
               <w:text/>
             </w:sdtPr>
+            <w:sdtEndPr/>
             <w:sdtContent>
               <w:r>
                 <w:t>Solution Assessment Report</w:t>
@@ -8632,6 +8155,7 @@
               <w:dataBinding w:prefixMappings="xmlns:ns0='http://purl.org/dc/elements/1.1/' xmlns:ns1='http://schemas.openxmlformats.org/package/2006/metadata/core-properties' " w:xpath="/ns1:coreProperties[1]/ns0:subject[1]" w:storeItemID="{6C3C8BC8-F283-45AE-878A-BAB7291924A1}"/>
               <w:text/>
             </w:sdtPr>
+            <w:sdtEndPr/>
             <w:sdtContent>
               <w:r>
                 <w:t>Final Report</w:t>
@@ -8641,11 +8165,21 @@
           <w:r>
             <w:t xml:space="preserve">, Version </w:t>
           </w:r>
-          <w:fldSimple w:instr=" DOCPROPERTY  Version  \* MERGEFORMAT ">
-            <w:r>
-              <w:t>1.0</w:t>
-            </w:r>
-          </w:fldSimple>
+          <w:r>
+            <w:fldChar w:fldCharType="begin"/>
+          </w:r>
+          <w:r>
+            <w:instrText xml:space="preserve"> DOCPROPERTY  Version  \* MERGEFORMAT </w:instrText>
+          </w:r>
+          <w:r>
+            <w:fldChar w:fldCharType="separate"/>
+          </w:r>
+          <w:r>
+            <w:t>1.0</w:t>
+          </w:r>
+          <w:r>
+            <w:fldChar w:fldCharType="end"/>
+          </w:r>
           <w:r>
             <w:t xml:space="preserve"> Draft</w:t>
           </w:r>
@@ -8665,6 +8199,7 @@
               <w:dataBinding w:prefixMappings="xmlns:ns0='http://purl.org/dc/elements/1.1/' xmlns:ns1='http://schemas.openxmlformats.org/package/2006/metadata/core-properties' " w:xpath="/ns1:coreProperties[1]/ns0:creator[1]" w:storeItemID="{6C3C8BC8-F283-45AE-878A-BAB7291924A1}"/>
               <w:text/>
             </w:sdtPr>
+            <w:sdtEndPr/>
             <w:sdtContent>
               <w:r>
                 <w:rPr>
@@ -8712,14 +8247,27 @@
           <w:r>
             <w:t xml:space="preserve">, Rev </w:t>
           </w:r>
-          <w:fldSimple w:instr=" REVNUM   \* MERGEFORMAT ">
-            <w:r>
-              <w:rPr>
-                <w:noProof/>
-              </w:rPr>
-              <w:t>46</w:t>
-            </w:r>
-          </w:fldSimple>
+          <w:r>
+            <w:fldChar w:fldCharType="begin"/>
+          </w:r>
+          <w:r>
+            <w:instrText xml:space="preserve"> REVNUM   \* MERGEFORMAT </w:instrText>
+          </w:r>
+          <w:r>
+            <w:fldChar w:fldCharType="separate"/>
+          </w:r>
+          <w:r>
+            <w:rPr>
+              <w:noProof/>
+            </w:rPr>
+            <w:t>46</w:t>
+          </w:r>
+          <w:r>
+            <w:rPr>
+              <w:noProof/>
+            </w:rPr>
+            <w:fldChar w:fldCharType="end"/>
+          </w:r>
         </w:p>
       </w:tc>
     </w:tr>
@@ -8847,21 +8395,11 @@
       </w:rPr>
       <w:tab/>
     </w:r>
-    <w:r>
-      <w:fldChar w:fldCharType="begin"/>
-    </w:r>
-    <w:r>
-      <w:instrText xml:space="preserve"> DOCPROPERTY  Customer </w:instrText>
-    </w:r>
-    <w:r>
-      <w:fldChar w:fldCharType="separate"/>
-    </w:r>
-    <w:r>
-      <w:t>Contoso Corporation</w:t>
-    </w:r>
-    <w:r>
-      <w:fldChar w:fldCharType="end"/>
-    </w:r>
+    <w:fldSimple w:instr=" DOCPROPERTY  Customer ">
+      <w:r>
+        <w:t>Contoso Corporation</w:t>
+      </w:r>
+    </w:fldSimple>
   </w:p>
   <w:p>
     <w:pPr>
@@ -12777,6 +12315,7 @@
   <w:style w:type="character" w:default="1" w:styleId="DefaultParagraphFont">
     <w:name w:val="Default Paragraph Font"/>
     <w:uiPriority w:val="1"/>
+    <w:semiHidden/>
     <w:unhideWhenUsed/>
   </w:style>
   <w:style w:type="table" w:default="1" w:styleId="TableNormal">
@@ -14081,6 +13620,7 @@
     <w:rsid w:val="00017E27"/>
     <w:rsid w:val="00023081"/>
     <w:rsid w:val="000330F2"/>
+    <w:rsid w:val="000470DF"/>
     <w:rsid w:val="00084B0D"/>
     <w:rsid w:val="000D480C"/>
     <w:rsid w:val="00216A58"/>
@@ -14098,6 +13638,7 @@
     <w:rsid w:val="006E7BF5"/>
     <w:rsid w:val="006E7C42"/>
     <w:rsid w:val="00702E1C"/>
+    <w:rsid w:val="0074699F"/>
     <w:rsid w:val="007656AD"/>
     <w:rsid w:val="007C14A9"/>
     <w:rsid w:val="007E762A"/>
@@ -14107,6 +13648,7 @@
     <w:rsid w:val="008E4454"/>
     <w:rsid w:val="008F616D"/>
     <w:rsid w:val="00952BAB"/>
+    <w:rsid w:val="00957C61"/>
     <w:rsid w:val="0098516B"/>
     <w:rsid w:val="00A6592E"/>
     <w:rsid w:val="00AB19D5"/>
@@ -14894,31 +14436,6 @@
 </file>
 
 <file path=customXml/item2.xml><?xml version="1.0" encoding="utf-8"?>
-<p:properties xmlns:p="http://schemas.microsoft.com/office/2006/metadata/properties" xmlns:xsi="http://www.w3.org/2001/XMLSchema-instance">
-  <documentManagement>
-    <SharedWithUsers xmlns="e0e106af-3f4c-49d5-ade1-2daa685ff270">
-      <UserInfo>
-        <DisplayName>Vidya Kiran R</DisplayName>
-        <AccountId>29</AccountId>
-        <AccountType/>
-      </UserInfo>
-      <UserInfo>
-        <DisplayName>Ahmed Abd Allah</DisplayName>
-        <AccountId>95</AccountId>
-        <AccountType/>
-      </UserInfo>
-      <UserInfo>
-        <DisplayName>Joe Newell</DisplayName>
-        <AccountId>84</AccountId>
-        <AccountType/>
-      </UserInfo>
-    </SharedWithUsers>
-    <SharingHintHash xmlns="5ec9502b-addf-4716-883a-9e6742fd5109">-978779025</SharingHintHash>
-  </documentManagement>
-</p:properties>
-</file>
-
-<file path=customXml/item3.xml><?xml version="1.0" encoding="utf-8"?>
 <ct:contentTypeSchema xmlns:ct="http://schemas.microsoft.com/office/2006/metadata/contentType" xmlns:ma="http://schemas.microsoft.com/office/2006/metadata/properties/metaAttributes" ct:_="" ma:_="" ma:contentTypeName="Document" ma:contentTypeID="0x010100E871BF116079424A844FD9D3C8FB42B4" ma:contentTypeVersion="3" ma:contentTypeDescription="Create a new document." ma:contentTypeScope="" ma:versionID="9283ed62e6daf5f548e57e0581381017">
   <xsd:schema xmlns:xsd="http://www.w3.org/2001/XMLSchema" xmlns:xs="http://www.w3.org/2001/XMLSchema" xmlns:p="http://schemas.microsoft.com/office/2006/metadata/properties" xmlns:ns2="e0e106af-3f4c-49d5-ade1-2daa685ff270" xmlns:ns3="5ec9502b-addf-4716-883a-9e6742fd5109" targetNamespace="http://schemas.microsoft.com/office/2006/metadata/properties" ma:root="true" ma:fieldsID="43d3125649778894f94476c2fef6327c" ns2:_="" ns3:_="">
     <xsd:import namespace="e0e106af-3f4c-49d5-ade1-2daa685ff270"/>
@@ -15077,6 +14594,31 @@
 </ct:contentTypeSchema>
 </file>
 
+<file path=customXml/item3.xml><?xml version="1.0" encoding="utf-8"?>
+<p:properties xmlns:p="http://schemas.microsoft.com/office/2006/metadata/properties" xmlns:xsi="http://www.w3.org/2001/XMLSchema-instance">
+  <documentManagement>
+    <SharedWithUsers xmlns="e0e106af-3f4c-49d5-ade1-2daa685ff270">
+      <UserInfo>
+        <DisplayName>Vidya Kiran R</DisplayName>
+        <AccountId>29</AccountId>
+        <AccountType/>
+      </UserInfo>
+      <UserInfo>
+        <DisplayName>Ahmed Abd Allah</DisplayName>
+        <AccountId>95</AccountId>
+        <AccountType/>
+      </UserInfo>
+      <UserInfo>
+        <DisplayName>Joe Newell</DisplayName>
+        <AccountId>84</AccountId>
+        <AccountType/>
+      </UserInfo>
+    </SharedWithUsers>
+    <SharingHintHash xmlns="5ec9502b-addf-4716-883a-9e6742fd5109">-978779025</SharingHintHash>
+  </documentManagement>
+</p:properties>
+</file>
+
 <file path=customXml/item4.xml><?xml version="1.0" encoding="utf-8"?>
 <?mso-contentType ?>
 <FormTemplates xmlns="http://schemas.microsoft.com/sharepoint/v3/contenttype/forms">
@@ -15099,16 +14641,6 @@
 </file>
 
 <file path=customXml/itemProps2.xml><?xml version="1.0" encoding="utf-8"?>
-<ds:datastoreItem xmlns:ds="http://schemas.openxmlformats.org/officeDocument/2006/customXml" ds:itemID="{77952D5B-3052-4ECD-B9E7-0A9821532CD8}">
-  <ds:schemaRefs>
-    <ds:schemaRef ds:uri="http://schemas.microsoft.com/office/2006/metadata/properties"/>
-    <ds:schemaRef ds:uri="e0e106af-3f4c-49d5-ade1-2daa685ff270"/>
-    <ds:schemaRef ds:uri="5ec9502b-addf-4716-883a-9e6742fd5109"/>
-  </ds:schemaRefs>
-</ds:datastoreItem>
-</file>
-
-<file path=customXml/itemProps3.xml><?xml version="1.0" encoding="utf-8"?>
 <ds:datastoreItem xmlns:ds="http://schemas.openxmlformats.org/officeDocument/2006/customXml" ds:itemID="{9EE5D9A7-D33C-4279-9DE6-262F61E661BC}">
   <ds:schemaRefs>
     <ds:schemaRef ds:uri="http://schemas.microsoft.com/office/2006/metadata/contentType"/>
@@ -15127,6 +14659,16 @@
 </ds:datastoreItem>
 </file>
 
+<file path=customXml/itemProps3.xml><?xml version="1.0" encoding="utf-8"?>
+<ds:datastoreItem xmlns:ds="http://schemas.openxmlformats.org/officeDocument/2006/customXml" ds:itemID="{77952D5B-3052-4ECD-B9E7-0A9821532CD8}">
+  <ds:schemaRefs>
+    <ds:schemaRef ds:uri="http://schemas.microsoft.com/office/2006/metadata/properties"/>
+    <ds:schemaRef ds:uri="e0e106af-3f4c-49d5-ade1-2daa685ff270"/>
+    <ds:schemaRef ds:uri="5ec9502b-addf-4716-883a-9e6742fd5109"/>
+  </ds:schemaRefs>
+</ds:datastoreItem>
+</file>
+
 <file path=customXml/itemProps4.xml><?xml version="1.0" encoding="utf-8"?>
 <ds:datastoreItem xmlns:ds="http://schemas.openxmlformats.org/officeDocument/2006/customXml" ds:itemID="{C043F0AD-4A06-431D-AC2B-9CB683CA8DBC}">
   <ds:schemaRefs>
@@ -15136,7 +14678,7 @@
 </file>
 
 <file path=customXml/itemProps5.xml><?xml version="1.0" encoding="utf-8"?>
-<ds:datastoreItem xmlns:ds="http://schemas.openxmlformats.org/officeDocument/2006/customXml" ds:itemID="{4122E4D4-EF58-44C8-9ECC-09C59A7FDF8D}">
+<ds:datastoreItem xmlns:ds="http://schemas.openxmlformats.org/officeDocument/2006/customXml" ds:itemID="{8AB00B7B-30E2-4D74-9ADF-D5047EB4B3E9}">
   <ds:schemaRefs>
     <ds:schemaRef ds:uri="http://schemas.openxmlformats.org/officeDocument/2006/bibliography"/>
   </ds:schemaRefs>

</xml_diff>

<commit_message>
small grammar fixes and review
</commit_message>
<xml_diff>
--- a/PnP Transformation Process/Samples/PnP Transformation - Solution Assessment Report - Contoso.docx
+++ b/PnP Transformation Process/Samples/PnP Transformation - Solution Assessment Report - Contoso.docx
@@ -2,11 +2,11 @@
 <file path=word/document.xml><?xml version="1.0" encoding="utf-8"?>
 <w:document xmlns:wpc="http://schemas.microsoft.com/office/word/2010/wordprocessingCanvas" xmlns:mc="http://schemas.openxmlformats.org/markup-compatibility/2006" xmlns:o="urn:schemas-microsoft-com:office:office" xmlns:r="http://schemas.openxmlformats.org/officeDocument/2006/relationships" xmlns:m="http://schemas.openxmlformats.org/officeDocument/2006/math" xmlns:v="urn:schemas-microsoft-com:vml" xmlns:wp14="http://schemas.microsoft.com/office/word/2010/wordprocessingDrawing" xmlns:wp="http://schemas.openxmlformats.org/drawingml/2006/wordprocessingDrawing" xmlns:w10="urn:schemas-microsoft-com:office:word" xmlns:w="http://schemas.openxmlformats.org/wordprocessingml/2006/main" xmlns:w14="http://schemas.microsoft.com/office/word/2010/wordml" xmlns:w15="http://schemas.microsoft.com/office/word/2012/wordml" xmlns:wpg="http://schemas.microsoft.com/office/word/2010/wordprocessingGroup" xmlns:wpi="http://schemas.microsoft.com/office/word/2010/wordprocessingInk" xmlns:wne="http://schemas.microsoft.com/office/word/2006/wordml" xmlns:wps="http://schemas.microsoft.com/office/word/2010/wordprocessingShape" mc:Ignorable="w14 w15 wp14">
   <w:body>
+    <w:bookmarkStart w:id="0" w:name="_Toc227064252"/>
     <w:p>
       <w:pPr>
         <w:spacing w:before="5160"/>
       </w:pPr>
-      <w:bookmarkStart w:id="0" w:name="_Toc227064252"/>
       <w:r>
         <w:rPr>
           <w:noProof/>
@@ -419,11 +419,21 @@
           <w:r>
             <w:t xml:space="preserve">Version </w:t>
           </w:r>
-          <w:fldSimple w:instr=" DOCPROPERTY  Version  \* MERGEFORMAT ">
-            <w:r>
-              <w:t>1.0</w:t>
-            </w:r>
-          </w:fldSimple>
+          <w:r>
+            <w:fldChar w:fldCharType="begin"/>
+          </w:r>
+          <w:r>
+            <w:instrText xml:space="preserve"> DOCPROPERTY  Version  \* MERGEFORMAT </w:instrText>
+          </w:r>
+          <w:r>
+            <w:fldChar w:fldCharType="separate"/>
+          </w:r>
+          <w:r>
+            <w:t>1.0</w:t>
+          </w:r>
+          <w:r>
+            <w:fldChar w:fldCharType="end"/>
+          </w:r>
           <w:r>
             <w:t xml:space="preserve">  </w:t>
           </w:r>
@@ -491,8 +501,17 @@
                   <w:rStyle w:val="Strong"/>
                   <w:lang w:val="en-NZ"/>
                 </w:rPr>
-                <w:t>Pavel Bansky</w:t>
+                <w:t xml:space="preserve">Pavel </w:t>
               </w:r>
+              <w:proofErr w:type="spellStart"/>
+              <w:r>
+                <w:rPr>
+                  <w:rStyle w:val="Strong"/>
+                  <w:lang w:val="en-NZ"/>
+                </w:rPr>
+                <w:t>Bansky</w:t>
+              </w:r>
+              <w:proofErr w:type="spellEnd"/>
             </w:p>
           </w:sdtContent>
         </w:sdt>
@@ -713,8 +732,16 @@
                   <w:rPr>
                     <w:rStyle w:val="StyleLatinSegoeUI10pt"/>
                   </w:rPr>
-                  <w:t>Pavel Bansky</w:t>
-                </w:r>
+                  <w:t xml:space="preserve">Pavel </w:t>
+                </w:r>
+                <w:proofErr w:type="spellStart"/>
+                <w:r>
+                  <w:rPr>
+                    <w:rStyle w:val="StyleLatinSegoeUI10pt"/>
+                  </w:rPr>
+                  <w:t>Bansky</w:t>
+                </w:r>
+                <w:proofErr w:type="spellEnd"/>
                 <w:r>
                   <w:rPr>
                     <w:rStyle w:val="StyleLatinSegoeUI10pt"/>
@@ -793,8 +820,16 @@
                   <w:rPr>
                     <w:rStyle w:val="StyleLatinSegoeUI10pt"/>
                   </w:rPr>
-                  <w:t>Kari Furse</w:t>
-                </w:r>
+                  <w:t xml:space="preserve">Kari </w:t>
+                </w:r>
+                <w:proofErr w:type="spellStart"/>
+                <w:r>
+                  <w:rPr>
+                    <w:rStyle w:val="StyleLatinSegoeUI10pt"/>
+                  </w:rPr>
+                  <w:t>Furse</w:t>
+                </w:r>
+                <w:proofErr w:type="spellEnd"/>
               </w:p>
             </w:tc>
             <w:tc>
@@ -1188,8 +1223,6 @@
                 <w:t>Table of Contents</w:t>
               </w:r>
             </w:p>
-            <w:bookmarkStart w:id="1" w:name="_GoBack"/>
-            <w:bookmarkEnd w:id="1"/>
             <w:p>
               <w:pPr>
                 <w:pStyle w:val="TOC1"/>
@@ -5069,7 +5102,7 @@
       </w:sdtContent>
     </w:sdt>
     <w:bookmarkEnd w:id="0" w:displacedByCustomXml="prev"/>
-    <w:bookmarkStart w:id="2" w:name="_Toc297286694" w:displacedByCustomXml="prev"/>
+    <w:bookmarkStart w:id="1" w:name="_Toc297286694" w:displacedByCustomXml="prev"/>
     <w:p>
       <w:pPr>
         <w:spacing w:before="0" w:after="200"/>
@@ -5081,7 +5114,7 @@
           <w:szCs w:val="48"/>
         </w:rPr>
       </w:pPr>
-      <w:bookmarkStart w:id="3" w:name="_Toc385308663"/>
+      <w:bookmarkStart w:id="2" w:name="_Toc385308663"/>
       <w:r>
         <w:br w:type="page"/>
       </w:r>
@@ -5090,405 +5123,511 @@
       <w:pPr>
         <w:pStyle w:val="Heading1Numbered"/>
       </w:pPr>
-      <w:bookmarkStart w:id="4" w:name="_Toc421280364"/>
+      <w:bookmarkStart w:id="3" w:name="_Toc421280364"/>
       <w:r>
         <w:lastRenderedPageBreak/>
         <w:t>Executive Summary</w:t>
       </w:r>
+      <w:bookmarkEnd w:id="2"/>
       <w:bookmarkEnd w:id="3"/>
+    </w:p>
+    <w:p>
+      <w:r>
+        <w:t xml:space="preserve">This document represents the first in a two part series of artifacts generated as part of the </w:t>
+      </w:r>
+      <w:r>
+        <w:t>PnP Transformation process</w:t>
+      </w:r>
+      <w:r>
+        <w:t>. Recorded here are the findings following an analys</w:t>
+      </w:r>
+      <w:r>
+        <w:t>e</w:t>
+      </w:r>
+      <w:r>
+        <w:t xml:space="preserve">s of </w:t>
+      </w:r>
+      <w:r>
+        <w:t>Contoso</w:t>
+      </w:r>
+      <w:r>
+        <w:t xml:space="preserve">’s use of SharePoint and the customizations need to satisfy the business requirements of </w:t>
+      </w:r>
+      <w:r>
+        <w:t>Contoso</w:t>
+      </w:r>
+      <w:r>
+        <w:t>’s.</w:t>
+      </w:r>
+    </w:p>
+    <w:p>
+      <w:r>
+        <w:t>Contoso</w:t>
+      </w:r>
+      <w:r>
+        <w:t xml:space="preserve">’s corporate users utilize SharePoint primarily for document storage and collaboration using Team Sites, Project Sites, Document Centers and Personal OneDrive for Business libraries. Historically </w:t>
+      </w:r>
+      <w:r>
+        <w:t>Contoso</w:t>
+      </w:r>
+      <w:r>
+        <w:t xml:space="preserve"> had customized these sites more heavily with a unique look and feel as well as strict metadata collection</w:t>
+      </w:r>
+      <w:r>
+        <w:t xml:space="preserve">. </w:t>
+      </w:r>
+      <w:r>
+        <w:t>However</w:t>
+      </w:r>
+      <w:r>
+        <w:t>,</w:t>
+      </w:r>
+      <w:r>
+        <w:t xml:space="preserve"> the recent trend has been to embrace more of the out-of-box experience in an effort to minimize investment costs and maximize the</w:t>
+      </w:r>
+      <w:r>
+        <w:t xml:space="preserve"> return value of the</w:t>
+      </w:r>
+      <w:r>
+        <w:t xml:space="preserve"> platform.</w:t>
+      </w:r>
+      <w:r>
+        <w:t xml:space="preserve"> </w:t>
+      </w:r>
+      <w:r>
+        <w:t>Contoso</w:t>
+      </w:r>
+      <w:r>
+        <w:t xml:space="preserve"> </w:t>
+      </w:r>
+      <w:r>
+        <w:t xml:space="preserve">has localized the </w:t>
+      </w:r>
+      <w:r>
+        <w:t>customizations to the administrative site or those deemed mandatory for security and compliance governance.</w:t>
+      </w:r>
+    </w:p>
+    <w:p>
+      <w:r>
+        <w:t>Contoso wanted to reduce</w:t>
+      </w:r>
+      <w:r>
+        <w:t xml:space="preserve"> the invasiveness and extent of the </w:t>
+      </w:r>
+      <w:r>
+        <w:t xml:space="preserve">customization. This </w:t>
+      </w:r>
+      <w:r>
+        <w:t xml:space="preserve">will result in immediate cost reductions and functionality benefits. </w:t>
+      </w:r>
+      <w:r>
+        <w:t>However,</w:t>
+      </w:r>
+      <w:r>
+        <w:t xml:space="preserve"> in moving to the</w:t>
+      </w:r>
+      <w:r>
+        <w:t xml:space="preserve"> next version of the Office 365</w:t>
+      </w:r>
+      <w:r>
+        <w:t>, we will address</w:t>
+      </w:r>
+      <w:r>
+        <w:t xml:space="preserve"> </w:t>
+      </w:r>
+      <w:r>
+        <w:t xml:space="preserve">the effects of the previous customizations in the form of data migration. </w:t>
+      </w:r>
+      <w:r>
+        <w:t>We</w:t>
+      </w:r>
+      <w:r>
+        <w:t xml:space="preserve"> will </w:t>
+      </w:r>
+      <w:r>
+        <w:t>discuss this</w:t>
+      </w:r>
+      <w:r>
+        <w:t xml:space="preserve"> more during the Solution Design phase.</w:t>
+      </w:r>
+    </w:p>
+    <w:p>
+      <w:r>
+        <w:t>We approached t</w:t>
+      </w:r>
+      <w:r>
+        <w:t xml:space="preserve">he </w:t>
+      </w:r>
+      <w:r>
+        <w:t>Contoso</w:t>
+      </w:r>
+      <w:r>
+        <w:t xml:space="preserve">’s </w:t>
+      </w:r>
+      <w:r>
+        <w:t xml:space="preserve">Solution </w:t>
+      </w:r>
+      <w:r>
+        <w:t xml:space="preserve">Assessment from multiple </w:t>
+      </w:r>
+      <w:r>
+        <w:t>angles</w:t>
+      </w:r>
+      <w:r>
+        <w:t xml:space="preserve">. </w:t>
+      </w:r>
+      <w:r>
+        <w:t>The p</w:t>
+      </w:r>
+      <w:r>
+        <w:t xml:space="preserve">rimary purpose of the assessment </w:t>
+      </w:r>
+      <w:r>
+        <w:t>is</w:t>
+      </w:r>
+      <w:r>
+        <w:t xml:space="preserve"> to analyze </w:t>
+      </w:r>
+      <w:r>
+        <w:t xml:space="preserve">how the future Office 365 </w:t>
+      </w:r>
+      <w:r>
+        <w:t xml:space="preserve">environment </w:t>
+      </w:r>
+      <w:r>
+        <w:t xml:space="preserve">can be comply with the </w:t>
+      </w:r>
+      <w:r>
+        <w:t xml:space="preserve">current business and technical requirements. As part of the assessment, </w:t>
+      </w:r>
+      <w:r>
+        <w:t>Contoso</w:t>
+      </w:r>
+      <w:r>
+        <w:t>’s</w:t>
+      </w:r>
+      <w:r>
+        <w:t xml:space="preserve"> </w:t>
+      </w:r>
+      <w:r>
+        <w:t xml:space="preserve">has clarified the </w:t>
+      </w:r>
+      <w:r>
+        <w:t>SharePoint vision</w:t>
+      </w:r>
+      <w:r>
+        <w:t xml:space="preserve">. We have </w:t>
+      </w:r>
+      <w:r>
+        <w:t>recorded</w:t>
+      </w:r>
+      <w:r>
+        <w:t xml:space="preserve"> </w:t>
+      </w:r>
+      <w:r>
+        <w:t>thi</w:t>
+      </w:r>
+      <w:r>
+        <w:t>s</w:t>
+      </w:r>
+      <w:r>
+        <w:t xml:space="preserve"> as a</w:t>
+      </w:r>
+      <w:r>
+        <w:t xml:space="preserve"> guidance for roadmap planning. </w:t>
+      </w:r>
+    </w:p>
+    <w:p>
+      <w:pPr>
+        <w:pStyle w:val="Heading1Numbered"/>
+      </w:pPr>
+      <w:bookmarkStart w:id="4" w:name="_Toc421280365"/>
+      <w:r>
+        <w:t>Vision for SharePoint</w:t>
+      </w:r>
       <w:bookmarkEnd w:id="4"/>
     </w:p>
     <w:p>
       <w:r>
-        <w:t xml:space="preserve">This document represents the first in a two part series of artifacts generated as part of the </w:t>
-      </w:r>
-      <w:r>
-        <w:t>PnP Transformation process</w:t>
-      </w:r>
-      <w:r>
-        <w:t>. Recorded here are the findings following an analys</w:t>
-      </w:r>
-      <w:r>
-        <w:t>e</w:t>
-      </w:r>
-      <w:r>
-        <w:t xml:space="preserve">s of </w:t>
+        <w:t>The f</w:t>
+      </w:r>
+      <w:r>
+        <w:t xml:space="preserve">ollowing </w:t>
+      </w:r>
+      <w:r>
+        <w:t>vision statements</w:t>
+      </w:r>
+      <w:r>
+        <w:t xml:space="preserve"> define the high-level princip</w:t>
+      </w:r>
+      <w:r>
+        <w:t>les</w:t>
+      </w:r>
+      <w:r>
+        <w:t xml:space="preserve"> </w:t>
+      </w:r>
+      <w:r>
+        <w:t>of the</w:t>
+      </w:r>
+      <w:r>
+        <w:t xml:space="preserve"> </w:t>
       </w:r>
       <w:r>
         <w:t>Contoso</w:t>
       </w:r>
       <w:r>
-        <w:t xml:space="preserve">’s use of SharePoint and the customizations need to satisfy the business requirements of </w:t>
+        <w:t xml:space="preserve"> SharePoint Vision</w:t>
+      </w:r>
+      <w:r>
+        <w:t xml:space="preserve">: </w:t>
+      </w:r>
+      <w:r>
+        <w:t>Cloud ready</w:t>
+      </w:r>
+      <w:r>
+        <w:t xml:space="preserve">, </w:t>
+      </w:r>
+      <w:r>
+        <w:t>Agility for business</w:t>
+      </w:r>
+      <w:r>
+        <w:t xml:space="preserve">, </w:t>
+      </w:r>
+      <w:r>
+        <w:t>Cost efficiency</w:t>
+      </w:r>
+      <w:r>
+        <w:t xml:space="preserve"> and </w:t>
+      </w:r>
+      <w:r>
+        <w:t>Customize for business value</w:t>
+      </w:r>
+      <w:r>
+        <w:t>.</w:t>
+      </w:r>
+    </w:p>
+    <w:p>
+      <w:pPr>
+        <w:pStyle w:val="Heading2Numbered"/>
+      </w:pPr>
+      <w:bookmarkStart w:id="5" w:name="_Toc385308664"/>
+      <w:bookmarkStart w:id="6" w:name="_Toc421280366"/>
+      <w:bookmarkEnd w:id="5"/>
+      <w:r>
+        <w:t>Cloud ready</w:t>
+      </w:r>
+      <w:bookmarkEnd w:id="6"/>
+    </w:p>
+    <w:p>
+      <w:r>
+        <w:t>Contoso will develop a</w:t>
+      </w:r>
+      <w:r>
+        <w:t xml:space="preserve">ll solutions and functionalities </w:t>
+      </w:r>
+      <w:r>
+        <w:t xml:space="preserve">so that they can </w:t>
+      </w:r>
+      <w:r>
+        <w:t>support</w:t>
+      </w:r>
+      <w:r>
+        <w:t xml:space="preserve"> them</w:t>
+      </w:r>
+      <w:r>
+        <w:t xml:space="preserve"> in both</w:t>
+      </w:r>
+      <w:r>
+        <w:t xml:space="preserve"> the </w:t>
+      </w:r>
+      <w:r>
+        <w:t>private and public cloud</w:t>
+      </w:r>
+      <w:r>
+        <w:t>s</w:t>
+      </w:r>
+      <w:r>
+        <w:t xml:space="preserve">. This provides flexibility with the hosting platform and deployments are not bound to </w:t>
+      </w:r>
+      <w:r>
+        <w:t xml:space="preserve">a </w:t>
+      </w:r>
+      <w:r>
+        <w:t>single platform in the future.</w:t>
+      </w:r>
+    </w:p>
+    <w:p>
+      <w:r>
+        <w:t xml:space="preserve">Customizations developed for </w:t>
       </w:r>
       <w:r>
         <w:t>Contoso</w:t>
       </w:r>
       <w:r>
-        <w:t>’s.</w:t>
-      </w:r>
-    </w:p>
-    <w:p>
-      <w:r>
-        <w:t>Contoso</w:t>
-      </w:r>
-      <w:r>
-        <w:t xml:space="preserve">’s corporate users utilize SharePoint primarily for document storage and collaboration using Team Sites, Project Sites, Document Centers and Personal OneDrive for Business libraries. Historically </w:t>
-      </w:r>
-      <w:r>
-        <w:t>Contoso</w:t>
-      </w:r>
-      <w:r>
-        <w:t xml:space="preserve"> had customized these sites more heavily with a unique look and feel as well as strict metadata collection</w:t>
-      </w:r>
-      <w:r>
-        <w:t xml:space="preserve">. </w:t>
-      </w:r>
-      <w:r>
-        <w:t>However</w:t>
-      </w:r>
-      <w:r>
-        <w:t>,</w:t>
-      </w:r>
-      <w:r>
-        <w:t xml:space="preserve"> the recent trend has been to embrace more of the out-of-box experience in an effort to minimize investment costs and maximize the platform value returned.</w:t>
+        <w:t xml:space="preserve"> platform </w:t>
+      </w:r>
+      <w:r>
+        <w:t>should</w:t>
+      </w:r>
+      <w:r>
+        <w:t xml:space="preserve"> be in line with the Sha</w:t>
+      </w:r>
+      <w:r>
+        <w:t>rePoint product roadmap to ensure</w:t>
+      </w:r>
+      <w:r>
+        <w:t xml:space="preserve"> agility for the deployments. By using the app</w:t>
       </w:r>
       <w:r>
         <w:t xml:space="preserve"> </w:t>
       </w:r>
       <w:r>
-        <w:t>Contoso</w:t>
-      </w:r>
-      <w:r>
-        <w:t xml:space="preserve"> </w:t>
-      </w:r>
-      <w:r>
-        <w:t xml:space="preserve">has localized the </w:t>
-      </w:r>
-      <w:r>
-        <w:t>customizations to the administrative site or those deemed mandatory for security and compliance governance.</w:t>
-      </w:r>
-    </w:p>
-    <w:p>
-      <w:r>
-        <w:t>Contoso wanted to reduce</w:t>
-      </w:r>
-      <w:r>
-        <w:t xml:space="preserve"> the invasiveness and extent of the </w:t>
-      </w:r>
-      <w:r>
-        <w:t xml:space="preserve">customization. This </w:t>
-      </w:r>
-      <w:r>
-        <w:t xml:space="preserve">will result in immediate cost reductions and functionality benefits. </w:t>
-      </w:r>
-      <w:r>
-        <w:t>However,</w:t>
-      </w:r>
-      <w:r>
-        <w:t xml:space="preserve"> in moving to the</w:t>
-      </w:r>
-      <w:r>
-        <w:t xml:space="preserve"> next version of the Office 365</w:t>
-      </w:r>
-      <w:r>
-        <w:t>, we will address</w:t>
-      </w:r>
-      <w:r>
-        <w:t xml:space="preserve"> </w:t>
-      </w:r>
-      <w:r>
-        <w:t xml:space="preserve">the effects of the previous customizations in the form of data migration. </w:t>
-      </w:r>
-      <w:r>
-        <w:t>We</w:t>
-      </w:r>
-      <w:r>
-        <w:t xml:space="preserve"> will </w:t>
-      </w:r>
-      <w:r>
-        <w:t>discuss this</w:t>
-      </w:r>
-      <w:r>
-        <w:t xml:space="preserve"> more during the Solution Design phase.</w:t>
-      </w:r>
-    </w:p>
-    <w:p>
-      <w:r>
-        <w:t>We approached t</w:t>
-      </w:r>
-      <w:r>
-        <w:t xml:space="preserve">he </w:t>
-      </w:r>
-      <w:r>
-        <w:t>Contoso</w:t>
-      </w:r>
-      <w:r>
-        <w:t xml:space="preserve">’s </w:t>
-      </w:r>
-      <w:r>
-        <w:t xml:space="preserve">Solution </w:t>
-      </w:r>
-      <w:r>
-        <w:t xml:space="preserve">Assessment from multiple </w:t>
-      </w:r>
-      <w:r>
-        <w:t>angles</w:t>
-      </w:r>
-      <w:r>
-        <w:t xml:space="preserve">. </w:t>
-      </w:r>
-      <w:r>
-        <w:t>The p</w:t>
-      </w:r>
-      <w:r>
-        <w:t xml:space="preserve">rimary purpose of the assessment </w:t>
-      </w:r>
-      <w:r>
-        <w:t>is</w:t>
-      </w:r>
-      <w:r>
-        <w:t xml:space="preserve"> to analyze </w:t>
-      </w:r>
-      <w:r>
-        <w:t xml:space="preserve">how the future Office 365 </w:t>
-      </w:r>
-      <w:r>
-        <w:t xml:space="preserve">environment </w:t>
-      </w:r>
-      <w:r>
-        <w:t xml:space="preserve">can be comply with the </w:t>
-      </w:r>
-      <w:r>
-        <w:t xml:space="preserve">current business and technical requirements. As part of the assessment, </w:t>
-      </w:r>
-      <w:r>
-        <w:t>Contoso</w:t>
-      </w:r>
-      <w:r>
-        <w:t>’s</w:t>
-      </w:r>
-      <w:r>
-        <w:t xml:space="preserve"> </w:t>
-      </w:r>
-      <w:r>
-        <w:t xml:space="preserve">has clarified the </w:t>
-      </w:r>
-      <w:r>
-        <w:t>SharePoint vision</w:t>
-      </w:r>
-      <w:r>
-        <w:t xml:space="preserve">. We have </w:t>
-      </w:r>
-      <w:r>
-        <w:t>recorded</w:t>
-      </w:r>
-      <w:r>
-        <w:t xml:space="preserve"> </w:t>
-      </w:r>
-      <w:r>
-        <w:t>thi</w:t>
-      </w:r>
-      <w:r>
-        <w:t>s</w:t>
-      </w:r>
-      <w:r>
-        <w:t xml:space="preserve"> as a</w:t>
-      </w:r>
-      <w:r>
-        <w:t xml:space="preserve"> guidance for roadmap planning. </w:t>
-      </w:r>
-    </w:p>
-    <w:p>
-      <w:pPr>
-        <w:pStyle w:val="Heading1Numbered"/>
-      </w:pPr>
-      <w:bookmarkStart w:id="5" w:name="_Toc421280365"/>
-      <w:r>
-        <w:t>Vision for SharePoint</w:t>
-      </w:r>
-      <w:bookmarkEnd w:id="5"/>
-    </w:p>
-    <w:p>
-      <w:r>
-        <w:t>The f</w:t>
-      </w:r>
-      <w:r>
-        <w:t xml:space="preserve">ollowing </w:t>
-      </w:r>
-      <w:r>
-        <w:t>vision statements</w:t>
-      </w:r>
-      <w:r>
-        <w:t xml:space="preserve"> define the high-level princip</w:t>
-      </w:r>
-      <w:r>
-        <w:t>les</w:t>
-      </w:r>
-      <w:r>
-        <w:t xml:space="preserve"> </w:t>
-      </w:r>
-      <w:r>
-        <w:t>of the</w:t>
-      </w:r>
-      <w:r>
-        <w:t xml:space="preserve"> </w:t>
-      </w:r>
-      <w:r>
-        <w:t>Contoso</w:t>
-      </w:r>
-      <w:r>
-        <w:t xml:space="preserve"> SharePoint Vision</w:t>
-      </w:r>
-      <w:r>
-        <w:t xml:space="preserve">: </w:t>
-      </w:r>
-      <w:r>
-        <w:t>Cloud ready</w:t>
-      </w:r>
-      <w:r>
-        <w:t xml:space="preserve">, </w:t>
-      </w:r>
-      <w:r>
-        <w:t>Agility for business</w:t>
-      </w:r>
-      <w:r>
-        <w:t xml:space="preserve">, </w:t>
-      </w:r>
-      <w:r>
-        <w:t>Cost efficiency</w:t>
-      </w:r>
-      <w:r>
-        <w:t xml:space="preserve"> and </w:t>
-      </w:r>
-      <w:r>
-        <w:t>Customize for business value</w:t>
-      </w:r>
-      <w:r>
-        <w:t>.</w:t>
+        <w:t xml:space="preserve">model as the customization pattern, </w:t>
+      </w:r>
+      <w:r>
+        <w:t>Contoso can apply changes</w:t>
+      </w:r>
+      <w:r>
+        <w:t xml:space="preserve"> to sites without </w:t>
+      </w:r>
+      <w:r>
+        <w:t xml:space="preserve">the </w:t>
+      </w:r>
+      <w:r>
+        <w:t xml:space="preserve">constant need </w:t>
+      </w:r>
+      <w:r>
+        <w:t>of</w:t>
+      </w:r>
+      <w:r>
+        <w:t xml:space="preserve"> IT</w:t>
+      </w:r>
+      <w:r>
+        <w:t xml:space="preserve"> personnel</w:t>
+      </w:r>
+      <w:r>
+        <w:t xml:space="preserve"> to perform detailed testing.</w:t>
       </w:r>
     </w:p>
     <w:p>
       <w:pPr>
         <w:pStyle w:val="Heading2Numbered"/>
       </w:pPr>
-      <w:bookmarkStart w:id="6" w:name="_Toc385308664"/>
-      <w:bookmarkStart w:id="7" w:name="_Toc421280366"/>
-      <w:bookmarkEnd w:id="6"/>
-      <w:r>
-        <w:t>Cloud ready</w:t>
-      </w:r>
-      <w:bookmarkEnd w:id="7"/>
-    </w:p>
-    <w:p>
-      <w:r>
-        <w:t>Contoso will develop a</w:t>
-      </w:r>
-      <w:r>
-        <w:t xml:space="preserve">ll solutions and functionalities </w:t>
-      </w:r>
-      <w:r>
-        <w:t xml:space="preserve">so that they can </w:t>
-      </w:r>
-      <w:r>
-        <w:t>support</w:t>
-      </w:r>
-      <w:r>
-        <w:t xml:space="preserve"> them</w:t>
-      </w:r>
-      <w:r>
-        <w:t xml:space="preserve"> in both</w:t>
-      </w:r>
-      <w:r>
-        <w:t xml:space="preserve"> the </w:t>
-      </w:r>
-      <w:r>
-        <w:t>private and public cloud</w:t>
-      </w:r>
-      <w:r>
-        <w:t>s</w:t>
-      </w:r>
-      <w:r>
-        <w:t xml:space="preserve">. This provides flexibility with the hosting platform and deployments are not bound to </w:t>
-      </w:r>
-      <w:r>
-        <w:t xml:space="preserve">a </w:t>
-      </w:r>
-      <w:r>
-        <w:t>single platform in the future.</w:t>
-      </w:r>
-    </w:p>
-    <w:p>
-      <w:r>
-        <w:t xml:space="preserve">Customizations developed for </w:t>
-      </w:r>
-      <w:r>
-        <w:t>Contoso</w:t>
-      </w:r>
-      <w:r>
-        <w:t xml:space="preserve"> platform </w:t>
-      </w:r>
-      <w:r>
-        <w:t>should</w:t>
-      </w:r>
-      <w:r>
-        <w:t xml:space="preserve"> be in line with the Sha</w:t>
-      </w:r>
-      <w:r>
-        <w:t>rePoint product roadmap to ensure</w:t>
-      </w:r>
-      <w:r>
-        <w:t xml:space="preserve"> agility for the deployments. By using the app</w:t>
-      </w:r>
-      <w:r>
-        <w:t xml:space="preserve"> </w:t>
-      </w:r>
-      <w:r>
-        <w:t xml:space="preserve">model as the customization pattern, </w:t>
-      </w:r>
-      <w:r>
-        <w:t>Contoso can apply changes</w:t>
-      </w:r>
-      <w:r>
-        <w:t xml:space="preserve"> to sites without </w:t>
-      </w:r>
-      <w:r>
-        <w:t xml:space="preserve">the </w:t>
-      </w:r>
-      <w:r>
-        <w:t xml:space="preserve">constant need </w:t>
-      </w:r>
-      <w:r>
-        <w:t>of</w:t>
-      </w:r>
-      <w:r>
-        <w:t xml:space="preserve"> IT</w:t>
-      </w:r>
-      <w:r>
-        <w:t xml:space="preserve"> personnel</w:t>
-      </w:r>
-      <w:r>
-        <w:t xml:space="preserve"> to perform detailed testing.</w:t>
-      </w:r>
-    </w:p>
-    <w:p>
-      <w:pPr>
-        <w:pStyle w:val="Heading2Numbered"/>
-      </w:pPr>
-      <w:bookmarkStart w:id="8" w:name="_Toc421280367"/>
+      <w:bookmarkStart w:id="7" w:name="_Toc421280367"/>
       <w:r>
         <w:lastRenderedPageBreak/>
         <w:t>Agility for business</w:t>
       </w:r>
+      <w:bookmarkEnd w:id="7"/>
+    </w:p>
+    <w:p>
+      <w:r>
+        <w:t>App model will result in faster deployments. All projects should aim to minimize complexity, concentrate on the primary objectives, and then offer the actual business functionality in the simplest possible way.</w:t>
+      </w:r>
+    </w:p>
+    <w:p>
+      <w:r>
+        <w:t>App model supports deployments of new sites and elements to site collections without any downtime. This model reduces the service or maintenance windows</w:t>
+      </w:r>
+      <w:r>
+        <w:t xml:space="preserve">. </w:t>
+      </w:r>
+    </w:p>
+    <w:p>
+      <w:pPr>
+        <w:pStyle w:val="Heading2Numbered"/>
+      </w:pPr>
+      <w:bookmarkStart w:id="8" w:name="_Toc421280368"/>
+      <w:r>
+        <w:t>Cost efficiency</w:t>
+      </w:r>
       <w:bookmarkEnd w:id="8"/>
     </w:p>
     <w:p>
       <w:r>
-        <w:t>App model will result in faster deployments. All projects should aim to minimize complexity, concentrate on the primary objectives, and then offer the actual business functionality in the simplest possible way.</w:t>
-      </w:r>
-    </w:p>
-    <w:p>
-      <w:r>
-        <w:t>App model supports deployments of new sites and elements to site collections without any downtime. This model reduces the service or maintenance windows</w:t>
+        <w:t>Mi</w:t>
+      </w:r>
+      <w:r>
+        <w:t xml:space="preserve">nimize </w:t>
+      </w:r>
+      <w:r>
+        <w:t>the</w:t>
+      </w:r>
+      <w:r>
+        <w:t xml:space="preserve"> unnecessary complexity </w:t>
+      </w:r>
+      <w:r>
+        <w:t xml:space="preserve">involved </w:t>
+      </w:r>
+      <w:r>
+        <w:t xml:space="preserve">with customizations </w:t>
+      </w:r>
+      <w:r>
+        <w:t>if they do not provide direct</w:t>
+      </w:r>
+      <w:r>
+        <w:t xml:space="preserve"> business value.</w:t>
+      </w:r>
+      <w:r>
+        <w:t xml:space="preserve"> Use out of box features as far as possible.</w:t>
+      </w:r>
+    </w:p>
+    <w:p>
+      <w:r>
+        <w:t xml:space="preserve">Each </w:t>
+      </w:r>
+      <w:r>
+        <w:t>required function should</w:t>
+      </w:r>
+      <w:r>
+        <w:t xml:space="preserve"> be evaluated </w:t>
+      </w:r>
+      <w:r>
+        <w:t>against the</w:t>
+      </w:r>
+      <w:r>
+        <w:t xml:space="preserve"> value </w:t>
+      </w:r>
+      <w:r>
+        <w:t>gained and the cost associated</w:t>
+      </w:r>
+      <w:r>
+        <w:t xml:space="preserve"> </w:t>
+      </w:r>
+      <w:r>
+        <w:t>with the</w:t>
+      </w:r>
+      <w:r>
+        <w:t xml:space="preserve"> development </w:t>
+      </w:r>
+      <w:r>
+        <w:t xml:space="preserve">and </w:t>
+      </w:r>
+      <w:r>
+        <w:t>maintenance phase.</w:t>
+      </w:r>
+    </w:p>
+    <w:p>
+      <w:r>
+        <w:t xml:space="preserve">Minimize on-premises investments </w:t>
+      </w:r>
+      <w:r>
+        <w:t>in</w:t>
+      </w:r>
+      <w:r>
+        <w:t xml:space="preserve"> SharePoint and gradually </w:t>
+      </w:r>
+      <w:r>
+        <w:t>eliminate</w:t>
+      </w:r>
+      <w:r>
+        <w:t xml:space="preserve"> the need for the on-premises deployments </w:t>
+      </w:r>
+      <w:r>
+        <w:t>in favor of</w:t>
+      </w:r>
+      <w:r>
+        <w:t xml:space="preserve"> cloud options</w:t>
       </w:r>
       <w:r>
         <w:t xml:space="preserve">. </w:t>
@@ -5498,97 +5637,79 @@
       <w:pPr>
         <w:pStyle w:val="Heading2Numbered"/>
       </w:pPr>
-      <w:bookmarkStart w:id="9" w:name="_Toc421280368"/>
-      <w:r>
-        <w:t>Cost efficiency</w:t>
+      <w:bookmarkStart w:id="9" w:name="_Toc421280369"/>
+      <w:r>
+        <w:t>Customize for business value</w:t>
       </w:r>
       <w:bookmarkEnd w:id="9"/>
     </w:p>
     <w:p>
       <w:r>
-        <w:t>Mi</w:t>
-      </w:r>
-      <w:r>
-        <w:t xml:space="preserve">nimize </w:t>
+        <w:t xml:space="preserve">Each </w:t>
+      </w:r>
+      <w:r>
+        <w:t xml:space="preserve">customization and project should have </w:t>
+      </w:r>
+      <w:r>
+        <w:t xml:space="preserve">a </w:t>
+      </w:r>
+      <w:r>
+        <w:t>clear business case (ROI) tak</w:t>
+      </w:r>
+      <w:r>
+        <w:t>ing</w:t>
+      </w:r>
+      <w:r>
+        <w:t xml:space="preserve"> into account short and long-term costs </w:t>
+      </w:r>
+      <w:r>
+        <w:t>associated with</w:t>
+      </w:r>
+      <w:r>
+        <w:t xml:space="preserve"> development, training and maintenance.</w:t>
+      </w:r>
+    </w:p>
+    <w:p>
+      <w:r>
+        <w:t>Out</w:t>
+      </w:r>
+      <w:r>
+        <w:t>-</w:t>
+      </w:r>
+      <w:r>
+        <w:t>of</w:t>
+      </w:r>
+      <w:r>
+        <w:t>-</w:t>
       </w:r>
       <w:r>
         <w:t>the</w:t>
       </w:r>
       <w:r>
-        <w:t xml:space="preserve"> unnecessary complexity </w:t>
-      </w:r>
-      <w:r>
-        <w:t xml:space="preserve">involved </w:t>
-      </w:r>
-      <w:r>
-        <w:t xml:space="preserve">with customizations </w:t>
-      </w:r>
-      <w:r>
-        <w:t>if they do not provide direct</w:t>
-      </w:r>
-      <w:r>
-        <w:t xml:space="preserve"> business value.</w:t>
-      </w:r>
-      <w:r>
-        <w:t xml:space="preserve"> Use out of box features as far as possible.</w:t>
-      </w:r>
-    </w:p>
-    <w:p>
-      <w:r>
-        <w:t xml:space="preserve">Each </w:t>
-      </w:r>
-      <w:r>
-        <w:t>required function should</w:t>
-      </w:r>
-      <w:r>
-        <w:t xml:space="preserve"> be evaluated </w:t>
-      </w:r>
-      <w:r>
-        <w:t>against the</w:t>
-      </w:r>
-      <w:r>
-        <w:t xml:space="preserve"> value </w:t>
-      </w:r>
-      <w:r>
-        <w:t>gained and the cost associated</w:t>
-      </w:r>
-      <w:r>
-        <w:t xml:space="preserve"> </w:t>
-      </w:r>
-      <w:r>
-        <w:t>with the</w:t>
-      </w:r>
-      <w:r>
-        <w:t xml:space="preserve"> development </w:t>
-      </w:r>
-      <w:r>
-        <w:t xml:space="preserve">and </w:t>
-      </w:r>
-      <w:r>
-        <w:t>maintenance phase.</w:t>
-      </w:r>
-    </w:p>
-    <w:p>
-      <w:r>
-        <w:t xml:space="preserve">Minimize on-premises investments </w:t>
-      </w:r>
-      <w:r>
-        <w:t>in</w:t>
-      </w:r>
-      <w:r>
-        <w:t xml:space="preserve"> SharePoint and gradually </w:t>
-      </w:r>
-      <w:r>
-        <w:t>eliminate</w:t>
-      </w:r>
-      <w:r>
-        <w:t xml:space="preserve"> the need for the on-premises deployments </w:t>
-      </w:r>
-      <w:r>
-        <w:t>in favor of</w:t>
-      </w:r>
-      <w:r>
-        <w:t xml:space="preserve"> cloud options</w:t>
+        <w:t xml:space="preserve">-box functionalities should </w:t>
+      </w:r>
+      <w:r>
+        <w:t xml:space="preserve">always </w:t>
+      </w:r>
+      <w:r>
+        <w:t>hold priority</w:t>
+      </w:r>
+      <w:r>
+        <w:t xml:space="preserve"> and customization should only occur if out of the box functionalities or apps from public market place cannot provide similar functionality.</w:t>
+      </w:r>
+    </w:p>
+    <w:p>
+      <w:r>
+        <w:t>Use the app</w:t>
+      </w:r>
+      <w:r>
+        <w:t xml:space="preserve"> model whenever possible to minimize operation</w:t>
+      </w:r>
+      <w:r>
+        <w:t xml:space="preserve">al </w:t>
+      </w:r>
+      <w:r>
+        <w:t>impact of the customizations and to provide flexibility with the hosting options</w:t>
       </w:r>
       <w:r>
         <w:t xml:space="preserve">. </w:t>
@@ -5596,99 +5717,17 @@
     </w:p>
     <w:p>
       <w:pPr>
-        <w:pStyle w:val="Heading2Numbered"/>
-      </w:pPr>
-      <w:bookmarkStart w:id="10" w:name="_Toc421280369"/>
-      <w:r>
-        <w:t>Customize for business value</w:t>
+        <w:pStyle w:val="Heading1Numbered"/>
+      </w:pPr>
+      <w:bookmarkStart w:id="10" w:name="_Toc421280370"/>
+      <w:bookmarkStart w:id="11" w:name="_Toc385308665"/>
+      <w:r>
+        <w:t>SharePoint Assessment</w:t>
+      </w:r>
+      <w:r>
+        <w:t xml:space="preserve"> Report</w:t>
       </w:r>
       <w:bookmarkEnd w:id="10"/>
-    </w:p>
-    <w:p>
-      <w:r>
-        <w:t xml:space="preserve">Each </w:t>
-      </w:r>
-      <w:r>
-        <w:t xml:space="preserve">customization and project should have </w:t>
-      </w:r>
-      <w:r>
-        <w:t xml:space="preserve">a </w:t>
-      </w:r>
-      <w:r>
-        <w:t>clear business case (ROI) tak</w:t>
-      </w:r>
-      <w:r>
-        <w:t>ing</w:t>
-      </w:r>
-      <w:r>
-        <w:t xml:space="preserve"> into account short and long-term costs </w:t>
-      </w:r>
-      <w:r>
-        <w:t>associated with</w:t>
-      </w:r>
-      <w:r>
-        <w:t xml:space="preserve"> development, training and maintenance.</w:t>
-      </w:r>
-    </w:p>
-    <w:p>
-      <w:r>
-        <w:t>Out</w:t>
-      </w:r>
-      <w:r>
-        <w:t>-</w:t>
-      </w:r>
-      <w:r>
-        <w:t>of</w:t>
-      </w:r>
-      <w:r>
-        <w:t>-</w:t>
-      </w:r>
-      <w:r>
-        <w:t>the</w:t>
-      </w:r>
-      <w:r>
-        <w:t xml:space="preserve">-box functionalities should </w:t>
-      </w:r>
-      <w:r>
-        <w:t xml:space="preserve">always </w:t>
-      </w:r>
-      <w:r>
-        <w:t>hold priority</w:t>
-      </w:r>
-      <w:r>
-        <w:t xml:space="preserve"> and customization should only occur if out of the box functionalities or apps from public market place cannot provide similar functionality.</w:t>
-      </w:r>
-    </w:p>
-    <w:p>
-      <w:r>
-        <w:t>Use the app</w:t>
-      </w:r>
-      <w:r>
-        <w:t xml:space="preserve"> model whenever possible to minimize operation</w:t>
-      </w:r>
-      <w:r>
-        <w:t xml:space="preserve">al </w:t>
-      </w:r>
-      <w:r>
-        <w:t>impact of the customizations and to provide flexibility with the hosting options</w:t>
-      </w:r>
-      <w:r>
-        <w:t xml:space="preserve">. </w:t>
-      </w:r>
-    </w:p>
-    <w:p>
-      <w:pPr>
-        <w:pStyle w:val="Heading1Numbered"/>
-      </w:pPr>
-      <w:bookmarkStart w:id="11" w:name="_Toc385308665"/>
-      <w:bookmarkStart w:id="12" w:name="_Toc421280370"/>
-      <w:r>
-        <w:t>SharePoint Assessment</w:t>
-      </w:r>
-      <w:r>
-        <w:t xml:space="preserve"> Report</w:t>
-      </w:r>
-      <w:bookmarkEnd w:id="12"/>
       <w:r>
         <w:t xml:space="preserve"> </w:t>
       </w:r>
@@ -5881,11 +5920,11 @@
       <w:pPr>
         <w:pStyle w:val="Heading2Numbered"/>
       </w:pPr>
-      <w:bookmarkStart w:id="13" w:name="_Toc421280371"/>
+      <w:bookmarkStart w:id="12" w:name="_Toc421280371"/>
       <w:r>
         <w:t>FTC solutions analyzed</w:t>
       </w:r>
-      <w:bookmarkEnd w:id="13"/>
+      <w:bookmarkEnd w:id="12"/>
     </w:p>
     <w:p>
       <w:r>
@@ -5912,7 +5951,15 @@
           </w:tcPr>
           <w:p>
             <w:r>
-              <w:t>Solution (.wsp)</w:t>
+              <w:t>Solution (.</w:t>
+            </w:r>
+            <w:proofErr w:type="spellStart"/>
+            <w:r>
+              <w:t>wsp</w:t>
+            </w:r>
+            <w:proofErr w:type="spellEnd"/>
+            <w:r>
+              <w:t>)</w:t>
             </w:r>
           </w:p>
         </w:tc>
@@ -5938,12 +5985,14 @@
                 <w:b/>
               </w:rPr>
             </w:pPr>
+            <w:proofErr w:type="spellStart"/>
             <w:r>
               <w:rPr>
                 <w:b/>
               </w:rPr>
               <w:t>Contoso.SharePoint.Branding.wsp</w:t>
             </w:r>
+            <w:proofErr w:type="spellEnd"/>
           </w:p>
         </w:tc>
         <w:tc>
@@ -6016,6 +6065,7 @@
             <w:tcW w:w="0" w:type="auto"/>
           </w:tcPr>
           <w:p>
+            <w:proofErr w:type="spellStart"/>
             <w:r>
               <w:rPr>
                 <w:b/>
@@ -6023,6 +6073,7 @@
               <w:lastRenderedPageBreak/>
               <w:t>Contoso.SharePoint.Provisioning.wsp</w:t>
             </w:r>
+            <w:proofErr w:type="spellEnd"/>
             <w:r>
               <w:t xml:space="preserve"> </w:t>
             </w:r>
@@ -6190,12 +6241,14 @@
             <w:tcW w:w="0" w:type="auto"/>
           </w:tcPr>
           <w:p>
+            <w:proofErr w:type="spellStart"/>
             <w:r>
               <w:rPr>
                 <w:b/>
               </w:rPr>
               <w:t>Contoso.SharePoint.DocRetention.wsp</w:t>
             </w:r>
+            <w:proofErr w:type="spellEnd"/>
           </w:p>
         </w:tc>
         <w:tc>
@@ -6244,7 +6297,16 @@
               </w:rPr>
             </w:pPr>
             <w:r>
-              <w:t>Action taken on expiring documents is logged for audit purposes.</w:t>
+              <w:t>Log a</w:t>
+            </w:r>
+            <w:r>
+              <w:t>ction</w:t>
+            </w:r>
+            <w:r>
+              <w:t>s</w:t>
+            </w:r>
+            <w:r>
+              <w:t xml:space="preserve"> taken on expiring documents for audit purposes.</w:t>
             </w:r>
           </w:p>
           <w:p>
@@ -6290,6 +6352,7 @@
                 <w:b/>
               </w:rPr>
             </w:pPr>
+            <w:proofErr w:type="spellStart"/>
             <w:r>
               <w:rPr>
                 <w:b/>
@@ -6308,6 +6371,7 @@
               </w:rPr>
               <w:t>Receivers.wsp</w:t>
             </w:r>
+            <w:proofErr w:type="spellEnd"/>
           </w:p>
           <w:p/>
         </w:tc>
@@ -6379,12 +6443,14 @@
                 <w:b/>
               </w:rPr>
             </w:pPr>
+            <w:proofErr w:type="spellStart"/>
             <w:r>
               <w:rPr>
                 <w:b/>
               </w:rPr>
               <w:t>Contoso.SharePoint.SafetyNews.wsp</w:t>
             </w:r>
+            <w:proofErr w:type="spellEnd"/>
           </w:p>
         </w:tc>
         <w:tc>
@@ -6444,6 +6510,7 @@
             <w:tcW w:w="0" w:type="auto"/>
           </w:tcPr>
           <w:p>
+            <w:proofErr w:type="spellStart"/>
             <w:r>
               <w:rPr>
                 <w:b/>
@@ -6456,6 +6523,7 @@
               </w:rPr>
               <w:t>NewsAlerts.wsp</w:t>
             </w:r>
+            <w:proofErr w:type="spellEnd"/>
           </w:p>
         </w:tc>
         <w:tc>
@@ -6492,11 +6560,11 @@
       <w:pPr>
         <w:pStyle w:val="Heading2Numbered"/>
       </w:pPr>
-      <w:bookmarkStart w:id="14" w:name="_Toc421280372"/>
+      <w:bookmarkStart w:id="13" w:name="_Toc421280372"/>
       <w:r>
         <w:t>Branding</w:t>
       </w:r>
-      <w:bookmarkEnd w:id="14"/>
+      <w:bookmarkEnd w:id="13"/>
     </w:p>
     <w:p>
       <w:r>
@@ -6552,11 +6620,11 @@
       <w:pPr>
         <w:pStyle w:val="Heading3Numbered"/>
       </w:pPr>
-      <w:bookmarkStart w:id="15" w:name="_Toc421280373"/>
+      <w:bookmarkStart w:id="14" w:name="_Toc421280373"/>
       <w:r>
         <w:t>Customer requirements</w:t>
       </w:r>
-      <w:bookmarkEnd w:id="15"/>
+      <w:bookmarkEnd w:id="14"/>
     </w:p>
     <w:p>
       <w:r>
@@ -6595,9 +6663,11 @@
       <w:r>
         <w:t xml:space="preserve"> without modifying the </w:t>
       </w:r>
+      <w:proofErr w:type="spellStart"/>
       <w:r>
         <w:t>masterpage</w:t>
       </w:r>
+      <w:proofErr w:type="spellEnd"/>
       <w:r>
         <w:t xml:space="preserve">. </w:t>
       </w:r>
@@ -6608,7 +6678,15 @@
         <w:t>Share price, world clock, weather, emergency information, image rotator</w:t>
       </w:r>
       <w:r>
-        <w:t xml:space="preserve"> etc). This</w:t>
+        <w:t xml:space="preserve"> </w:t>
+      </w:r>
+      <w:proofErr w:type="spellStart"/>
+      <w:r>
+        <w:t>etc</w:t>
+      </w:r>
+      <w:proofErr w:type="spellEnd"/>
+      <w:r>
+        <w:t>). This</w:t>
       </w:r>
       <w:r>
         <w:t xml:space="preserve"> </w:t>
@@ -6643,20 +6721,28 @@
         <w:t>files and artifacts</w:t>
       </w:r>
       <w:r>
-        <w:t xml:space="preserve">, such as JavaScript (.JS), XML, images (.JPG, .PNG, .GIF). </w:t>
+        <w:t xml:space="preserve">, such as JavaScript (.JS), XML, images (.JPG, .PNG, </w:t>
+      </w:r>
+      <w:proofErr w:type="gramStart"/>
+      <w:r>
+        <w:t>.</w:t>
+      </w:r>
+      <w:proofErr w:type="gramEnd"/>
+      <w:r>
+        <w:t xml:space="preserve">GIF). </w:t>
       </w:r>
     </w:p>
     <w:p>
       <w:pPr>
         <w:pStyle w:val="Heading3Numbered"/>
       </w:pPr>
-      <w:bookmarkStart w:id="16" w:name="_Ref402116096"/>
-      <w:bookmarkStart w:id="17" w:name="_Toc421280374"/>
+      <w:bookmarkStart w:id="15" w:name="_Ref402116096"/>
+      <w:bookmarkStart w:id="16" w:name="_Toc421280374"/>
       <w:r>
         <w:t>Considerations and workarounds</w:t>
       </w:r>
+      <w:bookmarkEnd w:id="15"/>
       <w:bookmarkEnd w:id="16"/>
-      <w:bookmarkEnd w:id="17"/>
     </w:p>
     <w:p>
       <w:r>
@@ -6730,7 +6816,13 @@
     </w:p>
     <w:p>
       <w:r>
-        <w:t xml:space="preserve">Currently in FTC </w:t>
+        <w:t xml:space="preserve">Currently in </w:t>
+      </w:r>
+      <w:r>
+        <w:t>FTC,</w:t>
+      </w:r>
+      <w:r>
+        <w:t xml:space="preserve"> </w:t>
       </w:r>
       <w:r>
         <w:rPr>
@@ -6739,7 +6831,24 @@
         <w:t>files and artifacts</w:t>
       </w:r>
       <w:r>
-        <w:t xml:space="preserve"> were created single-instance by including them within the FEATURES directory or as Template Files in the SharePoint solution manifest. </w:t>
+        <w:t xml:space="preserve"> </w:t>
+      </w:r>
+      <w:r>
+        <w:t xml:space="preserve">are </w:t>
+      </w:r>
+      <w:r>
+        <w:t xml:space="preserve">created </w:t>
+      </w:r>
+      <w:r>
+        <w:t xml:space="preserve">as </w:t>
+      </w:r>
+      <w:r>
+        <w:t xml:space="preserve">single-instance </w:t>
+      </w:r>
+      <w:bookmarkStart w:id="17" w:name="_GoBack"/>
+      <w:bookmarkEnd w:id="17"/>
+      <w:r>
+        <w:t xml:space="preserve">by including them within the FEATURES directory or as Template Files in the SharePoint solution manifest. </w:t>
       </w:r>
       <w:r>
         <w:t xml:space="preserve">Contoso ghosted these files </w:t>
@@ -6880,7 +6989,15 @@
     </w:p>
     <w:p>
       <w:r>
-        <w:t xml:space="preserve">The mysites </w:t>
+        <w:t xml:space="preserve">The </w:t>
+      </w:r>
+      <w:proofErr w:type="spellStart"/>
+      <w:r>
+        <w:t>mysites</w:t>
+      </w:r>
+      <w:proofErr w:type="spellEnd"/>
+      <w:r>
+        <w:t xml:space="preserve"> </w:t>
       </w:r>
       <w:r>
         <w:t>could</w:t>
@@ -7405,7 +7522,15 @@
         <w:t>List Definitions</w:t>
       </w:r>
       <w:r>
-        <w:t xml:space="preserve"> (aka &lt;ListTemplate&gt;) do not behave as such and instead</w:t>
+        <w:t xml:space="preserve"> (aka &lt;</w:t>
+      </w:r>
+      <w:proofErr w:type="spellStart"/>
+      <w:r>
+        <w:t>ListTemplate</w:t>
+      </w:r>
+      <w:proofErr w:type="spellEnd"/>
+      <w:r>
+        <w:t>&gt;) do not behave as such and instead</w:t>
       </w:r>
       <w:r>
         <w:t xml:space="preserve"> Contoso will have to copy</w:t>
@@ -7419,6 +7544,7 @@
       <w:r>
         <w:t xml:space="preserve">data to another compatible list (based on a standard list type), before removing the original list and ultimately retracting the </w:t>
       </w:r>
+      <w:proofErr w:type="spellStart"/>
       <w:r>
         <w:rPr>
           <w:b/>
@@ -7437,8 +7563,17 @@
         </w:rPr>
         <w:t>wsp</w:t>
       </w:r>
-      <w:r>
-        <w:t xml:space="preserve"> containing the &lt;ListTemplate&gt;.</w:t>
+      <w:proofErr w:type="spellEnd"/>
+      <w:r>
+        <w:t xml:space="preserve"> containing the &lt;</w:t>
+      </w:r>
+      <w:proofErr w:type="spellStart"/>
+      <w:r>
+        <w:t>ListTemplate</w:t>
+      </w:r>
+      <w:proofErr w:type="spellEnd"/>
+      <w:r>
+        <w:t>&gt;.</w:t>
       </w:r>
     </w:p>
     <w:p>
@@ -7677,21 +7812,25 @@
       <w:r>
         <w:t xml:space="preserve"> using a </w:t>
       </w:r>
+      <w:proofErr w:type="spellStart"/>
       <w:r>
         <w:rPr>
           <w:b/>
         </w:rPr>
         <w:t>ScriptBlock</w:t>
       </w:r>
+      <w:proofErr w:type="spellEnd"/>
       <w:r>
         <w:t xml:space="preserve"> or </w:t>
       </w:r>
+      <w:proofErr w:type="spellStart"/>
       <w:r>
         <w:rPr>
           <w:b/>
         </w:rPr>
         <w:t>ScriptLink</w:t>
       </w:r>
+      <w:proofErr w:type="spellEnd"/>
       <w:r>
         <w:t xml:space="preserve"> </w:t>
       </w:r>
@@ -7704,12 +7843,12 @@
         <w:pStyle w:val="Heading2Numbered"/>
         <w:ind w:left="0" w:firstLine="0"/>
       </w:pPr>
-      <w:bookmarkStart w:id="21" w:name="_Ref401946742"/>
-      <w:bookmarkStart w:id="22" w:name="_Toc421280378"/>
+      <w:bookmarkStart w:id="21" w:name="_Toc421280378"/>
+      <w:bookmarkStart w:id="22" w:name="_Ref401946742"/>
       <w:r>
         <w:t>Event Handling</w:t>
       </w:r>
-      <w:bookmarkEnd w:id="22"/>
+      <w:bookmarkEnd w:id="21"/>
     </w:p>
     <w:p>
       <w:pPr>
@@ -8086,7 +8225,7 @@
       <w:r>
         <w:t>Records Management</w:t>
       </w:r>
-      <w:bookmarkEnd w:id="21"/>
+      <w:bookmarkEnd w:id="22"/>
       <w:bookmarkEnd w:id="25"/>
     </w:p>
     <w:p>
@@ -8354,7 +8493,10 @@
         <w:t>Currently consider</w:t>
       </w:r>
       <w:r>
-        <w:t>ing using SharePoint’s Record Center functionally</w:t>
+        <w:t>ing using the SharePoint</w:t>
+      </w:r>
+      <w:r>
+        <w:t xml:space="preserve"> Record Center functionally</w:t>
       </w:r>
       <w:r>
         <w:t xml:space="preserve"> </w:t>
@@ -8445,11 +8587,19 @@
       <w:r>
         <w:t xml:space="preserve"> in their current form, however the business logic could be factored to one or more </w:t>
       </w:r>
+      <w:proofErr w:type="spellStart"/>
       <w:r>
         <w:rPr>
           <w:b/>
         </w:rPr>
-        <w:t xml:space="preserve">oData </w:t>
+        <w:t>oData</w:t>
+      </w:r>
+      <w:proofErr w:type="spellEnd"/>
+      <w:r>
+        <w:rPr>
+          <w:b/>
+        </w:rPr>
+        <w:t xml:space="preserve"> </w:t>
       </w:r>
       <w:r>
         <w:rPr>
@@ -8535,8 +8685,13 @@
       <w:r>
         <w:t xml:space="preserve"> </w:t>
       </w:r>
-      <w:r>
-        <w:t xml:space="preserve">webpart </w:t>
+      <w:proofErr w:type="spellStart"/>
+      <w:r>
+        <w:t>webpart</w:t>
+      </w:r>
+      <w:proofErr w:type="spellEnd"/>
+      <w:r>
+        <w:t xml:space="preserve"> </w:t>
       </w:r>
       <w:r>
         <w:t xml:space="preserve">can also </w:t>
@@ -8560,7 +8715,15 @@
         <w:t>required</w:t>
       </w:r>
       <w:r>
-        <w:t xml:space="preserve"> through webpart configuration</w:t>
+        <w:t xml:space="preserve"> through </w:t>
+      </w:r>
+      <w:proofErr w:type="spellStart"/>
+      <w:r>
+        <w:t>webpart</w:t>
+      </w:r>
+      <w:proofErr w:type="spellEnd"/>
+      <w:r>
+        <w:t xml:space="preserve"> configuration</w:t>
       </w:r>
       <w:r>
         <w:t xml:space="preserve">. </w:t>
@@ -8836,7 +8999,15 @@
         <w:t>Share price, world clock, weather, emergency information, image rotator</w:t>
       </w:r>
       <w:r>
-        <w:t xml:space="preserve"> etc) as is in the App model. </w:t>
+        <w:t xml:space="preserve"> </w:t>
+      </w:r>
+      <w:proofErr w:type="spellStart"/>
+      <w:r>
+        <w:t>etc</w:t>
+      </w:r>
+      <w:proofErr w:type="spellEnd"/>
+      <w:r>
+        <w:t xml:space="preserve">) as is in the App model. </w:t>
       </w:r>
       <w:r>
         <w:t>Contoso can however use a</w:t>
@@ -8908,10 +9079,32 @@
         <w:t>i</w:t>
       </w:r>
       <w:r>
-        <w:t>pt and HTML by utilizing host-web custom User Actions with ScriptBlocks or ScriptLinks.</w:t>
-      </w:r>
-      <w:r>
-        <w:t xml:space="preserve"> (see </w:t>
+        <w:t xml:space="preserve">pt and HTML by utilizing host-web custom User Actions with </w:t>
+      </w:r>
+      <w:proofErr w:type="spellStart"/>
+      <w:r>
+        <w:t>ScriptBlocks</w:t>
+      </w:r>
+      <w:proofErr w:type="spellEnd"/>
+      <w:r>
+        <w:t xml:space="preserve"> or </w:t>
+      </w:r>
+      <w:proofErr w:type="spellStart"/>
+      <w:r>
+        <w:t>ScriptLinks</w:t>
+      </w:r>
+      <w:proofErr w:type="spellEnd"/>
+      <w:r>
+        <w:t>.</w:t>
+      </w:r>
+      <w:r>
+        <w:t xml:space="preserve"> (</w:t>
+      </w:r>
+      <w:r>
+        <w:t>See</w:t>
+      </w:r>
+      <w:r>
+        <w:t xml:space="preserve"> </w:t>
       </w:r>
       <w:r>
         <w:fldChar w:fldCharType="begin"/>
@@ -9069,6 +9262,7 @@
       <w:r>
         <w:t xml:space="preserve">’s is considered </w:t>
       </w:r>
+      <w:proofErr w:type="gramStart"/>
       <w:r>
         <w:rPr>
           <w:u w:val="single"/>
@@ -9082,6 +9276,7 @@
         </w:rPr>
         <w:t>rd</w:t>
       </w:r>
+      <w:proofErr w:type="gramEnd"/>
       <w:r>
         <w:rPr>
           <w:u w:val="single"/>
@@ -9134,7 +9329,15 @@
     </w:p>
     <w:p>
       <w:r>
-        <w:t>The custom webpart provided by Tailspin allow users to search for their colleagues based on their past projects, years of experience, subject of expertise.</w:t>
+        <w:t xml:space="preserve">The custom </w:t>
+      </w:r>
+      <w:proofErr w:type="spellStart"/>
+      <w:r>
+        <w:t>webpart</w:t>
+      </w:r>
+      <w:proofErr w:type="spellEnd"/>
+      <w:r>
+        <w:t xml:space="preserve"> provided by Tailspin allow users to search for their colleagues based on their past projects, years of experience, subject of expertise.</w:t>
       </w:r>
     </w:p>
     <w:p>
@@ -9251,20 +9454,41 @@
     </w:p>
     <w:p>
       <w:r>
-        <w:t>Contoso works with their sales partner Fabri</w:t>
+        <w:t xml:space="preserve">Contoso works with their sales partner </w:t>
+      </w:r>
+      <w:proofErr w:type="spellStart"/>
+      <w:r>
+        <w:t>Fabri</w:t>
       </w:r>
       <w:r>
         <w:t>K</w:t>
       </w:r>
       <w:r>
-        <w:t xml:space="preserve">am and have to search for FabriKam locations to get information on sales volume and demand. The location information is stored in a SharePoint </w:t>
+        <w:t>am</w:t>
+      </w:r>
+      <w:proofErr w:type="spellEnd"/>
+      <w:r>
+        <w:t xml:space="preserve"> and have to search for </w:t>
+      </w:r>
+      <w:proofErr w:type="spellStart"/>
+      <w:r>
+        <w:t>FabriKam</w:t>
+      </w:r>
+      <w:proofErr w:type="spellEnd"/>
+      <w:r>
+        <w:t xml:space="preserve"> locations to get information on sales volume and demand. The location information is stored in a SharePoint </w:t>
       </w:r>
       <w:r>
         <w:t>list. A</w:t>
       </w:r>
       <w:r>
-        <w:t xml:space="preserve"> custom search webpart</w:t>
-      </w:r>
+        <w:t xml:space="preserve"> custom search </w:t>
+      </w:r>
+      <w:proofErr w:type="spellStart"/>
+      <w:r>
+        <w:t>webpart</w:t>
+      </w:r>
+      <w:proofErr w:type="spellEnd"/>
       <w:r>
         <w:t xml:space="preserve"> can query the data from the list</w:t>
       </w:r>
@@ -9292,10 +9516,18 @@
         </w:numPr>
       </w:pPr>
       <w:r>
-        <w:t>Ability to search FabriK</w:t>
-      </w:r>
-      <w:r>
-        <w:t>am location by entering the Zip Code.</w:t>
+        <w:t xml:space="preserve">Ability to search </w:t>
+      </w:r>
+      <w:proofErr w:type="spellStart"/>
+      <w:r>
+        <w:t>FabriK</w:t>
+      </w:r>
+      <w:r>
+        <w:t>am</w:t>
+      </w:r>
+      <w:proofErr w:type="spellEnd"/>
+      <w:r>
+        <w:t xml:space="preserve"> location by entering the Zip Code.</w:t>
       </w:r>
     </w:p>
     <w:p>
@@ -9345,7 +9577,25 @@
           <w:b w:val="0"/>
           <w:bCs w:val="0"/>
         </w:rPr>
-        <w:t>Location Finder features through out of the box content search webparts with custom display templates and custom stylesheet.</w:t>
+        <w:t xml:space="preserve">Location Finder features through out of the box content search </w:t>
+      </w:r>
+      <w:proofErr w:type="spellStart"/>
+      <w:r>
+        <w:rPr>
+          <w:rStyle w:val="Strong"/>
+          <w:b w:val="0"/>
+          <w:bCs w:val="0"/>
+        </w:rPr>
+        <w:t>webparts</w:t>
+      </w:r>
+      <w:proofErr w:type="spellEnd"/>
+      <w:r>
+        <w:rPr>
+          <w:rStyle w:val="Strong"/>
+          <w:b w:val="0"/>
+          <w:bCs w:val="0"/>
+        </w:rPr>
+        <w:t xml:space="preserve"> with custom display templates and custom stylesheet.</w:t>
       </w:r>
     </w:p>
     <w:p>
@@ -9367,7 +9617,25 @@
           <w:b w:val="0"/>
           <w:bCs w:val="0"/>
         </w:rPr>
-        <w:t>Content search webpart can query t</w:t>
+        <w:t xml:space="preserve">Content search </w:t>
+      </w:r>
+      <w:proofErr w:type="spellStart"/>
+      <w:r>
+        <w:rPr>
+          <w:rStyle w:val="Strong"/>
+          <w:b w:val="0"/>
+          <w:bCs w:val="0"/>
+        </w:rPr>
+        <w:t>webpart</w:t>
+      </w:r>
+      <w:proofErr w:type="spellEnd"/>
+      <w:r>
+        <w:rPr>
+          <w:rStyle w:val="Strong"/>
+          <w:b w:val="0"/>
+          <w:bCs w:val="0"/>
+        </w:rPr>
+        <w:t xml:space="preserve"> can query t</w:t>
       </w:r>
       <w:r>
         <w:rPr>
@@ -9693,11 +9961,53 @@
         <w:rPr>
           <w:lang w:val="en-NZ"/>
         </w:rPr>
-        <w:t>Works analytics is implemented through HTML injection of JavaSript into the master page through a Delegate Control. Custom delegate controls are not compatible with Office 365, however a similar JS injection can be accomplished through a custom User Action, either through a ScriptBlock or ScriptLink.</w:t>
+        <w:t xml:space="preserve">Works analytics is implemented through HTML injection of </w:t>
+      </w:r>
+      <w:proofErr w:type="spellStart"/>
+      <w:r>
+        <w:rPr>
+          <w:lang w:val="en-NZ"/>
+        </w:rPr>
+        <w:t>JavaSript</w:t>
+      </w:r>
+      <w:proofErr w:type="spellEnd"/>
+      <w:r>
+        <w:rPr>
+          <w:lang w:val="en-NZ"/>
+        </w:rPr>
+        <w:t xml:space="preserve"> into the master page through a Delegate Control. Custom delegate controls are not compatible with Office 365, however a similar JS injection can be accomplished through a custom User Action, either through a </w:t>
+      </w:r>
+      <w:proofErr w:type="spellStart"/>
+      <w:r>
+        <w:rPr>
+          <w:lang w:val="en-NZ"/>
+        </w:rPr>
+        <w:t>ScriptBlock</w:t>
+      </w:r>
+      <w:proofErr w:type="spellEnd"/>
+      <w:r>
+        <w:rPr>
+          <w:lang w:val="en-NZ"/>
+        </w:rPr>
+        <w:t xml:space="preserve"> or </w:t>
+      </w:r>
+      <w:proofErr w:type="spellStart"/>
+      <w:r>
+        <w:rPr>
+          <w:lang w:val="en-NZ"/>
+        </w:rPr>
+        <w:t>ScriptLink</w:t>
+      </w:r>
+      <w:proofErr w:type="spellEnd"/>
+      <w:r>
+        <w:rPr>
+          <w:lang w:val="en-NZ"/>
+        </w:rPr>
+        <w:t>.</w:t>
       </w:r>
     </w:p>
     <w:p/>
-    <w:bookmarkEnd w:id="2"/>
+    <w:bookmarkEnd w:id="1"/>
     <w:bookmarkEnd w:id="11"/>
     <w:p/>
     <w:sectPr>
@@ -9960,11 +10270,21 @@
           <w:r>
             <w:t xml:space="preserve">, Version </w:t>
           </w:r>
-          <w:fldSimple w:instr=" DOCPROPERTY  Version  \* MERGEFORMAT ">
-            <w:r>
-              <w:t>1.0</w:t>
-            </w:r>
-          </w:fldSimple>
+          <w:r>
+            <w:fldChar w:fldCharType="begin"/>
+          </w:r>
+          <w:r>
+            <w:instrText xml:space="preserve"> DOCPROPERTY  Version  \* MERGEFORMAT </w:instrText>
+          </w:r>
+          <w:r>
+            <w:fldChar w:fldCharType="separate"/>
+          </w:r>
+          <w:r>
+            <w:t>1.0</w:t>
+          </w:r>
+          <w:r>
+            <w:fldChar w:fldCharType="end"/>
+          </w:r>
           <w:r>
             <w:t xml:space="preserve"> </w:t>
           </w:r>
@@ -10010,8 +10330,16 @@
                 <w:rPr>
                   <w:lang w:val="en-NZ"/>
                 </w:rPr>
-                <w:t>Pavel Bansky</w:t>
+                <w:t xml:space="preserve">Pavel </w:t>
               </w:r>
+              <w:proofErr w:type="spellStart"/>
+              <w:r>
+                <w:rPr>
+                  <w:lang w:val="en-NZ"/>
+                </w:rPr>
+                <w:t>Bansky</w:t>
+              </w:r>
+              <w:proofErr w:type="spellEnd"/>
             </w:sdtContent>
           </w:sdt>
         </w:p>
@@ -10044,14 +10372,27 @@
           <w:r>
             <w:t xml:space="preserve">, Rev </w:t>
           </w:r>
-          <w:fldSimple w:instr=" REVNUM   \* MERGEFORMAT ">
-            <w:r>
-              <w:rPr>
-                <w:noProof/>
-              </w:rPr>
-              <w:t>46</w:t>
-            </w:r>
-          </w:fldSimple>
+          <w:r>
+            <w:fldChar w:fldCharType="begin"/>
+          </w:r>
+          <w:r>
+            <w:instrText xml:space="preserve"> REVNUM   \* MERGEFORMAT </w:instrText>
+          </w:r>
+          <w:r>
+            <w:fldChar w:fldCharType="separate"/>
+          </w:r>
+          <w:r>
+            <w:rPr>
+              <w:noProof/>
+            </w:rPr>
+            <w:t>46</w:t>
+          </w:r>
+          <w:r>
+            <w:rPr>
+              <w:noProof/>
+            </w:rPr>
+            <w:fldChar w:fldCharType="end"/>
+          </w:r>
         </w:p>
       </w:tc>
     </w:tr>
@@ -10086,7 +10427,7 @@
       <w:rPr>
         <w:noProof/>
       </w:rPr>
-      <w:t>6</w:t>
+      <w:t>11</w:t>
     </w:r>
     <w:r>
       <w:fldChar w:fldCharType="end"/>
@@ -10146,11 +10487,21 @@
           <w:r>
             <w:t xml:space="preserve">, Version </w:t>
           </w:r>
-          <w:fldSimple w:instr=" DOCPROPERTY  Version  \* MERGEFORMAT ">
-            <w:r>
-              <w:t>1.0</w:t>
-            </w:r>
-          </w:fldSimple>
+          <w:r>
+            <w:fldChar w:fldCharType="begin"/>
+          </w:r>
+          <w:r>
+            <w:instrText xml:space="preserve"> DOCPROPERTY  Version  \* MERGEFORMAT </w:instrText>
+          </w:r>
+          <w:r>
+            <w:fldChar w:fldCharType="separate"/>
+          </w:r>
+          <w:r>
+            <w:t>1.0</w:t>
+          </w:r>
+          <w:r>
+            <w:fldChar w:fldCharType="end"/>
+          </w:r>
           <w:r>
             <w:t xml:space="preserve"> Draft</w:t>
           </w:r>
@@ -10176,8 +10527,16 @@
                 <w:rPr>
                   <w:lang w:val="en-NZ"/>
                 </w:rPr>
-                <w:t>Pavel Bansky</w:t>
+                <w:t xml:space="preserve">Pavel </w:t>
               </w:r>
+              <w:proofErr w:type="spellStart"/>
+              <w:r>
+                <w:rPr>
+                  <w:lang w:val="en-NZ"/>
+                </w:rPr>
+                <w:t>Bansky</w:t>
+              </w:r>
+              <w:proofErr w:type="spellEnd"/>
             </w:sdtContent>
           </w:sdt>
         </w:p>
@@ -10210,14 +10569,27 @@
           <w:r>
             <w:t xml:space="preserve">, Rev </w:t>
           </w:r>
-          <w:fldSimple w:instr=" REVNUM   \* MERGEFORMAT ">
-            <w:r>
-              <w:rPr>
-                <w:noProof/>
-              </w:rPr>
-              <w:t>46</w:t>
-            </w:r>
-          </w:fldSimple>
+          <w:r>
+            <w:fldChar w:fldCharType="begin"/>
+          </w:r>
+          <w:r>
+            <w:instrText xml:space="preserve"> REVNUM   \* MERGEFORMAT </w:instrText>
+          </w:r>
+          <w:r>
+            <w:fldChar w:fldCharType="separate"/>
+          </w:r>
+          <w:r>
+            <w:rPr>
+              <w:noProof/>
+            </w:rPr>
+            <w:t>46</w:t>
+          </w:r>
+          <w:r>
+            <w:rPr>
+              <w:noProof/>
+            </w:rPr>
+            <w:fldChar w:fldCharType="end"/>
+          </w:r>
         </w:p>
       </w:tc>
     </w:tr>
@@ -10345,11 +10717,21 @@
       </w:rPr>
       <w:tab/>
     </w:r>
-    <w:fldSimple w:instr=" DOCPROPERTY  Customer ">
-      <w:r>
-        <w:t>Contoso Corporation</w:t>
-      </w:r>
-    </w:fldSimple>
+    <w:r>
+      <w:fldChar w:fldCharType="begin"/>
+    </w:r>
+    <w:r>
+      <w:instrText xml:space="preserve"> DOCPROPERTY  Customer </w:instrText>
+    </w:r>
+    <w:r>
+      <w:fldChar w:fldCharType="separate"/>
+    </w:r>
+    <w:r>
+      <w:t>Contoso Corporation</w:t>
+    </w:r>
+    <w:r>
+      <w:fldChar w:fldCharType="end"/>
+    </w:r>
   </w:p>
   <w:p>
     <w:pPr>
@@ -15893,6 +16275,7 @@
     <w:rsid w:val="0098516B"/>
     <w:rsid w:val="00A6592E"/>
     <w:rsid w:val="00AB19D5"/>
+    <w:rsid w:val="00B15902"/>
     <w:rsid w:val="00B86BA7"/>
     <w:rsid w:val="00BA7597"/>
     <w:rsid w:val="00C806AD"/>
@@ -16678,28 +17061,12 @@
 </file>
 
 <file path=customXml/item2.xml><?xml version="1.0" encoding="utf-8"?>
-<p:properties xmlns:p="http://schemas.microsoft.com/office/2006/metadata/properties" xmlns:xsi="http://www.w3.org/2001/XMLSchema-instance">
-  <documentManagement>
-    <SharedWithUsers xmlns="e0e106af-3f4c-49d5-ade1-2daa685ff270">
-      <UserInfo>
-        <DisplayName>Vidya Kiran R</DisplayName>
-        <AccountId>29</AccountId>
-        <AccountType/>
-      </UserInfo>
-      <UserInfo>
-        <DisplayName>Ahmed Abd Allah</DisplayName>
-        <AccountId>95</AccountId>
-        <AccountType/>
-      </UserInfo>
-      <UserInfo>
-        <DisplayName>Joe Newell</DisplayName>
-        <AccountId>84</AccountId>
-        <AccountType/>
-      </UserInfo>
-    </SharedWithUsers>
-    <SharingHintHash xmlns="5ec9502b-addf-4716-883a-9e6742fd5109">-978779025</SharingHintHash>
-  </documentManagement>
-</p:properties>
+<?mso-contentType ?>
+<FormTemplates xmlns="http://schemas.microsoft.com/sharepoint/v3/contenttype/forms">
+  <Display>DocumentLibraryForm</Display>
+  <Edit>DocumentLibraryForm</Edit>
+  <New>DocumentLibraryForm</New>
+</FormTemplates>
 </file>
 
 <file path=customXml/item3.xml><?xml version="1.0" encoding="utf-8"?>
@@ -16862,12 +17229,28 @@
 </file>
 
 <file path=customXml/item4.xml><?xml version="1.0" encoding="utf-8"?>
-<?mso-contentType ?>
-<FormTemplates xmlns="http://schemas.microsoft.com/sharepoint/v3/contenttype/forms">
-  <Display>DocumentLibraryForm</Display>
-  <Edit>DocumentLibraryForm</Edit>
-  <New>DocumentLibraryForm</New>
-</FormTemplates>
+<p:properties xmlns:p="http://schemas.microsoft.com/office/2006/metadata/properties" xmlns:xsi="http://www.w3.org/2001/XMLSchema-instance">
+  <documentManagement>
+    <SharedWithUsers xmlns="e0e106af-3f4c-49d5-ade1-2daa685ff270">
+      <UserInfo>
+        <DisplayName>Vidya Kiran R</DisplayName>
+        <AccountId>29</AccountId>
+        <AccountType/>
+      </UserInfo>
+      <UserInfo>
+        <DisplayName>Ahmed Abd Allah</DisplayName>
+        <AccountId>95</AccountId>
+        <AccountType/>
+      </UserInfo>
+      <UserInfo>
+        <DisplayName>Joe Newell</DisplayName>
+        <AccountId>84</AccountId>
+        <AccountType/>
+      </UserInfo>
+    </SharedWithUsers>
+    <SharingHintHash xmlns="5ec9502b-addf-4716-883a-9e6742fd5109">-978779025</SharingHintHash>
+  </documentManagement>
+</p:properties>
 </file>
 
 <file path=customXml/item5.xml><?xml version="1.0" encoding="utf-8"?>
@@ -16883,11 +17266,9 @@
 </file>
 
 <file path=customXml/itemProps2.xml><?xml version="1.0" encoding="utf-8"?>
-<ds:datastoreItem xmlns:ds="http://schemas.openxmlformats.org/officeDocument/2006/customXml" ds:itemID="{77952D5B-3052-4ECD-B9E7-0A9821532CD8}">
+<ds:datastoreItem xmlns:ds="http://schemas.openxmlformats.org/officeDocument/2006/customXml" ds:itemID="{C043F0AD-4A06-431D-AC2B-9CB683CA8DBC}">
   <ds:schemaRefs>
-    <ds:schemaRef ds:uri="http://schemas.microsoft.com/office/2006/metadata/properties"/>
-    <ds:schemaRef ds:uri="e0e106af-3f4c-49d5-ade1-2daa685ff270"/>
-    <ds:schemaRef ds:uri="5ec9502b-addf-4716-883a-9e6742fd5109"/>
+    <ds:schemaRef ds:uri="http://schemas.microsoft.com/sharepoint/v3/contenttype/forms"/>
   </ds:schemaRefs>
 </ds:datastoreItem>
 </file>
@@ -16912,15 +17293,17 @@
 </file>
 
 <file path=customXml/itemProps4.xml><?xml version="1.0" encoding="utf-8"?>
-<ds:datastoreItem xmlns:ds="http://schemas.openxmlformats.org/officeDocument/2006/customXml" ds:itemID="{C043F0AD-4A06-431D-AC2B-9CB683CA8DBC}">
+<ds:datastoreItem xmlns:ds="http://schemas.openxmlformats.org/officeDocument/2006/customXml" ds:itemID="{77952D5B-3052-4ECD-B9E7-0A9821532CD8}">
   <ds:schemaRefs>
-    <ds:schemaRef ds:uri="http://schemas.microsoft.com/sharepoint/v3/contenttype/forms"/>
+    <ds:schemaRef ds:uri="http://schemas.microsoft.com/office/2006/metadata/properties"/>
+    <ds:schemaRef ds:uri="e0e106af-3f4c-49d5-ade1-2daa685ff270"/>
+    <ds:schemaRef ds:uri="5ec9502b-addf-4716-883a-9e6742fd5109"/>
   </ds:schemaRefs>
 </ds:datastoreItem>
 </file>
 
 <file path=customXml/itemProps5.xml><?xml version="1.0" encoding="utf-8"?>
-<ds:datastoreItem xmlns:ds="http://schemas.openxmlformats.org/officeDocument/2006/customXml" ds:itemID="{F4D2E22D-81DD-48E2-9FC6-32AF994E8D13}">
+<ds:datastoreItem xmlns:ds="http://schemas.openxmlformats.org/officeDocument/2006/customXml" ds:itemID="{B9342CEF-00DC-4AD1-A2D4-B7343BDBE390}">
   <ds:schemaRefs>
     <ds:schemaRef ds:uri="http://schemas.openxmlformats.org/officeDocument/2006/bibliography"/>
   </ds:schemaRefs>

</xml_diff>

<commit_message>
Updates to table of contents
</commit_message>
<xml_diff>
--- a/PnP Transformation Process/Samples/PnP Transformation - Solution Assessment Report - Contoso.docx
+++ b/PnP Transformation Process/Samples/PnP Transformation - Solution Assessment Report - Contoso.docx
@@ -163,6 +163,7 @@
                                 <w:dataBinding w:prefixMappings="xmlns:ns0='http://purl.org/dc/elements/1.1/' xmlns:ns1='http://schemas.openxmlformats.org/package/2006/metadata/core-properties' " w:xpath="/ns1:coreProperties[1]/ns0:title[1]" w:storeItemID="{6C3C8BC8-F283-45AE-878A-BAB7291924A1}"/>
                                 <w:text/>
                               </w:sdtPr>
+                              <w:sdtEndPr/>
                               <w:sdtContent>
                                 <w:p>
                                   <w:pPr>
@@ -243,6 +244,7 @@
                           <w:dataBinding w:prefixMappings="xmlns:ns0='http://purl.org/dc/elements/1.1/' xmlns:ns1='http://schemas.openxmlformats.org/package/2006/metadata/core-properties' " w:xpath="/ns1:coreProperties[1]/ns0:title[1]" w:storeItemID="{6C3C8BC8-F283-45AE-878A-BAB7291924A1}"/>
                           <w:text/>
                         </w:sdtPr>
+                        <w:sdtEndPr/>
                         <w:sdtContent>
                           <w:p>
                             <w:pPr>
@@ -298,6 +300,7 @@
           <w:dataBinding w:prefixMappings="xmlns:ns0='http://purl.org/dc/elements/1.1/' xmlns:ns1='http://schemas.openxmlformats.org/package/2006/metadata/core-properties' " w:xpath="/ns1:coreProperties[1]/ns0:subject[1]" w:storeItemID="{6C3C8BC8-F283-45AE-878A-BAB7291924A1}"/>
           <w:text/>
         </w:sdtPr>
+        <w:sdtEndPr/>
         <w:sdtContent>
           <w:r>
             <w:t>Final Report</w:t>
@@ -406,7 +409,7 @@
             <w:rPr>
               <w:noProof/>
             </w:rPr>
-            <w:t>11-Jun-15</w:t>
+            <w:t>12-Jun-15</w:t>
           </w:r>
           <w:r>
             <w:fldChar w:fldCharType="end"/>
@@ -416,11 +419,21 @@
           <w:r>
             <w:t xml:space="preserve">Version </w:t>
           </w:r>
-          <w:fldSimple w:instr=" DOCPROPERTY  Version  \* MERGEFORMAT ">
-            <w:r>
-              <w:t>1.0</w:t>
-            </w:r>
-          </w:fldSimple>
+          <w:r>
+            <w:fldChar w:fldCharType="begin"/>
+          </w:r>
+          <w:r>
+            <w:instrText xml:space="preserve"> DOCPROPERTY  Version  \* MERGEFORMAT </w:instrText>
+          </w:r>
+          <w:r>
+            <w:fldChar w:fldCharType="separate"/>
+          </w:r>
+          <w:r>
+            <w:t>1.0</w:t>
+          </w:r>
+          <w:r>
+            <w:fldChar w:fldCharType="end"/>
+          </w:r>
           <w:r>
             <w:t xml:space="preserve">  </w:t>
           </w:r>
@@ -435,6 +448,7 @@
                 <w:listItem w:displayText="Final" w:value="Final"/>
               </w:dropDownList>
             </w:sdtPr>
+            <w:sdtEndPr/>
             <w:sdtContent>
               <w:r>
                 <w:t>Draft</w:t>
@@ -470,6 +484,11 @@
             <w:dataBinding w:prefixMappings="xmlns:ns0='http://purl.org/dc/elements/1.1/' xmlns:ns1='http://schemas.openxmlformats.org/package/2006/metadata/core-properties' " w:xpath="/ns1:coreProperties[1]/ns0:creator[1]" w:storeItemID="{6C3C8BC8-F283-45AE-878A-BAB7291924A1}"/>
             <w:text/>
           </w:sdtPr>
+          <w:sdtEndPr>
+            <w:rPr>
+              <w:rStyle w:val="Strong"/>
+            </w:rPr>
+          </w:sdtEndPr>
           <w:sdtContent>
             <w:p>
               <w:pPr>
@@ -1231,69 +1250,105 @@
                 </w:rPr>
                 <w:fldChar w:fldCharType="separate"/>
               </w:r>
-              <w:hyperlink w:anchor="_Toc421792704" w:history="1">
-                <w:r>
-                  <w:rPr>
-                    <w:rStyle w:val="Hyperlink"/>
-                  </w:rPr>
-                  <w:t>1</w:t>
-                </w:r>
-                <w:r>
-                  <w:rPr>
-                    <w:rFonts w:asciiTheme="minorHAnsi" w:hAnsiTheme="minorHAnsi"/>
-                    <w:sz w:val="22"/>
-                    <w:lang w:val="en-NZ" w:eastAsia="en-NZ"/>
-                  </w:rPr>
-                  <w:tab/>
-                </w:r>
-                <w:r>
-                  <w:rPr>
-                    <w:rStyle w:val="Hyperlink"/>
-                  </w:rPr>
-                  <w:t>Executive Summary</w:t>
-                </w:r>
-                <w:r>
-                  <w:rPr>
-                    <w:webHidden/>
-                  </w:rPr>
-                  <w:tab/>
-                </w:r>
-                <w:r>
-                  <w:rPr>
-                    <w:webHidden/>
-                  </w:rPr>
-                  <w:fldChar w:fldCharType="begin"/>
-                </w:r>
-                <w:r>
-                  <w:rPr>
-                    <w:webHidden/>
-                  </w:rPr>
-                  <w:instrText xml:space="preserve"> PAGEREF _Toc421792704 \h </w:instrText>
-                </w:r>
-                <w:r>
-                  <w:rPr>
-                    <w:webHidden/>
-                  </w:rPr>
-                </w:r>
-                <w:r>
-                  <w:rPr>
-                    <w:webHidden/>
-                  </w:rPr>
-                  <w:fldChar w:fldCharType="separate"/>
-                </w:r>
-                <w:r>
-                  <w:rPr>
-                    <w:webHidden/>
-                  </w:rPr>
-                  <w:t>6</w:t>
-                </w:r>
-                <w:r>
-                  <w:rPr>
-                    <w:webHidden/>
-                  </w:rPr>
-                  <w:fldChar w:fldCharType="end"/>
-                </w:r>
-              </w:hyperlink>
+              <w:r>
+                <w:rPr>
+                  <w:rStyle w:val="Hyperlink"/>
+                </w:rPr>
+                <w:fldChar w:fldCharType="begin"/>
+              </w:r>
+              <w:r>
+                <w:rPr>
+                  <w:rStyle w:val="Hyperlink"/>
+                </w:rPr>
+                <w:instrText xml:space="preserve"> </w:instrText>
+              </w:r>
+              <w:r>
+                <w:instrText>HYPERLINK \l "_Toc421863213"</w:instrText>
+              </w:r>
+              <w:r>
+                <w:rPr>
+                  <w:rStyle w:val="Hyperlink"/>
+                </w:rPr>
+                <w:instrText xml:space="preserve"> </w:instrText>
+              </w:r>
+              <w:r>
+                <w:rPr>
+                  <w:rStyle w:val="Hyperlink"/>
+                </w:rPr>
+              </w:r>
+              <w:r>
+                <w:rPr>
+                  <w:rStyle w:val="Hyperlink"/>
+                </w:rPr>
+                <w:fldChar w:fldCharType="separate"/>
+              </w:r>
+              <w:r>
+                <w:rPr>
+                  <w:rStyle w:val="Hyperlink"/>
+                </w:rPr>
+                <w:t>1</w:t>
+              </w:r>
+              <w:r>
+                <w:rPr>
+                  <w:rFonts w:asciiTheme="minorHAnsi" w:hAnsiTheme="minorHAnsi"/>
+                  <w:sz w:val="22"/>
+                  <w:lang w:val="en-NZ" w:eastAsia="en-NZ"/>
+                </w:rPr>
+                <w:tab/>
+              </w:r>
+              <w:r>
+                <w:rPr>
+                  <w:rStyle w:val="Hyperlink"/>
+                </w:rPr>
+                <w:t>Executive Summary</w:t>
+              </w:r>
+              <w:r>
+                <w:rPr>
+                  <w:webHidden/>
+                </w:rPr>
+                <w:tab/>
+              </w:r>
+              <w:r>
+                <w:rPr>
+                  <w:webHidden/>
+                </w:rPr>
+                <w:fldChar w:fldCharType="begin"/>
+              </w:r>
+              <w:r>
+                <w:rPr>
+                  <w:webHidden/>
+                </w:rPr>
+                <w:instrText xml:space="preserve"> PAGEREF _Toc421863213 \h </w:instrText>
+              </w:r>
+              <w:r>
+                <w:rPr>
+                  <w:webHidden/>
+                </w:rPr>
+              </w:r>
+              <w:r>
+                <w:rPr>
+                  <w:webHidden/>
+                </w:rPr>
+                <w:fldChar w:fldCharType="separate"/>
+              </w:r>
+              <w:r>
+                <w:rPr>
+                  <w:webHidden/>
+                </w:rPr>
+                <w:t>6</w:t>
+              </w:r>
+              <w:r>
+                <w:rPr>
+                  <w:webHidden/>
+                </w:rPr>
+                <w:fldChar w:fldCharType="end"/>
+              </w:r>
+              <w:r>
+                <w:rPr>
+                  <w:rStyle w:val="Hyperlink"/>
+                </w:rPr>
+                <w:fldChar w:fldCharType="end"/>
+              </w:r>
             </w:p>
             <w:p>
               <w:pPr>
@@ -1304,7 +1359,7 @@
                   <w:lang w:val="en-NZ" w:eastAsia="en-NZ"/>
                 </w:rPr>
               </w:pPr>
-              <w:hyperlink w:anchor="_Toc421792705" w:history="1">
+              <w:hyperlink w:anchor="_Toc421863214" w:history="1">
                 <w:r>
                   <w:rPr>
                     <w:rStyle w:val="Hyperlink"/>
@@ -1341,7 +1396,7 @@
                   <w:rPr>
                     <w:webHidden/>
                   </w:rPr>
-                  <w:instrText xml:space="preserve"> PAGEREF _Toc421792705 \h </w:instrText>
+                  <w:instrText xml:space="preserve"> PAGEREF _Toc421863214 \h </w:instrText>
                 </w:r>
                 <w:r>
                   <w:rPr>
@@ -1378,7 +1433,7 @@
                   <w:lang w:val="en-NZ" w:eastAsia="en-NZ"/>
                 </w:rPr>
               </w:pPr>
-              <w:hyperlink w:anchor="_Toc421792706" w:history="1">
+              <w:hyperlink w:anchor="_Toc421863215" w:history="1">
                 <w:r>
                   <w:rPr>
                     <w:rStyle w:val="Hyperlink"/>
@@ -1421,7 +1476,7 @@
                     <w:noProof/>
                     <w:webHidden/>
                   </w:rPr>
-                  <w:instrText xml:space="preserve"> PAGEREF _Toc421792706 \h </w:instrText>
+                  <w:instrText xml:space="preserve"> PAGEREF _Toc421863215 \h </w:instrText>
                 </w:r>
                 <w:r>
                   <w:rPr>
@@ -1462,7 +1517,7 @@
                   <w:lang w:val="en-NZ" w:eastAsia="en-NZ"/>
                 </w:rPr>
               </w:pPr>
-              <w:hyperlink w:anchor="_Toc421792707" w:history="1">
+              <w:hyperlink w:anchor="_Toc421863216" w:history="1">
                 <w:r>
                   <w:rPr>
                     <w:rStyle w:val="Hyperlink"/>
@@ -1505,7 +1560,7 @@
                     <w:noProof/>
                     <w:webHidden/>
                   </w:rPr>
-                  <w:instrText xml:space="preserve"> PAGEREF _Toc421792707 \h </w:instrText>
+                  <w:instrText xml:space="preserve"> PAGEREF _Toc421863216 \h </w:instrText>
                 </w:r>
                 <w:r>
                   <w:rPr>
@@ -1546,7 +1601,7 @@
                   <w:lang w:val="en-NZ" w:eastAsia="en-NZ"/>
                 </w:rPr>
               </w:pPr>
-              <w:hyperlink w:anchor="_Toc421792708" w:history="1">
+              <w:hyperlink w:anchor="_Toc421863217" w:history="1">
                 <w:r>
                   <w:rPr>
                     <w:rStyle w:val="Hyperlink"/>
@@ -1589,7 +1644,7 @@
                     <w:noProof/>
                     <w:webHidden/>
                   </w:rPr>
-                  <w:instrText xml:space="preserve"> PAGEREF _Toc421792708 \h </w:instrText>
+                  <w:instrText xml:space="preserve"> PAGEREF _Toc421863217 \h </w:instrText>
                 </w:r>
                 <w:r>
                   <w:rPr>
@@ -1630,7 +1685,7 @@
                   <w:lang w:val="en-NZ" w:eastAsia="en-NZ"/>
                 </w:rPr>
               </w:pPr>
-              <w:hyperlink w:anchor="_Toc421792709" w:history="1">
+              <w:hyperlink w:anchor="_Toc421863218" w:history="1">
                 <w:r>
                   <w:rPr>
                     <w:rStyle w:val="Hyperlink"/>
@@ -1673,7 +1728,7 @@
                     <w:noProof/>
                     <w:webHidden/>
                   </w:rPr>
-                  <w:instrText xml:space="preserve"> PAGEREF _Toc421792709 \h </w:instrText>
+                  <w:instrText xml:space="preserve"> PAGEREF _Toc421863218 \h </w:instrText>
                 </w:r>
                 <w:r>
                   <w:rPr>
@@ -1713,7 +1768,7 @@
                   <w:lang w:val="en-NZ" w:eastAsia="en-NZ"/>
                 </w:rPr>
               </w:pPr>
-              <w:hyperlink w:anchor="_Toc421792710" w:history="1">
+              <w:hyperlink w:anchor="_Toc421863219" w:history="1">
                 <w:r>
                   <w:rPr>
                     <w:rStyle w:val="Hyperlink"/>
@@ -1750,7 +1805,7 @@
                   <w:rPr>
                     <w:webHidden/>
                   </w:rPr>
-                  <w:instrText xml:space="preserve"> PAGEREF _Toc421792710 \h </w:instrText>
+                  <w:instrText xml:space="preserve"> PAGEREF _Toc421863219 \h </w:instrText>
                 </w:r>
                 <w:r>
                   <w:rPr>
@@ -1786,7 +1841,7 @@
                   <w:lang w:val="en-NZ" w:eastAsia="en-NZ"/>
                 </w:rPr>
               </w:pPr>
-              <w:hyperlink w:anchor="_Toc421792711" w:history="1">
+              <w:hyperlink w:anchor="_Toc421863220" w:history="1">
                 <w:r>
                   <w:rPr>
                     <w:rStyle w:val="Hyperlink"/>
@@ -1823,7 +1878,7 @@
                   <w:rPr>
                     <w:webHidden/>
                   </w:rPr>
-                  <w:instrText xml:space="preserve"> PAGEREF _Toc421792711 \h </w:instrText>
+                  <w:instrText xml:space="preserve"> PAGEREF _Toc421863220 \h </w:instrText>
                 </w:r>
                 <w:r>
                   <w:rPr>
@@ -1859,7 +1914,7 @@
                   <w:lang w:val="en-NZ" w:eastAsia="en-NZ"/>
                 </w:rPr>
               </w:pPr>
-              <w:hyperlink w:anchor="_Toc421792712" w:history="1">
+              <w:hyperlink w:anchor="_Toc421863221" w:history="1">
                 <w:r>
                   <w:rPr>
                     <w:rStyle w:val="Hyperlink"/>
@@ -1896,7 +1951,7 @@
                   <w:rPr>
                     <w:webHidden/>
                   </w:rPr>
-                  <w:instrText xml:space="preserve"> PAGEREF _Toc421792712 \h </w:instrText>
+                  <w:instrText xml:space="preserve"> PAGEREF _Toc421863221 \h </w:instrText>
                 </w:r>
                 <w:r>
                   <w:rPr>
@@ -1933,7 +1988,7 @@
                   <w:lang w:val="en-NZ" w:eastAsia="en-NZ"/>
                 </w:rPr>
               </w:pPr>
-              <w:hyperlink w:anchor="_Toc421792713" w:history="1">
+              <w:hyperlink w:anchor="_Toc421863222" w:history="1">
                 <w:r>
                   <w:rPr>
                     <w:rStyle w:val="Hyperlink"/>
@@ -1976,7 +2031,7 @@
                     <w:noProof/>
                     <w:webHidden/>
                   </w:rPr>
-                  <w:instrText xml:space="preserve"> PAGEREF _Toc421792713 \h </w:instrText>
+                  <w:instrText xml:space="preserve"> PAGEREF _Toc421863222 \h </w:instrText>
                 </w:r>
                 <w:r>
                   <w:rPr>
@@ -2016,7 +2071,7 @@
                   <w:lang w:val="en-NZ" w:eastAsia="en-NZ"/>
                 </w:rPr>
               </w:pPr>
-              <w:hyperlink w:anchor="_Toc421792714" w:history="1">
+              <w:hyperlink w:anchor="_Toc421863223" w:history="1">
                 <w:r>
                   <w:rPr>
                     <w:rStyle w:val="Hyperlink"/>
@@ -2053,7 +2108,7 @@
                   <w:rPr>
                     <w:webHidden/>
                   </w:rPr>
-                  <w:instrText xml:space="preserve"> PAGEREF _Toc421792714 \h </w:instrText>
+                  <w:instrText xml:space="preserve"> PAGEREF _Toc421863223 \h </w:instrText>
                 </w:r>
                 <w:r>
                   <w:rPr>
@@ -2090,7 +2145,7 @@
                   <w:lang w:val="en-NZ" w:eastAsia="en-NZ"/>
                 </w:rPr>
               </w:pPr>
-              <w:hyperlink w:anchor="_Toc421792715" w:history="1">
+              <w:hyperlink w:anchor="_Toc421863224" w:history="1">
                 <w:r>
                   <w:rPr>
                     <w:rStyle w:val="Hyperlink"/>
@@ -2133,7 +2188,7 @@
                     <w:noProof/>
                     <w:webHidden/>
                   </w:rPr>
-                  <w:instrText xml:space="preserve"> PAGEREF _Toc421792715 \h </w:instrText>
+                  <w:instrText xml:space="preserve"> PAGEREF _Toc421863224 \h </w:instrText>
                 </w:r>
                 <w:r>
                   <w:rPr>
@@ -2174,7 +2229,7 @@
                   <w:lang w:val="en-NZ" w:eastAsia="en-NZ"/>
                 </w:rPr>
               </w:pPr>
-              <w:hyperlink w:anchor="_Toc421792716" w:history="1">
+              <w:hyperlink w:anchor="_Toc421863225" w:history="1">
                 <w:r>
                   <w:rPr>
                     <w:rStyle w:val="Hyperlink"/>
@@ -2217,7 +2272,7 @@
                     <w:noProof/>
                     <w:webHidden/>
                   </w:rPr>
-                  <w:instrText xml:space="preserve"> PAGEREF _Toc421792716 \h </w:instrText>
+                  <w:instrText xml:space="preserve"> PAGEREF _Toc421863225 \h </w:instrText>
                 </w:r>
                 <w:r>
                   <w:rPr>
@@ -2265,7 +2320,7 @@
                   <w:lang w:val="en-NZ" w:eastAsia="en-NZ"/>
                 </w:rPr>
               </w:pPr>
-              <w:hyperlink w:anchor="_Toc421792717" w:history="1">
+              <w:hyperlink w:anchor="_Toc421863226" w:history="1">
                 <w:r>
                   <w:rPr>
                     <w:rStyle w:val="Hyperlink"/>
@@ -2311,7 +2366,7 @@
                     <w:noProof/>
                     <w:webHidden/>
                   </w:rPr>
-                  <w:instrText xml:space="preserve"> PAGEREF _Toc421792717 \h </w:instrText>
+                  <w:instrText xml:space="preserve"> PAGEREF _Toc421863226 \h </w:instrText>
                 </w:r>
                 <w:r>
                   <w:rPr>
@@ -2359,7 +2414,7 @@
                   <w:lang w:val="en-NZ" w:eastAsia="en-NZ"/>
                 </w:rPr>
               </w:pPr>
-              <w:hyperlink w:anchor="_Toc421792718" w:history="1">
+              <w:hyperlink w:anchor="_Toc421863227" w:history="1">
                 <w:r>
                   <w:rPr>
                     <w:rStyle w:val="Hyperlink"/>
@@ -2405,7 +2460,7 @@
                     <w:noProof/>
                     <w:webHidden/>
                   </w:rPr>
-                  <w:instrText xml:space="preserve"> PAGEREF _Toc421792718 \h </w:instrText>
+                  <w:instrText xml:space="preserve"> PAGEREF _Toc421863227 \h </w:instrText>
                 </w:r>
                 <w:r>
                   <w:rPr>
@@ -2446,7 +2501,7 @@
                   <w:lang w:val="en-NZ" w:eastAsia="en-NZ"/>
                 </w:rPr>
               </w:pPr>
-              <w:hyperlink w:anchor="_Toc421792719" w:history="1">
+              <w:hyperlink w:anchor="_Toc421863228" w:history="1">
                 <w:r>
                   <w:rPr>
                     <w:rStyle w:val="Hyperlink"/>
@@ -2489,7 +2544,7 @@
                     <w:noProof/>
                     <w:webHidden/>
                   </w:rPr>
-                  <w:instrText xml:space="preserve"> PAGEREF _Toc421792719 \h </w:instrText>
+                  <w:instrText xml:space="preserve"> PAGEREF _Toc421863228 \h </w:instrText>
                 </w:r>
                 <w:r>
                   <w:rPr>
@@ -2537,7 +2592,7 @@
                   <w:lang w:val="en-NZ" w:eastAsia="en-NZ"/>
                 </w:rPr>
               </w:pPr>
-              <w:hyperlink w:anchor="_Toc421792720" w:history="1">
+              <w:hyperlink w:anchor="_Toc421863229" w:history="1">
                 <w:r>
                   <w:rPr>
                     <w:rStyle w:val="Hyperlink"/>
@@ -2583,7 +2638,7 @@
                     <w:noProof/>
                     <w:webHidden/>
                   </w:rPr>
-                  <w:instrText xml:space="preserve"> PAGEREF _Toc421792720 \h </w:instrText>
+                  <w:instrText xml:space="preserve"> PAGEREF _Toc421863229 \h </w:instrText>
                 </w:r>
                 <w:r>
                   <w:rPr>
@@ -2631,7 +2686,7 @@
                   <w:lang w:val="en-NZ" w:eastAsia="en-NZ"/>
                 </w:rPr>
               </w:pPr>
-              <w:hyperlink w:anchor="_Toc421792721" w:history="1">
+              <w:hyperlink w:anchor="_Toc421863230" w:history="1">
                 <w:r>
                   <w:rPr>
                     <w:rStyle w:val="Hyperlink"/>
@@ -2677,7 +2732,7 @@
                     <w:noProof/>
                     <w:webHidden/>
                   </w:rPr>
-                  <w:instrText xml:space="preserve"> PAGEREF _Toc421792721 \h </w:instrText>
+                  <w:instrText xml:space="preserve"> PAGEREF _Toc421863230 \h </w:instrText>
                 </w:r>
                 <w:r>
                   <w:rPr>
@@ -2718,7 +2773,7 @@
                   <w:lang w:val="en-NZ" w:eastAsia="en-NZ"/>
                 </w:rPr>
               </w:pPr>
-              <w:hyperlink w:anchor="_Toc421792722" w:history="1">
+              <w:hyperlink w:anchor="_Toc421863231" w:history="1">
                 <w:r>
                   <w:rPr>
                     <w:rStyle w:val="Hyperlink"/>
@@ -2761,7 +2816,7 @@
                     <w:noProof/>
                     <w:webHidden/>
                   </w:rPr>
-                  <w:instrText xml:space="preserve"> PAGEREF _Toc421792722 \h </w:instrText>
+                  <w:instrText xml:space="preserve"> PAGEREF _Toc421863231 \h </w:instrText>
                 </w:r>
                 <w:r>
                   <w:rPr>
@@ -2809,7 +2864,7 @@
                   <w:lang w:val="en-NZ" w:eastAsia="en-NZ"/>
                 </w:rPr>
               </w:pPr>
-              <w:hyperlink w:anchor="_Toc421792723" w:history="1">
+              <w:hyperlink w:anchor="_Toc421863232" w:history="1">
                 <w:r>
                   <w:rPr>
                     <w:rStyle w:val="Hyperlink"/>
@@ -2855,7 +2910,7 @@
                     <w:noProof/>
                     <w:webHidden/>
                   </w:rPr>
-                  <w:instrText xml:space="preserve"> PAGEREF _Toc421792723 \h </w:instrText>
+                  <w:instrText xml:space="preserve"> PAGEREF _Toc421863232 \h </w:instrText>
                 </w:r>
                 <w:r>
                   <w:rPr>
@@ -2903,7 +2958,7 @@
                   <w:lang w:val="en-NZ" w:eastAsia="en-NZ"/>
                 </w:rPr>
               </w:pPr>
-              <w:hyperlink w:anchor="_Toc421792724" w:history="1">
+              <w:hyperlink w:anchor="_Toc421863233" w:history="1">
                 <w:r>
                   <w:rPr>
                     <w:rStyle w:val="Hyperlink"/>
@@ -2949,7 +3004,7 @@
                     <w:noProof/>
                     <w:webHidden/>
                   </w:rPr>
-                  <w:instrText xml:space="preserve"> PAGEREF _Toc421792724 \h </w:instrText>
+                  <w:instrText xml:space="preserve"> PAGEREF _Toc421863233 \h </w:instrText>
                 </w:r>
                 <w:r>
                   <w:rPr>
@@ -2990,7 +3045,7 @@
                   <w:lang w:val="en-NZ" w:eastAsia="en-NZ"/>
                 </w:rPr>
               </w:pPr>
-              <w:hyperlink w:anchor="_Toc421792725" w:history="1">
+              <w:hyperlink w:anchor="_Toc421863234" w:history="1">
                 <w:r>
                   <w:rPr>
                     <w:rStyle w:val="Hyperlink"/>
@@ -3033,7 +3088,7 @@
                     <w:noProof/>
                     <w:webHidden/>
                   </w:rPr>
-                  <w:instrText xml:space="preserve"> PAGEREF _Toc421792725 \h </w:instrText>
+                  <w:instrText xml:space="preserve"> PAGEREF _Toc421863234 \h </w:instrText>
                 </w:r>
                 <w:r>
                   <w:rPr>
@@ -3081,7 +3136,7 @@
                   <w:lang w:val="en-NZ" w:eastAsia="en-NZ"/>
                 </w:rPr>
               </w:pPr>
-              <w:hyperlink w:anchor="_Toc421792726" w:history="1">
+              <w:hyperlink w:anchor="_Toc421863235" w:history="1">
                 <w:r>
                   <w:rPr>
                     <w:rStyle w:val="Hyperlink"/>
@@ -3127,7 +3182,7 @@
                     <w:noProof/>
                     <w:webHidden/>
                   </w:rPr>
-                  <w:instrText xml:space="preserve"> PAGEREF _Toc421792726 \h </w:instrText>
+                  <w:instrText xml:space="preserve"> PAGEREF _Toc421863235 \h </w:instrText>
                 </w:r>
                 <w:r>
                   <w:rPr>
@@ -3175,7 +3230,7 @@
                   <w:lang w:val="en-NZ" w:eastAsia="en-NZ"/>
                 </w:rPr>
               </w:pPr>
-              <w:hyperlink w:anchor="_Toc421792727" w:history="1">
+              <w:hyperlink w:anchor="_Toc421863236" w:history="1">
                 <w:r>
                   <w:rPr>
                     <w:rStyle w:val="Hyperlink"/>
@@ -3221,7 +3276,7 @@
                     <w:noProof/>
                     <w:webHidden/>
                   </w:rPr>
-                  <w:instrText xml:space="preserve"> PAGEREF _Toc421792727 \h </w:instrText>
+                  <w:instrText xml:space="preserve"> PAGEREF _Toc421863236 \h </w:instrText>
                 </w:r>
                 <w:r>
                   <w:rPr>
@@ -3262,7 +3317,7 @@
                   <w:lang w:val="en-NZ" w:eastAsia="en-NZ"/>
                 </w:rPr>
               </w:pPr>
-              <w:hyperlink w:anchor="_Toc421792728" w:history="1">
+              <w:hyperlink w:anchor="_Toc421863237" w:history="1">
                 <w:r>
                   <w:rPr>
                     <w:rStyle w:val="Hyperlink"/>
@@ -3305,7 +3360,7 @@
                     <w:noProof/>
                     <w:webHidden/>
                   </w:rPr>
-                  <w:instrText xml:space="preserve"> PAGEREF _Toc421792728 \h </w:instrText>
+                  <w:instrText xml:space="preserve"> PAGEREF _Toc421863237 \h </w:instrText>
                 </w:r>
                 <w:r>
                   <w:rPr>
@@ -3353,7 +3408,7 @@
                   <w:lang w:val="en-NZ" w:eastAsia="en-NZ"/>
                 </w:rPr>
               </w:pPr>
-              <w:hyperlink w:anchor="_Toc421792729" w:history="1">
+              <w:hyperlink w:anchor="_Toc421863238" w:history="1">
                 <w:r>
                   <w:rPr>
                     <w:rStyle w:val="Hyperlink"/>
@@ -3399,7 +3454,7 @@
                     <w:noProof/>
                     <w:webHidden/>
                   </w:rPr>
-                  <w:instrText xml:space="preserve"> PAGEREF _Toc421792729 \h </w:instrText>
+                  <w:instrText xml:space="preserve"> PAGEREF _Toc421863238 \h </w:instrText>
                 </w:r>
                 <w:r>
                   <w:rPr>
@@ -3447,7 +3502,7 @@
                   <w:lang w:val="en-NZ" w:eastAsia="en-NZ"/>
                 </w:rPr>
               </w:pPr>
-              <w:hyperlink w:anchor="_Toc421792730" w:history="1">
+              <w:hyperlink w:anchor="_Toc421863239" w:history="1">
                 <w:r>
                   <w:rPr>
                     <w:rStyle w:val="Hyperlink"/>
@@ -3493,7 +3548,7 @@
                     <w:noProof/>
                     <w:webHidden/>
                   </w:rPr>
-                  <w:instrText xml:space="preserve"> PAGEREF _Toc421792730 \h </w:instrText>
+                  <w:instrText xml:space="preserve"> PAGEREF _Toc421863239 \h </w:instrText>
                 </w:r>
                 <w:r>
                   <w:rPr>
@@ -3534,7 +3589,7 @@
                   <w:lang w:val="en-NZ" w:eastAsia="en-NZ"/>
                 </w:rPr>
               </w:pPr>
-              <w:hyperlink w:anchor="_Toc421792731" w:history="1">
+              <w:hyperlink w:anchor="_Toc421863240" w:history="1">
                 <w:r>
                   <w:rPr>
                     <w:rStyle w:val="Hyperlink"/>
@@ -3577,103 +3632,7 @@
                     <w:noProof/>
                     <w:webHidden/>
                   </w:rPr>
-                  <w:instrText xml:space="preserve"> PAGEREF _Toc421792731 \h </w:instrText>
-                </w:r>
-                <w:r>
-                  <w:rPr>
-                    <w:noProof/>
-                    <w:webHidden/>
-                  </w:rPr>
-                </w:r>
-                <w:r>
-                  <w:rPr>
-                    <w:noProof/>
-                    <w:webHidden/>
-                  </w:rPr>
-                  <w:fldChar w:fldCharType="separate"/>
-                </w:r>
-                <w:r>
-                  <w:rPr>
-                    <w:noProof/>
-                    <w:webHidden/>
-                  </w:rPr>
-                  <w:t>20</w:t>
-                </w:r>
-                <w:r>
-                  <w:rPr>
-                    <w:noProof/>
-                    <w:webHidden/>
-                  </w:rPr>
-                  <w:fldChar w:fldCharType="end"/>
-                </w:r>
-              </w:hyperlink>
-              <w:bookmarkStart w:id="1" w:name="_GoBack"/>
-              <w:bookmarkEnd w:id="1"/>
-            </w:p>
-            <w:p>
-              <w:pPr>
-                <w:pStyle w:val="TOC3"/>
-                <w:tabs>
-                  <w:tab w:val="left" w:pos="1100"/>
-                  <w:tab w:val="right" w:leader="dot" w:pos="9350"/>
-                </w:tabs>
-                <w:rPr>
-                  <w:rFonts w:asciiTheme="minorHAnsi" w:eastAsiaTheme="minorEastAsia" w:hAnsiTheme="minorHAnsi"/>
-                  <w:noProof/>
-                  <w:color w:val="auto"/>
-                  <w:spacing w:val="0"/>
-                  <w:sz w:val="22"/>
-                  <w:szCs w:val="22"/>
-                  <w:lang w:val="en-NZ" w:eastAsia="en-NZ"/>
-                </w:rPr>
-              </w:pPr>
-              <w:hyperlink w:anchor="_Toc421792732" w:history="1">
-                <w:r>
-                  <w:rPr>
-                    <w:rStyle w:val="Hyperlink"/>
-                    <w:noProof/>
-                  </w:rPr>
-                  <w:t>6.7.1</w:t>
-                </w:r>
-                <w:r>
-                  <w:rPr>
-                    <w:rFonts w:asciiTheme="minorHAnsi" w:eastAsiaTheme="minorEastAsia" w:hAnsiTheme="minorHAnsi"/>
-                    <w:noProof/>
-                    <w:color w:val="auto"/>
-                    <w:spacing w:val="0"/>
-                    <w:sz w:val="22"/>
-                    <w:szCs w:val="22"/>
-                    <w:lang w:val="en-NZ" w:eastAsia="en-NZ"/>
-                  </w:rPr>
-                  <w:tab/>
-                </w:r>
-                <w:r>
-                  <w:rPr>
-                    <w:rStyle w:val="Hyperlink"/>
-                    <w:noProof/>
-                  </w:rPr>
-                  <w:t>Customer requirements</w:t>
-                </w:r>
-                <w:r>
-                  <w:rPr>
-                    <w:noProof/>
-                    <w:webHidden/>
-                  </w:rPr>
-                  <w:tab/>
-                </w:r>
-                <w:r>
-                  <w:rPr>
-                    <w:noProof/>
-                    <w:webHidden/>
-                  </w:rPr>
-                  <w:fldChar w:fldCharType="begin"/>
-                </w:r>
-                <w:r>
-                  <w:rPr>
-                    <w:noProof/>
-                    <w:webHidden/>
-                  </w:rPr>
-                  <w:instrText xml:space="preserve"> PAGEREF _Toc421792732 \h </w:instrText>
+                  <w:instrText xml:space="preserve"> PAGEREF _Toc421863240 \h </w:instrText>
                 </w:r>
                 <w:r>
                   <w:rPr>
@@ -3721,13 +3680,13 @@
                   <w:lang w:val="en-NZ" w:eastAsia="en-NZ"/>
                 </w:rPr>
               </w:pPr>
-              <w:hyperlink w:anchor="_Toc421792733" w:history="1">
+              <w:hyperlink w:anchor="_Toc421863241" w:history="1">
                 <w:r>
                   <w:rPr>
                     <w:rStyle w:val="Hyperlink"/>
                     <w:noProof/>
                   </w:rPr>
-                  <w:t>6.7.2</w:t>
+                  <w:t>6.7.1</w:t>
                 </w:r>
                 <w:r>
                   <w:rPr>
@@ -3746,7 +3705,7 @@
                     <w:rStyle w:val="Hyperlink"/>
                     <w:noProof/>
                   </w:rPr>
-                  <w:t>Considerations and workarounds</w:t>
+                  <w:t>Customer requirements</w:t>
                 </w:r>
                 <w:r>
                   <w:rPr>
@@ -3767,7 +3726,7 @@
                     <w:noProof/>
                     <w:webHidden/>
                   </w:rPr>
-                  <w:instrText xml:space="preserve"> PAGEREF _Toc421792733 \h </w:instrText>
+                  <w:instrText xml:space="preserve"> PAGEREF _Toc421863241 \h </w:instrText>
                 </w:r>
                 <w:r>
                   <w:rPr>
@@ -3787,163 +3746,7 @@
                     <w:noProof/>
                     <w:webHidden/>
                   </w:rPr>
-                  <w:t>21</w:t>
-                </w:r>
-                <w:r>
-                  <w:rPr>
-                    <w:noProof/>
-                    <w:webHidden/>
-                  </w:rPr>
-                  <w:fldChar w:fldCharType="end"/>
-                </w:r>
-              </w:hyperlink>
-            </w:p>
-            <w:p>
-              <w:pPr>
-                <w:pStyle w:val="TOC1"/>
-                <w:rPr>
-                  <w:rFonts w:asciiTheme="minorHAnsi" w:hAnsiTheme="minorHAnsi"/>
-                  <w:sz w:val="22"/>
-                  <w:lang w:val="en-NZ" w:eastAsia="en-NZ"/>
-                </w:rPr>
-              </w:pPr>
-              <w:hyperlink w:anchor="_Toc421792734" w:history="1">
-                <w:r>
-                  <w:rPr>
-                    <w:rStyle w:val="Hyperlink"/>
-                  </w:rPr>
-                  <w:t>3</w:t>
-                </w:r>
-                <w:r>
-                  <w:rPr>
-                    <w:rStyle w:val="Hyperlink"/>
-                    <w:vertAlign w:val="superscript"/>
-                  </w:rPr>
-                  <w:t>rd</w:t>
-                </w:r>
-                <w:r>
-                  <w:rPr>
-                    <w:rStyle w:val="Hyperlink"/>
-                  </w:rPr>
-                  <w:t xml:space="preserve"> Party Software</w:t>
-                </w:r>
-                <w:r>
-                  <w:rPr>
-                    <w:webHidden/>
-                  </w:rPr>
-                  <w:tab/>
-                </w:r>
-                <w:r>
-                  <w:rPr>
-                    <w:webHidden/>
-                  </w:rPr>
-                  <w:fldChar w:fldCharType="begin"/>
-                </w:r>
-                <w:r>
-                  <w:rPr>
-                    <w:webHidden/>
-                  </w:rPr>
-                  <w:instrText xml:space="preserve"> PAGEREF _Toc421792734 \h </w:instrText>
-                </w:r>
-                <w:r>
-                  <w:rPr>
-                    <w:webHidden/>
-                  </w:rPr>
-                </w:r>
-                <w:r>
-                  <w:rPr>
-                    <w:webHidden/>
-                  </w:rPr>
-                  <w:fldChar w:fldCharType="separate"/>
-                </w:r>
-                <w:r>
-                  <w:rPr>
-                    <w:webHidden/>
-                  </w:rPr>
-                  <w:t>21</w:t>
-                </w:r>
-                <w:r>
-                  <w:rPr>
-                    <w:webHidden/>
-                  </w:rPr>
-                  <w:fldChar w:fldCharType="end"/>
-                </w:r>
-              </w:hyperlink>
-            </w:p>
-            <w:p>
-              <w:pPr>
-                <w:pStyle w:val="TOC2"/>
-                <w:rPr>
-                  <w:rFonts w:asciiTheme="minorHAnsi" w:hAnsiTheme="minorHAnsi"/>
-                  <w:noProof/>
-                  <w:sz w:val="22"/>
-                  <w:lang w:val="en-NZ" w:eastAsia="en-NZ"/>
-                </w:rPr>
-              </w:pPr>
-              <w:hyperlink w:anchor="_Toc421792735" w:history="1">
-                <w:r>
-                  <w:rPr>
-                    <w:rStyle w:val="Hyperlink"/>
-                    <w:noProof/>
-                  </w:rPr>
-                  <w:t>6.8</w:t>
-                </w:r>
-                <w:r>
-                  <w:rPr>
-                    <w:rFonts w:asciiTheme="minorHAnsi" w:hAnsiTheme="minorHAnsi"/>
-                    <w:noProof/>
-                    <w:sz w:val="22"/>
-                    <w:lang w:val="en-NZ" w:eastAsia="en-NZ"/>
-                  </w:rPr>
-                  <w:tab/>
-                </w:r>
-                <w:r>
-                  <w:rPr>
-                    <w:rStyle w:val="Hyperlink"/>
-                    <w:noProof/>
-                  </w:rPr>
-                  <w:t>Skill Finder</w:t>
-                </w:r>
-                <w:r>
-                  <w:rPr>
-                    <w:noProof/>
-                    <w:webHidden/>
-                  </w:rPr>
-                  <w:tab/>
-                </w:r>
-                <w:r>
-                  <w:rPr>
-                    <w:noProof/>
-                    <w:webHidden/>
-                  </w:rPr>
-                  <w:fldChar w:fldCharType="begin"/>
-                </w:r>
-                <w:r>
-                  <w:rPr>
-                    <w:noProof/>
-                    <w:webHidden/>
-                  </w:rPr>
-                  <w:instrText xml:space="preserve"> PAGEREF _Toc421792735 \h </w:instrText>
-                </w:r>
-                <w:r>
-                  <w:rPr>
-                    <w:noProof/>
-                    <w:webHidden/>
-                  </w:rPr>
-                </w:r>
-                <w:r>
-                  <w:rPr>
-                    <w:noProof/>
-                    <w:webHidden/>
-                  </w:rPr>
-                  <w:fldChar w:fldCharType="separate"/>
-                </w:r>
-                <w:r>
-                  <w:rPr>
-                    <w:noProof/>
-                    <w:webHidden/>
-                  </w:rPr>
-                  <w:t>21</w:t>
+                  <w:t>20</w:t>
                 </w:r>
                 <w:r>
                   <w:rPr>
@@ -3971,13 +3774,13 @@
                   <w:lang w:val="en-NZ" w:eastAsia="en-NZ"/>
                 </w:rPr>
               </w:pPr>
-              <w:hyperlink w:anchor="_Toc421792736" w:history="1">
+              <w:hyperlink w:anchor="_Toc421863242" w:history="1">
                 <w:r>
                   <w:rPr>
                     <w:rStyle w:val="Hyperlink"/>
                     <w:noProof/>
                   </w:rPr>
-                  <w:t>6.8.1</w:t>
+                  <w:t>6.7.2</w:t>
                 </w:r>
                 <w:r>
                   <w:rPr>
@@ -3996,7 +3799,7 @@
                     <w:rStyle w:val="Hyperlink"/>
                     <w:noProof/>
                   </w:rPr>
-                  <w:t>Customer requirements</w:t>
+                  <w:t>Considerations and workarounds</w:t>
                 </w:r>
                 <w:r>
                   <w:rPr>
@@ -4017,7 +3820,163 @@
                     <w:noProof/>
                     <w:webHidden/>
                   </w:rPr>
-                  <w:instrText xml:space="preserve"> PAGEREF _Toc421792736 \h </w:instrText>
+                  <w:instrText xml:space="preserve"> PAGEREF _Toc421863242 \h </w:instrText>
+                </w:r>
+                <w:r>
+                  <w:rPr>
+                    <w:noProof/>
+                    <w:webHidden/>
+                  </w:rPr>
+                </w:r>
+                <w:r>
+                  <w:rPr>
+                    <w:noProof/>
+                    <w:webHidden/>
+                  </w:rPr>
+                  <w:fldChar w:fldCharType="separate"/>
+                </w:r>
+                <w:r>
+                  <w:rPr>
+                    <w:noProof/>
+                    <w:webHidden/>
+                  </w:rPr>
+                  <w:t>21</w:t>
+                </w:r>
+                <w:r>
+                  <w:rPr>
+                    <w:noProof/>
+                    <w:webHidden/>
+                  </w:rPr>
+                  <w:fldChar w:fldCharType="end"/>
+                </w:r>
+              </w:hyperlink>
+            </w:p>
+            <w:p>
+              <w:pPr>
+                <w:pStyle w:val="TOC1"/>
+                <w:rPr>
+                  <w:rFonts w:asciiTheme="minorHAnsi" w:hAnsiTheme="minorHAnsi"/>
+                  <w:sz w:val="22"/>
+                  <w:lang w:val="en-NZ" w:eastAsia="en-NZ"/>
+                </w:rPr>
+              </w:pPr>
+              <w:hyperlink w:anchor="_Toc421863243" w:history="1">
+                <w:r>
+                  <w:rPr>
+                    <w:rStyle w:val="Hyperlink"/>
+                  </w:rPr>
+                  <w:t>3</w:t>
+                </w:r>
+                <w:r>
+                  <w:rPr>
+                    <w:rStyle w:val="Hyperlink"/>
+                    <w:vertAlign w:val="superscript"/>
+                  </w:rPr>
+                  <w:t>rd</w:t>
+                </w:r>
+                <w:r>
+                  <w:rPr>
+                    <w:rStyle w:val="Hyperlink"/>
+                  </w:rPr>
+                  <w:t xml:space="preserve"> Party Software</w:t>
+                </w:r>
+                <w:r>
+                  <w:rPr>
+                    <w:webHidden/>
+                  </w:rPr>
+                  <w:tab/>
+                </w:r>
+                <w:r>
+                  <w:rPr>
+                    <w:webHidden/>
+                  </w:rPr>
+                  <w:fldChar w:fldCharType="begin"/>
+                </w:r>
+                <w:r>
+                  <w:rPr>
+                    <w:webHidden/>
+                  </w:rPr>
+                  <w:instrText xml:space="preserve"> PAGEREF _Toc421863243 \h </w:instrText>
+                </w:r>
+                <w:r>
+                  <w:rPr>
+                    <w:webHidden/>
+                  </w:rPr>
+                </w:r>
+                <w:r>
+                  <w:rPr>
+                    <w:webHidden/>
+                  </w:rPr>
+                  <w:fldChar w:fldCharType="separate"/>
+                </w:r>
+                <w:r>
+                  <w:rPr>
+                    <w:webHidden/>
+                  </w:rPr>
+                  <w:t>21</w:t>
+                </w:r>
+                <w:r>
+                  <w:rPr>
+                    <w:webHidden/>
+                  </w:rPr>
+                  <w:fldChar w:fldCharType="end"/>
+                </w:r>
+              </w:hyperlink>
+            </w:p>
+            <w:p>
+              <w:pPr>
+                <w:pStyle w:val="TOC2"/>
+                <w:rPr>
+                  <w:rFonts w:asciiTheme="minorHAnsi" w:hAnsiTheme="minorHAnsi"/>
+                  <w:noProof/>
+                  <w:sz w:val="22"/>
+                  <w:lang w:val="en-NZ" w:eastAsia="en-NZ"/>
+                </w:rPr>
+              </w:pPr>
+              <w:hyperlink w:anchor="_Toc421863244" w:history="1">
+                <w:r>
+                  <w:rPr>
+                    <w:rStyle w:val="Hyperlink"/>
+                    <w:noProof/>
+                  </w:rPr>
+                  <w:t>6.8</w:t>
+                </w:r>
+                <w:r>
+                  <w:rPr>
+                    <w:rFonts w:asciiTheme="minorHAnsi" w:hAnsiTheme="minorHAnsi"/>
+                    <w:noProof/>
+                    <w:sz w:val="22"/>
+                    <w:lang w:val="en-NZ" w:eastAsia="en-NZ"/>
+                  </w:rPr>
+                  <w:tab/>
+                </w:r>
+                <w:r>
+                  <w:rPr>
+                    <w:rStyle w:val="Hyperlink"/>
+                    <w:noProof/>
+                  </w:rPr>
+                  <w:t>Skill Finder</w:t>
+                </w:r>
+                <w:r>
+                  <w:rPr>
+                    <w:noProof/>
+                    <w:webHidden/>
+                  </w:rPr>
+                  <w:tab/>
+                </w:r>
+                <w:r>
+                  <w:rPr>
+                    <w:noProof/>
+                    <w:webHidden/>
+                  </w:rPr>
+                  <w:fldChar w:fldCharType="begin"/>
+                </w:r>
+                <w:r>
+                  <w:rPr>
+                    <w:noProof/>
+                    <w:webHidden/>
+                  </w:rPr>
+                  <w:instrText xml:space="preserve"> PAGEREF _Toc421863244 \h </w:instrText>
                 </w:r>
                 <w:r>
                   <w:rPr>
@@ -4065,13 +4024,13 @@
                   <w:lang w:val="en-NZ" w:eastAsia="en-NZ"/>
                 </w:rPr>
               </w:pPr>
-              <w:hyperlink w:anchor="_Toc421792737" w:history="1">
+              <w:hyperlink w:anchor="_Toc421863245" w:history="1">
                 <w:r>
                   <w:rPr>
                     <w:rStyle w:val="Hyperlink"/>
                     <w:noProof/>
                   </w:rPr>
-                  <w:t>6.8.2</w:t>
+                  <w:t>6.8.1</w:t>
                 </w:r>
                 <w:r>
                   <w:rPr>
@@ -4090,7 +4049,7 @@
                     <w:rStyle w:val="Hyperlink"/>
                     <w:noProof/>
                   </w:rPr>
-                  <w:t>Considerations and workarounds</w:t>
+                  <w:t>Customer requirements</w:t>
                 </w:r>
                 <w:r>
                   <w:rPr>
@@ -4111,7 +4070,7 @@
                     <w:noProof/>
                     <w:webHidden/>
                   </w:rPr>
-                  <w:instrText xml:space="preserve"> PAGEREF _Toc421792737 \h </w:instrText>
+                  <w:instrText xml:space="preserve"> PAGEREF _Toc421863245 \h </w:instrText>
                 </w:r>
                 <w:r>
                   <w:rPr>
@@ -4131,91 +4090,7 @@
                     <w:noProof/>
                     <w:webHidden/>
                   </w:rPr>
-                  <w:t>22</w:t>
-                </w:r>
-                <w:r>
-                  <w:rPr>
-                    <w:noProof/>
-                    <w:webHidden/>
-                  </w:rPr>
-                  <w:fldChar w:fldCharType="end"/>
-                </w:r>
-              </w:hyperlink>
-            </w:p>
-            <w:p>
-              <w:pPr>
-                <w:pStyle w:val="TOC2"/>
-                <w:rPr>
-                  <w:rFonts w:asciiTheme="minorHAnsi" w:hAnsiTheme="minorHAnsi"/>
-                  <w:noProof/>
-                  <w:sz w:val="22"/>
-                  <w:lang w:val="en-NZ" w:eastAsia="en-NZ"/>
-                </w:rPr>
-              </w:pPr>
-              <w:hyperlink w:anchor="_Toc421792738" w:history="1">
-                <w:r>
-                  <w:rPr>
-                    <w:rStyle w:val="Hyperlink"/>
-                    <w:noProof/>
-                  </w:rPr>
-                  <w:t>6.9</w:t>
-                </w:r>
-                <w:r>
-                  <w:rPr>
-                    <w:rFonts w:asciiTheme="minorHAnsi" w:hAnsiTheme="minorHAnsi"/>
-                    <w:noProof/>
-                    <w:sz w:val="22"/>
-                    <w:lang w:val="en-NZ" w:eastAsia="en-NZ"/>
-                  </w:rPr>
-                  <w:tab/>
-                </w:r>
-                <w:r>
-                  <w:rPr>
-                    <w:rStyle w:val="Hyperlink"/>
-                    <w:noProof/>
-                  </w:rPr>
-                  <w:t>Location Finder</w:t>
-                </w:r>
-                <w:r>
-                  <w:rPr>
-                    <w:noProof/>
-                    <w:webHidden/>
-                  </w:rPr>
-                  <w:tab/>
-                </w:r>
-                <w:r>
-                  <w:rPr>
-                    <w:noProof/>
-                    <w:webHidden/>
-                  </w:rPr>
-                  <w:fldChar w:fldCharType="begin"/>
-                </w:r>
-                <w:r>
-                  <w:rPr>
-                    <w:noProof/>
-                    <w:webHidden/>
-                  </w:rPr>
-                  <w:instrText xml:space="preserve"> PAGEREF _Toc421792738 \h </w:instrText>
-                </w:r>
-                <w:r>
-                  <w:rPr>
-                    <w:noProof/>
-                    <w:webHidden/>
-                  </w:rPr>
-                </w:r>
-                <w:r>
-                  <w:rPr>
-                    <w:noProof/>
-                    <w:webHidden/>
-                  </w:rPr>
-                  <w:fldChar w:fldCharType="separate"/>
-                </w:r>
-                <w:r>
-                  <w:rPr>
-                    <w:noProof/>
-                    <w:webHidden/>
-                  </w:rPr>
-                  <w:t>22</w:t>
+                  <w:t>21</w:t>
                 </w:r>
                 <w:r>
                   <w:rPr>
@@ -4243,13 +4118,13 @@
                   <w:lang w:val="en-NZ" w:eastAsia="en-NZ"/>
                 </w:rPr>
               </w:pPr>
-              <w:hyperlink w:anchor="_Toc421792739" w:history="1">
+              <w:hyperlink w:anchor="_Toc421863246" w:history="1">
                 <w:r>
                   <w:rPr>
                     <w:rStyle w:val="Hyperlink"/>
                     <w:noProof/>
                   </w:rPr>
-                  <w:t>6.9.1</w:t>
+                  <w:t>6.8.2</w:t>
                 </w:r>
                 <w:r>
                   <w:rPr>
@@ -4268,7 +4143,7 @@
                     <w:rStyle w:val="Hyperlink"/>
                     <w:noProof/>
                   </w:rPr>
-                  <w:t>Customer requirements</w:t>
+                  <w:t>Considerations and workarounds</w:t>
                 </w:r>
                 <w:r>
                   <w:rPr>
@@ -4289,7 +4164,91 @@
                     <w:noProof/>
                     <w:webHidden/>
                   </w:rPr>
-                  <w:instrText xml:space="preserve"> PAGEREF _Toc421792739 \h </w:instrText>
+                  <w:instrText xml:space="preserve"> PAGEREF _Toc421863246 \h </w:instrText>
+                </w:r>
+                <w:r>
+                  <w:rPr>
+                    <w:noProof/>
+                    <w:webHidden/>
+                  </w:rPr>
+                </w:r>
+                <w:r>
+                  <w:rPr>
+                    <w:noProof/>
+                    <w:webHidden/>
+                  </w:rPr>
+                  <w:fldChar w:fldCharType="separate"/>
+                </w:r>
+                <w:r>
+                  <w:rPr>
+                    <w:noProof/>
+                    <w:webHidden/>
+                  </w:rPr>
+                  <w:t>22</w:t>
+                </w:r>
+                <w:r>
+                  <w:rPr>
+                    <w:noProof/>
+                    <w:webHidden/>
+                  </w:rPr>
+                  <w:fldChar w:fldCharType="end"/>
+                </w:r>
+              </w:hyperlink>
+            </w:p>
+            <w:p>
+              <w:pPr>
+                <w:pStyle w:val="TOC2"/>
+                <w:rPr>
+                  <w:rFonts w:asciiTheme="minorHAnsi" w:hAnsiTheme="minorHAnsi"/>
+                  <w:noProof/>
+                  <w:sz w:val="22"/>
+                  <w:lang w:val="en-NZ" w:eastAsia="en-NZ"/>
+                </w:rPr>
+              </w:pPr>
+              <w:hyperlink w:anchor="_Toc421863247" w:history="1">
+                <w:r>
+                  <w:rPr>
+                    <w:rStyle w:val="Hyperlink"/>
+                    <w:noProof/>
+                  </w:rPr>
+                  <w:t>6.9</w:t>
+                </w:r>
+                <w:r>
+                  <w:rPr>
+                    <w:rFonts w:asciiTheme="minorHAnsi" w:hAnsiTheme="minorHAnsi"/>
+                    <w:noProof/>
+                    <w:sz w:val="22"/>
+                    <w:lang w:val="en-NZ" w:eastAsia="en-NZ"/>
+                  </w:rPr>
+                  <w:tab/>
+                </w:r>
+                <w:r>
+                  <w:rPr>
+                    <w:rStyle w:val="Hyperlink"/>
+                    <w:noProof/>
+                  </w:rPr>
+                  <w:t>Location Finder</w:t>
+                </w:r>
+                <w:r>
+                  <w:rPr>
+                    <w:noProof/>
+                    <w:webHidden/>
+                  </w:rPr>
+                  <w:tab/>
+                </w:r>
+                <w:r>
+                  <w:rPr>
+                    <w:noProof/>
+                    <w:webHidden/>
+                  </w:rPr>
+                  <w:fldChar w:fldCharType="begin"/>
+                </w:r>
+                <w:r>
+                  <w:rPr>
+                    <w:noProof/>
+                    <w:webHidden/>
+                  </w:rPr>
+                  <w:instrText xml:space="preserve"> PAGEREF _Toc421863247 \h </w:instrText>
                 </w:r>
                 <w:r>
                   <w:rPr>
@@ -4337,13 +4296,13 @@
                   <w:lang w:val="en-NZ" w:eastAsia="en-NZ"/>
                 </w:rPr>
               </w:pPr>
-              <w:hyperlink w:anchor="_Toc421792740" w:history="1">
+              <w:hyperlink w:anchor="_Toc421863248" w:history="1">
                 <w:r>
                   <w:rPr>
                     <w:rStyle w:val="Hyperlink"/>
                     <w:noProof/>
                   </w:rPr>
-                  <w:t>6.9.2</w:t>
+                  <w:t>6.9.1</w:t>
                 </w:r>
                 <w:r>
                   <w:rPr>
@@ -4362,6 +4321,100 @@
                     <w:rStyle w:val="Hyperlink"/>
                     <w:noProof/>
                   </w:rPr>
+                  <w:t>Customer requirements</w:t>
+                </w:r>
+                <w:r>
+                  <w:rPr>
+                    <w:noProof/>
+                    <w:webHidden/>
+                  </w:rPr>
+                  <w:tab/>
+                </w:r>
+                <w:r>
+                  <w:rPr>
+                    <w:noProof/>
+                    <w:webHidden/>
+                  </w:rPr>
+                  <w:fldChar w:fldCharType="begin"/>
+                </w:r>
+                <w:r>
+                  <w:rPr>
+                    <w:noProof/>
+                    <w:webHidden/>
+                  </w:rPr>
+                  <w:instrText xml:space="preserve"> PAGEREF _Toc421863248 \h </w:instrText>
+                </w:r>
+                <w:r>
+                  <w:rPr>
+                    <w:noProof/>
+                    <w:webHidden/>
+                  </w:rPr>
+                </w:r>
+                <w:r>
+                  <w:rPr>
+                    <w:noProof/>
+                    <w:webHidden/>
+                  </w:rPr>
+                  <w:fldChar w:fldCharType="separate"/>
+                </w:r>
+                <w:r>
+                  <w:rPr>
+                    <w:noProof/>
+                    <w:webHidden/>
+                  </w:rPr>
+                  <w:t>22</w:t>
+                </w:r>
+                <w:r>
+                  <w:rPr>
+                    <w:noProof/>
+                    <w:webHidden/>
+                  </w:rPr>
+                  <w:fldChar w:fldCharType="end"/>
+                </w:r>
+              </w:hyperlink>
+            </w:p>
+            <w:p>
+              <w:pPr>
+                <w:pStyle w:val="TOC3"/>
+                <w:tabs>
+                  <w:tab w:val="left" w:pos="1100"/>
+                  <w:tab w:val="right" w:leader="dot" w:pos="9350"/>
+                </w:tabs>
+                <w:rPr>
+                  <w:rFonts w:asciiTheme="minorHAnsi" w:eastAsiaTheme="minorEastAsia" w:hAnsiTheme="minorHAnsi"/>
+                  <w:noProof/>
+                  <w:color w:val="auto"/>
+                  <w:spacing w:val="0"/>
+                  <w:sz w:val="22"/>
+                  <w:szCs w:val="22"/>
+                  <w:lang w:val="en-NZ" w:eastAsia="en-NZ"/>
+                </w:rPr>
+              </w:pPr>
+              <w:hyperlink w:anchor="_Toc421863249" w:history="1">
+                <w:r>
+                  <w:rPr>
+                    <w:rStyle w:val="Hyperlink"/>
+                    <w:noProof/>
+                  </w:rPr>
+                  <w:t>6.9.2</w:t>
+                </w:r>
+                <w:r>
+                  <w:rPr>
+                    <w:rFonts w:asciiTheme="minorHAnsi" w:eastAsiaTheme="minorEastAsia" w:hAnsiTheme="minorHAnsi"/>
+                    <w:noProof/>
+                    <w:color w:val="auto"/>
+                    <w:spacing w:val="0"/>
+                    <w:sz w:val="22"/>
+                    <w:szCs w:val="22"/>
+                    <w:lang w:val="en-NZ" w:eastAsia="en-NZ"/>
+                  </w:rPr>
+                  <w:tab/>
+                </w:r>
+                <w:r>
+                  <w:rPr>
+                    <w:rStyle w:val="Hyperlink"/>
+                    <w:noProof/>
+                  </w:rPr>
                   <w:t>Considerations and workarounds</w:t>
                 </w:r>
                 <w:r>
@@ -4383,7 +4436,7 @@
                     <w:noProof/>
                     <w:webHidden/>
                   </w:rPr>
-                  <w:instrText xml:space="preserve"> PAGEREF _Toc421792740 \h </w:instrText>
+                  <w:instrText xml:space="preserve"> PAGEREF _Toc421863249 \h </w:instrText>
                 </w:r>
                 <w:r>
                   <w:rPr>
@@ -4424,7 +4477,7 @@
                   <w:lang w:val="en-NZ" w:eastAsia="en-NZ"/>
                 </w:rPr>
               </w:pPr>
-              <w:hyperlink w:anchor="_Toc421792741" w:history="1">
+              <w:hyperlink w:anchor="_Toc421863250" w:history="1">
                 <w:r>
                   <w:rPr>
                     <w:rStyle w:val="Hyperlink"/>
@@ -4467,7 +4520,7 @@
                     <w:noProof/>
                     <w:webHidden/>
                   </w:rPr>
-                  <w:instrText xml:space="preserve"> PAGEREF _Toc421792741 \h </w:instrText>
+                  <w:instrText xml:space="preserve"> PAGEREF _Toc421863250 \h </w:instrText>
                 </w:r>
                 <w:r>
                   <w:rPr>
@@ -4515,7 +4568,7 @@
                   <w:lang w:val="en-NZ" w:eastAsia="en-NZ"/>
                 </w:rPr>
               </w:pPr>
-              <w:hyperlink w:anchor="_Toc421792742" w:history="1">
+              <w:hyperlink w:anchor="_Toc421863251" w:history="1">
                 <w:r>
                   <w:rPr>
                     <w:rStyle w:val="Hyperlink"/>
@@ -4561,7 +4614,7 @@
                     <w:noProof/>
                     <w:webHidden/>
                   </w:rPr>
-                  <w:instrText xml:space="preserve"> PAGEREF _Toc421792742 \h </w:instrText>
+                  <w:instrText xml:space="preserve"> PAGEREF _Toc421863251 \h </w:instrText>
                 </w:r>
                 <w:r>
                   <w:rPr>
@@ -4609,7 +4662,7 @@
                   <w:lang w:val="en-NZ" w:eastAsia="en-NZ"/>
                 </w:rPr>
               </w:pPr>
-              <w:hyperlink w:anchor="_Toc421792743" w:history="1">
+              <w:hyperlink w:anchor="_Toc421863252" w:history="1">
                 <w:r>
                   <w:rPr>
                     <w:rStyle w:val="Hyperlink"/>
@@ -4655,7 +4708,7 @@
                     <w:noProof/>
                     <w:webHidden/>
                   </w:rPr>
-                  <w:instrText xml:space="preserve"> PAGEREF _Toc421792743 \h </w:instrText>
+                  <w:instrText xml:space="preserve"> PAGEREF _Toc421863252 \h </w:instrText>
                 </w:r>
                 <w:r>
                   <w:rPr>
@@ -4696,7 +4749,7 @@
                   <w:lang w:val="en-NZ" w:eastAsia="en-NZ"/>
                 </w:rPr>
               </w:pPr>
-              <w:hyperlink w:anchor="_Toc421792744" w:history="1">
+              <w:hyperlink w:anchor="_Toc421863253" w:history="1">
                 <w:r>
                   <w:rPr>
                     <w:rStyle w:val="Hyperlink"/>
@@ -4739,7 +4792,7 @@
                     <w:noProof/>
                     <w:webHidden/>
                   </w:rPr>
-                  <w:instrText xml:space="preserve"> PAGEREF _Toc421792744 \h </w:instrText>
+                  <w:instrText xml:space="preserve"> PAGEREF _Toc421863253 \h </w:instrText>
                 </w:r>
                 <w:r>
                   <w:rPr>
@@ -4787,7 +4840,7 @@
                   <w:lang w:val="en-NZ" w:eastAsia="en-NZ"/>
                 </w:rPr>
               </w:pPr>
-              <w:hyperlink w:anchor="_Toc421792745" w:history="1">
+              <w:hyperlink w:anchor="_Toc421863254" w:history="1">
                 <w:r>
                   <w:rPr>
                     <w:rStyle w:val="Hyperlink"/>
@@ -4833,7 +4886,7 @@
                     <w:noProof/>
                     <w:webHidden/>
                   </w:rPr>
-                  <w:instrText xml:space="preserve"> PAGEREF _Toc421792745 \h </w:instrText>
+                  <w:instrText xml:space="preserve"> PAGEREF _Toc421863254 \h </w:instrText>
                 </w:r>
                 <w:r>
                   <w:rPr>
@@ -4881,7 +4934,7 @@
                   <w:lang w:val="en-NZ" w:eastAsia="en-NZ"/>
                 </w:rPr>
               </w:pPr>
-              <w:hyperlink w:anchor="_Toc421792746" w:history="1">
+              <w:hyperlink w:anchor="_Toc421863255" w:history="1">
                 <w:r>
                   <w:rPr>
                     <w:rStyle w:val="Hyperlink"/>
@@ -4928,7 +4981,7 @@
                     <w:noProof/>
                     <w:webHidden/>
                   </w:rPr>
-                  <w:instrText xml:space="preserve"> PAGEREF _Toc421792746 \h </w:instrText>
+                  <w:instrText xml:space="preserve"> PAGEREF _Toc421863255 \h </w:instrText>
                 </w:r>
                 <w:r>
                   <w:rPr>
@@ -4976,7 +5029,7 @@
                   <w:lang w:val="en-NZ" w:eastAsia="en-NZ"/>
                 </w:rPr>
               </w:pPr>
-              <w:hyperlink w:anchor="_Toc421792747" w:history="1">
+              <w:hyperlink w:anchor="_Toc421863256" w:history="1">
                 <w:r>
                   <w:rPr>
                     <w:rStyle w:val="Hyperlink"/>
@@ -5023,7 +5076,7 @@
                     <w:noProof/>
                     <w:webHidden/>
                   </w:rPr>
-                  <w:instrText xml:space="preserve"> PAGEREF _Toc421792747 \h </w:instrText>
+                  <w:instrText xml:space="preserve"> PAGEREF _Toc421863256 \h </w:instrText>
                 </w:r>
                 <w:r>
                   <w:rPr>
@@ -5071,7 +5124,7 @@
                   <w:lang w:val="en-NZ" w:eastAsia="en-NZ"/>
                 </w:rPr>
               </w:pPr>
-              <w:hyperlink w:anchor="_Toc421792748" w:history="1">
+              <w:hyperlink w:anchor="_Toc421863257" w:history="1">
                 <w:r>
                   <w:rPr>
                     <w:rStyle w:val="Hyperlink"/>
@@ -5118,7 +5171,7 @@
                     <w:noProof/>
                     <w:webHidden/>
                   </w:rPr>
-                  <w:instrText xml:space="preserve"> PAGEREF _Toc421792748 \h </w:instrText>
+                  <w:instrText xml:space="preserve"> PAGEREF _Toc421863257 \h </w:instrText>
                 </w:r>
                 <w:r>
                   <w:rPr>
@@ -5166,7 +5219,7 @@
                   <w:lang w:val="en-NZ" w:eastAsia="en-NZ"/>
                 </w:rPr>
               </w:pPr>
-              <w:hyperlink w:anchor="_Toc421792749" w:history="1">
+              <w:hyperlink w:anchor="_Toc421863258" w:history="1">
                 <w:r>
                   <w:rPr>
                     <w:rStyle w:val="Hyperlink"/>
@@ -5213,7 +5266,7 @@
                     <w:noProof/>
                     <w:webHidden/>
                   </w:rPr>
-                  <w:instrText xml:space="preserve"> PAGEREF _Toc421792749 \h </w:instrText>
+                  <w:instrText xml:space="preserve"> PAGEREF _Toc421863258 \h </w:instrText>
                 </w:r>
                 <w:r>
                   <w:rPr>
@@ -5261,7 +5314,7 @@
                   <w:lang w:val="en-NZ" w:eastAsia="en-NZ"/>
                 </w:rPr>
               </w:pPr>
-              <w:hyperlink w:anchor="_Toc421792750" w:history="1">
+              <w:hyperlink w:anchor="_Toc421863259" w:history="1">
                 <w:r>
                   <w:rPr>
                     <w:rStyle w:val="Hyperlink"/>
@@ -5307,7 +5360,7 @@
                     <w:noProof/>
                     <w:webHidden/>
                   </w:rPr>
-                  <w:instrText xml:space="preserve"> PAGEREF _Toc421792750 \h </w:instrText>
+                  <w:instrText xml:space="preserve"> PAGEREF _Toc421863259 \h </w:instrText>
                 </w:r>
                 <w:r>
                   <w:rPr>
@@ -5388,7 +5441,7 @@
       </w:sdtContent>
     </w:sdt>
     <w:bookmarkEnd w:id="0" w:displacedByCustomXml="prev"/>
-    <w:bookmarkStart w:id="2" w:name="_Toc297286694" w:displacedByCustomXml="prev"/>
+    <w:bookmarkStart w:id="1" w:name="_Toc297286694" w:displacedByCustomXml="prev"/>
     <w:p>
       <w:pPr>
         <w:spacing w:before="0" w:after="200"/>
@@ -5400,7 +5453,7 @@
           <w:szCs w:val="48"/>
         </w:rPr>
       </w:pPr>
-      <w:bookmarkStart w:id="3" w:name="_Toc385308663"/>
+      <w:bookmarkStart w:id="2" w:name="_Toc385308663"/>
       <w:r>
         <w:br w:type="page"/>
       </w:r>
@@ -5409,411 +5462,511 @@
       <w:pPr>
         <w:pStyle w:val="Heading1Numbered"/>
       </w:pPr>
-      <w:bookmarkStart w:id="4" w:name="_Toc421792704"/>
+      <w:bookmarkStart w:id="3" w:name="_Toc421863213"/>
       <w:r>
         <w:lastRenderedPageBreak/>
         <w:t>Executive Summary</w:t>
       </w:r>
+      <w:bookmarkEnd w:id="2"/>
       <w:bookmarkEnd w:id="3"/>
+    </w:p>
+    <w:p>
+      <w:r>
+        <w:t xml:space="preserve">This document represents the first in a two part series of artifacts generated as part of the </w:t>
+      </w:r>
+      <w:r>
+        <w:t>PnP Transformation process</w:t>
+      </w:r>
+      <w:r>
+        <w:t>. Recorded here are the findings following an analys</w:t>
+      </w:r>
+      <w:r>
+        <w:t>e</w:t>
+      </w:r>
+      <w:r>
+        <w:t xml:space="preserve">s of </w:t>
+      </w:r>
+      <w:r>
+        <w:t>Contoso</w:t>
+      </w:r>
+      <w:r>
+        <w:t xml:space="preserve">’s use of SharePoint and the customizations need to satisfy the business requirements of </w:t>
+      </w:r>
+      <w:r>
+        <w:t>Contoso</w:t>
+      </w:r>
+      <w:r>
+        <w:t>’s.</w:t>
+      </w:r>
+    </w:p>
+    <w:p>
+      <w:r>
+        <w:t>Contoso</w:t>
+      </w:r>
+      <w:r>
+        <w:t xml:space="preserve">’s corporate users utilize SharePoint primarily for document storage and collaboration using Team Sites, Project Sites, Document Centers and Personal OneDrive for Business libraries. Historically </w:t>
+      </w:r>
+      <w:r>
+        <w:t>Contoso</w:t>
+      </w:r>
+      <w:r>
+        <w:t xml:space="preserve"> had customized these sites more heavily with a unique look and feel as well as strict metadata collection</w:t>
+      </w:r>
+      <w:r>
+        <w:t xml:space="preserve">. </w:t>
+      </w:r>
+      <w:r>
+        <w:t>However</w:t>
+      </w:r>
+      <w:r>
+        <w:t>,</w:t>
+      </w:r>
+      <w:r>
+        <w:t xml:space="preserve"> the recent trend has been to embrace more of the out-of-box experience in an effort to minimize investment costs and maximize the</w:t>
+      </w:r>
+      <w:r>
+        <w:t xml:space="preserve"> return value of the</w:t>
+      </w:r>
+      <w:r>
+        <w:t xml:space="preserve"> platform.</w:t>
+      </w:r>
+      <w:r>
+        <w:t xml:space="preserve"> </w:t>
+      </w:r>
+      <w:r>
+        <w:t>Contoso</w:t>
+      </w:r>
+      <w:r>
+        <w:t xml:space="preserve"> </w:t>
+      </w:r>
+      <w:r>
+        <w:t xml:space="preserve">has localized the </w:t>
+      </w:r>
+      <w:r>
+        <w:t>customizations to the administrative site or those deemed mandatory for security and compliance governance.</w:t>
+      </w:r>
+    </w:p>
+    <w:p>
+      <w:r>
+        <w:t>Contoso wanted to reduce</w:t>
+      </w:r>
+      <w:r>
+        <w:t xml:space="preserve"> the invasiveness and extent of the </w:t>
+      </w:r>
+      <w:r>
+        <w:t xml:space="preserve">customization. This </w:t>
+      </w:r>
+      <w:r>
+        <w:t xml:space="preserve">will result in immediate cost reductions and functionality benefits. </w:t>
+      </w:r>
+      <w:r>
+        <w:t>However,</w:t>
+      </w:r>
+      <w:r>
+        <w:t xml:space="preserve"> in moving to the</w:t>
+      </w:r>
+      <w:r>
+        <w:t xml:space="preserve"> next version of the Office 365</w:t>
+      </w:r>
+      <w:r>
+        <w:t>, we will address</w:t>
+      </w:r>
+      <w:r>
+        <w:t xml:space="preserve"> </w:t>
+      </w:r>
+      <w:r>
+        <w:t xml:space="preserve">the effects of the previous customizations in the form of data migration. </w:t>
+      </w:r>
+      <w:r>
+        <w:t>We</w:t>
+      </w:r>
+      <w:r>
+        <w:t xml:space="preserve"> will </w:t>
+      </w:r>
+      <w:r>
+        <w:t>discuss this</w:t>
+      </w:r>
+      <w:r>
+        <w:t xml:space="preserve"> more during the Solution Design phase.</w:t>
+      </w:r>
+    </w:p>
+    <w:p>
+      <w:r>
+        <w:t>We approached t</w:t>
+      </w:r>
+      <w:r>
+        <w:t xml:space="preserve">he </w:t>
+      </w:r>
+      <w:r>
+        <w:t>Contoso</w:t>
+      </w:r>
+      <w:r>
+        <w:t xml:space="preserve">’s </w:t>
+      </w:r>
+      <w:r>
+        <w:t xml:space="preserve">Solution </w:t>
+      </w:r>
+      <w:r>
+        <w:t xml:space="preserve">Assessment from multiple </w:t>
+      </w:r>
+      <w:r>
+        <w:t>angles</w:t>
+      </w:r>
+      <w:r>
+        <w:t xml:space="preserve">. </w:t>
+      </w:r>
+      <w:r>
+        <w:t>The p</w:t>
+      </w:r>
+      <w:r>
+        <w:t xml:space="preserve">rimary purpose of the assessment </w:t>
+      </w:r>
+      <w:r>
+        <w:t>is</w:t>
+      </w:r>
+      <w:r>
+        <w:t xml:space="preserve"> to analyze </w:t>
+      </w:r>
+      <w:r>
+        <w:t xml:space="preserve">how the future Office 365 </w:t>
+      </w:r>
+      <w:r>
+        <w:t xml:space="preserve">environment </w:t>
+      </w:r>
+      <w:r>
+        <w:t xml:space="preserve">can be comply with the </w:t>
+      </w:r>
+      <w:r>
+        <w:t xml:space="preserve">current business and technical requirements. As part of the assessment, </w:t>
+      </w:r>
+      <w:r>
+        <w:t>Contoso</w:t>
+      </w:r>
+      <w:r>
+        <w:t>’s</w:t>
+      </w:r>
+      <w:r>
+        <w:t xml:space="preserve"> </w:t>
+      </w:r>
+      <w:r>
+        <w:t xml:space="preserve">has clarified the </w:t>
+      </w:r>
+      <w:r>
+        <w:t>SharePoint vision</w:t>
+      </w:r>
+      <w:r>
+        <w:t xml:space="preserve">. We have </w:t>
+      </w:r>
+      <w:r>
+        <w:t>recorded</w:t>
+      </w:r>
+      <w:r>
+        <w:t xml:space="preserve"> </w:t>
+      </w:r>
+      <w:r>
+        <w:t>thi</w:t>
+      </w:r>
+      <w:r>
+        <w:t>s</w:t>
+      </w:r>
+      <w:r>
+        <w:t xml:space="preserve"> as a</w:t>
+      </w:r>
+      <w:r>
+        <w:t xml:space="preserve"> guidance for roadmap planning. </w:t>
+      </w:r>
+    </w:p>
+    <w:p>
+      <w:pPr>
+        <w:pStyle w:val="Heading1Numbered"/>
+      </w:pPr>
+      <w:bookmarkStart w:id="4" w:name="_Toc421863214"/>
+      <w:r>
+        <w:t>Vision for SharePoint</w:t>
+      </w:r>
       <w:bookmarkEnd w:id="4"/>
     </w:p>
     <w:p>
       <w:r>
-        <w:t xml:space="preserve">This document represents the first in a two part series of artifacts generated as part of the </w:t>
-      </w:r>
-      <w:r>
-        <w:t>PnP Transformation process</w:t>
-      </w:r>
-      <w:r>
-        <w:t>. Recorded here are the findings following an analys</w:t>
-      </w:r>
-      <w:r>
-        <w:t>e</w:t>
-      </w:r>
-      <w:r>
-        <w:t xml:space="preserve">s of </w:t>
+        <w:t>The f</w:t>
+      </w:r>
+      <w:r>
+        <w:t xml:space="preserve">ollowing </w:t>
+      </w:r>
+      <w:r>
+        <w:t>vision statements</w:t>
+      </w:r>
+      <w:r>
+        <w:t xml:space="preserve"> define the high-level princip</w:t>
+      </w:r>
+      <w:r>
+        <w:t>les</w:t>
+      </w:r>
+      <w:r>
+        <w:t xml:space="preserve"> </w:t>
+      </w:r>
+      <w:r>
+        <w:t>of the</w:t>
+      </w:r>
+      <w:r>
+        <w:t xml:space="preserve"> </w:t>
       </w:r>
       <w:r>
         <w:t>Contoso</w:t>
       </w:r>
       <w:r>
-        <w:t xml:space="preserve">’s use of SharePoint and the customizations need to satisfy the business requirements of </w:t>
+        <w:t xml:space="preserve"> SharePoint Vision</w:t>
+      </w:r>
+      <w:r>
+        <w:t xml:space="preserve">: </w:t>
+      </w:r>
+      <w:r>
+        <w:t>Cloud ready</w:t>
+      </w:r>
+      <w:r>
+        <w:t xml:space="preserve">, </w:t>
+      </w:r>
+      <w:r>
+        <w:t>Agility for business</w:t>
+      </w:r>
+      <w:r>
+        <w:t xml:space="preserve">, </w:t>
+      </w:r>
+      <w:r>
+        <w:t>Cost efficiency</w:t>
+      </w:r>
+      <w:r>
+        <w:t xml:space="preserve"> and </w:t>
+      </w:r>
+      <w:r>
+        <w:t>Customize for business value</w:t>
+      </w:r>
+      <w:r>
+        <w:t>.</w:t>
+      </w:r>
+    </w:p>
+    <w:p>
+      <w:pPr>
+        <w:pStyle w:val="Heading2Numbered"/>
+      </w:pPr>
+      <w:bookmarkStart w:id="5" w:name="_Toc385308664"/>
+      <w:bookmarkStart w:id="6" w:name="_Toc421863215"/>
+      <w:bookmarkEnd w:id="5"/>
+      <w:r>
+        <w:t>Cloud ready</w:t>
+      </w:r>
+      <w:bookmarkEnd w:id="6"/>
+    </w:p>
+    <w:p>
+      <w:r>
+        <w:t>Contoso will develop a</w:t>
+      </w:r>
+      <w:r>
+        <w:t xml:space="preserve">ll solutions and functionalities </w:t>
+      </w:r>
+      <w:r>
+        <w:t xml:space="preserve">so that they can </w:t>
+      </w:r>
+      <w:r>
+        <w:t>support</w:t>
+      </w:r>
+      <w:r>
+        <w:t xml:space="preserve"> them</w:t>
+      </w:r>
+      <w:r>
+        <w:t xml:space="preserve"> in both</w:t>
+      </w:r>
+      <w:r>
+        <w:t xml:space="preserve"> the </w:t>
+      </w:r>
+      <w:r>
+        <w:t>private and public cloud</w:t>
+      </w:r>
+      <w:r>
+        <w:t>s</w:t>
+      </w:r>
+      <w:r>
+        <w:t xml:space="preserve">. This provides flexibility with the hosting platform and deployments are not bound to </w:t>
+      </w:r>
+      <w:r>
+        <w:t xml:space="preserve">a </w:t>
+      </w:r>
+      <w:r>
+        <w:t>single platform in the future.</w:t>
+      </w:r>
+    </w:p>
+    <w:p>
+      <w:r>
+        <w:t xml:space="preserve">Customizations developed for </w:t>
       </w:r>
       <w:r>
         <w:t>Contoso</w:t>
       </w:r>
       <w:r>
-        <w:t>’s.</w:t>
-      </w:r>
-    </w:p>
-    <w:p>
-      <w:r>
-        <w:t>Contoso</w:t>
-      </w:r>
-      <w:r>
-        <w:t xml:space="preserve">’s corporate users utilize SharePoint primarily for document storage and collaboration using Team Sites, Project Sites, Document Centers and Personal OneDrive for Business libraries. Historically </w:t>
-      </w:r>
-      <w:r>
-        <w:t>Contoso</w:t>
-      </w:r>
-      <w:r>
-        <w:t xml:space="preserve"> had customized these sites more heavily with a unique look and feel as well as strict metadata collection</w:t>
-      </w:r>
-      <w:r>
-        <w:t xml:space="preserve">. </w:t>
-      </w:r>
-      <w:r>
-        <w:t>However</w:t>
-      </w:r>
-      <w:r>
-        <w:t>,</w:t>
-      </w:r>
-      <w:r>
-        <w:t xml:space="preserve"> the recent trend has been to embrace more of the out-of-box experience in an effort to minimize investment costs and maximize the</w:t>
-      </w:r>
-      <w:r>
-        <w:t xml:space="preserve"> return value of the</w:t>
-      </w:r>
-      <w:r>
-        <w:t xml:space="preserve"> platform.</w:t>
+        <w:t xml:space="preserve"> platform </w:t>
+      </w:r>
+      <w:r>
+        <w:t>should</w:t>
+      </w:r>
+      <w:r>
+        <w:t xml:space="preserve"> be in line with the Sha</w:t>
+      </w:r>
+      <w:r>
+        <w:t>rePoint product roadmap to ensure</w:t>
+      </w:r>
+      <w:r>
+        <w:t xml:space="preserve"> agility for the deployments. By using the app</w:t>
       </w:r>
       <w:r>
         <w:t xml:space="preserve"> </w:t>
       </w:r>
       <w:r>
-        <w:t>Contoso</w:t>
-      </w:r>
-      <w:r>
-        <w:t xml:space="preserve"> </w:t>
-      </w:r>
-      <w:r>
-        <w:t xml:space="preserve">has localized the </w:t>
-      </w:r>
-      <w:r>
-        <w:t>customizations to the administrative site or those deemed mandatory for security and compliance governance.</w:t>
-      </w:r>
-    </w:p>
-    <w:p>
-      <w:r>
-        <w:t>Contoso wanted to reduce</w:t>
-      </w:r>
-      <w:r>
-        <w:t xml:space="preserve"> the invasiveness and extent of the </w:t>
-      </w:r>
-      <w:r>
-        <w:t xml:space="preserve">customization. This </w:t>
-      </w:r>
-      <w:r>
-        <w:t xml:space="preserve">will result in immediate cost reductions and functionality benefits. </w:t>
-      </w:r>
-      <w:r>
-        <w:t>However,</w:t>
-      </w:r>
-      <w:r>
-        <w:t xml:space="preserve"> in moving to the</w:t>
-      </w:r>
-      <w:r>
-        <w:t xml:space="preserve"> next version of the Office 365</w:t>
-      </w:r>
-      <w:r>
-        <w:t>, we will address</w:t>
-      </w:r>
-      <w:r>
-        <w:t xml:space="preserve"> </w:t>
-      </w:r>
-      <w:r>
-        <w:t xml:space="preserve">the effects of the previous customizations in the form of data migration. </w:t>
-      </w:r>
-      <w:r>
-        <w:t>We</w:t>
-      </w:r>
-      <w:r>
-        <w:t xml:space="preserve"> will </w:t>
-      </w:r>
-      <w:r>
-        <w:t>discuss this</w:t>
-      </w:r>
-      <w:r>
-        <w:t xml:space="preserve"> more during the Solution Design phase.</w:t>
-      </w:r>
-    </w:p>
-    <w:p>
-      <w:r>
-        <w:t>We approached t</w:t>
-      </w:r>
-      <w:r>
-        <w:t xml:space="preserve">he </w:t>
-      </w:r>
-      <w:r>
-        <w:t>Contoso</w:t>
-      </w:r>
-      <w:r>
-        <w:t xml:space="preserve">’s </w:t>
-      </w:r>
-      <w:r>
-        <w:t xml:space="preserve">Solution </w:t>
-      </w:r>
-      <w:r>
-        <w:t xml:space="preserve">Assessment from multiple </w:t>
-      </w:r>
-      <w:r>
-        <w:t>angles</w:t>
-      </w:r>
-      <w:r>
-        <w:t xml:space="preserve">. </w:t>
-      </w:r>
-      <w:r>
-        <w:t>The p</w:t>
-      </w:r>
-      <w:r>
-        <w:t xml:space="preserve">rimary purpose of the assessment </w:t>
-      </w:r>
-      <w:r>
-        <w:t>is</w:t>
-      </w:r>
-      <w:r>
-        <w:t xml:space="preserve"> to analyze </w:t>
-      </w:r>
-      <w:r>
-        <w:t xml:space="preserve">how the future Office 365 </w:t>
-      </w:r>
-      <w:r>
-        <w:t xml:space="preserve">environment </w:t>
-      </w:r>
-      <w:r>
-        <w:t xml:space="preserve">can be comply with the </w:t>
-      </w:r>
-      <w:r>
-        <w:t xml:space="preserve">current business and technical requirements. As part of the assessment, </w:t>
-      </w:r>
-      <w:r>
-        <w:t>Contoso</w:t>
-      </w:r>
-      <w:r>
-        <w:t>’s</w:t>
-      </w:r>
-      <w:r>
-        <w:t xml:space="preserve"> </w:t>
-      </w:r>
-      <w:r>
-        <w:t xml:space="preserve">has clarified the </w:t>
-      </w:r>
-      <w:r>
-        <w:t>SharePoint vision</w:t>
-      </w:r>
-      <w:r>
-        <w:t xml:space="preserve">. We have </w:t>
-      </w:r>
-      <w:r>
-        <w:t>recorded</w:t>
-      </w:r>
-      <w:r>
-        <w:t xml:space="preserve"> </w:t>
-      </w:r>
-      <w:r>
-        <w:t>thi</w:t>
-      </w:r>
-      <w:r>
-        <w:t>s</w:t>
-      </w:r>
-      <w:r>
-        <w:t xml:space="preserve"> as a</w:t>
-      </w:r>
-      <w:r>
-        <w:t xml:space="preserve"> guidance for roadmap planning. </w:t>
-      </w:r>
-    </w:p>
-    <w:p>
-      <w:pPr>
-        <w:pStyle w:val="Heading1Numbered"/>
-      </w:pPr>
-      <w:bookmarkStart w:id="5" w:name="_Toc421792705"/>
-      <w:r>
-        <w:t>Vision for SharePoint</w:t>
-      </w:r>
-      <w:bookmarkEnd w:id="5"/>
-    </w:p>
-    <w:p>
-      <w:r>
-        <w:t>The f</w:t>
-      </w:r>
-      <w:r>
-        <w:t xml:space="preserve">ollowing </w:t>
-      </w:r>
-      <w:r>
-        <w:t>vision statements</w:t>
-      </w:r>
-      <w:r>
-        <w:t xml:space="preserve"> define the high-level princip</w:t>
-      </w:r>
-      <w:r>
-        <w:t>les</w:t>
-      </w:r>
-      <w:r>
-        <w:t xml:space="preserve"> </w:t>
-      </w:r>
-      <w:r>
-        <w:t>of the</w:t>
-      </w:r>
-      <w:r>
-        <w:t xml:space="preserve"> </w:t>
-      </w:r>
-      <w:r>
-        <w:t>Contoso</w:t>
-      </w:r>
-      <w:r>
-        <w:t xml:space="preserve"> SharePoint Vision</w:t>
-      </w:r>
-      <w:r>
-        <w:t xml:space="preserve">: </w:t>
-      </w:r>
-      <w:r>
-        <w:t>Cloud ready</w:t>
-      </w:r>
-      <w:r>
-        <w:t xml:space="preserve">, </w:t>
-      </w:r>
-      <w:r>
-        <w:t>Agility for business</w:t>
-      </w:r>
-      <w:r>
-        <w:t xml:space="preserve">, </w:t>
-      </w:r>
-      <w:r>
-        <w:t>Cost efficiency</w:t>
-      </w:r>
-      <w:r>
-        <w:t xml:space="preserve"> and </w:t>
-      </w:r>
-      <w:r>
-        <w:t>Customize for business value</w:t>
-      </w:r>
-      <w:r>
-        <w:t>.</w:t>
+        <w:t xml:space="preserve">model as the customization pattern, </w:t>
+      </w:r>
+      <w:r>
+        <w:t>Contoso can apply changes</w:t>
+      </w:r>
+      <w:r>
+        <w:t xml:space="preserve"> to sites without </w:t>
+      </w:r>
+      <w:r>
+        <w:t xml:space="preserve">the </w:t>
+      </w:r>
+      <w:r>
+        <w:t xml:space="preserve">constant need </w:t>
+      </w:r>
+      <w:r>
+        <w:t>of</w:t>
+      </w:r>
+      <w:r>
+        <w:t xml:space="preserve"> IT</w:t>
+      </w:r>
+      <w:r>
+        <w:t xml:space="preserve"> personnel</w:t>
+      </w:r>
+      <w:r>
+        <w:t xml:space="preserve"> to perform detailed testing.</w:t>
       </w:r>
     </w:p>
     <w:p>
       <w:pPr>
         <w:pStyle w:val="Heading2Numbered"/>
       </w:pPr>
-      <w:bookmarkStart w:id="6" w:name="_Toc385308664"/>
-      <w:bookmarkStart w:id="7" w:name="_Toc421792706"/>
-      <w:bookmarkEnd w:id="6"/>
-      <w:r>
-        <w:t>Cloud ready</w:t>
-      </w:r>
-      <w:bookmarkEnd w:id="7"/>
-    </w:p>
-    <w:p>
-      <w:r>
-        <w:t>Contoso will develop a</w:t>
-      </w:r>
-      <w:r>
-        <w:t xml:space="preserve">ll solutions and functionalities </w:t>
-      </w:r>
-      <w:r>
-        <w:t xml:space="preserve">so that they can </w:t>
-      </w:r>
-      <w:r>
-        <w:t>support</w:t>
-      </w:r>
-      <w:r>
-        <w:t xml:space="preserve"> them</w:t>
-      </w:r>
-      <w:r>
-        <w:t xml:space="preserve"> in both</w:t>
-      </w:r>
-      <w:r>
-        <w:t xml:space="preserve"> the </w:t>
-      </w:r>
-      <w:r>
-        <w:t>private and public cloud</w:t>
-      </w:r>
-      <w:r>
-        <w:t>s</w:t>
-      </w:r>
-      <w:r>
-        <w:t xml:space="preserve">. This provides flexibility with the hosting platform and deployments are not bound to </w:t>
-      </w:r>
-      <w:r>
-        <w:t xml:space="preserve">a </w:t>
-      </w:r>
-      <w:r>
-        <w:t>single platform in the future.</w:t>
-      </w:r>
-    </w:p>
-    <w:p>
-      <w:r>
-        <w:t xml:space="preserve">Customizations developed for </w:t>
-      </w:r>
-      <w:r>
-        <w:t>Contoso</w:t>
-      </w:r>
-      <w:r>
-        <w:t xml:space="preserve"> platform </w:t>
-      </w:r>
-      <w:r>
-        <w:t>should</w:t>
-      </w:r>
-      <w:r>
-        <w:t xml:space="preserve"> be in line with the Sha</w:t>
-      </w:r>
-      <w:r>
-        <w:t>rePoint product roadmap to ensure</w:t>
-      </w:r>
-      <w:r>
-        <w:t xml:space="preserve"> agility for the deployments. By using the app</w:t>
-      </w:r>
-      <w:r>
-        <w:t xml:space="preserve"> </w:t>
-      </w:r>
-      <w:r>
-        <w:t xml:space="preserve">model as the customization pattern, </w:t>
-      </w:r>
-      <w:r>
-        <w:t>Contoso can apply changes</w:t>
-      </w:r>
-      <w:r>
-        <w:t xml:space="preserve"> to sites without </w:t>
-      </w:r>
-      <w:r>
-        <w:t xml:space="preserve">the </w:t>
-      </w:r>
-      <w:r>
-        <w:t xml:space="preserve">constant need </w:t>
-      </w:r>
-      <w:r>
-        <w:t>of</w:t>
-      </w:r>
-      <w:r>
-        <w:t xml:space="preserve"> IT</w:t>
-      </w:r>
-      <w:r>
-        <w:t xml:space="preserve"> personnel</w:t>
-      </w:r>
-      <w:r>
-        <w:t xml:space="preserve"> to perform detailed testing.</w:t>
-      </w:r>
-    </w:p>
-    <w:p>
-      <w:pPr>
-        <w:pStyle w:val="Heading2Numbered"/>
-      </w:pPr>
-      <w:bookmarkStart w:id="8" w:name="_Toc421792707"/>
+      <w:bookmarkStart w:id="7" w:name="_Toc421863216"/>
       <w:r>
         <w:lastRenderedPageBreak/>
         <w:t>Agility for business</w:t>
       </w:r>
+      <w:bookmarkEnd w:id="7"/>
+    </w:p>
+    <w:p>
+      <w:r>
+        <w:t>App model will result in faster deployments. All projects should aim to minimize complexity, concentrate on the primary objectives, and then offer the actual business functionality in the simplest possible way.</w:t>
+      </w:r>
+    </w:p>
+    <w:p>
+      <w:r>
+        <w:t>App model supports deployments of new sites and elements to site collections without any downtime. This model reduces the service or maintenance windows</w:t>
+      </w:r>
+      <w:r>
+        <w:t xml:space="preserve">. </w:t>
+      </w:r>
+    </w:p>
+    <w:p>
+      <w:pPr>
+        <w:pStyle w:val="Heading2Numbered"/>
+      </w:pPr>
+      <w:bookmarkStart w:id="8" w:name="_Toc421863217"/>
+      <w:r>
+        <w:t>Cost efficiency</w:t>
+      </w:r>
       <w:bookmarkEnd w:id="8"/>
     </w:p>
     <w:p>
       <w:r>
-        <w:t>App model will result in faster deployments. All projects should aim to minimize complexity, concentrate on the primary objectives, and then offer the actual business functionality in the simplest possible way.</w:t>
-      </w:r>
-    </w:p>
-    <w:p>
-      <w:r>
-        <w:t>App model supports deployments of new sites and elements to site collections without any downtime. This model reduces the service or maintenance windows</w:t>
+        <w:t>Mi</w:t>
+      </w:r>
+      <w:r>
+        <w:t xml:space="preserve">nimize </w:t>
+      </w:r>
+      <w:r>
+        <w:t>the</w:t>
+      </w:r>
+      <w:r>
+        <w:t xml:space="preserve"> unnecessary complexity </w:t>
+      </w:r>
+      <w:r>
+        <w:t xml:space="preserve">involved </w:t>
+      </w:r>
+      <w:r>
+        <w:t xml:space="preserve">with customizations </w:t>
+      </w:r>
+      <w:r>
+        <w:t>if they do not provide direct</w:t>
+      </w:r>
+      <w:r>
+        <w:t xml:space="preserve"> business value.</w:t>
+      </w:r>
+      <w:r>
+        <w:t xml:space="preserve"> Use out of box features as far as possible.</w:t>
+      </w:r>
+    </w:p>
+    <w:p>
+      <w:r>
+        <w:t xml:space="preserve">Each </w:t>
+      </w:r>
+      <w:r>
+        <w:t>required function should</w:t>
+      </w:r>
+      <w:r>
+        <w:t xml:space="preserve"> be evaluated </w:t>
+      </w:r>
+      <w:r>
+        <w:t>against the</w:t>
+      </w:r>
+      <w:r>
+        <w:t xml:space="preserve"> value </w:t>
+      </w:r>
+      <w:r>
+        <w:t>gained and the cost associated</w:t>
+      </w:r>
+      <w:r>
+        <w:t xml:space="preserve"> </w:t>
+      </w:r>
+      <w:r>
+        <w:t>with the</w:t>
+      </w:r>
+      <w:r>
+        <w:t xml:space="preserve"> development </w:t>
+      </w:r>
+      <w:r>
+        <w:t xml:space="preserve">and </w:t>
+      </w:r>
+      <w:r>
+        <w:t>maintenance phase.</w:t>
+      </w:r>
+    </w:p>
+    <w:p>
+      <w:r>
+        <w:t xml:space="preserve">Minimize on-premises investments </w:t>
+      </w:r>
+      <w:r>
+        <w:t>in</w:t>
+      </w:r>
+      <w:r>
+        <w:t xml:space="preserve"> SharePoint and gradually </w:t>
+      </w:r>
+      <w:r>
+        <w:t>eliminate</w:t>
+      </w:r>
+      <w:r>
+        <w:t xml:space="preserve"> the need for the on-premises deployments </w:t>
+      </w:r>
+      <w:r>
+        <w:t>in favor of</w:t>
+      </w:r>
+      <w:r>
+        <w:t xml:space="preserve"> cloud options</w:t>
       </w:r>
       <w:r>
         <w:t xml:space="preserve">. </w:t>
@@ -5823,111 +5976,11 @@
       <w:pPr>
         <w:pStyle w:val="Heading2Numbered"/>
       </w:pPr>
-      <w:bookmarkStart w:id="9" w:name="_Toc421792708"/>
-      <w:r>
-        <w:t>Cost efficiency</w:t>
+      <w:bookmarkStart w:id="9" w:name="_Toc421863218"/>
+      <w:r>
+        <w:t>Customize for business value</w:t>
       </w:r>
       <w:bookmarkEnd w:id="9"/>
-    </w:p>
-    <w:p>
-      <w:r>
-        <w:t>Mi</w:t>
-      </w:r>
-      <w:r>
-        <w:t xml:space="preserve">nimize </w:t>
-      </w:r>
-      <w:r>
-        <w:t>the</w:t>
-      </w:r>
-      <w:r>
-        <w:t xml:space="preserve"> unnecessary complexity </w:t>
-      </w:r>
-      <w:r>
-        <w:t xml:space="preserve">involved </w:t>
-      </w:r>
-      <w:r>
-        <w:t xml:space="preserve">with customizations </w:t>
-      </w:r>
-      <w:r>
-        <w:t>if they do not provide direct</w:t>
-      </w:r>
-      <w:r>
-        <w:t xml:space="preserve"> business value.</w:t>
-      </w:r>
-      <w:r>
-        <w:t xml:space="preserve"> Use out of box features as far as possible.</w:t>
-      </w:r>
-    </w:p>
-    <w:p>
-      <w:r>
-        <w:t xml:space="preserve">Each </w:t>
-      </w:r>
-      <w:r>
-        <w:t>required function should</w:t>
-      </w:r>
-      <w:r>
-        <w:t xml:space="preserve"> be evaluated </w:t>
-      </w:r>
-      <w:r>
-        <w:t>against the</w:t>
-      </w:r>
-      <w:r>
-        <w:t xml:space="preserve"> value </w:t>
-      </w:r>
-      <w:r>
-        <w:t>gained and the cost associated</w:t>
-      </w:r>
-      <w:r>
-        <w:t xml:space="preserve"> </w:t>
-      </w:r>
-      <w:r>
-        <w:t>with the</w:t>
-      </w:r>
-      <w:r>
-        <w:t xml:space="preserve"> development </w:t>
-      </w:r>
-      <w:r>
-        <w:t xml:space="preserve">and </w:t>
-      </w:r>
-      <w:r>
-        <w:t>maintenance phase.</w:t>
-      </w:r>
-    </w:p>
-    <w:p>
-      <w:r>
-        <w:t xml:space="preserve">Minimize on-premises investments </w:t>
-      </w:r>
-      <w:r>
-        <w:t>in</w:t>
-      </w:r>
-      <w:r>
-        <w:t xml:space="preserve"> SharePoint and gradually </w:t>
-      </w:r>
-      <w:r>
-        <w:t>eliminate</w:t>
-      </w:r>
-      <w:r>
-        <w:t xml:space="preserve"> the need for the on-premises deployments </w:t>
-      </w:r>
-      <w:r>
-        <w:t>in favor of</w:t>
-      </w:r>
-      <w:r>
-        <w:t xml:space="preserve"> cloud options</w:t>
-      </w:r>
-      <w:r>
-        <w:t xml:space="preserve">. </w:t>
-      </w:r>
-    </w:p>
-    <w:p>
-      <w:pPr>
-        <w:pStyle w:val="Heading2Numbered"/>
-      </w:pPr>
-      <w:bookmarkStart w:id="10" w:name="_Toc421792709"/>
-      <w:r>
-        <w:t>Customize for business value</w:t>
-      </w:r>
-      <w:bookmarkEnd w:id="10"/>
     </w:p>
     <w:p>
       <w:r>
@@ -6012,7 +6065,7 @@
           <w:szCs w:val="48"/>
         </w:rPr>
       </w:pPr>
-      <w:bookmarkStart w:id="11" w:name="_Toc385308665"/>
+      <w:bookmarkStart w:id="10" w:name="_Toc385308665"/>
       <w:r>
         <w:br w:type="page"/>
       </w:r>
@@ -6021,12 +6074,12 @@
       <w:pPr>
         <w:pStyle w:val="Heading1Numbered"/>
       </w:pPr>
-      <w:bookmarkStart w:id="12" w:name="_Toc421792710"/>
+      <w:bookmarkStart w:id="11" w:name="_Toc421863219"/>
       <w:r>
         <w:lastRenderedPageBreak/>
         <w:t>High Level Roadmap</w:t>
       </w:r>
-      <w:bookmarkEnd w:id="12"/>
+      <w:bookmarkEnd w:id="11"/>
     </w:p>
     <w:p>
       <w:r>
@@ -6145,13 +6198,13 @@
         <w:pStyle w:val="Heading1Numbered"/>
         <w:ind w:left="0" w:firstLine="0"/>
       </w:pPr>
-      <w:bookmarkStart w:id="13" w:name="_Toc399662636"/>
-      <w:bookmarkStart w:id="14" w:name="_Toc421792711"/>
+      <w:bookmarkStart w:id="12" w:name="_Toc399662636"/>
+      <w:bookmarkStart w:id="13" w:name="_Toc421863220"/>
       <w:r>
         <w:t>Current environment and challenges</w:t>
       </w:r>
+      <w:bookmarkEnd w:id="12"/>
       <w:bookmarkEnd w:id="13"/>
-      <w:bookmarkEnd w:id="14"/>
     </w:p>
     <w:p>
       <w:r>
@@ -6291,10 +6344,10 @@
     <w:p>
       <w:r>
         <w:object w:dxaOrig="22065" w:dyaOrig="17956" w14:anchorId="780ECD11">
-          <v:shape id="_x0000_i1027" type="#_x0000_t75" style="width:467.55pt;height:381.5pt" o:ole="">
+          <v:shape id="_x0000_i1025" type="#_x0000_t75" style="width:467.7pt;height:381.3pt" o:ole="">
             <v:imagedata r:id="rId17" o:title=""/>
           </v:shape>
-          <o:OLEObject Type="Embed" ProgID="Visio.Drawing.15" ShapeID="_x0000_i1027" DrawAspect="Content" ObjectID="_1495534575" r:id="rId18"/>
+          <o:OLEObject Type="Embed" ProgID="Visio.Drawing.15" ShapeID="_x0000_i1025" DrawAspect="Content" ObjectID="_1495605099" r:id="rId18"/>
         </w:object>
       </w:r>
     </w:p>
@@ -6367,10 +6420,10 @@
     <w:p>
       <w:r>
         <w:object w:dxaOrig="16635" w:dyaOrig="9256" w14:anchorId="6ADDEE00">
-          <v:shape id="_x0000_i1028" type="#_x0000_t75" style="width:468.45pt;height:259.95pt" o:ole="">
+          <v:shape id="_x0000_i1026" type="#_x0000_t75" style="width:468.3pt;height:259.85pt" o:ole="">
             <v:imagedata r:id="rId19" o:title=""/>
           </v:shape>
-          <o:OLEObject Type="Embed" ProgID="Visio.Drawing.15" ShapeID="_x0000_i1028" DrawAspect="Content" ObjectID="_1495534576" r:id="rId20"/>
+          <o:OLEObject Type="Embed" ProgID="Visio.Drawing.15" ShapeID="_x0000_i1026" DrawAspect="Content" ObjectID="_1495605100" r:id="rId20"/>
         </w:object>
       </w:r>
     </w:p>
@@ -6380,13 +6433,13 @@
         <w:pStyle w:val="Heading1Numbered"/>
         <w:ind w:left="0" w:firstLine="0"/>
       </w:pPr>
-      <w:bookmarkStart w:id="15" w:name="_Toc399662637"/>
-      <w:bookmarkStart w:id="16" w:name="_Toc421792712"/>
+      <w:bookmarkStart w:id="14" w:name="_Toc399662637"/>
+      <w:bookmarkStart w:id="15" w:name="_Toc421863221"/>
       <w:r>
         <w:t>Future recommended architecture</w:t>
       </w:r>
+      <w:bookmarkEnd w:id="14"/>
       <w:bookmarkEnd w:id="15"/>
-      <w:bookmarkEnd w:id="16"/>
     </w:p>
     <w:p>
       <w:r>
@@ -6510,10 +6563,10 @@
     <w:p>
       <w:r>
         <w:object w:dxaOrig="21931" w:dyaOrig="17221" w14:anchorId="5F005455">
-          <v:shape id="_x0000_i1025" type="#_x0000_t75" style="width:468.45pt;height:366.55pt" o:ole="">
+          <v:shape id="_x0000_i1027" type="#_x0000_t75" style="width:468.3pt;height:366.9pt" o:ole="">
             <v:imagedata r:id="rId21" o:title=""/>
           </v:shape>
-          <o:OLEObject Type="Embed" ProgID="Visio.Drawing.15" ShapeID="_x0000_i1025" DrawAspect="Content" ObjectID="_1495534577" r:id="rId22"/>
+          <o:OLEObject Type="Embed" ProgID="Visio.Drawing.15" ShapeID="_x0000_i1027" DrawAspect="Content" ObjectID="_1495605101" r:id="rId22"/>
         </w:object>
       </w:r>
     </w:p>
@@ -6603,10 +6656,10 @@
     <w:p>
       <w:r>
         <w:object w:dxaOrig="14836" w:dyaOrig="8055" w14:anchorId="2AB03518">
-          <v:shape id="_x0000_i1026" type="#_x0000_t75" style="width:468.45pt;height:252.45pt" o:ole="">
+          <v:shape id="_x0000_i1028" type="#_x0000_t75" style="width:468.95pt;height:252.3pt" o:ole="">
             <v:imagedata r:id="rId23" o:title=""/>
           </v:shape>
-          <o:OLEObject Type="Embed" ProgID="Visio.Drawing.15" ShapeID="_x0000_i1026" DrawAspect="Content" ObjectID="_1495534578" r:id="rId24"/>
+          <o:OLEObject Type="Embed" ProgID="Visio.Drawing.15" ShapeID="_x0000_i1028" DrawAspect="Content" ObjectID="_1495605102" r:id="rId24"/>
         </w:object>
       </w:r>
     </w:p>
@@ -6615,13 +6668,13 @@
         <w:pStyle w:val="Heading2Numbered"/>
         <w:ind w:left="0" w:firstLine="0"/>
       </w:pPr>
-      <w:bookmarkStart w:id="17" w:name="_Toc421792562"/>
-      <w:bookmarkStart w:id="18" w:name="_Toc421792713"/>
+      <w:bookmarkStart w:id="16" w:name="_Toc421792562"/>
+      <w:bookmarkStart w:id="17" w:name="_Toc421863222"/>
       <w:r>
         <w:t>Provider hosted app hosting</w:t>
       </w:r>
+      <w:bookmarkEnd w:id="16"/>
       <w:bookmarkEnd w:id="17"/>
-      <w:bookmarkEnd w:id="18"/>
     </w:p>
     <w:p>
       <w:r>
@@ -6722,10 +6775,10 @@
       </w:r>
       <w:r>
         <w:object w:dxaOrig="17842" w:dyaOrig="5603" w14:anchorId="409E94D1">
-          <v:shape id="_x0000_i1029" type="#_x0000_t75" style="width:468.45pt;height:2in" o:ole="">
+          <v:shape id="_x0000_i1029" type="#_x0000_t75" style="width:468.3pt;height:2in" o:ole="">
             <v:imagedata r:id="rId25" o:title=""/>
           </v:shape>
-          <o:OLEObject Type="Embed" ProgID="Visio.Drawing.15" ShapeID="_x0000_i1029" DrawAspect="Content" ObjectID="_1495534579" r:id="rId26"/>
+          <o:OLEObject Type="Embed" ProgID="Visio.Drawing.15" ShapeID="_x0000_i1029" DrawAspect="Content" ObjectID="_1495605103" r:id="rId26"/>
         </w:object>
       </w:r>
     </w:p>
@@ -6747,14 +6800,14 @@
       <w:pPr>
         <w:pStyle w:val="Heading1Numbered"/>
       </w:pPr>
-      <w:bookmarkStart w:id="19" w:name="_Toc421792714"/>
+      <w:bookmarkStart w:id="18" w:name="_Toc421863223"/>
       <w:r>
         <w:t>SharePoint Assessment</w:t>
       </w:r>
       <w:r>
         <w:t xml:space="preserve"> Report</w:t>
       </w:r>
-      <w:bookmarkEnd w:id="19"/>
+      <w:bookmarkEnd w:id="18"/>
       <w:r>
         <w:t xml:space="preserve"> </w:t>
       </w:r>
@@ -6947,11 +7000,11 @@
       <w:pPr>
         <w:pStyle w:val="Heading2Numbered"/>
       </w:pPr>
-      <w:bookmarkStart w:id="20" w:name="_Toc421792715"/>
+      <w:bookmarkStart w:id="19" w:name="_Toc421863224"/>
       <w:r>
         <w:t>FTC solutions analyzed</w:t>
       </w:r>
-      <w:bookmarkEnd w:id="20"/>
+      <w:bookmarkEnd w:id="19"/>
     </w:p>
     <w:p>
       <w:r>
@@ -7587,11 +7640,11 @@
       <w:pPr>
         <w:pStyle w:val="Heading2Numbered"/>
       </w:pPr>
-      <w:bookmarkStart w:id="21" w:name="_Toc421792716"/>
+      <w:bookmarkStart w:id="20" w:name="_Toc421863225"/>
       <w:r>
         <w:t>Branding</w:t>
       </w:r>
-      <w:bookmarkEnd w:id="21"/>
+      <w:bookmarkEnd w:id="20"/>
     </w:p>
     <w:p>
       <w:r>
@@ -7647,128 +7700,128 @@
       <w:pPr>
         <w:pStyle w:val="Heading3Numbered"/>
       </w:pPr>
-      <w:bookmarkStart w:id="22" w:name="_Toc421792717"/>
+      <w:bookmarkStart w:id="21" w:name="_Toc421863226"/>
       <w:r>
         <w:t>Customer requirements</w:t>
       </w:r>
+      <w:bookmarkEnd w:id="21"/>
+    </w:p>
+    <w:p>
+      <w:r>
+        <w:t xml:space="preserve">Contoso has decided that it will </w:t>
+      </w:r>
+      <w:r>
+        <w:t>achieve the</w:t>
+      </w:r>
+      <w:r>
+        <w:t xml:space="preserve"> </w:t>
+      </w:r>
+      <w:r>
+        <w:t>site branding requirements</w:t>
+      </w:r>
+      <w:r>
+        <w:t xml:space="preserve"> </w:t>
+      </w:r>
+      <w:r>
+        <w:t>using</w:t>
+      </w:r>
+      <w:r>
+        <w:t xml:space="preserve"> a custom theme </w:t>
+      </w:r>
+      <w:r>
+        <w:t xml:space="preserve">and alternate </w:t>
+      </w:r>
+      <w:r>
+        <w:t>stylesheet</w:t>
+      </w:r>
+      <w:r>
+        <w:t xml:space="preserve"> </w:t>
+      </w:r>
+      <w:r>
+        <w:t>file</w:t>
+      </w:r>
+      <w:r>
+        <w:t xml:space="preserve"> without modifying the </w:t>
+      </w:r>
+      <w:proofErr w:type="spellStart"/>
+      <w:r>
+        <w:t>masterpage</w:t>
+      </w:r>
+      <w:proofErr w:type="spellEnd"/>
+      <w:r>
+        <w:t xml:space="preserve">. </w:t>
+      </w:r>
+      <w:r>
+        <w:t>Contoso will get rid of all custom web controls (</w:t>
+      </w:r>
+      <w:r>
+        <w:t>Share price, world clock, weather, emergency information, image rotator</w:t>
+      </w:r>
+      <w:r>
+        <w:t xml:space="preserve"> </w:t>
+      </w:r>
+      <w:proofErr w:type="spellStart"/>
+      <w:r>
+        <w:t>etc</w:t>
+      </w:r>
+      <w:proofErr w:type="spellEnd"/>
+      <w:r>
+        <w:t>). This</w:t>
+      </w:r>
+      <w:r>
+        <w:t xml:space="preserve"> </w:t>
+      </w:r>
+      <w:r>
+        <w:t xml:space="preserve">functionality will be implemented using </w:t>
+      </w:r>
+      <w:r>
+        <w:t>SharePoint apps where necessary.</w:t>
+      </w:r>
+      <w:r>
+        <w:t xml:space="preserve"> This will minimize the cost of ownership and maximize the value added by current and future enhancements in the platform.</w:t>
+      </w:r>
+    </w:p>
+    <w:p>
+      <w:r>
+        <w:t xml:space="preserve">Dynamic elements based on User profile </w:t>
+      </w:r>
+      <w:r>
+        <w:t>are to</w:t>
+      </w:r>
+      <w:r>
+        <w:t xml:space="preserve"> be generated using JavaScript.</w:t>
+      </w:r>
+    </w:p>
+    <w:p>
+      <w:r>
+        <w:t xml:space="preserve">However, there still exists some system requirements to store commonly used </w:t>
+      </w:r>
+      <w:r>
+        <w:t>files and artifacts</w:t>
+      </w:r>
+      <w:r>
+        <w:t xml:space="preserve">, such as JavaScript (.JS), XML, images (.JPG, .PNG, </w:t>
+      </w:r>
+      <w:proofErr w:type="gramStart"/>
+      <w:r>
+        <w:t>.</w:t>
+      </w:r>
+      <w:proofErr w:type="gramEnd"/>
+      <w:r>
+        <w:t xml:space="preserve">GIF). </w:t>
+      </w:r>
+    </w:p>
+    <w:p>
+      <w:pPr>
+        <w:pStyle w:val="Heading3Numbered"/>
+      </w:pPr>
+      <w:bookmarkStart w:id="22" w:name="_Ref402116096"/>
+      <w:bookmarkStart w:id="23" w:name="_Toc421863227"/>
+      <w:r>
+        <w:t>Considerations and workarounds</w:t>
+      </w:r>
       <w:bookmarkEnd w:id="22"/>
-    </w:p>
-    <w:p>
-      <w:r>
-        <w:t xml:space="preserve">Contoso has decided that it will </w:t>
-      </w:r>
-      <w:r>
-        <w:t>achieve the</w:t>
-      </w:r>
-      <w:r>
-        <w:t xml:space="preserve"> </w:t>
-      </w:r>
-      <w:r>
-        <w:t>site branding requirements</w:t>
-      </w:r>
-      <w:r>
-        <w:t xml:space="preserve"> </w:t>
-      </w:r>
-      <w:r>
-        <w:t>using</w:t>
-      </w:r>
-      <w:r>
-        <w:t xml:space="preserve"> a custom theme </w:t>
-      </w:r>
-      <w:r>
-        <w:t xml:space="preserve">and alternate </w:t>
-      </w:r>
-      <w:r>
-        <w:t>stylesheet</w:t>
-      </w:r>
-      <w:r>
-        <w:t xml:space="preserve"> </w:t>
-      </w:r>
-      <w:r>
-        <w:t>file</w:t>
-      </w:r>
-      <w:r>
-        <w:t xml:space="preserve"> without modifying the </w:t>
-      </w:r>
-      <w:proofErr w:type="spellStart"/>
-      <w:r>
-        <w:t>masterpage</w:t>
-      </w:r>
-      <w:proofErr w:type="spellEnd"/>
-      <w:r>
-        <w:t xml:space="preserve">. </w:t>
-      </w:r>
-      <w:r>
-        <w:t>Contoso will get rid of all custom web controls (</w:t>
-      </w:r>
-      <w:r>
-        <w:t>Share price, world clock, weather, emergency information, image rotator</w:t>
-      </w:r>
-      <w:r>
-        <w:t xml:space="preserve"> </w:t>
-      </w:r>
-      <w:proofErr w:type="spellStart"/>
-      <w:r>
-        <w:t>etc</w:t>
-      </w:r>
-      <w:proofErr w:type="spellEnd"/>
-      <w:r>
-        <w:t>). This</w:t>
-      </w:r>
-      <w:r>
-        <w:t xml:space="preserve"> </w:t>
-      </w:r>
-      <w:r>
-        <w:t xml:space="preserve">functionality will be implemented using </w:t>
-      </w:r>
-      <w:r>
-        <w:t>SharePoint apps where necessary.</w:t>
-      </w:r>
-      <w:r>
-        <w:t xml:space="preserve"> This will minimize the cost of ownership and maximize the value added by current and future enhancements in the platform.</w:t>
-      </w:r>
-    </w:p>
-    <w:p>
-      <w:r>
-        <w:t xml:space="preserve">Dynamic elements based on User profile </w:t>
-      </w:r>
-      <w:r>
-        <w:t>are to</w:t>
-      </w:r>
-      <w:r>
-        <w:t xml:space="preserve"> be generated using JavaScript.</w:t>
-      </w:r>
-    </w:p>
-    <w:p>
-      <w:r>
-        <w:t xml:space="preserve">However, there still exists some system requirements to store commonly used </w:t>
-      </w:r>
-      <w:r>
-        <w:t>files and artifacts</w:t>
-      </w:r>
-      <w:r>
-        <w:t xml:space="preserve">, such as JavaScript (.JS), XML, images (.JPG, .PNG, </w:t>
-      </w:r>
-      <w:proofErr w:type="gramStart"/>
-      <w:r>
-        <w:t>.</w:t>
-      </w:r>
-      <w:proofErr w:type="gramEnd"/>
-      <w:r>
-        <w:t xml:space="preserve">GIF). </w:t>
-      </w:r>
-    </w:p>
-    <w:p>
-      <w:pPr>
-        <w:pStyle w:val="Heading3Numbered"/>
-      </w:pPr>
-      <w:bookmarkStart w:id="23" w:name="_Ref402116096"/>
-      <w:bookmarkStart w:id="24" w:name="_Toc421792718"/>
-      <w:r>
-        <w:t>Considerations and workarounds</w:t>
-      </w:r>
       <w:bookmarkEnd w:id="23"/>
-      <w:bookmarkEnd w:id="24"/>
     </w:p>
     <w:p>
       <w:r>
@@ -8062,14 +8115,14 @@
       <w:pPr>
         <w:pStyle w:val="Heading2Numbered"/>
       </w:pPr>
-      <w:bookmarkStart w:id="25" w:name="_Toc421792719"/>
+      <w:bookmarkStart w:id="24" w:name="_Toc421863228"/>
       <w:r>
         <w:t>Provisionin</w:t>
       </w:r>
       <w:r>
         <w:t>g</w:t>
       </w:r>
-      <w:bookmarkEnd w:id="25"/>
+      <w:bookmarkEnd w:id="24"/>
     </w:p>
     <w:p>
       <w:r>
@@ -8125,11 +8178,11 @@
       <w:pPr>
         <w:pStyle w:val="Heading3Numbered"/>
       </w:pPr>
-      <w:bookmarkStart w:id="26" w:name="_Toc421792720"/>
+      <w:bookmarkStart w:id="25" w:name="_Toc421863229"/>
       <w:r>
         <w:t>Customer requirements</w:t>
       </w:r>
-      <w:bookmarkEnd w:id="26"/>
+      <w:bookmarkEnd w:id="25"/>
     </w:p>
     <w:p>
       <w:r>
@@ -8364,11 +8417,11 @@
       <w:pPr>
         <w:pStyle w:val="Heading3Numbered"/>
       </w:pPr>
-      <w:bookmarkStart w:id="27" w:name="_Toc421792721"/>
+      <w:bookmarkStart w:id="26" w:name="_Toc421863230"/>
       <w:r>
         <w:t>Considerations and workarounds</w:t>
       </w:r>
-      <w:bookmarkEnd w:id="27"/>
+      <w:bookmarkEnd w:id="26"/>
     </w:p>
     <w:p>
       <w:r>
@@ -8865,22 +8918,22 @@
         <w:pStyle w:val="Heading2Numbered"/>
         <w:ind w:left="0" w:firstLine="0"/>
       </w:pPr>
-      <w:bookmarkStart w:id="28" w:name="_Ref401946742"/>
-      <w:bookmarkStart w:id="29" w:name="_Toc421792722"/>
+      <w:bookmarkStart w:id="27" w:name="_Ref401946742"/>
+      <w:bookmarkStart w:id="28" w:name="_Toc421863231"/>
       <w:r>
         <w:t>Event Handling</w:t>
       </w:r>
+      <w:bookmarkEnd w:id="28"/>
+    </w:p>
+    <w:p>
+      <w:pPr>
+        <w:pStyle w:val="Heading3Numbered"/>
+      </w:pPr>
+      <w:bookmarkStart w:id="29" w:name="_Toc421863232"/>
+      <w:r>
+        <w:t>Customer requirements</w:t>
+      </w:r>
       <w:bookmarkEnd w:id="29"/>
-    </w:p>
-    <w:p>
-      <w:pPr>
-        <w:pStyle w:val="Heading3Numbered"/>
-      </w:pPr>
-      <w:bookmarkStart w:id="30" w:name="_Toc421792723"/>
-      <w:r>
-        <w:t>Customer requirements</w:t>
-      </w:r>
-      <w:bookmarkEnd w:id="30"/>
     </w:p>
     <w:p>
       <w:r>
@@ -8933,11 +8986,11 @@
       <w:pPr>
         <w:pStyle w:val="Heading3Numbered"/>
       </w:pPr>
-      <w:bookmarkStart w:id="31" w:name="_Toc421792724"/>
+      <w:bookmarkStart w:id="30" w:name="_Toc421863233"/>
       <w:r>
         <w:t>Considerations and workarounds</w:t>
       </w:r>
-      <w:bookmarkEnd w:id="31"/>
+      <w:bookmarkEnd w:id="30"/>
     </w:p>
     <w:p>
       <w:r>
@@ -9242,12 +9295,12 @@
       <w:pPr>
         <w:pStyle w:val="Heading2Numbered"/>
       </w:pPr>
-      <w:bookmarkStart w:id="32" w:name="_Toc421792725"/>
+      <w:bookmarkStart w:id="31" w:name="_Toc421863234"/>
       <w:r>
         <w:t>Records Management</w:t>
       </w:r>
-      <w:bookmarkEnd w:id="28"/>
-      <w:bookmarkEnd w:id="32"/>
+      <w:bookmarkEnd w:id="27"/>
+      <w:bookmarkEnd w:id="31"/>
     </w:p>
     <w:p>
       <w:r>
@@ -9285,12 +9338,12 @@
       <w:pPr>
         <w:pStyle w:val="Heading3Numbered"/>
       </w:pPr>
-      <w:bookmarkStart w:id="33" w:name="_Toc421792726"/>
+      <w:bookmarkStart w:id="32" w:name="_Toc421863235"/>
       <w:r>
         <w:lastRenderedPageBreak/>
         <w:t>Customer requirements</w:t>
       </w:r>
-      <w:bookmarkEnd w:id="33"/>
+      <w:bookmarkEnd w:id="32"/>
     </w:p>
     <w:p>
       <w:pPr>
@@ -9319,7 +9372,15 @@
         <w:t>7</w:t>
       </w:r>
       <w:r>
-        <w:t>) years or older, regardless of the type, undergo an automatic disposition process.</w:t>
+        <w:t>) years or older, regardless of the type, undergo an automatic di</w:t>
+      </w:r>
+      <w:bookmarkStart w:id="33" w:name="_GoBack"/>
+      <w:r>
+        <w:t>spo</w:t>
+      </w:r>
+      <w:bookmarkEnd w:id="33"/>
+      <w:r>
+        <w:t>sition process.</w:t>
       </w:r>
       <w:r>
         <w:t xml:space="preserve"> </w:t>
@@ -9533,7 +9594,7 @@
       <w:pPr>
         <w:pStyle w:val="Heading3Numbered"/>
       </w:pPr>
-      <w:bookmarkStart w:id="34" w:name="_Toc421792727"/>
+      <w:bookmarkStart w:id="34" w:name="_Toc421863236"/>
       <w:r>
         <w:t>Considerations and workarounds</w:t>
       </w:r>
@@ -9677,7 +9738,7 @@
       <w:pPr>
         <w:pStyle w:val="Heading2Numbered"/>
       </w:pPr>
-      <w:bookmarkStart w:id="35" w:name="_Toc421792728"/>
+      <w:bookmarkStart w:id="35" w:name="_Toc421863237"/>
       <w:r>
         <w:t>Safety News</w:t>
       </w:r>
@@ -9773,7 +9834,7 @@
         <w:pStyle w:val="Heading3Numbered"/>
         <w:ind w:left="432" w:hanging="432"/>
       </w:pPr>
-      <w:bookmarkStart w:id="36" w:name="_Toc421792729"/>
+      <w:bookmarkStart w:id="36" w:name="_Toc421863238"/>
       <w:r>
         <w:t>Customer Requirements</w:t>
       </w:r>
@@ -9876,7 +9937,7 @@
         <w:pStyle w:val="Heading3Numbered"/>
         <w:ind w:left="432" w:hanging="432"/>
       </w:pPr>
-      <w:bookmarkStart w:id="37" w:name="_Toc421792730"/>
+      <w:bookmarkStart w:id="37" w:name="_Toc421863239"/>
       <w:r>
         <w:t>Considerations and Workarounds</w:t>
       </w:r>
@@ -9958,7 +10019,7 @@
       <w:pPr>
         <w:pStyle w:val="Heading2Numbered"/>
       </w:pPr>
-      <w:bookmarkStart w:id="38" w:name="_Toc421792731"/>
+      <w:bookmarkStart w:id="38" w:name="_Toc421863240"/>
       <w:r>
         <w:t>UX Components</w:t>
       </w:r>
@@ -9989,7 +10050,7 @@
         <w:pStyle w:val="Heading3Numbered"/>
         <w:ind w:left="432" w:hanging="432"/>
       </w:pPr>
-      <w:bookmarkStart w:id="39" w:name="_Toc421792732"/>
+      <w:bookmarkStart w:id="39" w:name="_Toc421863241"/>
       <w:r>
         <w:t>Customer requirements</w:t>
       </w:r>
@@ -10049,7 +10110,7 @@
         <w:ind w:left="432" w:hanging="432"/>
       </w:pPr>
       <w:bookmarkStart w:id="40" w:name="_Ref402115851"/>
-      <w:bookmarkStart w:id="41" w:name="_Toc421792733"/>
+      <w:bookmarkStart w:id="41" w:name="_Toc421863242"/>
       <w:r>
         <w:lastRenderedPageBreak/>
         <w:t>Considerations and workarounds</w:t>
@@ -10255,7 +10316,7 @@
       <w:pPr>
         <w:pStyle w:val="Heading1"/>
       </w:pPr>
-      <w:bookmarkStart w:id="42" w:name="_Toc421792734"/>
+      <w:bookmarkStart w:id="42" w:name="_Toc421863243"/>
       <w:r>
         <w:t>3</w:t>
       </w:r>
@@ -10342,7 +10403,7 @@
       <w:pPr>
         <w:pStyle w:val="Heading2Numbered"/>
       </w:pPr>
-      <w:bookmarkStart w:id="43" w:name="_Toc421792735"/>
+      <w:bookmarkStart w:id="43" w:name="_Toc421863244"/>
       <w:r>
         <w:t>Skill Finder</w:t>
       </w:r>
@@ -10365,7 +10426,7 @@
       <w:pPr>
         <w:pStyle w:val="Heading3Numbered"/>
       </w:pPr>
-      <w:bookmarkStart w:id="44" w:name="_Toc421792736"/>
+      <w:bookmarkStart w:id="44" w:name="_Toc421863245"/>
       <w:r>
         <w:t>Customer requirements</w:t>
       </w:r>
@@ -10432,7 +10493,7 @@
       <w:pPr>
         <w:pStyle w:val="Heading3Numbered"/>
       </w:pPr>
-      <w:bookmarkStart w:id="45" w:name="_Toc421792737"/>
+      <w:bookmarkStart w:id="45" w:name="_Toc421863246"/>
       <w:r>
         <w:lastRenderedPageBreak/>
         <w:t>Considerations and workarounds</w:t>
@@ -10468,7 +10529,7 @@
       <w:pPr>
         <w:pStyle w:val="Heading2Numbered"/>
       </w:pPr>
-      <w:bookmarkStart w:id="46" w:name="_Toc421792738"/>
+      <w:bookmarkStart w:id="46" w:name="_Toc421863247"/>
       <w:r>
         <w:t>Location Finder</w:t>
       </w:r>
@@ -10522,7 +10583,7 @@
       <w:pPr>
         <w:pStyle w:val="Heading3Numbered"/>
       </w:pPr>
-      <w:bookmarkStart w:id="47" w:name="_Toc421792739"/>
+      <w:bookmarkStart w:id="47" w:name="_Toc421863248"/>
       <w:r>
         <w:t>Customer requirements</w:t>
       </w:r>
@@ -10567,7 +10628,7 @@
       <w:pPr>
         <w:pStyle w:val="Heading3Numbered"/>
       </w:pPr>
-      <w:bookmarkStart w:id="48" w:name="_Toc421792740"/>
+      <w:bookmarkStart w:id="48" w:name="_Toc421863249"/>
       <w:r>
         <w:t>Considerations</w:t>
       </w:r>
@@ -10701,7 +10762,7 @@
       <w:pPr>
         <w:pStyle w:val="Heading2Numbered"/>
       </w:pPr>
-      <w:bookmarkStart w:id="49" w:name="_Toc421792741"/>
+      <w:bookmarkStart w:id="49" w:name="_Toc421863250"/>
       <w:r>
         <w:t>Content Migrator</w:t>
       </w:r>
@@ -10722,7 +10783,7 @@
       <w:pPr>
         <w:pStyle w:val="Heading3Numbered"/>
       </w:pPr>
-      <w:bookmarkStart w:id="50" w:name="_Toc421792742"/>
+      <w:bookmarkStart w:id="50" w:name="_Toc421863251"/>
       <w:r>
         <w:t>Customer requirements</w:t>
       </w:r>
@@ -10780,7 +10841,7 @@
       <w:pPr>
         <w:pStyle w:val="Heading3Numbered"/>
       </w:pPr>
-      <w:bookmarkStart w:id="51" w:name="_Toc421792743"/>
+      <w:bookmarkStart w:id="51" w:name="_Toc421863252"/>
       <w:r>
         <w:lastRenderedPageBreak/>
         <w:t>Considerations</w:t>
@@ -10807,7 +10868,7 @@
       <w:pPr>
         <w:pStyle w:val="Heading2Numbered"/>
       </w:pPr>
-      <w:bookmarkStart w:id="52" w:name="_Toc421792744"/>
+      <w:bookmarkStart w:id="52" w:name="_Toc421863253"/>
       <w:r>
         <w:t>Web Analytics</w:t>
       </w:r>
@@ -10828,7 +10889,7 @@
       <w:pPr>
         <w:pStyle w:val="Heading3Numbered"/>
       </w:pPr>
-      <w:bookmarkStart w:id="53" w:name="_Toc421792745"/>
+      <w:bookmarkStart w:id="53" w:name="_Toc421863254"/>
       <w:r>
         <w:t>Customer requirements</w:t>
       </w:r>
@@ -10848,7 +10909,7 @@
           <w:szCs w:val="22"/>
         </w:rPr>
       </w:pPr>
-      <w:bookmarkStart w:id="54" w:name="_Toc421792746"/>
+      <w:bookmarkStart w:id="54" w:name="_Toc421863255"/>
       <w:r>
         <w:rPr>
           <w:rFonts w:eastAsiaTheme="minorEastAsia"/>
@@ -10874,7 +10935,7 @@
           <w:szCs w:val="22"/>
         </w:rPr>
       </w:pPr>
-      <w:bookmarkStart w:id="55" w:name="_Toc421792747"/>
+      <w:bookmarkStart w:id="55" w:name="_Toc421863256"/>
       <w:r>
         <w:rPr>
           <w:rFonts w:eastAsiaTheme="minorEastAsia"/>
@@ -10900,7 +10961,7 @@
           <w:szCs w:val="22"/>
         </w:rPr>
       </w:pPr>
-      <w:bookmarkStart w:id="56" w:name="_Toc421792748"/>
+      <w:bookmarkStart w:id="56" w:name="_Toc421863257"/>
       <w:r>
         <w:rPr>
           <w:rFonts w:eastAsiaTheme="minorEastAsia"/>
@@ -10935,7 +10996,7 @@
           <w:szCs w:val="22"/>
         </w:rPr>
       </w:pPr>
-      <w:bookmarkStart w:id="57" w:name="_Toc421792749"/>
+      <w:bookmarkStart w:id="57" w:name="_Toc421863258"/>
       <w:r>
         <w:rPr>
           <w:rFonts w:eastAsiaTheme="minorEastAsia"/>
@@ -10951,7 +11012,7 @@
       <w:pPr>
         <w:pStyle w:val="Heading3Numbered"/>
       </w:pPr>
-      <w:bookmarkStart w:id="58" w:name="_Toc421792750"/>
+      <w:bookmarkStart w:id="58" w:name="_Toc421863259"/>
       <w:r>
         <w:t>Considerations</w:t>
       </w:r>
@@ -11028,8 +11089,8 @@
       </w:r>
     </w:p>
     <w:p/>
-    <w:bookmarkEnd w:id="2"/>
-    <w:bookmarkEnd w:id="11"/>
+    <w:bookmarkEnd w:id="1"/>
+    <w:bookmarkEnd w:id="10"/>
     <w:p/>
     <w:sectPr>
       <w:footerReference w:type="default" r:id="rId30"/>
@@ -11264,6 +11325,7 @@
               <w:dataBinding w:prefixMappings="xmlns:ns0='http://purl.org/dc/elements/1.1/' xmlns:ns1='http://schemas.openxmlformats.org/package/2006/metadata/core-properties' " w:xpath="/ns1:coreProperties[1]/ns0:title[1]" w:storeItemID="{6C3C8BC8-F283-45AE-878A-BAB7291924A1}"/>
               <w:text/>
             </w:sdtPr>
+            <w:sdtEndPr/>
             <w:sdtContent>
               <w:r>
                 <w:t>Solution Assessment Report</w:t>
@@ -11280,6 +11342,7 @@
               <w:dataBinding w:prefixMappings="xmlns:ns0='http://purl.org/dc/elements/1.1/' xmlns:ns1='http://schemas.openxmlformats.org/package/2006/metadata/core-properties' " w:xpath="/ns1:coreProperties[1]/ns0:subject[1]" w:storeItemID="{6C3C8BC8-F283-45AE-878A-BAB7291924A1}"/>
               <w:text/>
             </w:sdtPr>
+            <w:sdtEndPr/>
             <w:sdtContent>
               <w:r>
                 <w:t>Final Report</w:t>
@@ -11289,11 +11352,21 @@
           <w:r>
             <w:t xml:space="preserve">, Version </w:t>
           </w:r>
-          <w:fldSimple w:instr=" DOCPROPERTY  Version  \* MERGEFORMAT ">
-            <w:r>
-              <w:t>1.0</w:t>
-            </w:r>
-          </w:fldSimple>
+          <w:r>
+            <w:fldChar w:fldCharType="begin"/>
+          </w:r>
+          <w:r>
+            <w:instrText xml:space="preserve"> DOCPROPERTY  Version  \* MERGEFORMAT </w:instrText>
+          </w:r>
+          <w:r>
+            <w:fldChar w:fldCharType="separate"/>
+          </w:r>
+          <w:r>
+            <w:t>1.0</w:t>
+          </w:r>
+          <w:r>
+            <w:fldChar w:fldCharType="end"/>
+          </w:r>
           <w:r>
             <w:t xml:space="preserve"> </w:t>
           </w:r>
@@ -11307,6 +11380,7 @@
                 <w:listItem w:value="[Document Status]"/>
               </w:dropDownList>
             </w:sdtPr>
+            <w:sdtEndPr/>
             <w:sdtContent>
               <w:r>
                 <w:t xml:space="preserve">     </w:t>
@@ -11332,6 +11406,7 @@
               <w:dataBinding w:prefixMappings="xmlns:ns0='http://purl.org/dc/elements/1.1/' xmlns:ns1='http://schemas.openxmlformats.org/package/2006/metadata/core-properties' " w:xpath="/ns1:coreProperties[1]/ns0:creator[1]" w:storeItemID="{6C3C8BC8-F283-45AE-878A-BAB7291924A1}"/>
               <w:text/>
             </w:sdtPr>
+            <w:sdtEndPr/>
             <w:sdtContent>
               <w:r>
                 <w:rPr>
@@ -11371,7 +11446,7 @@
             <w:rPr>
               <w:noProof/>
             </w:rPr>
-            <w:t>5 Jun. 15</w:t>
+            <w:t>11 Jun. 15</w:t>
           </w:r>
           <w:r>
             <w:fldChar w:fldCharType="end"/>
@@ -11379,14 +11454,27 @@
           <w:r>
             <w:t xml:space="preserve">, Rev </w:t>
           </w:r>
-          <w:fldSimple w:instr=" REVNUM   \* MERGEFORMAT ">
-            <w:r>
-              <w:rPr>
-                <w:noProof/>
-              </w:rPr>
-              <w:t>46</w:t>
-            </w:r>
-          </w:fldSimple>
+          <w:r>
+            <w:fldChar w:fldCharType="begin"/>
+          </w:r>
+          <w:r>
+            <w:instrText xml:space="preserve"> REVNUM   \* MERGEFORMAT </w:instrText>
+          </w:r>
+          <w:r>
+            <w:fldChar w:fldCharType="separate"/>
+          </w:r>
+          <w:r>
+            <w:rPr>
+              <w:noProof/>
+            </w:rPr>
+            <w:t>46</w:t>
+          </w:r>
+          <w:r>
+            <w:rPr>
+              <w:noProof/>
+            </w:rPr>
+            <w:fldChar w:fldCharType="end"/>
+          </w:r>
         </w:p>
       </w:tc>
     </w:tr>
@@ -11421,7 +11509,7 @@
       <w:rPr>
         <w:noProof/>
       </w:rPr>
-      <w:t>4</w:t>
+      <w:t>19</w:t>
     </w:r>
     <w:r>
       <w:fldChar w:fldCharType="end"/>
@@ -11454,6 +11542,7 @@
               <w:dataBinding w:prefixMappings="xmlns:ns0='http://purl.org/dc/elements/1.1/' xmlns:ns1='http://schemas.openxmlformats.org/package/2006/metadata/core-properties' " w:xpath="/ns1:coreProperties[1]/ns0:title[1]" w:storeItemID="{6C3C8BC8-F283-45AE-878A-BAB7291924A1}"/>
               <w:text/>
             </w:sdtPr>
+            <w:sdtEndPr/>
             <w:sdtContent>
               <w:r>
                 <w:t>Solution Assessment Report</w:t>
@@ -11470,6 +11559,7 @@
               <w:dataBinding w:prefixMappings="xmlns:ns0='http://purl.org/dc/elements/1.1/' xmlns:ns1='http://schemas.openxmlformats.org/package/2006/metadata/core-properties' " w:xpath="/ns1:coreProperties[1]/ns0:subject[1]" w:storeItemID="{6C3C8BC8-F283-45AE-878A-BAB7291924A1}"/>
               <w:text/>
             </w:sdtPr>
+            <w:sdtEndPr/>
             <w:sdtContent>
               <w:r>
                 <w:t>Final Report</w:t>
@@ -11479,11 +11569,21 @@
           <w:r>
             <w:t xml:space="preserve">, Version </w:t>
           </w:r>
-          <w:fldSimple w:instr=" DOCPROPERTY  Version  \* MERGEFORMAT ">
-            <w:r>
-              <w:t>1.0</w:t>
-            </w:r>
-          </w:fldSimple>
+          <w:r>
+            <w:fldChar w:fldCharType="begin"/>
+          </w:r>
+          <w:r>
+            <w:instrText xml:space="preserve"> DOCPROPERTY  Version  \* MERGEFORMAT </w:instrText>
+          </w:r>
+          <w:r>
+            <w:fldChar w:fldCharType="separate"/>
+          </w:r>
+          <w:r>
+            <w:t>1.0</w:t>
+          </w:r>
+          <w:r>
+            <w:fldChar w:fldCharType="end"/>
+          </w:r>
           <w:r>
             <w:t xml:space="preserve"> Draft</w:t>
           </w:r>
@@ -11503,6 +11603,7 @@
               <w:dataBinding w:prefixMappings="xmlns:ns0='http://purl.org/dc/elements/1.1/' xmlns:ns1='http://schemas.openxmlformats.org/package/2006/metadata/core-properties' " w:xpath="/ns1:coreProperties[1]/ns0:creator[1]" w:storeItemID="{6C3C8BC8-F283-45AE-878A-BAB7291924A1}"/>
               <w:text/>
             </w:sdtPr>
+            <w:sdtEndPr/>
             <w:sdtContent>
               <w:r>
                 <w:rPr>
@@ -11515,15 +11616,9 @@
                 <w:rPr>
                   <w:lang w:val="en-NZ"/>
                 </w:rPr>
-                <w:t>Bansk</w:t>
+                <w:t>Bansky</w:t>
               </w:r>
               <w:proofErr w:type="spellEnd"/>
-              <w:r>
-                <w:rPr>
-                  <w:lang w:val="en-NZ"/>
-                </w:rPr>
-                <w:t>y</w:t>
-              </w:r>
             </w:sdtContent>
           </w:sdt>
         </w:p>
@@ -11548,7 +11643,7 @@
             <w:rPr>
               <w:noProof/>
             </w:rPr>
-            <w:t>5 Jun. 15</w:t>
+            <w:t>11 Jun. 15</w:t>
           </w:r>
           <w:r>
             <w:fldChar w:fldCharType="end"/>
@@ -11556,14 +11651,27 @@
           <w:r>
             <w:t xml:space="preserve">, Rev </w:t>
           </w:r>
-          <w:fldSimple w:instr=" REVNUM   \* MERGEFORMAT ">
-            <w:r>
-              <w:rPr>
-                <w:noProof/>
-              </w:rPr>
-              <w:t>46</w:t>
-            </w:r>
-          </w:fldSimple>
+          <w:r>
+            <w:fldChar w:fldCharType="begin"/>
+          </w:r>
+          <w:r>
+            <w:instrText xml:space="preserve"> REVNUM   \* MERGEFORMAT </w:instrText>
+          </w:r>
+          <w:r>
+            <w:fldChar w:fldCharType="separate"/>
+          </w:r>
+          <w:r>
+            <w:rPr>
+              <w:noProof/>
+            </w:rPr>
+            <w:t>46</w:t>
+          </w:r>
+          <w:r>
+            <w:rPr>
+              <w:noProof/>
+            </w:rPr>
+            <w:fldChar w:fldCharType="end"/>
+          </w:r>
         </w:p>
       </w:tc>
     </w:tr>
@@ -11691,21 +11799,11 @@
       </w:rPr>
       <w:tab/>
     </w:r>
-    <w:r>
-      <w:fldChar w:fldCharType="begin"/>
-    </w:r>
-    <w:r>
-      <w:instrText xml:space="preserve"> DOCPROPERTY  Customer </w:instrText>
-    </w:r>
-    <w:r>
-      <w:fldChar w:fldCharType="separate"/>
-    </w:r>
-    <w:r>
-      <w:t>Contoso Corporation</w:t>
-    </w:r>
-    <w:r>
-      <w:fldChar w:fldCharType="end"/>
-    </w:r>
+    <w:fldSimple w:instr=" DOCPROPERTY  Customer ">
+      <w:r>
+        <w:t>Contoso Corporation</w:t>
+      </w:r>
+    </w:fldSimple>
   </w:p>
   <w:p>
     <w:pPr>
@@ -17267,6 +17365,7 @@
     <w:rsid w:val="00DA12E5"/>
     <w:rsid w:val="00E47B01"/>
     <w:rsid w:val="00E7083B"/>
+    <w:rsid w:val="00E959CC"/>
     <w:rsid w:val="00EF6C85"/>
     <w:rsid w:val="00F15EF1"/>
     <w:rsid w:val="00F573D7"/>
@@ -18066,6 +18165,15 @@
 </file>
 
 <file path=customXml/item3.xml><?xml version="1.0" encoding="utf-8"?>
+<?mso-contentType ?>
+<FormTemplates xmlns="http://schemas.microsoft.com/sharepoint/v3/contenttype/forms">
+  <Display>DocumentLibraryForm</Display>
+  <Edit>DocumentLibraryForm</Edit>
+  <New>DocumentLibraryForm</New>
+</FormTemplates>
+</file>
+
+<file path=customXml/item4.xml><?xml version="1.0" encoding="utf-8"?>
 <ct:contentTypeSchema xmlns:ct="http://schemas.microsoft.com/office/2006/metadata/contentType" xmlns:ma="http://schemas.microsoft.com/office/2006/metadata/properties/metaAttributes" ct:_="" ma:_="" ma:contentTypeName="Document" ma:contentTypeID="0x010100E871BF116079424A844FD9D3C8FB42B4" ma:contentTypeVersion="3" ma:contentTypeDescription="Create a new document." ma:contentTypeScope="" ma:versionID="9283ed62e6daf5f548e57e0581381017">
   <xsd:schema xmlns:xsd="http://www.w3.org/2001/XMLSchema" xmlns:xs="http://www.w3.org/2001/XMLSchema" xmlns:p="http://schemas.microsoft.com/office/2006/metadata/properties" xmlns:ns2="e0e106af-3f4c-49d5-ade1-2daa685ff270" xmlns:ns3="5ec9502b-addf-4716-883a-9e6742fd5109" targetNamespace="http://schemas.microsoft.com/office/2006/metadata/properties" ma:root="true" ma:fieldsID="43d3125649778894f94476c2fef6327c" ns2:_="" ns3:_="">
     <xsd:import namespace="e0e106af-3f4c-49d5-ade1-2daa685ff270"/>
@@ -18224,15 +18332,6 @@
 </ct:contentTypeSchema>
 </file>
 
-<file path=customXml/item4.xml><?xml version="1.0" encoding="utf-8"?>
-<?mso-contentType ?>
-<FormTemplates xmlns="http://schemas.microsoft.com/sharepoint/v3/contenttype/forms">
-  <Display>DocumentLibraryForm</Display>
-  <Edit>DocumentLibraryForm</Edit>
-  <New>DocumentLibraryForm</New>
-</FormTemplates>
-</file>
-
 <file path=customXml/item5.xml><?xml version="1.0" encoding="utf-8"?>
 <b:Sources xmlns:b="http://schemas.openxmlformats.org/officeDocument/2006/bibliography" xmlns="http://schemas.openxmlformats.org/officeDocument/2006/bibliography" SelectedStyle="\APA.XSL" StyleName="APA"/>
 </file>
@@ -18256,6 +18355,14 @@
 </file>
 
 <file path=customXml/itemProps3.xml><?xml version="1.0" encoding="utf-8"?>
+<ds:datastoreItem xmlns:ds="http://schemas.openxmlformats.org/officeDocument/2006/customXml" ds:itemID="{C043F0AD-4A06-431D-AC2B-9CB683CA8DBC}">
+  <ds:schemaRefs>
+    <ds:schemaRef ds:uri="http://schemas.microsoft.com/sharepoint/v3/contenttype/forms"/>
+  </ds:schemaRefs>
+</ds:datastoreItem>
+</file>
+
+<file path=customXml/itemProps4.xml><?xml version="1.0" encoding="utf-8"?>
 <ds:datastoreItem xmlns:ds="http://schemas.openxmlformats.org/officeDocument/2006/customXml" ds:itemID="{9EE5D9A7-D33C-4279-9DE6-262F61E661BC}">
   <ds:schemaRefs>
     <ds:schemaRef ds:uri="http://schemas.microsoft.com/office/2006/metadata/contentType"/>
@@ -18274,16 +18381,8 @@
 </ds:datastoreItem>
 </file>
 
-<file path=customXml/itemProps4.xml><?xml version="1.0" encoding="utf-8"?>
-<ds:datastoreItem xmlns:ds="http://schemas.openxmlformats.org/officeDocument/2006/customXml" ds:itemID="{C043F0AD-4A06-431D-AC2B-9CB683CA8DBC}">
-  <ds:schemaRefs>
-    <ds:schemaRef ds:uri="http://schemas.microsoft.com/sharepoint/v3/contenttype/forms"/>
-  </ds:schemaRefs>
-</ds:datastoreItem>
-</file>
-
 <file path=customXml/itemProps5.xml><?xml version="1.0" encoding="utf-8"?>
-<ds:datastoreItem xmlns:ds="http://schemas.openxmlformats.org/officeDocument/2006/customXml" ds:itemID="{CD21A576-74A4-4845-BF84-823CDD605CAA}">
+<ds:datastoreItem xmlns:ds="http://schemas.openxmlformats.org/officeDocument/2006/customXml" ds:itemID="{4380F523-B453-4689-BC11-1AB00E695DA6}">
   <ds:schemaRefs>
     <ds:schemaRef ds:uri="http://schemas.openxmlformats.org/officeDocument/2006/bibliography"/>
   </ds:schemaRefs>

</xml_diff>